<commit_message>
Debut de mon memoire a la partie 2 dernier point justification du choix de la méthode
</commit_message>
<xml_diff>
--- a/Mon mémoire.docx
+++ b/Mon mémoire.docx
@@ -254,21 +254,13 @@
       </w:pPr>
     </w:p>
     <w:p>
-      <w:pPr>
+      <w:r>
         <w:rPr>
           <w:rFonts w:ascii="Times New Roman" w:hAnsi="Times New Roman" w:cs="Times New Roman"/>
           <w:sz w:val="28"/>
           <w:szCs w:val="28"/>
           <w:u w:val="single"/>
         </w:rPr>
-      </w:pPr>
-      <w:r>
-        <w:rPr>
-          <w:rFonts w:ascii="Times New Roman" w:hAnsi="Times New Roman" w:cs="Times New Roman"/>
-          <w:sz w:val="28"/>
-          <w:szCs w:val="28"/>
-          <w:u w:val="single"/>
-        </w:rPr>
         <w:br w:type="page"/>
       </w:r>
     </w:p>
@@ -293,27 +285,7 @@
           <w:szCs w:val="32"/>
         </w:rPr>
         <w:lastRenderedPageBreak/>
-        <w:t>II. CHOIX DE LA M</w:t>
-      </w:r>
-      <w:r>
-        <w:rPr>
-          <w:rFonts w:ascii="Times New Roman" w:hAnsi="Times New Roman" w:cs="Times New Roman"/>
-          <w:b/>
-          <w:bCs/>
-          <w:sz w:val="32"/>
-          <w:szCs w:val="32"/>
-        </w:rPr>
-        <w:t>É</w:t>
-      </w:r>
-      <w:r>
-        <w:rPr>
-          <w:rFonts w:ascii="Times New Roman" w:hAnsi="Times New Roman" w:cs="Times New Roman"/>
-          <w:b/>
-          <w:bCs/>
-          <w:sz w:val="32"/>
-          <w:szCs w:val="32"/>
-        </w:rPr>
-        <w:t>THODE D’ANALYSE ET DE</w:t>
+        <w:t>II. CHOIX DE LA MÉTHODE D’ANALYSE ET DE</w:t>
       </w:r>
       <w:r>
         <w:rPr>
@@ -1603,53 +1575,17 @@
         </w:rPr>
         <w:t>L'UML est le résultat de la fusion de précédents langages de modélisation objet : </w:t>
       </w:r>
-      <w:proofErr w:type="spellStart"/>
-      <w:r>
-        <w:rPr>
-          <w:rFonts w:ascii="Times New Roman" w:eastAsia="Times New Roman" w:hAnsi="Times New Roman" w:cs="Times New Roman"/>
-          <w:sz w:val="24"/>
-          <w:szCs w:val="24"/>
-          <w:lang w:eastAsia="fr-FR"/>
-        </w:rPr>
-        <w:fldChar w:fldCharType="begin"/>
-      </w:r>
-      <w:r>
-        <w:rPr>
-          <w:rFonts w:ascii="Times New Roman" w:eastAsia="Times New Roman" w:hAnsi="Times New Roman" w:cs="Times New Roman"/>
-          <w:sz w:val="24"/>
-          <w:szCs w:val="24"/>
-          <w:lang w:eastAsia="fr-FR"/>
-        </w:rPr>
-        <w:instrText xml:space="preserve"> HYPERLINK "https://fr.wikipedia.org/wiki/M%C3%A9thode_Booch" \o "Méthode Booch" </w:instrText>
-      </w:r>
-      <w:r>
-        <w:rPr>
-          <w:rFonts w:ascii="Times New Roman" w:eastAsia="Times New Roman" w:hAnsi="Times New Roman" w:cs="Times New Roman"/>
-          <w:sz w:val="24"/>
-          <w:szCs w:val="24"/>
-          <w:lang w:eastAsia="fr-FR"/>
-        </w:rPr>
-        <w:fldChar w:fldCharType="separate"/>
-      </w:r>
-      <w:r>
-        <w:rPr>
-          <w:rFonts w:ascii="Times New Roman" w:eastAsia="Times New Roman" w:hAnsi="Times New Roman" w:cs="Times New Roman"/>
-          <w:sz w:val="24"/>
-          <w:szCs w:val="24"/>
-          <w:lang w:eastAsia="fr-FR"/>
-        </w:rPr>
-        <w:t>Booch</w:t>
-      </w:r>
-      <w:proofErr w:type="spellEnd"/>
-      <w:r>
-        <w:rPr>
-          <w:rFonts w:ascii="Times New Roman" w:eastAsia="Times New Roman" w:hAnsi="Times New Roman" w:cs="Times New Roman"/>
-          <w:sz w:val="24"/>
-          <w:szCs w:val="24"/>
-          <w:lang w:eastAsia="fr-FR"/>
-        </w:rPr>
-        <w:fldChar w:fldCharType="end"/>
-      </w:r>
+      <w:hyperlink r:id="rId13" w:tooltip="Méthode Booch" w:history="1">
+        <w:r>
+          <w:rPr>
+            <w:rFonts w:ascii="Times New Roman" w:eastAsia="Times New Roman" w:hAnsi="Times New Roman" w:cs="Times New Roman"/>
+            <w:sz w:val="24"/>
+            <w:szCs w:val="24"/>
+            <w:lang w:eastAsia="fr-FR"/>
+          </w:rPr>
+          <w:t>Booch</w:t>
+        </w:r>
+      </w:hyperlink>
       <w:r>
         <w:rPr>
           <w:rFonts w:ascii="Times New Roman" w:eastAsia="Times New Roman" w:hAnsi="Times New Roman" w:cs="Times New Roman"/>
@@ -1659,7 +1595,7 @@
         </w:rPr>
         <w:t>, </w:t>
       </w:r>
-      <w:hyperlink r:id="rId13" w:tooltip="Object Modeling Technique" w:history="1">
+      <w:hyperlink r:id="rId14" w:tooltip="Object Modeling Technique" w:history="1">
         <w:r>
           <w:rPr>
             <w:rFonts w:ascii="Times New Roman" w:eastAsia="Times New Roman" w:hAnsi="Times New Roman" w:cs="Times New Roman"/>
@@ -1679,7 +1615,7 @@
         </w:rPr>
         <w:t>, </w:t>
       </w:r>
-      <w:hyperlink r:id="rId14" w:tooltip="OOSE" w:history="1">
+      <w:hyperlink r:id="rId15" w:tooltip="OOSE" w:history="1">
         <w:r>
           <w:rPr>
             <w:rFonts w:ascii="Times New Roman" w:eastAsia="Times New Roman" w:hAnsi="Times New Roman" w:cs="Times New Roman"/>
@@ -1699,7 +1635,7 @@
         </w:rPr>
         <w:t>. Principalement issu des travaux de </w:t>
       </w:r>
-      <w:hyperlink r:id="rId15" w:tooltip="Grady Booch" w:history="1">
+      <w:hyperlink r:id="rId16" w:tooltip="Grady Booch" w:history="1">
         <w:r>
           <w:rPr>
             <w:rFonts w:ascii="Times New Roman" w:eastAsia="Times New Roman" w:hAnsi="Times New Roman" w:cs="Times New Roman"/>
@@ -1707,9 +1643,19 @@
             <w:szCs w:val="24"/>
             <w:lang w:eastAsia="fr-FR"/>
           </w:rPr>
-          <w:t xml:space="preserve">Grady </w:t>
+          <w:t>Grady Booch</w:t>
         </w:r>
-        <w:proofErr w:type="spellStart"/>
+      </w:hyperlink>
+      <w:r>
+        <w:rPr>
+          <w:rFonts w:ascii="Times New Roman" w:eastAsia="Times New Roman" w:hAnsi="Times New Roman" w:cs="Times New Roman"/>
+          <w:sz w:val="24"/>
+          <w:szCs w:val="24"/>
+          <w:lang w:eastAsia="fr-FR"/>
+        </w:rPr>
+        <w:t>, </w:t>
+      </w:r>
+      <w:hyperlink r:id="rId17" w:tooltip="James Rumbaugh" w:history="1">
         <w:r>
           <w:rPr>
             <w:rFonts w:ascii="Times New Roman" w:eastAsia="Times New Roman" w:hAnsi="Times New Roman" w:cs="Times New Roman"/>
@@ -1717,9 +1663,8 @@
             <w:szCs w:val="24"/>
             <w:lang w:eastAsia="fr-FR"/>
           </w:rPr>
-          <w:t>Booch</w:t>
+          <w:t>James Rumbaugh</w:t>
         </w:r>
-        <w:proofErr w:type="spellEnd"/>
       </w:hyperlink>
       <w:r>
         <w:rPr>
@@ -1728,40 +1673,9 @@
           <w:szCs w:val="24"/>
           <w:lang w:eastAsia="fr-FR"/>
         </w:rPr>
-        <w:t>, </w:t>
-      </w:r>
-      <w:hyperlink r:id="rId16" w:tooltip="James Rumbaugh" w:history="1">
-        <w:r>
-          <w:rPr>
-            <w:rFonts w:ascii="Times New Roman" w:eastAsia="Times New Roman" w:hAnsi="Times New Roman" w:cs="Times New Roman"/>
-            <w:sz w:val="24"/>
-            <w:szCs w:val="24"/>
-            <w:lang w:eastAsia="fr-FR"/>
-          </w:rPr>
-          <w:t xml:space="preserve">James </w:t>
-        </w:r>
-        <w:proofErr w:type="spellStart"/>
-        <w:r>
-          <w:rPr>
-            <w:rFonts w:ascii="Times New Roman" w:eastAsia="Times New Roman" w:hAnsi="Times New Roman" w:cs="Times New Roman"/>
-            <w:sz w:val="24"/>
-            <w:szCs w:val="24"/>
-            <w:lang w:eastAsia="fr-FR"/>
-          </w:rPr>
-          <w:t>Rumbaugh</w:t>
-        </w:r>
-        <w:proofErr w:type="spellEnd"/>
-      </w:hyperlink>
-      <w:r>
-        <w:rPr>
-          <w:rFonts w:ascii="Times New Roman" w:eastAsia="Times New Roman" w:hAnsi="Times New Roman" w:cs="Times New Roman"/>
-          <w:sz w:val="24"/>
-          <w:szCs w:val="24"/>
-          <w:lang w:eastAsia="fr-FR"/>
-        </w:rPr>
         <w:t> et </w:t>
       </w:r>
-      <w:hyperlink r:id="rId17" w:tooltip="Ivar Jacobson" w:history="1">
+      <w:hyperlink r:id="rId18" w:tooltip="Ivar Jacobson" w:history="1">
         <w:r>
           <w:rPr>
             <w:rFonts w:ascii="Times New Roman" w:eastAsia="Times New Roman" w:hAnsi="Times New Roman" w:cs="Times New Roman"/>
@@ -1781,7 +1695,7 @@
         </w:rPr>
         <w:t>, UML est à présent un standard adopté par l'</w:t>
       </w:r>
-      <w:hyperlink r:id="rId18" w:tooltip="Object Management Group" w:history="1">
+      <w:hyperlink r:id="rId19" w:tooltip="Object Management Group" w:history="1">
         <w:r>
           <w:rPr>
             <w:rFonts w:ascii="Times New Roman" w:eastAsia="Times New Roman" w:hAnsi="Times New Roman" w:cs="Times New Roman"/>
@@ -1799,19 +1713,17 @@
           <w:szCs w:val="24"/>
           <w:lang w:eastAsia="fr-FR"/>
         </w:rPr>
-        <w:t xml:space="preserve"> (OMG). UML 1.0 a été normalisé en janvier </w:t>
-      </w:r>
-      <w:proofErr w:type="gramStart"/>
-      <w:r>
-        <w:rPr>
-          <w:rFonts w:ascii="Times New Roman" w:eastAsia="Times New Roman" w:hAnsi="Times New Roman" w:cs="Times New Roman"/>
-          <w:sz w:val="24"/>
-          <w:szCs w:val="24"/>
-          <w:lang w:eastAsia="fr-FR"/>
-        </w:rPr>
-        <w:t>1997;</w:t>
-      </w:r>
-      <w:proofErr w:type="gramEnd"/>
+        <w:t> (OMG). UML 1.0 a été normalisé en janvier 1997</w:t>
+      </w:r>
+      <w:r>
+        <w:rPr>
+          <w:rFonts w:ascii="Times New Roman" w:eastAsia="Times New Roman" w:hAnsi="Times New Roman" w:cs="Times New Roman"/>
+          <w:sz w:val="24"/>
+          <w:szCs w:val="24"/>
+          <w:lang w:eastAsia="fr-FR"/>
+        </w:rPr>
+        <w:t> ;</w:t>
+      </w:r>
       <w:r>
         <w:rPr>
           <w:rFonts w:ascii="Times New Roman" w:eastAsia="Times New Roman" w:hAnsi="Times New Roman" w:cs="Times New Roman"/>
@@ -1821,18 +1733,7 @@
         </w:rPr>
         <w:t xml:space="preserve"> UML 2.0 a été adopté par l'OMG en juillet 2005</w:t>
       </w:r>
-      <w:hyperlink r:id="rId19" w:anchor="cite_note-1" w:history="1">
-        <w:r>
-          <w:rPr>
-            <w:rFonts w:ascii="Times New Roman" w:eastAsia="Times New Roman" w:hAnsi="Times New Roman" w:cs="Times New Roman"/>
-            <w:sz w:val="24"/>
-            <w:szCs w:val="24"/>
-            <w:vertAlign w:val="superscript"/>
-            <w:lang w:eastAsia="fr-FR"/>
-          </w:rPr>
-          <w:t>1</w:t>
-        </w:r>
-      </w:hyperlink>
+      <w:hyperlink r:id="rId20" w:anchor="cite_note-1" w:history="1"/>
       <w:r>
         <w:rPr>
           <w:rFonts w:ascii="Times New Roman" w:eastAsia="Times New Roman" w:hAnsi="Times New Roman" w:cs="Times New Roman"/>
@@ -1845,6 +1746,305 @@
     </w:p>
     <w:p>
       <w:pPr>
+        <w:shd w:val="clear" w:color="auto" w:fill="FFFFFF"/>
+        <w:spacing w:before="120" w:after="120" w:line="360" w:lineRule="auto"/>
+        <w:rPr>
+          <w:rFonts w:ascii="Times New Roman" w:eastAsia="Times New Roman" w:hAnsi="Times New Roman" w:cs="Times New Roman"/>
+          <w:sz w:val="24"/>
+          <w:szCs w:val="24"/>
+          <w:lang w:eastAsia="fr-FR"/>
+        </w:rPr>
+      </w:pPr>
+      <w:r>
+        <w:rPr>
+          <w:rFonts w:ascii="Times New Roman" w:hAnsi="Times New Roman" w:cs="Times New Roman"/>
+          <w:sz w:val="24"/>
+          <w:szCs w:val="24"/>
+        </w:rPr>
+        <w:tab/>
+      </w:r>
+      <w:r>
+        <w:rPr>
+          <w:rFonts w:ascii="Times New Roman" w:hAnsi="Times New Roman" w:cs="Times New Roman"/>
+          <w:sz w:val="24"/>
+          <w:szCs w:val="24"/>
+        </w:rPr>
+        <w:tab/>
+      </w:r>
+      <w:r>
+        <w:rPr>
+          <w:rFonts w:ascii="Times New Roman" w:hAnsi="Times New Roman" w:cs="Times New Roman"/>
+          <w:sz w:val="24"/>
+          <w:szCs w:val="24"/>
+        </w:rPr>
+        <w:t>UML est utilisé pour spécifier, visualiser, modifier et construire les documents nécessaires au bon développement d'un logiciel orienté objet. UML offre un standard de modélisation, pour représenter l'architecture logicielle. Les différents éléments représentables sont :</w:t>
+      </w:r>
+    </w:p>
+    <w:p>
+      <w:pPr>
+        <w:numPr>
+          <w:ilvl w:val="0"/>
+          <w:numId w:val="16"/>
+        </w:numPr>
+        <w:shd w:val="clear" w:color="auto" w:fill="FFFFFF"/>
+        <w:spacing w:before="100" w:beforeAutospacing="1" w:after="24" w:line="360" w:lineRule="auto"/>
+        <w:ind w:left="426"/>
+        <w:rPr>
+          <w:rFonts w:ascii="Times New Roman" w:eastAsia="Times New Roman" w:hAnsi="Times New Roman" w:cs="Times New Roman"/>
+          <w:color w:val="202122"/>
+          <w:sz w:val="24"/>
+          <w:szCs w:val="24"/>
+          <w:lang w:eastAsia="fr-FR"/>
+        </w:rPr>
+      </w:pPr>
+      <w:r>
+        <w:rPr>
+          <w:rFonts w:ascii="Times New Roman" w:eastAsia="Times New Roman" w:hAnsi="Times New Roman" w:cs="Times New Roman"/>
+          <w:color w:val="202122"/>
+          <w:sz w:val="24"/>
+          <w:szCs w:val="24"/>
+          <w:lang w:eastAsia="fr-FR"/>
+        </w:rPr>
+        <w:t>Activité d'un objet/logiciel</w:t>
+      </w:r>
+    </w:p>
+    <w:p>
+      <w:pPr>
+        <w:numPr>
+          <w:ilvl w:val="0"/>
+          <w:numId w:val="16"/>
+        </w:numPr>
+        <w:shd w:val="clear" w:color="auto" w:fill="FFFFFF"/>
+        <w:spacing w:before="100" w:beforeAutospacing="1" w:after="24" w:line="360" w:lineRule="auto"/>
+        <w:ind w:left="426"/>
+        <w:rPr>
+          <w:rFonts w:ascii="Times New Roman" w:eastAsia="Times New Roman" w:hAnsi="Times New Roman" w:cs="Times New Roman"/>
+          <w:color w:val="202122"/>
+          <w:sz w:val="24"/>
+          <w:szCs w:val="24"/>
+          <w:lang w:eastAsia="fr-FR"/>
+        </w:rPr>
+      </w:pPr>
+      <w:r>
+        <w:rPr>
+          <w:rFonts w:ascii="Times New Roman" w:eastAsia="Times New Roman" w:hAnsi="Times New Roman" w:cs="Times New Roman"/>
+          <w:color w:val="202122"/>
+          <w:sz w:val="24"/>
+          <w:szCs w:val="24"/>
+          <w:lang w:eastAsia="fr-FR"/>
+        </w:rPr>
+        <w:t>Acteurs</w:t>
+      </w:r>
+    </w:p>
+    <w:p>
+      <w:pPr>
+        <w:numPr>
+          <w:ilvl w:val="0"/>
+          <w:numId w:val="16"/>
+        </w:numPr>
+        <w:shd w:val="clear" w:color="auto" w:fill="FFFFFF"/>
+        <w:spacing w:before="100" w:beforeAutospacing="1" w:after="24" w:line="360" w:lineRule="auto"/>
+        <w:ind w:left="426"/>
+        <w:rPr>
+          <w:rFonts w:ascii="Times New Roman" w:eastAsia="Times New Roman" w:hAnsi="Times New Roman" w:cs="Times New Roman"/>
+          <w:color w:val="202122"/>
+          <w:sz w:val="24"/>
+          <w:szCs w:val="24"/>
+          <w:lang w:eastAsia="fr-FR"/>
+        </w:rPr>
+      </w:pPr>
+      <w:r>
+        <w:rPr>
+          <w:rFonts w:ascii="Times New Roman" w:eastAsia="Times New Roman" w:hAnsi="Times New Roman" w:cs="Times New Roman"/>
+          <w:color w:val="202122"/>
+          <w:sz w:val="24"/>
+          <w:szCs w:val="24"/>
+          <w:lang w:eastAsia="fr-FR"/>
+        </w:rPr>
+        <w:t>Processus</w:t>
+      </w:r>
+    </w:p>
+    <w:p>
+      <w:pPr>
+        <w:numPr>
+          <w:ilvl w:val="0"/>
+          <w:numId w:val="16"/>
+        </w:numPr>
+        <w:shd w:val="clear" w:color="auto" w:fill="FFFFFF"/>
+        <w:spacing w:before="100" w:beforeAutospacing="1" w:after="24" w:line="360" w:lineRule="auto"/>
+        <w:ind w:left="426"/>
+        <w:rPr>
+          <w:rFonts w:ascii="Times New Roman" w:eastAsia="Times New Roman" w:hAnsi="Times New Roman" w:cs="Times New Roman"/>
+          <w:color w:val="202122"/>
+          <w:sz w:val="24"/>
+          <w:szCs w:val="24"/>
+          <w:lang w:eastAsia="fr-FR"/>
+        </w:rPr>
+      </w:pPr>
+      <w:r>
+        <w:rPr>
+          <w:rFonts w:ascii="Times New Roman" w:eastAsia="Times New Roman" w:hAnsi="Times New Roman" w:cs="Times New Roman"/>
+          <w:color w:val="202122"/>
+          <w:sz w:val="24"/>
+          <w:szCs w:val="24"/>
+          <w:lang w:eastAsia="fr-FR"/>
+        </w:rPr>
+        <w:t>Schéma de base de données</w:t>
+      </w:r>
+    </w:p>
+    <w:p>
+      <w:pPr>
+        <w:numPr>
+          <w:ilvl w:val="0"/>
+          <w:numId w:val="16"/>
+        </w:numPr>
+        <w:shd w:val="clear" w:color="auto" w:fill="FFFFFF"/>
+        <w:spacing w:before="100" w:beforeAutospacing="1" w:after="24" w:line="360" w:lineRule="auto"/>
+        <w:ind w:left="426"/>
+        <w:rPr>
+          <w:rFonts w:ascii="Times New Roman" w:eastAsia="Times New Roman" w:hAnsi="Times New Roman" w:cs="Times New Roman"/>
+          <w:color w:val="202122"/>
+          <w:sz w:val="24"/>
+          <w:szCs w:val="24"/>
+          <w:lang w:eastAsia="fr-FR"/>
+        </w:rPr>
+      </w:pPr>
+      <w:r>
+        <w:rPr>
+          <w:rFonts w:ascii="Times New Roman" w:eastAsia="Times New Roman" w:hAnsi="Times New Roman" w:cs="Times New Roman"/>
+          <w:color w:val="202122"/>
+          <w:sz w:val="24"/>
+          <w:szCs w:val="24"/>
+          <w:lang w:eastAsia="fr-FR"/>
+        </w:rPr>
+        <w:t>Composants logiciels</w:t>
+      </w:r>
+    </w:p>
+    <w:p>
+      <w:pPr>
+        <w:numPr>
+          <w:ilvl w:val="0"/>
+          <w:numId w:val="16"/>
+        </w:numPr>
+        <w:shd w:val="clear" w:color="auto" w:fill="FFFFFF"/>
+        <w:spacing w:before="100" w:beforeAutospacing="1" w:after="24" w:line="360" w:lineRule="auto"/>
+        <w:ind w:left="426"/>
+        <w:rPr>
+          <w:rFonts w:ascii="Times New Roman" w:eastAsia="Times New Roman" w:hAnsi="Times New Roman" w:cs="Times New Roman"/>
+          <w:color w:val="202122"/>
+          <w:sz w:val="24"/>
+          <w:szCs w:val="24"/>
+          <w:lang w:eastAsia="fr-FR"/>
+        </w:rPr>
+      </w:pPr>
+      <w:r>
+        <w:rPr>
+          <w:rFonts w:ascii="Times New Roman" w:eastAsia="Times New Roman" w:hAnsi="Times New Roman" w:cs="Times New Roman"/>
+          <w:color w:val="202122"/>
+          <w:sz w:val="24"/>
+          <w:szCs w:val="24"/>
+          <w:lang w:eastAsia="fr-FR"/>
+        </w:rPr>
+        <w:t>Réutilisation de composants</w:t>
+      </w:r>
+    </w:p>
+    <w:p>
+      <w:pPr>
+        <w:shd w:val="clear" w:color="auto" w:fill="FFFFFF"/>
+        <w:spacing w:before="100" w:beforeAutospacing="1" w:after="24" w:line="360" w:lineRule="auto"/>
+        <w:rPr>
+          <w:rFonts w:ascii="Times New Roman" w:hAnsi="Times New Roman" w:cs="Times New Roman"/>
+          <w:sz w:val="24"/>
+          <w:szCs w:val="24"/>
+        </w:rPr>
+      </w:pPr>
+      <w:r>
+        <w:rPr>
+          <w:rFonts w:ascii="Times New Roman" w:hAnsi="Times New Roman" w:cs="Times New Roman"/>
+          <w:sz w:val="24"/>
+          <w:szCs w:val="24"/>
+        </w:rPr>
+        <w:tab/>
+      </w:r>
+      <w:r>
+        <w:rPr>
+          <w:rFonts w:ascii="Times New Roman" w:hAnsi="Times New Roman" w:cs="Times New Roman"/>
+          <w:sz w:val="24"/>
+          <w:szCs w:val="24"/>
+        </w:rPr>
+        <w:tab/>
+      </w:r>
+      <w:r>
+        <w:rPr>
+          <w:rFonts w:ascii="Times New Roman" w:hAnsi="Times New Roman" w:cs="Times New Roman"/>
+          <w:sz w:val="24"/>
+          <w:szCs w:val="24"/>
+        </w:rPr>
+        <w:t xml:space="preserve">Grâce aux outils de modélisation UML, il est également possible de générer automatiquement tout ou partie du code d'une application logicielle, par exemple en langage Java, à partir des divers documents réalisés. La version actuelle, UML 2.5, propose 14 types </w:t>
+      </w:r>
+      <w:r>
+        <w:rPr>
+          <w:rFonts w:ascii="Times New Roman" w:hAnsi="Times New Roman" w:cs="Times New Roman"/>
+          <w:sz w:val="24"/>
+          <w:szCs w:val="24"/>
+        </w:rPr>
+        <w:lastRenderedPageBreak/>
+        <w:t>de diagrammes dont 7 structurels et 7 comportementaux. A titre de comparaison, UML 1.3 comportait 25 types de diagrammes.</w:t>
+      </w:r>
+    </w:p>
+    <w:p>
+      <w:pPr>
+        <w:shd w:val="clear" w:color="auto" w:fill="FFFFFF"/>
+        <w:spacing w:before="100" w:beforeAutospacing="1" w:after="24" w:line="360" w:lineRule="auto"/>
+        <w:rPr>
+          <w:rFonts w:ascii="Times New Roman" w:hAnsi="Times New Roman" w:cs="Times New Roman"/>
+          <w:sz w:val="24"/>
+          <w:szCs w:val="24"/>
+        </w:rPr>
+      </w:pPr>
+      <w:r>
+        <w:rPr>
+          <w:rFonts w:ascii="Times New Roman" w:hAnsi="Times New Roman" w:cs="Times New Roman"/>
+          <w:sz w:val="24"/>
+          <w:szCs w:val="24"/>
+        </w:rPr>
+        <w:tab/>
+      </w:r>
+      <w:r>
+        <w:rPr>
+          <w:rFonts w:ascii="Times New Roman" w:hAnsi="Times New Roman" w:cs="Times New Roman"/>
+          <w:sz w:val="24"/>
+          <w:szCs w:val="24"/>
+        </w:rPr>
+        <w:tab/>
+      </w:r>
+      <w:r>
+        <w:rPr>
+          <w:rFonts w:ascii="Times New Roman" w:hAnsi="Times New Roman" w:cs="Times New Roman"/>
+          <w:sz w:val="24"/>
+          <w:szCs w:val="24"/>
+        </w:rPr>
+        <w:t>UML n'étant pas une méthode, l'utilisation des diagrammes est laissée à l'appréciation de chacun. Le diagramme de classes est généralement considéré comme l'élément central d'UML. Des méthodes, telles que le processus unifié proposé par les créateurs originels de UML, utilisent plus systématiquement l'ensemble des diagrammes et axant l'analyse sur les cas d'utilisation (« use case ») pour développer par itérations successives un modèle d'analyse, un modèle de conception, et d'autres modèles. D'autres approches se contentent de modéliser</w:t>
+      </w:r>
+      <w:r>
+        <w:rPr>
+          <w:rFonts w:ascii="Times New Roman" w:hAnsi="Times New Roman" w:cs="Times New Roman"/>
+          <w:sz w:val="24"/>
+          <w:szCs w:val="24"/>
+        </w:rPr>
+        <w:t xml:space="preserve"> </w:t>
+      </w:r>
+      <w:r>
+        <w:rPr>
+          <w:rFonts w:ascii="Times New Roman" w:hAnsi="Times New Roman" w:cs="Times New Roman"/>
+          <w:sz w:val="24"/>
+          <w:szCs w:val="24"/>
+        </w:rPr>
+        <w:t>seulement partiellement un système, par exemple certaines parties critiques qui sont difficiles à déduire du code.</w:t>
+      </w:r>
+    </w:p>
+    <w:p>
+      <w:pPr>
         <w:spacing w:line="360" w:lineRule="auto"/>
         <w:rPr>
           <w:rFonts w:ascii="Times New Roman" w:hAnsi="Times New Roman" w:cs="Times New Roman"/>
@@ -1852,9 +2052,557 @@
           <w:szCs w:val="24"/>
         </w:rPr>
       </w:pPr>
+      <w:r>
+        <w:rPr>
+          <w:rFonts w:ascii="Times New Roman" w:hAnsi="Times New Roman" w:cs="Times New Roman"/>
+          <w:sz w:val="24"/>
+          <w:szCs w:val="24"/>
+        </w:rPr>
+        <w:tab/>
+      </w:r>
+      <w:r>
+        <w:rPr>
+          <w:rFonts w:ascii="Times New Roman" w:hAnsi="Times New Roman" w:cs="Times New Roman"/>
+          <w:sz w:val="24"/>
+          <w:szCs w:val="24"/>
+        </w:rPr>
+        <w:tab/>
+      </w:r>
+      <w:r>
+        <w:rPr>
+          <w:rFonts w:ascii="Times New Roman" w:hAnsi="Times New Roman" w:cs="Times New Roman"/>
+          <w:sz w:val="24"/>
+          <w:szCs w:val="24"/>
+        </w:rPr>
+        <w:t>UML se décompose en plusieurs parties :</w:t>
+      </w:r>
+    </w:p>
+    <w:p>
+      <w:pPr>
+        <w:numPr>
+          <w:ilvl w:val="0"/>
+          <w:numId w:val="17"/>
+        </w:numPr>
+        <w:shd w:val="clear" w:color="auto" w:fill="FFFFFF"/>
+        <w:spacing w:before="100" w:beforeAutospacing="1" w:after="24" w:line="360" w:lineRule="auto"/>
+        <w:ind w:left="284"/>
+        <w:rPr>
+          <w:rFonts w:ascii="Times New Roman" w:eastAsia="Times New Roman" w:hAnsi="Times New Roman" w:cs="Times New Roman"/>
+          <w:color w:val="202122"/>
+          <w:sz w:val="24"/>
+          <w:szCs w:val="24"/>
+          <w:lang w:eastAsia="fr-FR"/>
+        </w:rPr>
+      </w:pPr>
+      <w:r>
+        <w:rPr>
+          <w:rFonts w:ascii="Times New Roman" w:eastAsia="Times New Roman" w:hAnsi="Times New Roman" w:cs="Times New Roman"/>
+          <w:color w:val="202122"/>
+          <w:sz w:val="24"/>
+          <w:szCs w:val="24"/>
+          <w:lang w:eastAsia="fr-FR"/>
+        </w:rPr>
+        <w:t>Les vues : ce sont les observables du système. Elles décrivent le système d'un point de vue donné, qui peut être organisationnel, dynamique, temporel, architectural, géographique, logique, etc. En combinant toutes ces vues, il est possible de définir (ou retrouver) le système complet.</w:t>
+      </w:r>
+    </w:p>
+    <w:p>
+      <w:pPr>
+        <w:numPr>
+          <w:ilvl w:val="0"/>
+          <w:numId w:val="17"/>
+        </w:numPr>
+        <w:shd w:val="clear" w:color="auto" w:fill="FFFFFF"/>
+        <w:spacing w:before="100" w:beforeAutospacing="1" w:after="24" w:line="360" w:lineRule="auto"/>
+        <w:ind w:left="284"/>
+        <w:rPr>
+          <w:rFonts w:ascii="Times New Roman" w:eastAsia="Times New Roman" w:hAnsi="Times New Roman" w:cs="Times New Roman"/>
+          <w:color w:val="202122"/>
+          <w:sz w:val="24"/>
+          <w:szCs w:val="24"/>
+          <w:lang w:eastAsia="fr-FR"/>
+        </w:rPr>
+      </w:pPr>
+      <w:r>
+        <w:rPr>
+          <w:rFonts w:ascii="Times New Roman" w:eastAsia="Times New Roman" w:hAnsi="Times New Roman" w:cs="Times New Roman"/>
+          <w:color w:val="202122"/>
+          <w:sz w:val="24"/>
+          <w:szCs w:val="24"/>
+          <w:lang w:eastAsia="fr-FR"/>
+        </w:rPr>
+        <w:t>Les diagrammes : ce sont des ensembles d'éléments graphiques. Ils décrivent le contenu des vues, qui sont des notions abstraites. Ils peuvent faire partie de plusieurs vues.</w:t>
+      </w:r>
+    </w:p>
+    <w:p>
+      <w:pPr>
+        <w:numPr>
+          <w:ilvl w:val="0"/>
+          <w:numId w:val="17"/>
+        </w:numPr>
+        <w:shd w:val="clear" w:color="auto" w:fill="FFFFFF"/>
+        <w:spacing w:before="100" w:beforeAutospacing="1" w:after="24" w:line="360" w:lineRule="auto"/>
+        <w:ind w:left="284"/>
+        <w:rPr>
+          <w:rFonts w:ascii="Times New Roman" w:eastAsia="Times New Roman" w:hAnsi="Times New Roman" w:cs="Times New Roman"/>
+          <w:color w:val="202122"/>
+          <w:sz w:val="24"/>
+          <w:szCs w:val="24"/>
+          <w:lang w:eastAsia="fr-FR"/>
+        </w:rPr>
+      </w:pPr>
+      <w:r>
+        <w:rPr>
+          <w:rFonts w:ascii="Times New Roman" w:eastAsia="Times New Roman" w:hAnsi="Times New Roman" w:cs="Times New Roman"/>
+          <w:color w:val="202122"/>
+          <w:sz w:val="24"/>
+          <w:szCs w:val="24"/>
+          <w:lang w:eastAsia="fr-FR"/>
+        </w:rPr>
+        <w:t>Les modèles d'élément : ce sont les éléments graphiques des diagrammes.</w:t>
+      </w:r>
+    </w:p>
+    <w:p>
+      <w:pPr>
+        <w:pStyle w:val="Paragraphedeliste"/>
+        <w:spacing w:line="360" w:lineRule="auto"/>
+        <w:ind w:left="284"/>
+        <w:jc w:val="center"/>
+        <w:rPr>
+          <w:rFonts w:ascii="Times New Roman" w:hAnsi="Times New Roman" w:cs="Times New Roman"/>
+          <w:b/>
+          <w:bCs/>
+          <w:sz w:val="28"/>
+          <w:szCs w:val="28"/>
+        </w:rPr>
+      </w:pPr>
+    </w:p>
+    <w:p>
+      <w:pPr>
+        <w:pStyle w:val="Paragraphedeliste"/>
+        <w:spacing w:line="360" w:lineRule="auto"/>
+        <w:ind w:left="284"/>
+        <w:jc w:val="center"/>
+        <w:rPr>
+          <w:rFonts w:ascii="Times New Roman" w:hAnsi="Times New Roman" w:cs="Times New Roman"/>
+          <w:b/>
+          <w:bCs/>
+          <w:sz w:val="28"/>
+          <w:szCs w:val="28"/>
+        </w:rPr>
+      </w:pPr>
+      <w:r>
+        <w:rPr>
+          <w:rFonts w:ascii="Times New Roman" w:hAnsi="Times New Roman" w:cs="Times New Roman"/>
+          <w:b/>
+          <w:bCs/>
+          <w:sz w:val="28"/>
+          <w:szCs w:val="28"/>
+        </w:rPr>
+        <w:t>2.1.</w:t>
+      </w:r>
+      <w:r>
+        <w:rPr>
+          <w:rFonts w:ascii="Times New Roman" w:hAnsi="Times New Roman" w:cs="Times New Roman"/>
+          <w:b/>
+          <w:bCs/>
+          <w:sz w:val="28"/>
+          <w:szCs w:val="28"/>
+        </w:rPr>
+        <w:t>2</w:t>
+      </w:r>
+      <w:r>
+        <w:rPr>
+          <w:rFonts w:ascii="Times New Roman" w:hAnsi="Times New Roman" w:cs="Times New Roman"/>
+          <w:b/>
+          <w:bCs/>
+          <w:sz w:val="28"/>
+          <w:szCs w:val="28"/>
+        </w:rPr>
+        <w:t xml:space="preserve">. </w:t>
+      </w:r>
+      <w:r>
+        <w:rPr>
+          <w:rFonts w:ascii="Times New Roman" w:hAnsi="Times New Roman" w:cs="Times New Roman"/>
+          <w:b/>
+          <w:bCs/>
+          <w:sz w:val="28"/>
+          <w:szCs w:val="28"/>
+        </w:rPr>
+        <w:t>COMPARAISON ET JUSTIFICATION DU CHOIX</w:t>
+      </w:r>
+      <w:r>
+        <w:rPr>
+          <w:rFonts w:ascii="Times New Roman" w:hAnsi="Times New Roman" w:cs="Times New Roman"/>
+          <w:b/>
+          <w:bCs/>
+          <w:sz w:val="28"/>
+          <w:szCs w:val="28"/>
+        </w:rPr>
+        <w:t xml:space="preserve"> DES APPROCHES MERISE ET UML</w:t>
+      </w:r>
+    </w:p>
+    <w:p>
+      <w:pPr>
+        <w:spacing w:line="360" w:lineRule="auto"/>
+        <w:jc w:val="center"/>
+        <w:rPr>
+          <w:rFonts w:ascii="Times New Roman" w:hAnsi="Times New Roman" w:cs="Times New Roman"/>
+          <w:b/>
+          <w:bCs/>
+          <w:sz w:val="28"/>
+          <w:szCs w:val="28"/>
+        </w:rPr>
+      </w:pPr>
+      <w:r>
+        <w:rPr>
+          <w:rFonts w:ascii="Times New Roman" w:hAnsi="Times New Roman" w:cs="Times New Roman"/>
+          <w:b/>
+          <w:bCs/>
+          <w:sz w:val="28"/>
+          <w:szCs w:val="28"/>
+        </w:rPr>
+        <w:t>2.1.</w:t>
+      </w:r>
+      <w:r>
+        <w:rPr>
+          <w:rFonts w:ascii="Times New Roman" w:hAnsi="Times New Roman" w:cs="Times New Roman"/>
+          <w:b/>
+          <w:bCs/>
+          <w:sz w:val="28"/>
+          <w:szCs w:val="28"/>
+        </w:rPr>
+        <w:t>2</w:t>
+      </w:r>
+      <w:r>
+        <w:rPr>
+          <w:rFonts w:ascii="Times New Roman" w:hAnsi="Times New Roman" w:cs="Times New Roman"/>
+          <w:b/>
+          <w:bCs/>
+          <w:sz w:val="28"/>
+          <w:szCs w:val="28"/>
+        </w:rPr>
+        <w:t>.</w:t>
+      </w:r>
+      <w:r>
+        <w:rPr>
+          <w:rFonts w:ascii="Times New Roman" w:hAnsi="Times New Roman" w:cs="Times New Roman"/>
+          <w:b/>
+          <w:bCs/>
+          <w:sz w:val="28"/>
+          <w:szCs w:val="28"/>
+        </w:rPr>
+        <w:t>1</w:t>
+      </w:r>
+      <w:r>
+        <w:rPr>
+          <w:rFonts w:ascii="Times New Roman" w:hAnsi="Times New Roman" w:cs="Times New Roman"/>
+          <w:b/>
+          <w:bCs/>
+          <w:sz w:val="28"/>
+          <w:szCs w:val="28"/>
+        </w:rPr>
+        <w:t xml:space="preserve">. </w:t>
+      </w:r>
+      <w:r>
+        <w:rPr>
+          <w:rFonts w:ascii="Times New Roman" w:hAnsi="Times New Roman" w:cs="Times New Roman"/>
+          <w:b/>
+          <w:bCs/>
+          <w:sz w:val="28"/>
+          <w:szCs w:val="28"/>
+        </w:rPr>
+        <w:t>COMPARAISON</w:t>
+      </w:r>
+      <w:r>
+        <w:rPr>
+          <w:rFonts w:ascii="Times New Roman" w:hAnsi="Times New Roman" w:cs="Times New Roman"/>
+          <w:b/>
+          <w:bCs/>
+          <w:sz w:val="28"/>
+          <w:szCs w:val="28"/>
+        </w:rPr>
+        <w:t xml:space="preserve"> DES APPROCHES MERISE ET UML</w:t>
+      </w:r>
+    </w:p>
+    <w:p>
+      <w:pPr>
+        <w:spacing w:line="360" w:lineRule="auto"/>
+        <w:rPr>
+          <w:rFonts w:ascii="Times New Roman" w:hAnsi="Times New Roman" w:cs="Times New Roman"/>
+          <w:sz w:val="24"/>
+          <w:szCs w:val="24"/>
+        </w:rPr>
+      </w:pPr>
+      <w:r>
+        <w:rPr>
+          <w:rFonts w:ascii="Times New Roman" w:hAnsi="Times New Roman" w:cs="Times New Roman"/>
+          <w:sz w:val="24"/>
+          <w:szCs w:val="24"/>
+        </w:rPr>
+        <w:tab/>
+      </w:r>
+      <w:r>
+        <w:rPr>
+          <w:rFonts w:ascii="Times New Roman" w:hAnsi="Times New Roman" w:cs="Times New Roman"/>
+          <w:sz w:val="24"/>
+          <w:szCs w:val="24"/>
+        </w:rPr>
+        <w:tab/>
+      </w:r>
+      <w:r>
+        <w:rPr>
+          <w:rFonts w:ascii="Times New Roman" w:hAnsi="Times New Roman" w:cs="Times New Roman"/>
+          <w:sz w:val="24"/>
+          <w:szCs w:val="24"/>
+        </w:rPr>
+        <w:t xml:space="preserve">Merise propose une approche descendante où le système réel est décomposé en activités, elles-mêmes déclinées en fonctions. Les fonctions sont composées de règles de gestion, elles-mêmes regroupées en opérations. Ces règles de gestion au niveau conceptuel génèrent des modules décomposés en modules plus simples et ainsi de suite jusqu'à obtenir des modules élémentaires... Les limites d'une telle approche résident dans le fait que les modules sont difficilement extensibles et exploitables pour de nouveaux systèmes. </w:t>
+      </w:r>
+    </w:p>
+    <w:p>
+      <w:pPr>
+        <w:spacing w:line="360" w:lineRule="auto"/>
+        <w:rPr>
+          <w:rFonts w:ascii="Times New Roman" w:hAnsi="Times New Roman" w:cs="Times New Roman"/>
+          <w:sz w:val="24"/>
+          <w:szCs w:val="24"/>
+        </w:rPr>
+      </w:pPr>
+      <w:r>
+        <w:rPr>
+          <w:rFonts w:ascii="Times New Roman" w:hAnsi="Times New Roman" w:cs="Times New Roman"/>
+          <w:sz w:val="24"/>
+          <w:szCs w:val="24"/>
+        </w:rPr>
+        <w:tab/>
+      </w:r>
+      <w:r>
+        <w:rPr>
+          <w:rFonts w:ascii="Times New Roman" w:hAnsi="Times New Roman" w:cs="Times New Roman"/>
+          <w:sz w:val="24"/>
+          <w:szCs w:val="24"/>
+        </w:rPr>
+        <w:tab/>
+      </w:r>
+      <w:r>
+        <w:rPr>
+          <w:rFonts w:ascii="Times New Roman" w:hAnsi="Times New Roman" w:cs="Times New Roman"/>
+          <w:sz w:val="24"/>
+          <w:szCs w:val="24"/>
+        </w:rPr>
+        <w:t xml:space="preserve">Dans UML les fonctions cèdent la place aux cas d'utilisation qui permettent de situer les besoins de l'utilisateur dans le contexte réel. A chaque scénario correspond des </w:t>
+      </w:r>
+      <w:r>
+        <w:rPr>
+          <w:rFonts w:ascii="Times New Roman" w:hAnsi="Times New Roman" w:cs="Times New Roman"/>
+          <w:sz w:val="24"/>
+          <w:szCs w:val="24"/>
+        </w:rPr>
+        <w:lastRenderedPageBreak/>
+        <w:t xml:space="preserve">diagrammes d'interaction entre les objets du système et non pas un diagramme de fonction... </w:t>
+      </w:r>
+      <w:r>
+        <w:rPr>
+          <w:rFonts w:ascii="Times New Roman" w:hAnsi="Times New Roman" w:cs="Times New Roman"/>
+          <w:sz w:val="24"/>
+          <w:szCs w:val="24"/>
+        </w:rPr>
+        <w:tab/>
+      </w:r>
+      <w:r>
+        <w:rPr>
+          <w:rFonts w:ascii="Times New Roman" w:hAnsi="Times New Roman" w:cs="Times New Roman"/>
+          <w:sz w:val="24"/>
+          <w:szCs w:val="24"/>
+        </w:rPr>
+        <w:tab/>
+      </w:r>
+      <w:r>
+        <w:rPr>
+          <w:rFonts w:ascii="Times New Roman" w:hAnsi="Times New Roman" w:cs="Times New Roman"/>
+          <w:sz w:val="24"/>
+          <w:szCs w:val="24"/>
+        </w:rPr>
+        <w:t>La méthode Merise ressemble à la méthode UML pour la phase de modélisation de la base de données. La différence principale est que Merise est une méthode d'analyse, et UML un langage de modélisation de données.</w:t>
+      </w:r>
+      <w:r>
+        <w:rPr>
+          <w:rFonts w:ascii="Times New Roman" w:hAnsi="Times New Roman" w:cs="Times New Roman"/>
+          <w:sz w:val="24"/>
+          <w:szCs w:val="24"/>
+        </w:rPr>
+        <w:t xml:space="preserve"> </w:t>
+      </w:r>
+      <w:r>
+        <w:rPr>
+          <w:rFonts w:ascii="Times New Roman" w:hAnsi="Times New Roman" w:cs="Times New Roman"/>
+          <w:sz w:val="24"/>
+          <w:szCs w:val="24"/>
+        </w:rPr>
+        <w:t xml:space="preserve">UML ne propose pas de cycle précis : les organisations sont libres de choisir le cycle qui leur convient. </w:t>
+      </w:r>
+    </w:p>
+    <w:p>
+      <w:pPr>
+        <w:spacing w:line="360" w:lineRule="auto"/>
+        <w:rPr>
+          <w:rFonts w:ascii="Times New Roman" w:hAnsi="Times New Roman" w:cs="Times New Roman"/>
+          <w:sz w:val="24"/>
+          <w:szCs w:val="24"/>
+        </w:rPr>
+      </w:pPr>
+      <w:r>
+        <w:rPr>
+          <w:rFonts w:ascii="Times New Roman" w:hAnsi="Times New Roman" w:cs="Times New Roman"/>
+          <w:sz w:val="24"/>
+          <w:szCs w:val="24"/>
+        </w:rPr>
+        <w:tab/>
+      </w:r>
+      <w:r>
+        <w:rPr>
+          <w:rFonts w:ascii="Times New Roman" w:hAnsi="Times New Roman" w:cs="Times New Roman"/>
+          <w:sz w:val="24"/>
+          <w:szCs w:val="24"/>
+        </w:rPr>
+        <w:tab/>
+      </w:r>
+      <w:r>
+        <w:rPr>
+          <w:rFonts w:ascii="Times New Roman" w:hAnsi="Times New Roman" w:cs="Times New Roman"/>
+          <w:sz w:val="24"/>
+          <w:szCs w:val="24"/>
+        </w:rPr>
+        <w:t xml:space="preserve">UML fonctionne sur un principe d’itérations qui ne s’oppose pas aux phases définies dans MERISE. </w:t>
+      </w:r>
+    </w:p>
+    <w:p>
+      <w:pPr>
+        <w:spacing w:line="360" w:lineRule="auto"/>
+        <w:rPr>
+          <w:rFonts w:ascii="Times New Roman" w:hAnsi="Times New Roman" w:cs="Times New Roman"/>
+          <w:b/>
+          <w:bCs/>
+          <w:sz w:val="24"/>
+          <w:szCs w:val="24"/>
+        </w:rPr>
+      </w:pPr>
+      <w:r>
+        <w:rPr>
+          <w:rFonts w:ascii="Times New Roman" w:hAnsi="Times New Roman" w:cs="Times New Roman"/>
+          <w:sz w:val="24"/>
+          <w:szCs w:val="24"/>
+        </w:rPr>
+        <w:tab/>
+      </w:r>
+      <w:r>
+        <w:rPr>
+          <w:rFonts w:ascii="Times New Roman" w:hAnsi="Times New Roman" w:cs="Times New Roman"/>
+          <w:sz w:val="24"/>
+          <w:szCs w:val="24"/>
+        </w:rPr>
+        <w:tab/>
+      </w:r>
+      <w:r>
+        <w:rPr>
+          <w:rFonts w:ascii="Times New Roman" w:hAnsi="Times New Roman" w:cs="Times New Roman"/>
+          <w:sz w:val="24"/>
+          <w:szCs w:val="24"/>
+        </w:rPr>
+        <w:t>MERISE découpe plus au travers de ses phases l’analyse métier et l’architecture logicielle. Dans UML, l’architecture logicielle a une place prépondérante et est intégrée très en amont dans l’élaboration du système d’information</w:t>
+      </w:r>
+    </w:p>
+    <w:p>
+      <w:pPr>
+        <w:pStyle w:val="Paragraphedeliste"/>
+        <w:spacing w:line="360" w:lineRule="auto"/>
+        <w:ind w:left="0"/>
+        <w:rPr>
+          <w:rFonts w:ascii="Times New Roman" w:hAnsi="Times New Roman" w:cs="Times New Roman"/>
+          <w:sz w:val="24"/>
+          <w:szCs w:val="24"/>
+        </w:rPr>
+      </w:pPr>
+      <w:r>
+        <w:rPr>
+          <w:rFonts w:ascii="Times New Roman" w:hAnsi="Times New Roman" w:cs="Times New Roman"/>
+          <w:sz w:val="24"/>
+          <w:szCs w:val="24"/>
+        </w:rPr>
+        <w:t>Dans UML, l’avancement du projet est mesuré par le nombre de cas d’utilisation, de classes... réellement implantées et non par la documentation produite ce qui est le cas dans Merise. Les itérations servent en outre à répartir l’intégration et les tests tout au long du processus d’élaboration du système d’information.</w:t>
+      </w:r>
+    </w:p>
+    <w:p>
+      <w:pPr>
+        <w:spacing w:line="360" w:lineRule="auto"/>
+        <w:jc w:val="center"/>
+        <w:rPr>
+          <w:rFonts w:ascii="Times New Roman" w:hAnsi="Times New Roman" w:cs="Times New Roman"/>
+          <w:sz w:val="24"/>
+          <w:szCs w:val="24"/>
+        </w:rPr>
+      </w:pPr>
+      <w:r>
+        <w:rPr>
+          <w:rFonts w:ascii="Times New Roman" w:hAnsi="Times New Roman" w:cs="Times New Roman"/>
+          <w:b/>
+          <w:bCs/>
+          <w:sz w:val="28"/>
+          <w:szCs w:val="28"/>
+        </w:rPr>
+        <w:t>2.1.</w:t>
+      </w:r>
+      <w:r>
+        <w:rPr>
+          <w:rFonts w:ascii="Times New Roman" w:hAnsi="Times New Roman" w:cs="Times New Roman"/>
+          <w:b/>
+          <w:bCs/>
+          <w:sz w:val="28"/>
+          <w:szCs w:val="28"/>
+        </w:rPr>
+        <w:t>2</w:t>
+      </w:r>
+      <w:r>
+        <w:rPr>
+          <w:rFonts w:ascii="Times New Roman" w:hAnsi="Times New Roman" w:cs="Times New Roman"/>
+          <w:b/>
+          <w:bCs/>
+          <w:sz w:val="28"/>
+          <w:szCs w:val="28"/>
+        </w:rPr>
+        <w:t>.</w:t>
+      </w:r>
+      <w:r>
+        <w:rPr>
+          <w:rFonts w:ascii="Times New Roman" w:hAnsi="Times New Roman" w:cs="Times New Roman"/>
+          <w:b/>
+          <w:bCs/>
+          <w:sz w:val="28"/>
+          <w:szCs w:val="28"/>
+        </w:rPr>
+        <w:t>2</w:t>
+      </w:r>
+      <w:r>
+        <w:rPr>
+          <w:rFonts w:ascii="Times New Roman" w:hAnsi="Times New Roman" w:cs="Times New Roman"/>
+          <w:b/>
+          <w:bCs/>
+          <w:sz w:val="28"/>
+          <w:szCs w:val="28"/>
+        </w:rPr>
+        <w:t xml:space="preserve">. </w:t>
+      </w:r>
+      <w:r>
+        <w:rPr>
+          <w:rFonts w:ascii="Times New Roman" w:hAnsi="Times New Roman" w:cs="Times New Roman"/>
+          <w:b/>
+          <w:bCs/>
+          <w:sz w:val="28"/>
+          <w:szCs w:val="28"/>
+        </w:rPr>
+        <w:t>JUSTIFCATION DU CHOIX DE LA MÉTHODE</w:t>
+      </w:r>
     </w:p>
     <w:sectPr>
-      <w:footerReference w:type="default" r:id="rId20"/>
       <w:pgSz w:w="11906" w:h="16838"/>
       <w:pgMar w:top="1440" w:right="1440" w:bottom="1440" w:left="1440" w:header="708" w:footer="708" w:gutter="0"/>
       <w:cols w:space="708"/>
@@ -1889,16 +2637,6 @@
 </w:endnotes>
 </file>
 
-<file path=word/footer1.xml><?xml version="1.0" encoding="utf-8"?>
-<w:ftr xmlns:wpc="http://schemas.microsoft.com/office/word/2010/wordprocessingCanvas" xmlns:cx="http://schemas.microsoft.com/office/drawing/2014/chartex" xmlns:cx1="http://schemas.microsoft.com/office/drawing/2015/9/8/chartex" xmlns:cx2="http://schemas.microsoft.com/office/drawing/2015/10/21/chartex" xmlns:cx3="http://schemas.microsoft.com/office/drawing/2016/5/9/chartex" xmlns:cx4="http://schemas.microsoft.com/office/drawing/2016/5/10/chartex" xmlns:cx5="http://schemas.microsoft.com/office/drawing/2016/5/11/chartex" xmlns:cx6="http://schemas.microsoft.com/office/drawing/2016/5/12/chartex" xmlns:cx7="http://schemas.microsoft.com/office/drawing/2016/5/13/chartex" xmlns:cx8="http://schemas.microsoft.com/office/drawing/2016/5/14/chartex" xmlns:mc="http://schemas.openxmlformats.org/markup-compatibility/2006" xmlns:aink="http://schemas.microsoft.com/office/drawing/2016/ink" xmlns:am3d="http://schemas.microsoft.com/office/drawing/2017/model3d" xmlns:o="urn:schemas-microsoft-com:office:office" xmlns:r="http://schemas.openxmlformats.org/officeDocument/2006/relationships" xmlns:m="http://schemas.openxmlformats.org/officeDocument/2006/math" xmlns:v="urn:schemas-microsoft-com:vml" xmlns:wp14="http://schemas.microsoft.com/office/word/2010/wordprocessingDrawing" xmlns:wp="http://schemas.openxmlformats.org/drawingml/2006/wordprocessingDrawing" xmlns:w10="urn:schemas-microsoft-com:office:word" xmlns:w="http://schemas.openxmlformats.org/wordprocessingml/2006/main" xmlns:w14="http://schemas.microsoft.com/office/word/2010/wordml" xmlns:w15="http://schemas.microsoft.com/office/word/2012/wordml" xmlns:w16cex="http://schemas.microsoft.com/office/word/2018/wordml/cex" xmlns:w16cid="http://schemas.microsoft.com/office/word/2016/wordml/cid" xmlns:w16="http://schemas.microsoft.com/office/word/2018/wordml" xmlns:w16se="http://schemas.microsoft.com/office/word/2015/wordml/symex" xmlns:wpg="http://schemas.microsoft.com/office/word/2010/wordprocessingGroup" xmlns:wpi="http://schemas.microsoft.com/office/word/2010/wordprocessingInk" xmlns:wne="http://schemas.microsoft.com/office/word/2006/wordml" xmlns:wps="http://schemas.microsoft.com/office/word/2010/wordprocessingShape" mc:Ignorable="w14 w15 w16se w16cid w16 w16cex wp14">
-  <w:p>
-    <w:pPr>
-      <w:pStyle w:val="Pieddepage"/>
-    </w:pPr>
-  </w:p>
-</w:ftr>
-</file>
-
 <file path=word/footnotes.xml><?xml version="1.0" encoding="utf-8"?>
 <w:footnotes xmlns:wpc="http://schemas.microsoft.com/office/word/2010/wordprocessingCanvas" xmlns:cx="http://schemas.microsoft.com/office/drawing/2014/chartex" xmlns:cx1="http://schemas.microsoft.com/office/drawing/2015/9/8/chartex" xmlns:cx2="http://schemas.microsoft.com/office/drawing/2015/10/21/chartex" xmlns:cx3="http://schemas.microsoft.com/office/drawing/2016/5/9/chartex" xmlns:cx4="http://schemas.microsoft.com/office/drawing/2016/5/10/chartex" xmlns:cx5="http://schemas.microsoft.com/office/drawing/2016/5/11/chartex" xmlns:cx6="http://schemas.microsoft.com/office/drawing/2016/5/12/chartex" xmlns:cx7="http://schemas.microsoft.com/office/drawing/2016/5/13/chartex" xmlns:cx8="http://schemas.microsoft.com/office/drawing/2016/5/14/chartex" xmlns:mc="http://schemas.openxmlformats.org/markup-compatibility/2006" xmlns:aink="http://schemas.microsoft.com/office/drawing/2016/ink" xmlns:am3d="http://schemas.microsoft.com/office/drawing/2017/model3d" xmlns:o="urn:schemas-microsoft-com:office:office" xmlns:r="http://schemas.openxmlformats.org/officeDocument/2006/relationships" xmlns:m="http://schemas.openxmlformats.org/officeDocument/2006/math" xmlns:v="urn:schemas-microsoft-com:vml" xmlns:wp14="http://schemas.microsoft.com/office/word/2010/wordprocessingDrawing" xmlns:wp="http://schemas.openxmlformats.org/drawingml/2006/wordprocessingDrawing" xmlns:w10="urn:schemas-microsoft-com:office:word" xmlns:w="http://schemas.openxmlformats.org/wordprocessingml/2006/main" xmlns:w14="http://schemas.microsoft.com/office/word/2010/wordml" xmlns:w15="http://schemas.microsoft.com/office/word/2012/wordml" xmlns:w16cex="http://schemas.microsoft.com/office/word/2018/wordml/cex" xmlns:w16cid="http://schemas.microsoft.com/office/word/2016/wordml/cid" xmlns:w16="http://schemas.microsoft.com/office/word/2018/wordml" xmlns:w16se="http://schemas.microsoft.com/office/word/2015/wordml/symex" xmlns:wpg="http://schemas.microsoft.com/office/word/2010/wordprocessingGroup" xmlns:wpi="http://schemas.microsoft.com/office/word/2010/wordprocessingInk" xmlns:wne="http://schemas.microsoft.com/office/word/2006/wordml" xmlns:wps="http://schemas.microsoft.com/office/word/2010/wordprocessingShape" mc:Ignorable="w14 w15 w16se w16cid w16 w16cex wp14">
   <w:footnote w:type="separator" w:id="-1">
@@ -2153,6 +2891,155 @@
     </w:lvl>
   </w:abstractNum>
   <w:abstractNum w:abstractNumId="2" w15:restartNumberingAfterBreak="0">
+    <w:nsid w:val="0460042D"/>
+    <w:multiLevelType w:val="multilevel"/>
+    <w:tmpl w:val="D646C20E"/>
+    <w:lvl w:ilvl="0">
+      <w:start w:val="1"/>
+      <w:numFmt w:val="bullet"/>
+      <w:lvlText w:val=""/>
+      <w:lvlJc w:val="left"/>
+      <w:pPr>
+        <w:tabs>
+          <w:tab w:val="num" w:pos="720"/>
+        </w:tabs>
+        <w:ind w:left="720" w:hanging="360"/>
+      </w:pPr>
+      <w:rPr>
+        <w:rFonts w:ascii="Symbol" w:hAnsi="Symbol" w:hint="default"/>
+        <w:sz w:val="20"/>
+      </w:rPr>
+    </w:lvl>
+    <w:lvl w:ilvl="1" w:tentative="1">
+      <w:start w:val="1"/>
+      <w:numFmt w:val="bullet"/>
+      <w:lvlText w:val="o"/>
+      <w:lvlJc w:val="left"/>
+      <w:pPr>
+        <w:tabs>
+          <w:tab w:val="num" w:pos="1440"/>
+        </w:tabs>
+        <w:ind w:left="1440" w:hanging="360"/>
+      </w:pPr>
+      <w:rPr>
+        <w:rFonts w:ascii="Courier New" w:hAnsi="Courier New" w:hint="default"/>
+        <w:sz w:val="20"/>
+      </w:rPr>
+    </w:lvl>
+    <w:lvl w:ilvl="2" w:tentative="1">
+      <w:start w:val="1"/>
+      <w:numFmt w:val="bullet"/>
+      <w:lvlText w:val=""/>
+      <w:lvlJc w:val="left"/>
+      <w:pPr>
+        <w:tabs>
+          <w:tab w:val="num" w:pos="2160"/>
+        </w:tabs>
+        <w:ind w:left="2160" w:hanging="360"/>
+      </w:pPr>
+      <w:rPr>
+        <w:rFonts w:ascii="Wingdings" w:hAnsi="Wingdings" w:hint="default"/>
+        <w:sz w:val="20"/>
+      </w:rPr>
+    </w:lvl>
+    <w:lvl w:ilvl="3" w:tentative="1">
+      <w:start w:val="1"/>
+      <w:numFmt w:val="bullet"/>
+      <w:lvlText w:val=""/>
+      <w:lvlJc w:val="left"/>
+      <w:pPr>
+        <w:tabs>
+          <w:tab w:val="num" w:pos="2880"/>
+        </w:tabs>
+        <w:ind w:left="2880" w:hanging="360"/>
+      </w:pPr>
+      <w:rPr>
+        <w:rFonts w:ascii="Wingdings" w:hAnsi="Wingdings" w:hint="default"/>
+        <w:sz w:val="20"/>
+      </w:rPr>
+    </w:lvl>
+    <w:lvl w:ilvl="4" w:tentative="1">
+      <w:start w:val="1"/>
+      <w:numFmt w:val="bullet"/>
+      <w:lvlText w:val=""/>
+      <w:lvlJc w:val="left"/>
+      <w:pPr>
+        <w:tabs>
+          <w:tab w:val="num" w:pos="3600"/>
+        </w:tabs>
+        <w:ind w:left="3600" w:hanging="360"/>
+      </w:pPr>
+      <w:rPr>
+        <w:rFonts w:ascii="Wingdings" w:hAnsi="Wingdings" w:hint="default"/>
+        <w:sz w:val="20"/>
+      </w:rPr>
+    </w:lvl>
+    <w:lvl w:ilvl="5" w:tentative="1">
+      <w:start w:val="1"/>
+      <w:numFmt w:val="bullet"/>
+      <w:lvlText w:val=""/>
+      <w:lvlJc w:val="left"/>
+      <w:pPr>
+        <w:tabs>
+          <w:tab w:val="num" w:pos="4320"/>
+        </w:tabs>
+        <w:ind w:left="4320" w:hanging="360"/>
+      </w:pPr>
+      <w:rPr>
+        <w:rFonts w:ascii="Wingdings" w:hAnsi="Wingdings" w:hint="default"/>
+        <w:sz w:val="20"/>
+      </w:rPr>
+    </w:lvl>
+    <w:lvl w:ilvl="6" w:tentative="1">
+      <w:start w:val="1"/>
+      <w:numFmt w:val="bullet"/>
+      <w:lvlText w:val=""/>
+      <w:lvlJc w:val="left"/>
+      <w:pPr>
+        <w:tabs>
+          <w:tab w:val="num" w:pos="5040"/>
+        </w:tabs>
+        <w:ind w:left="5040" w:hanging="360"/>
+      </w:pPr>
+      <w:rPr>
+        <w:rFonts w:ascii="Wingdings" w:hAnsi="Wingdings" w:hint="default"/>
+        <w:sz w:val="20"/>
+      </w:rPr>
+    </w:lvl>
+    <w:lvl w:ilvl="7" w:tentative="1">
+      <w:start w:val="1"/>
+      <w:numFmt w:val="bullet"/>
+      <w:lvlText w:val=""/>
+      <w:lvlJc w:val="left"/>
+      <w:pPr>
+        <w:tabs>
+          <w:tab w:val="num" w:pos="5760"/>
+        </w:tabs>
+        <w:ind w:left="5760" w:hanging="360"/>
+      </w:pPr>
+      <w:rPr>
+        <w:rFonts w:ascii="Wingdings" w:hAnsi="Wingdings" w:hint="default"/>
+        <w:sz w:val="20"/>
+      </w:rPr>
+    </w:lvl>
+    <w:lvl w:ilvl="8" w:tentative="1">
+      <w:start w:val="1"/>
+      <w:numFmt w:val="bullet"/>
+      <w:lvlText w:val=""/>
+      <w:lvlJc w:val="left"/>
+      <w:pPr>
+        <w:tabs>
+          <w:tab w:val="num" w:pos="6480"/>
+        </w:tabs>
+        <w:ind w:left="6480" w:hanging="360"/>
+      </w:pPr>
+      <w:rPr>
+        <w:rFonts w:ascii="Wingdings" w:hAnsi="Wingdings" w:hint="default"/>
+        <w:sz w:val="20"/>
+      </w:rPr>
+    </w:lvl>
+  </w:abstractNum>
+  <w:abstractNum w:abstractNumId="3" w15:restartNumberingAfterBreak="0">
     <w:nsid w:val="10693357"/>
     <w:multiLevelType w:val="hybridMultilevel"/>
     <w:tmpl w:val="962C868C"/>
@@ -2241,7 +3128,7 @@
       </w:pPr>
     </w:lvl>
   </w:abstractNum>
-  <w:abstractNum w:abstractNumId="3" w15:restartNumberingAfterBreak="0">
+  <w:abstractNum w:abstractNumId="4" w15:restartNumberingAfterBreak="0">
     <w:nsid w:val="1DAA3573"/>
     <w:multiLevelType w:val="hybridMultilevel"/>
     <w:tmpl w:val="84E0002E"/>
@@ -2330,7 +3217,7 @@
       </w:pPr>
     </w:lvl>
   </w:abstractNum>
-  <w:abstractNum w:abstractNumId="4" w15:restartNumberingAfterBreak="0">
+  <w:abstractNum w:abstractNumId="5" w15:restartNumberingAfterBreak="0">
     <w:nsid w:val="26473093"/>
     <w:multiLevelType w:val="multilevel"/>
     <w:tmpl w:val="7C38E73A"/>
@@ -2443,7 +3330,7 @@
       </w:rPr>
     </w:lvl>
   </w:abstractNum>
-  <w:abstractNum w:abstractNumId="5" w15:restartNumberingAfterBreak="0">
+  <w:abstractNum w:abstractNumId="6" w15:restartNumberingAfterBreak="0">
     <w:nsid w:val="329955CC"/>
     <w:multiLevelType w:val="hybridMultilevel"/>
     <w:tmpl w:val="99B68424"/>
@@ -2532,7 +3419,7 @@
       </w:pPr>
     </w:lvl>
   </w:abstractNum>
-  <w:abstractNum w:abstractNumId="6" w15:restartNumberingAfterBreak="0">
+  <w:abstractNum w:abstractNumId="7" w15:restartNumberingAfterBreak="0">
     <w:nsid w:val="51365DB3"/>
     <w:multiLevelType w:val="hybridMultilevel"/>
     <w:tmpl w:val="71984344"/>
@@ -2621,7 +3508,7 @@
       </w:pPr>
     </w:lvl>
   </w:abstractNum>
-  <w:abstractNum w:abstractNumId="7" w15:restartNumberingAfterBreak="0">
+  <w:abstractNum w:abstractNumId="8" w15:restartNumberingAfterBreak="0">
     <w:nsid w:val="567C2D35"/>
     <w:multiLevelType w:val="hybridMultilevel"/>
     <w:tmpl w:val="6BE8431A"/>
@@ -2710,7 +3597,7 @@
       </w:pPr>
     </w:lvl>
   </w:abstractNum>
-  <w:abstractNum w:abstractNumId="8" w15:restartNumberingAfterBreak="0">
+  <w:abstractNum w:abstractNumId="9" w15:restartNumberingAfterBreak="0">
     <w:nsid w:val="570F263A"/>
     <w:multiLevelType w:val="multilevel"/>
     <w:tmpl w:val="6576CAE6"/>
@@ -2859,7 +3746,7 @@
       </w:rPr>
     </w:lvl>
   </w:abstractNum>
-  <w:abstractNum w:abstractNumId="9" w15:restartNumberingAfterBreak="0">
+  <w:abstractNum w:abstractNumId="10" w15:restartNumberingAfterBreak="0">
     <w:nsid w:val="5BD94FA8"/>
     <w:multiLevelType w:val="hybridMultilevel"/>
     <w:tmpl w:val="9E70C6C6"/>
@@ -2948,7 +3835,7 @@
       </w:pPr>
     </w:lvl>
   </w:abstractNum>
-  <w:abstractNum w:abstractNumId="10" w15:restartNumberingAfterBreak="0">
+  <w:abstractNum w:abstractNumId="11" w15:restartNumberingAfterBreak="0">
     <w:nsid w:val="5D635CBC"/>
     <w:multiLevelType w:val="hybridMultilevel"/>
     <w:tmpl w:val="CA8C0BFE"/>
@@ -3037,7 +3924,7 @@
       </w:pPr>
     </w:lvl>
   </w:abstractNum>
-  <w:abstractNum w:abstractNumId="11" w15:restartNumberingAfterBreak="0">
+  <w:abstractNum w:abstractNumId="12" w15:restartNumberingAfterBreak="0">
     <w:nsid w:val="667F590E"/>
     <w:multiLevelType w:val="hybridMultilevel"/>
     <w:tmpl w:val="AE0EDDCE"/>
@@ -3126,7 +4013,7 @@
       </w:pPr>
     </w:lvl>
   </w:abstractNum>
-  <w:abstractNum w:abstractNumId="12" w15:restartNumberingAfterBreak="0">
+  <w:abstractNum w:abstractNumId="13" w15:restartNumberingAfterBreak="0">
     <w:nsid w:val="66B62C0B"/>
     <w:multiLevelType w:val="hybridMultilevel"/>
     <w:tmpl w:val="873EC1EC"/>
@@ -3215,7 +4102,7 @@
       </w:pPr>
     </w:lvl>
   </w:abstractNum>
-  <w:abstractNum w:abstractNumId="13" w15:restartNumberingAfterBreak="0">
+  <w:abstractNum w:abstractNumId="14" w15:restartNumberingAfterBreak="0">
     <w:nsid w:val="6BDC31F5"/>
     <w:multiLevelType w:val="multilevel"/>
     <w:tmpl w:val="7E8E7C0E"/>
@@ -3328,7 +4215,7 @@
       </w:rPr>
     </w:lvl>
   </w:abstractNum>
-  <w:abstractNum w:abstractNumId="14" w15:restartNumberingAfterBreak="0">
+  <w:abstractNum w:abstractNumId="15" w15:restartNumberingAfterBreak="0">
     <w:nsid w:val="761F51DD"/>
     <w:multiLevelType w:val="hybridMultilevel"/>
     <w:tmpl w:val="8536EB9A"/>
@@ -3417,14 +4304,163 @@
       </w:pPr>
     </w:lvl>
   </w:abstractNum>
+  <w:abstractNum w:abstractNumId="16" w15:restartNumberingAfterBreak="0">
+    <w:nsid w:val="7B995E49"/>
+    <w:multiLevelType w:val="multilevel"/>
+    <w:tmpl w:val="C3B450B2"/>
+    <w:lvl w:ilvl="0">
+      <w:start w:val="1"/>
+      <w:numFmt w:val="bullet"/>
+      <w:lvlText w:val=""/>
+      <w:lvlJc w:val="left"/>
+      <w:pPr>
+        <w:tabs>
+          <w:tab w:val="num" w:pos="720"/>
+        </w:tabs>
+        <w:ind w:left="720" w:hanging="360"/>
+      </w:pPr>
+      <w:rPr>
+        <w:rFonts w:ascii="Symbol" w:hAnsi="Symbol" w:hint="default"/>
+        <w:sz w:val="20"/>
+      </w:rPr>
+    </w:lvl>
+    <w:lvl w:ilvl="1" w:tentative="1">
+      <w:start w:val="1"/>
+      <w:numFmt w:val="bullet"/>
+      <w:lvlText w:val="o"/>
+      <w:lvlJc w:val="left"/>
+      <w:pPr>
+        <w:tabs>
+          <w:tab w:val="num" w:pos="1440"/>
+        </w:tabs>
+        <w:ind w:left="1440" w:hanging="360"/>
+      </w:pPr>
+      <w:rPr>
+        <w:rFonts w:ascii="Courier New" w:hAnsi="Courier New" w:hint="default"/>
+        <w:sz w:val="20"/>
+      </w:rPr>
+    </w:lvl>
+    <w:lvl w:ilvl="2" w:tentative="1">
+      <w:start w:val="1"/>
+      <w:numFmt w:val="bullet"/>
+      <w:lvlText w:val=""/>
+      <w:lvlJc w:val="left"/>
+      <w:pPr>
+        <w:tabs>
+          <w:tab w:val="num" w:pos="2160"/>
+        </w:tabs>
+        <w:ind w:left="2160" w:hanging="360"/>
+      </w:pPr>
+      <w:rPr>
+        <w:rFonts w:ascii="Wingdings" w:hAnsi="Wingdings" w:hint="default"/>
+        <w:sz w:val="20"/>
+      </w:rPr>
+    </w:lvl>
+    <w:lvl w:ilvl="3" w:tentative="1">
+      <w:start w:val="1"/>
+      <w:numFmt w:val="bullet"/>
+      <w:lvlText w:val=""/>
+      <w:lvlJc w:val="left"/>
+      <w:pPr>
+        <w:tabs>
+          <w:tab w:val="num" w:pos="2880"/>
+        </w:tabs>
+        <w:ind w:left="2880" w:hanging="360"/>
+      </w:pPr>
+      <w:rPr>
+        <w:rFonts w:ascii="Wingdings" w:hAnsi="Wingdings" w:hint="default"/>
+        <w:sz w:val="20"/>
+      </w:rPr>
+    </w:lvl>
+    <w:lvl w:ilvl="4" w:tentative="1">
+      <w:start w:val="1"/>
+      <w:numFmt w:val="bullet"/>
+      <w:lvlText w:val=""/>
+      <w:lvlJc w:val="left"/>
+      <w:pPr>
+        <w:tabs>
+          <w:tab w:val="num" w:pos="3600"/>
+        </w:tabs>
+        <w:ind w:left="3600" w:hanging="360"/>
+      </w:pPr>
+      <w:rPr>
+        <w:rFonts w:ascii="Wingdings" w:hAnsi="Wingdings" w:hint="default"/>
+        <w:sz w:val="20"/>
+      </w:rPr>
+    </w:lvl>
+    <w:lvl w:ilvl="5" w:tentative="1">
+      <w:start w:val="1"/>
+      <w:numFmt w:val="bullet"/>
+      <w:lvlText w:val=""/>
+      <w:lvlJc w:val="left"/>
+      <w:pPr>
+        <w:tabs>
+          <w:tab w:val="num" w:pos="4320"/>
+        </w:tabs>
+        <w:ind w:left="4320" w:hanging="360"/>
+      </w:pPr>
+      <w:rPr>
+        <w:rFonts w:ascii="Wingdings" w:hAnsi="Wingdings" w:hint="default"/>
+        <w:sz w:val="20"/>
+      </w:rPr>
+    </w:lvl>
+    <w:lvl w:ilvl="6" w:tentative="1">
+      <w:start w:val="1"/>
+      <w:numFmt w:val="bullet"/>
+      <w:lvlText w:val=""/>
+      <w:lvlJc w:val="left"/>
+      <w:pPr>
+        <w:tabs>
+          <w:tab w:val="num" w:pos="5040"/>
+        </w:tabs>
+        <w:ind w:left="5040" w:hanging="360"/>
+      </w:pPr>
+      <w:rPr>
+        <w:rFonts w:ascii="Wingdings" w:hAnsi="Wingdings" w:hint="default"/>
+        <w:sz w:val="20"/>
+      </w:rPr>
+    </w:lvl>
+    <w:lvl w:ilvl="7" w:tentative="1">
+      <w:start w:val="1"/>
+      <w:numFmt w:val="bullet"/>
+      <w:lvlText w:val=""/>
+      <w:lvlJc w:val="left"/>
+      <w:pPr>
+        <w:tabs>
+          <w:tab w:val="num" w:pos="5760"/>
+        </w:tabs>
+        <w:ind w:left="5760" w:hanging="360"/>
+      </w:pPr>
+      <w:rPr>
+        <w:rFonts w:ascii="Wingdings" w:hAnsi="Wingdings" w:hint="default"/>
+        <w:sz w:val="20"/>
+      </w:rPr>
+    </w:lvl>
+    <w:lvl w:ilvl="8" w:tentative="1">
+      <w:start w:val="1"/>
+      <w:numFmt w:val="bullet"/>
+      <w:lvlText w:val=""/>
+      <w:lvlJc w:val="left"/>
+      <w:pPr>
+        <w:tabs>
+          <w:tab w:val="num" w:pos="6480"/>
+        </w:tabs>
+        <w:ind w:left="6480" w:hanging="360"/>
+      </w:pPr>
+      <w:rPr>
+        <w:rFonts w:ascii="Wingdings" w:hAnsi="Wingdings" w:hint="default"/>
+        <w:sz w:val="20"/>
+      </w:rPr>
+    </w:lvl>
+  </w:abstractNum>
   <w:num w:numId="1">
-    <w:abstractNumId w:val="6"/>
+    <w:abstractNumId w:val="7"/>
   </w:num>
   <w:num w:numId="2">
-    <w:abstractNumId w:val="4"/>
+    <w:abstractNumId w:val="5"/>
   </w:num>
   <w:num w:numId="3">
-    <w:abstractNumId w:val="13"/>
+    <w:abstractNumId w:val="14"/>
   </w:num>
   <w:num w:numId="4">
     <w:abstractNumId w:val="0"/>
@@ -3433,34 +4469,40 @@
     <w:abstractNumId w:val="1"/>
   </w:num>
   <w:num w:numId="6">
+    <w:abstractNumId w:val="4"/>
+  </w:num>
+  <w:num w:numId="7">
+    <w:abstractNumId w:val="15"/>
+  </w:num>
+  <w:num w:numId="8">
+    <w:abstractNumId w:val="13"/>
+  </w:num>
+  <w:num w:numId="9">
+    <w:abstractNumId w:val="6"/>
+  </w:num>
+  <w:num w:numId="10">
+    <w:abstractNumId w:val="11"/>
+  </w:num>
+  <w:num w:numId="11">
     <w:abstractNumId w:val="3"/>
   </w:num>
-  <w:num w:numId="7">
-    <w:abstractNumId w:val="14"/>
+  <w:num w:numId="12">
+    <w:abstractNumId w:val="8"/>
   </w:num>
-  <w:num w:numId="8">
+  <w:num w:numId="13">
     <w:abstractNumId w:val="12"/>
   </w:num>
-  <w:num w:numId="9">
-    <w:abstractNumId w:val="5"/>
-  </w:num>
-  <w:num w:numId="10">
+  <w:num w:numId="14">
     <w:abstractNumId w:val="10"/>
   </w:num>
-  <w:num w:numId="11">
+  <w:num w:numId="15">
+    <w:abstractNumId w:val="9"/>
+  </w:num>
+  <w:num w:numId="16">
     <w:abstractNumId w:val="2"/>
   </w:num>
-  <w:num w:numId="12">
-    <w:abstractNumId w:val="7"/>
-  </w:num>
-  <w:num w:numId="13">
-    <w:abstractNumId w:val="11"/>
-  </w:num>
-  <w:num w:numId="14">
-    <w:abstractNumId w:val="9"/>
-  </w:num>
-  <w:num w:numId="15">
-    <w:abstractNumId w:val="8"/>
+  <w:num w:numId="17">
+    <w:abstractNumId w:val="16"/>
   </w:num>
 </w:numbering>
 </file>
@@ -3867,7 +4909,6 @@
   <w:style w:type="character" w:default="1" w:styleId="Policepardfaut">
     <w:name w:val="Default Paragraph Font"/>
     <w:uiPriority w:val="1"/>
-    <w:semiHidden/>
     <w:unhideWhenUsed/>
   </w:style>
   <w:style w:type="table" w:default="1" w:styleId="TableauNormal">

</xml_diff>

<commit_message>
Fin de la 1 ere partie du II, debut de la 1 ere partie du I
</commit_message>
<xml_diff>
--- a/Mon mémoire.docx
+++ b/Mon mémoire.docx
@@ -52,7 +52,7 @@
     </w:p>
     <w:p>
       <w:pPr>
-        <w:spacing w:line="720" w:lineRule="auto"/>
+        <w:spacing w:line="360" w:lineRule="auto"/>
         <w:jc w:val="center"/>
         <w:rPr>
           <w:rFonts w:ascii="Times New Roman" w:hAnsi="Times New Roman" w:cs="Times New Roman"/>
@@ -67,21 +67,11 @@
           <w:rFonts w:ascii="Times New Roman" w:hAnsi="Times New Roman" w:cs="Times New Roman"/>
           <w:b/>
           <w:bCs/>
-          <w:sz w:val="24"/>
-          <w:szCs w:val="24"/>
-        </w:rPr>
-        <w:lastRenderedPageBreak/>
-        <w:t xml:space="preserve">I. </w:t>
-      </w:r>
-      <w:r>
-        <w:rPr>
-          <w:rFonts w:ascii="Times New Roman" w:hAnsi="Times New Roman" w:cs="Times New Roman"/>
-          <w:b/>
-          <w:bCs/>
           <w:sz w:val="32"/>
           <w:szCs w:val="32"/>
         </w:rPr>
-        <w:t>PR</w:t>
+        <w:lastRenderedPageBreak/>
+        <w:t>I. PR</w:t>
       </w:r>
       <w:r>
         <w:rPr>
@@ -161,20 +151,10 @@
           <w:rFonts w:ascii="Times New Roman" w:hAnsi="Times New Roman" w:cs="Times New Roman"/>
           <w:b/>
           <w:bCs/>
-          <w:sz w:val="24"/>
-          <w:szCs w:val="24"/>
-        </w:rPr>
-        <w:t xml:space="preserve">1.1. </w:t>
-      </w:r>
-      <w:r>
-        <w:rPr>
-          <w:rFonts w:ascii="Times New Roman" w:hAnsi="Times New Roman" w:cs="Times New Roman"/>
-          <w:b/>
-          <w:bCs/>
           <w:sz w:val="28"/>
           <w:szCs w:val="28"/>
         </w:rPr>
-        <w:t>PR</w:t>
+        <w:t>1.1. PR</w:t>
       </w:r>
       <w:r>
         <w:rPr>
@@ -217,7 +197,7 @@
           <w:sz w:val="28"/>
           <w:szCs w:val="28"/>
         </w:rPr>
-        <w:t>1-1-1. DOMAINE D’ACTIVIT</w:t>
+        <w:t>1</w:t>
       </w:r>
       <w:r>
         <w:rPr>
@@ -227,7 +207,209 @@
           <w:sz w:val="28"/>
           <w:szCs w:val="28"/>
         </w:rPr>
+        <w:t>.</w:t>
+      </w:r>
+      <w:r>
+        <w:rPr>
+          <w:rFonts w:ascii="Times New Roman" w:hAnsi="Times New Roman" w:cs="Times New Roman"/>
+          <w:b/>
+          <w:bCs/>
+          <w:sz w:val="28"/>
+          <w:szCs w:val="28"/>
+        </w:rPr>
+        <w:t>1</w:t>
+      </w:r>
+      <w:r>
+        <w:rPr>
+          <w:rFonts w:ascii="Times New Roman" w:hAnsi="Times New Roman" w:cs="Times New Roman"/>
+          <w:b/>
+          <w:bCs/>
+          <w:sz w:val="28"/>
+          <w:szCs w:val="28"/>
+        </w:rPr>
+        <w:t>.</w:t>
+      </w:r>
+      <w:r>
+        <w:rPr>
+          <w:rFonts w:ascii="Times New Roman" w:hAnsi="Times New Roman" w:cs="Times New Roman"/>
+          <w:b/>
+          <w:bCs/>
+          <w:sz w:val="28"/>
+          <w:szCs w:val="28"/>
+        </w:rPr>
+        <w:t>1. DOMAINE D’ACTIVIT</w:t>
+      </w:r>
+      <w:r>
+        <w:rPr>
+          <w:rFonts w:ascii="Times New Roman" w:hAnsi="Times New Roman" w:cs="Times New Roman"/>
+          <w:b/>
+          <w:bCs/>
+          <w:sz w:val="28"/>
+          <w:szCs w:val="28"/>
+        </w:rPr>
         <w:t>É</w:t>
+      </w:r>
+    </w:p>
+    <w:p>
+      <w:pPr>
+        <w:spacing w:line="360" w:lineRule="auto"/>
+        <w:rPr>
+          <w:rFonts w:ascii="Times New Roman" w:hAnsi="Times New Roman" w:cs="Times New Roman"/>
+          <w:sz w:val="24"/>
+          <w:szCs w:val="24"/>
+          <w:shd w:val="clear" w:color="auto" w:fill="FFFFFF"/>
+        </w:rPr>
+      </w:pPr>
+      <w:r>
+        <w:rPr>
+          <w:rFonts w:ascii="Times New Roman" w:hAnsi="Times New Roman" w:cs="Times New Roman"/>
+          <w:sz w:val="24"/>
+          <w:szCs w:val="24"/>
+          <w:shd w:val="clear" w:color="auto" w:fill="FFFFFF"/>
+        </w:rPr>
+        <w:tab/>
+      </w:r>
+      <w:r>
+        <w:rPr>
+          <w:rFonts w:ascii="Times New Roman" w:hAnsi="Times New Roman" w:cs="Times New Roman"/>
+          <w:sz w:val="24"/>
+          <w:szCs w:val="24"/>
+          <w:shd w:val="clear" w:color="auto" w:fill="FFFFFF"/>
+        </w:rPr>
+        <w:tab/>
+      </w:r>
+      <w:r>
+        <w:rPr>
+          <w:rFonts w:ascii="Times New Roman" w:hAnsi="Times New Roman" w:cs="Times New Roman"/>
+          <w:sz w:val="24"/>
+          <w:szCs w:val="24"/>
+          <w:shd w:val="clear" w:color="auto" w:fill="FFFFFF"/>
+        </w:rPr>
+        <w:t>L’ESTM est une école d’Ingénieurs et de Spécialistes du Management à la pointe des dernières technologies, s’appuyant sur un corps professoral très expérimenté.</w:t>
+      </w:r>
+      <w:r>
+        <w:rPr>
+          <w:rFonts w:ascii="Times New Roman" w:hAnsi="Times New Roman" w:cs="Times New Roman"/>
+          <w:sz w:val="24"/>
+          <w:szCs w:val="24"/>
+        </w:rPr>
+        <w:br/>
+      </w:r>
+      <w:r>
+        <w:rPr>
+          <w:rFonts w:ascii="Times New Roman" w:hAnsi="Times New Roman" w:cs="Times New Roman"/>
+          <w:sz w:val="24"/>
+          <w:szCs w:val="24"/>
+          <w:shd w:val="clear" w:color="auto" w:fill="FFFFFF"/>
+        </w:rPr>
+        <w:tab/>
+      </w:r>
+      <w:r>
+        <w:rPr>
+          <w:rFonts w:ascii="Times New Roman" w:hAnsi="Times New Roman" w:cs="Times New Roman"/>
+          <w:sz w:val="24"/>
+          <w:szCs w:val="24"/>
+          <w:shd w:val="clear" w:color="auto" w:fill="FFFFFF"/>
+        </w:rPr>
+        <w:tab/>
+      </w:r>
+      <w:r>
+        <w:rPr>
+          <w:rFonts w:ascii="Times New Roman" w:hAnsi="Times New Roman" w:cs="Times New Roman"/>
+          <w:sz w:val="24"/>
+          <w:szCs w:val="24"/>
+          <w:shd w:val="clear" w:color="auto" w:fill="FFFFFF"/>
+        </w:rPr>
+        <w:t>Ils</w:t>
+      </w:r>
+      <w:r>
+        <w:rPr>
+          <w:rFonts w:ascii="Times New Roman" w:hAnsi="Times New Roman" w:cs="Times New Roman"/>
+          <w:sz w:val="24"/>
+          <w:szCs w:val="24"/>
+          <w:shd w:val="clear" w:color="auto" w:fill="FFFFFF"/>
+        </w:rPr>
+        <w:t xml:space="preserve"> cultiv</w:t>
+      </w:r>
+      <w:r>
+        <w:rPr>
+          <w:rFonts w:ascii="Times New Roman" w:hAnsi="Times New Roman" w:cs="Times New Roman"/>
+          <w:sz w:val="24"/>
+          <w:szCs w:val="24"/>
+          <w:shd w:val="clear" w:color="auto" w:fill="FFFFFF"/>
+        </w:rPr>
+        <w:t>ent</w:t>
+      </w:r>
+      <w:r>
+        <w:rPr>
+          <w:rFonts w:ascii="Times New Roman" w:hAnsi="Times New Roman" w:cs="Times New Roman"/>
+          <w:sz w:val="24"/>
+          <w:szCs w:val="24"/>
+          <w:shd w:val="clear" w:color="auto" w:fill="FFFFFF"/>
+        </w:rPr>
+        <w:t xml:space="preserve"> la passion, l’excellence, le savoir pratique, le professionnalisme, grâce à </w:t>
+      </w:r>
+      <w:r>
+        <w:rPr>
+          <w:rFonts w:ascii="Times New Roman" w:hAnsi="Times New Roman" w:cs="Times New Roman"/>
+          <w:sz w:val="24"/>
+          <w:szCs w:val="24"/>
+          <w:shd w:val="clear" w:color="auto" w:fill="FFFFFF"/>
+        </w:rPr>
+        <w:t>leurs</w:t>
+      </w:r>
+      <w:r>
+        <w:rPr>
+          <w:rFonts w:ascii="Times New Roman" w:hAnsi="Times New Roman" w:cs="Times New Roman"/>
+          <w:sz w:val="24"/>
+          <w:szCs w:val="24"/>
+          <w:shd w:val="clear" w:color="auto" w:fill="FFFFFF"/>
+        </w:rPr>
+        <w:t xml:space="preserve"> excellentes relations internationales concrétisées par des partenariats privilégiés avec des institutions leaders dans leurs domaines respectifs.</w:t>
+      </w:r>
+      <w:r>
+        <w:rPr>
+          <w:rFonts w:ascii="Times New Roman" w:hAnsi="Times New Roman" w:cs="Times New Roman"/>
+          <w:sz w:val="24"/>
+          <w:szCs w:val="24"/>
+        </w:rPr>
+        <w:br/>
+      </w:r>
+      <w:r>
+        <w:rPr>
+          <w:rFonts w:ascii="Times New Roman" w:hAnsi="Times New Roman" w:cs="Times New Roman"/>
+          <w:sz w:val="24"/>
+          <w:szCs w:val="24"/>
+          <w:shd w:val="clear" w:color="auto" w:fill="FFFFFF"/>
+        </w:rPr>
+        <w:tab/>
+      </w:r>
+      <w:r>
+        <w:rPr>
+          <w:rFonts w:ascii="Times New Roman" w:hAnsi="Times New Roman" w:cs="Times New Roman"/>
+          <w:sz w:val="24"/>
+          <w:szCs w:val="24"/>
+          <w:shd w:val="clear" w:color="auto" w:fill="FFFFFF"/>
+        </w:rPr>
+        <w:tab/>
+      </w:r>
+      <w:r>
+        <w:rPr>
+          <w:rFonts w:ascii="Times New Roman" w:hAnsi="Times New Roman" w:cs="Times New Roman"/>
+          <w:sz w:val="24"/>
+          <w:szCs w:val="24"/>
+          <w:shd w:val="clear" w:color="auto" w:fill="FFFFFF"/>
+        </w:rPr>
+        <w:t>L’objectif de l’ESTM n’est pas seulement de délivrer des formations reconnues, innovantes et de qualité à nos étudiants, mais c’est aussi de les accompagner dans leur insertion professionnelle et dans la construction d’une belle carrière</w:t>
+      </w:r>
+      <w:r>
+        <w:rPr>
+          <w:rFonts w:ascii="Times New Roman" w:hAnsi="Times New Roman" w:cs="Times New Roman"/>
+          <w:sz w:val="24"/>
+          <w:szCs w:val="24"/>
+          <w:shd w:val="clear" w:color="auto" w:fill="FFFFFF"/>
+        </w:rPr>
+        <w:t>.</w:t>
       </w:r>
     </w:p>
     <w:p>
@@ -236,31 +418,471 @@
         <w:jc w:val="center"/>
         <w:rPr>
           <w:rFonts w:ascii="Times New Roman" w:hAnsi="Times New Roman" w:cs="Times New Roman"/>
+          <w:b/>
+          <w:bCs/>
           <w:sz w:val="28"/>
           <w:szCs w:val="28"/>
         </w:rPr>
       </w:pPr>
+      <w:r>
+        <w:rPr>
+          <w:rFonts w:ascii="Times New Roman" w:hAnsi="Times New Roman" w:cs="Times New Roman"/>
+          <w:b/>
+          <w:bCs/>
+          <w:sz w:val="28"/>
+          <w:szCs w:val="28"/>
+        </w:rPr>
+        <w:t>1</w:t>
+      </w:r>
+      <w:r>
+        <w:rPr>
+          <w:rFonts w:ascii="Times New Roman" w:hAnsi="Times New Roman" w:cs="Times New Roman"/>
+          <w:b/>
+          <w:bCs/>
+          <w:sz w:val="28"/>
+          <w:szCs w:val="28"/>
+        </w:rPr>
+        <w:t>.</w:t>
+      </w:r>
+      <w:r>
+        <w:rPr>
+          <w:rFonts w:ascii="Times New Roman" w:hAnsi="Times New Roman" w:cs="Times New Roman"/>
+          <w:b/>
+          <w:bCs/>
+          <w:sz w:val="28"/>
+          <w:szCs w:val="28"/>
+        </w:rPr>
+        <w:t>1</w:t>
+      </w:r>
+      <w:r>
+        <w:rPr>
+          <w:rFonts w:ascii="Times New Roman" w:hAnsi="Times New Roman" w:cs="Times New Roman"/>
+          <w:b/>
+          <w:bCs/>
+          <w:sz w:val="28"/>
+          <w:szCs w:val="28"/>
+        </w:rPr>
+        <w:t>.</w:t>
+      </w:r>
+      <w:r>
+        <w:rPr>
+          <w:rFonts w:ascii="Times New Roman" w:hAnsi="Times New Roman" w:cs="Times New Roman"/>
+          <w:b/>
+          <w:bCs/>
+          <w:sz w:val="28"/>
+          <w:szCs w:val="28"/>
+        </w:rPr>
+        <w:t>2</w:t>
+      </w:r>
+      <w:r>
+        <w:rPr>
+          <w:rFonts w:ascii="Times New Roman" w:hAnsi="Times New Roman" w:cs="Times New Roman"/>
+          <w:b/>
+          <w:bCs/>
+          <w:sz w:val="28"/>
+          <w:szCs w:val="28"/>
+        </w:rPr>
+        <w:t xml:space="preserve">. </w:t>
+      </w:r>
+      <w:r>
+        <w:rPr>
+          <w:rFonts w:ascii="Times New Roman" w:hAnsi="Times New Roman" w:cs="Times New Roman"/>
+          <w:b/>
+          <w:bCs/>
+          <w:sz w:val="28"/>
+          <w:szCs w:val="28"/>
+        </w:rPr>
+        <w:t>STRUCTURE ORGANIQUE ET FONCTIONNELLE</w:t>
+      </w:r>
     </w:p>
     <w:p>
       <w:pPr>
         <w:spacing w:line="360" w:lineRule="auto"/>
         <w:jc w:val="center"/>
+        <w:rPr>
+          <w:rFonts w:ascii="Times New Roman" w:hAnsi="Times New Roman" w:cs="Times New Roman"/>
+          <w:b/>
+          <w:bCs/>
+          <w:sz w:val="28"/>
+          <w:szCs w:val="28"/>
+        </w:rPr>
+      </w:pPr>
+      <w:r>
+        <w:rPr>
+          <w:rFonts w:ascii="Times New Roman" w:hAnsi="Times New Roman" w:cs="Times New Roman"/>
+          <w:b/>
+          <w:bCs/>
+          <w:sz w:val="28"/>
+          <w:szCs w:val="28"/>
+        </w:rPr>
+        <w:t>1.1.2.1. STRUCTURE ORGANIQUE</w:t>
+      </w:r>
+    </w:p>
+    <w:p>
+      <w:pPr>
+        <w:spacing w:line="360" w:lineRule="auto"/>
+        <w:rPr>
+          <w:rFonts w:ascii="Times New Roman" w:hAnsi="Times New Roman" w:cs="Times New Roman"/>
+          <w:sz w:val="24"/>
+          <w:szCs w:val="24"/>
+          <w:shd w:val="clear" w:color="auto" w:fill="FFFFFF"/>
+        </w:rPr>
+      </w:pPr>
+      <w:r>
+        <w:rPr>
+          <w:rFonts w:ascii="Times New Roman" w:hAnsi="Times New Roman" w:cs="Times New Roman"/>
+          <w:sz w:val="24"/>
+          <w:szCs w:val="24"/>
+          <w:shd w:val="clear" w:color="auto" w:fill="FFFFFF"/>
+        </w:rPr>
+        <w:tab/>
+      </w:r>
+      <w:r>
+        <w:rPr>
+          <w:rFonts w:ascii="Times New Roman" w:hAnsi="Times New Roman" w:cs="Times New Roman"/>
+          <w:sz w:val="24"/>
+          <w:szCs w:val="24"/>
+          <w:shd w:val="clear" w:color="auto" w:fill="FFFFFF"/>
+        </w:rPr>
+        <w:tab/>
+      </w:r>
+      <w:r>
+        <w:rPr>
+          <w:rFonts w:ascii="Times New Roman" w:hAnsi="Times New Roman" w:cs="Times New Roman"/>
+          <w:sz w:val="24"/>
+          <w:szCs w:val="24"/>
+          <w:shd w:val="clear" w:color="auto" w:fill="FFFFFF"/>
+        </w:rPr>
+        <w:t>ESTM a une structure organique qui est représenté comme suit :</w:t>
+      </w:r>
+    </w:p>
+    <w:p>
+      <w:pPr>
+        <w:pStyle w:val="Paragraphedeliste"/>
+        <w:numPr>
+          <w:ilvl w:val="0"/>
+          <w:numId w:val="21"/>
+        </w:numPr>
+        <w:spacing w:line="360" w:lineRule="auto"/>
+        <w:rPr>
+          <w:rFonts w:ascii="Times New Roman" w:hAnsi="Times New Roman" w:cs="Times New Roman"/>
+          <w:sz w:val="24"/>
+          <w:szCs w:val="24"/>
+          <w:shd w:val="clear" w:color="auto" w:fill="FFFFFF"/>
+        </w:rPr>
+      </w:pPr>
+      <w:r>
+        <w:rPr>
+          <w:rFonts w:ascii="Times New Roman" w:hAnsi="Times New Roman" w:cs="Times New Roman"/>
+          <w:sz w:val="24"/>
+          <w:szCs w:val="24"/>
+          <w:shd w:val="clear" w:color="auto" w:fill="FFFFFF"/>
+        </w:rPr>
+        <w:t>Un directeur général (</w:t>
+      </w:r>
+      <w:r>
+        <w:rPr>
+          <w:rFonts w:ascii="Times New Roman" w:hAnsi="Times New Roman" w:cs="Times New Roman"/>
+          <w:sz w:val="24"/>
+          <w:szCs w:val="24"/>
+          <w:shd w:val="clear" w:color="auto" w:fill="FFFFFF"/>
+        </w:rPr>
+        <w:t>D.G)</w:t>
+      </w:r>
+      <w:r>
+        <w:rPr>
+          <w:rFonts w:ascii="Times New Roman" w:hAnsi="Times New Roman" w:cs="Times New Roman"/>
+          <w:sz w:val="24"/>
+          <w:szCs w:val="24"/>
+          <w:shd w:val="clear" w:color="auto" w:fill="FFFFFF"/>
+        </w:rPr>
+        <w:t> ;</w:t>
+      </w:r>
+    </w:p>
+    <w:p>
+      <w:pPr>
+        <w:pStyle w:val="Paragraphedeliste"/>
+        <w:numPr>
+          <w:ilvl w:val="0"/>
+          <w:numId w:val="21"/>
+        </w:numPr>
+        <w:spacing w:line="360" w:lineRule="auto"/>
+        <w:rPr>
+          <w:rFonts w:ascii="Times New Roman" w:hAnsi="Times New Roman" w:cs="Times New Roman"/>
+          <w:sz w:val="24"/>
+          <w:szCs w:val="24"/>
+          <w:shd w:val="clear" w:color="auto" w:fill="FFFFFF"/>
+        </w:rPr>
+      </w:pPr>
+      <w:r>
+        <w:rPr>
+          <w:rFonts w:ascii="Times New Roman" w:hAnsi="Times New Roman" w:cs="Times New Roman"/>
+          <w:sz w:val="24"/>
+          <w:szCs w:val="24"/>
+          <w:shd w:val="clear" w:color="auto" w:fill="FFFFFF"/>
+        </w:rPr>
+        <w:t>Un directeur des études (D.E)</w:t>
+      </w:r>
+      <w:r>
+        <w:rPr>
+          <w:rFonts w:ascii="Times New Roman" w:hAnsi="Times New Roman" w:cs="Times New Roman"/>
+          <w:sz w:val="24"/>
+          <w:szCs w:val="24"/>
+          <w:shd w:val="clear" w:color="auto" w:fill="FFFFFF"/>
+        </w:rPr>
+        <w:t> ;</w:t>
+      </w:r>
+    </w:p>
+    <w:p>
+      <w:pPr>
+        <w:pStyle w:val="Paragraphedeliste"/>
+        <w:numPr>
+          <w:ilvl w:val="0"/>
+          <w:numId w:val="21"/>
+        </w:numPr>
+        <w:spacing w:line="360" w:lineRule="auto"/>
+        <w:rPr>
+          <w:rFonts w:ascii="Times New Roman" w:hAnsi="Times New Roman" w:cs="Times New Roman"/>
+          <w:sz w:val="24"/>
+          <w:szCs w:val="24"/>
+          <w:shd w:val="clear" w:color="auto" w:fill="FFFFFF"/>
+        </w:rPr>
+      </w:pPr>
+      <w:r>
+        <w:rPr>
+          <w:rFonts w:ascii="Times New Roman" w:hAnsi="Times New Roman" w:cs="Times New Roman"/>
+          <w:sz w:val="24"/>
+          <w:szCs w:val="24"/>
+          <w:shd w:val="clear" w:color="auto" w:fill="FFFFFF"/>
+        </w:rPr>
+        <w:t>Un service financier</w:t>
+      </w:r>
+      <w:r>
+        <w:rPr>
+          <w:rFonts w:ascii="Times New Roman" w:hAnsi="Times New Roman" w:cs="Times New Roman"/>
+          <w:sz w:val="24"/>
+          <w:szCs w:val="24"/>
+          <w:shd w:val="clear" w:color="auto" w:fill="FFFFFF"/>
+        </w:rPr>
+        <w:t> ;</w:t>
+      </w:r>
+    </w:p>
+    <w:p>
+      <w:pPr>
+        <w:pStyle w:val="Paragraphedeliste"/>
+        <w:numPr>
+          <w:ilvl w:val="0"/>
+          <w:numId w:val="21"/>
+        </w:numPr>
+        <w:spacing w:line="360" w:lineRule="auto"/>
+        <w:rPr>
+          <w:rFonts w:ascii="Times New Roman" w:hAnsi="Times New Roman" w:cs="Times New Roman"/>
+          <w:sz w:val="24"/>
+          <w:szCs w:val="24"/>
+          <w:shd w:val="clear" w:color="auto" w:fill="FFFFFF"/>
+        </w:rPr>
+      </w:pPr>
+      <w:r>
+        <w:rPr>
+          <w:rFonts w:ascii="Times New Roman" w:hAnsi="Times New Roman" w:cs="Times New Roman"/>
+          <w:sz w:val="24"/>
+          <w:szCs w:val="24"/>
+          <w:shd w:val="clear" w:color="auto" w:fill="FFFFFF"/>
+        </w:rPr>
+        <w:t>Un service chargé de communication et développement</w:t>
+      </w:r>
+      <w:r>
+        <w:rPr>
+          <w:rFonts w:ascii="Times New Roman" w:hAnsi="Times New Roman" w:cs="Times New Roman"/>
+          <w:sz w:val="24"/>
+          <w:szCs w:val="24"/>
+          <w:shd w:val="clear" w:color="auto" w:fill="FFFFFF"/>
+        </w:rPr>
+        <w:t> ;</w:t>
+      </w:r>
+    </w:p>
+    <w:p>
+      <w:pPr>
+        <w:pStyle w:val="Paragraphedeliste"/>
+        <w:numPr>
+          <w:ilvl w:val="0"/>
+          <w:numId w:val="21"/>
+        </w:numPr>
+        <w:spacing w:line="360" w:lineRule="auto"/>
+        <w:rPr>
+          <w:rFonts w:ascii="Times New Roman" w:hAnsi="Times New Roman" w:cs="Times New Roman"/>
+          <w:sz w:val="24"/>
+          <w:szCs w:val="24"/>
+          <w:shd w:val="clear" w:color="auto" w:fill="FFFFFF"/>
+        </w:rPr>
+      </w:pPr>
+      <w:r>
+        <w:rPr>
+          <w:rFonts w:ascii="Times New Roman" w:hAnsi="Times New Roman" w:cs="Times New Roman"/>
+          <w:sz w:val="24"/>
+          <w:szCs w:val="24"/>
+          <w:shd w:val="clear" w:color="auto" w:fill="FFFFFF"/>
+        </w:rPr>
+        <w:t>Un corps professoral</w:t>
+      </w:r>
+      <w:r>
+        <w:rPr>
+          <w:rFonts w:ascii="Times New Roman" w:hAnsi="Times New Roman" w:cs="Times New Roman"/>
+          <w:sz w:val="24"/>
+          <w:szCs w:val="24"/>
+          <w:shd w:val="clear" w:color="auto" w:fill="FFFFFF"/>
+        </w:rPr>
+        <w:t> ;</w:t>
+      </w:r>
+    </w:p>
+    <w:p>
+      <w:pPr>
+        <w:spacing w:line="360" w:lineRule="auto"/>
+        <w:jc w:val="center"/>
+        <w:rPr>
+          <w:rFonts w:ascii="Times New Roman" w:hAnsi="Times New Roman" w:cs="Times New Roman"/>
+          <w:b/>
+          <w:bCs/>
+          <w:sz w:val="28"/>
+          <w:szCs w:val="28"/>
+        </w:rPr>
+      </w:pPr>
+      <w:r>
+        <w:rPr>
+          <w:rFonts w:ascii="Times New Roman" w:hAnsi="Times New Roman" w:cs="Times New Roman"/>
+          <w:b/>
+          <w:bCs/>
+          <w:sz w:val="28"/>
+          <w:szCs w:val="28"/>
+        </w:rPr>
+        <w:t>1.1.2.</w:t>
+      </w:r>
+      <w:r>
+        <w:rPr>
+          <w:rFonts w:ascii="Times New Roman" w:hAnsi="Times New Roman" w:cs="Times New Roman"/>
+          <w:b/>
+          <w:bCs/>
+          <w:sz w:val="28"/>
+          <w:szCs w:val="28"/>
+        </w:rPr>
+        <w:t>2</w:t>
+      </w:r>
+      <w:r>
+        <w:rPr>
+          <w:rFonts w:ascii="Times New Roman" w:hAnsi="Times New Roman" w:cs="Times New Roman"/>
+          <w:b/>
+          <w:bCs/>
+          <w:sz w:val="28"/>
+          <w:szCs w:val="28"/>
+        </w:rPr>
+        <w:t xml:space="preserve">. STRUCTURE </w:t>
+      </w:r>
+      <w:r>
+        <w:rPr>
+          <w:rFonts w:ascii="Times New Roman" w:hAnsi="Times New Roman" w:cs="Times New Roman"/>
+          <w:b/>
+          <w:bCs/>
+          <w:sz w:val="28"/>
+          <w:szCs w:val="28"/>
+        </w:rPr>
+        <w:t>FONCTIONNELLE</w:t>
+      </w:r>
+    </w:p>
+    <w:p>
+      <w:pPr>
+        <w:pStyle w:val="Paragraphedeliste"/>
+        <w:spacing w:line="360" w:lineRule="auto"/>
+        <w:ind w:left="0"/>
+        <w:rPr>
+          <w:rFonts w:ascii="Times New Roman" w:hAnsi="Times New Roman" w:cs="Times New Roman"/>
+          <w:sz w:val="24"/>
+          <w:szCs w:val="24"/>
+          <w:shd w:val="clear" w:color="auto" w:fill="FFFFFF"/>
+        </w:rPr>
+      </w:pPr>
+      <w:r>
+        <w:rPr>
+          <w:rFonts w:ascii="Times New Roman" w:hAnsi="Times New Roman" w:cs="Times New Roman"/>
+          <w:sz w:val="24"/>
+          <w:szCs w:val="24"/>
+          <w:shd w:val="clear" w:color="auto" w:fill="FFFFFF"/>
+        </w:rPr>
+        <w:tab/>
+      </w:r>
+      <w:r>
+        <w:rPr>
+          <w:rFonts w:ascii="Times New Roman" w:hAnsi="Times New Roman" w:cs="Times New Roman"/>
+          <w:sz w:val="24"/>
+          <w:szCs w:val="24"/>
+          <w:shd w:val="clear" w:color="auto" w:fill="FFFFFF"/>
+        </w:rPr>
+        <w:tab/>
+      </w:r>
+      <w:r>
+        <w:rPr>
+          <w:rFonts w:ascii="Times New Roman" w:hAnsi="Times New Roman" w:cs="Times New Roman"/>
+          <w:sz w:val="24"/>
+          <w:szCs w:val="24"/>
+          <w:shd w:val="clear" w:color="auto" w:fill="FFFFFF"/>
+        </w:rPr>
+        <w:t>Elle explique la manière dont la structure organique fonctionne de manière détaillée.</w:t>
+      </w:r>
+    </w:p>
+    <w:p>
+      <w:pPr>
+        <w:pStyle w:val="Paragraphedeliste"/>
+        <w:spacing w:line="360" w:lineRule="auto"/>
+        <w:ind w:left="0"/>
+        <w:rPr>
+          <w:rFonts w:ascii="Times New Roman" w:hAnsi="Times New Roman" w:cs="Times New Roman"/>
+          <w:sz w:val="24"/>
+          <w:szCs w:val="24"/>
+          <w:shd w:val="clear" w:color="auto" w:fill="FFFFFF"/>
+        </w:rPr>
+      </w:pPr>
+    </w:p>
+    <w:p>
+      <w:pPr>
+        <w:pStyle w:val="Paragraphedeliste"/>
+        <w:spacing w:line="360" w:lineRule="auto"/>
+        <w:ind w:left="360"/>
+        <w:rPr>
+          <w:rFonts w:ascii="Times New Roman" w:hAnsi="Times New Roman" w:cs="Times New Roman"/>
+          <w:sz w:val="24"/>
+          <w:szCs w:val="24"/>
+          <w:shd w:val="clear" w:color="auto" w:fill="FFFFFF"/>
+        </w:rPr>
+      </w:pPr>
+    </w:p>
+    <w:p>
+      <w:pPr>
+        <w:spacing w:line="360" w:lineRule="auto"/>
+        <w:rPr>
+          <w:rFonts w:ascii="Times New Roman" w:hAnsi="Times New Roman" w:cs="Times New Roman"/>
+          <w:sz w:val="24"/>
+          <w:szCs w:val="24"/>
+          <w:u w:val="single"/>
+        </w:rPr>
+      </w:pPr>
+      <w:r>
+        <w:rPr>
+          <w:rFonts w:ascii="Times New Roman" w:hAnsi="Times New Roman" w:cs="Times New Roman"/>
+          <w:sz w:val="24"/>
+          <w:szCs w:val="24"/>
+          <w:u w:val="single"/>
+        </w:rPr>
+        <w:br w:type="page"/>
+      </w:r>
+    </w:p>
+    <w:p>
+      <w:r>
         <w:rPr>
           <w:rFonts w:ascii="Times New Roman" w:hAnsi="Times New Roman" w:cs="Times New Roman"/>
           <w:sz w:val="28"/>
           <w:szCs w:val="28"/>
           <w:u w:val="single"/>
         </w:rPr>
-      </w:pPr>
-    </w:p>
-    <w:p>
-      <w:r>
-        <w:rPr>
-          <w:rFonts w:ascii="Times New Roman" w:hAnsi="Times New Roman" w:cs="Times New Roman"/>
-          <w:sz w:val="28"/>
-          <w:szCs w:val="28"/>
-          <w:u w:val="single"/>
-        </w:rPr>
+        <w:lastRenderedPageBreak/>
         <w:br w:type="page"/>
       </w:r>
     </w:p>
@@ -1575,17 +2197,38 @@
         </w:rPr>
         <w:t>L'UML est le résultat de la fusion de précédents langages de modélisation objet : </w:t>
       </w:r>
-      <w:hyperlink r:id="rId13" w:tooltip="Méthode Booch" w:history="1">
-        <w:r>
-          <w:rPr>
-            <w:rFonts w:ascii="Times New Roman" w:eastAsia="Times New Roman" w:hAnsi="Times New Roman" w:cs="Times New Roman"/>
-            <w:sz w:val="24"/>
-            <w:szCs w:val="24"/>
-            <w:lang w:eastAsia="fr-FR"/>
-          </w:rPr>
-          <w:t>Booch</w:t>
-        </w:r>
-      </w:hyperlink>
+      <w:proofErr w:type="spellStart"/>
+      <w:r>
+        <w:fldChar w:fldCharType="begin"/>
+      </w:r>
+      <w:r>
+        <w:instrText xml:space="preserve"> HYPERLINK "https://fr.wikipedi</w:instrText>
+      </w:r>
+      <w:r>
+        <w:instrText xml:space="preserve">a.org/wiki/M%C3%A9thode_Booch" \o "Méthode Booch" </w:instrText>
+      </w:r>
+      <w:r>
+        <w:fldChar w:fldCharType="separate"/>
+      </w:r>
+      <w:r>
+        <w:rPr>
+          <w:rFonts w:ascii="Times New Roman" w:eastAsia="Times New Roman" w:hAnsi="Times New Roman" w:cs="Times New Roman"/>
+          <w:sz w:val="24"/>
+          <w:szCs w:val="24"/>
+          <w:lang w:eastAsia="fr-FR"/>
+        </w:rPr>
+        <w:t>Booch</w:t>
+      </w:r>
+      <w:proofErr w:type="spellEnd"/>
+      <w:r>
+        <w:rPr>
+          <w:rFonts w:ascii="Times New Roman" w:eastAsia="Times New Roman" w:hAnsi="Times New Roman" w:cs="Times New Roman"/>
+          <w:sz w:val="24"/>
+          <w:szCs w:val="24"/>
+          <w:lang w:eastAsia="fr-FR"/>
+        </w:rPr>
+        <w:fldChar w:fldCharType="end"/>
+      </w:r>
       <w:r>
         <w:rPr>
           <w:rFonts w:ascii="Times New Roman" w:eastAsia="Times New Roman" w:hAnsi="Times New Roman" w:cs="Times New Roman"/>
@@ -1595,7 +2238,7 @@
         </w:rPr>
         <w:t>, </w:t>
       </w:r>
-      <w:hyperlink r:id="rId14" w:tooltip="Object Modeling Technique" w:history="1">
+      <w:hyperlink r:id="rId13" w:tooltip="Object Modeling Technique" w:history="1">
         <w:r>
           <w:rPr>
             <w:rFonts w:ascii="Times New Roman" w:eastAsia="Times New Roman" w:hAnsi="Times New Roman" w:cs="Times New Roman"/>
@@ -1615,7 +2258,7 @@
         </w:rPr>
         <w:t>, </w:t>
       </w:r>
-      <w:hyperlink r:id="rId15" w:tooltip="OOSE" w:history="1">
+      <w:hyperlink r:id="rId14" w:tooltip="OOSE" w:history="1">
         <w:r>
           <w:rPr>
             <w:rFonts w:ascii="Times New Roman" w:eastAsia="Times New Roman" w:hAnsi="Times New Roman" w:cs="Times New Roman"/>
@@ -1635,7 +2278,7 @@
         </w:rPr>
         <w:t>. Principalement issu des travaux de </w:t>
       </w:r>
-      <w:hyperlink r:id="rId16" w:tooltip="Grady Booch" w:history="1">
+      <w:hyperlink r:id="rId15" w:tooltip="Grady Booch" w:history="1">
         <w:r>
           <w:rPr>
             <w:rFonts w:ascii="Times New Roman" w:eastAsia="Times New Roman" w:hAnsi="Times New Roman" w:cs="Times New Roman"/>
@@ -1643,19 +2286,9 @@
             <w:szCs w:val="24"/>
             <w:lang w:eastAsia="fr-FR"/>
           </w:rPr>
-          <w:t>Grady Booch</w:t>
+          <w:t xml:space="preserve">Grady </w:t>
         </w:r>
-      </w:hyperlink>
-      <w:r>
-        <w:rPr>
-          <w:rFonts w:ascii="Times New Roman" w:eastAsia="Times New Roman" w:hAnsi="Times New Roman" w:cs="Times New Roman"/>
-          <w:sz w:val="24"/>
-          <w:szCs w:val="24"/>
-          <w:lang w:eastAsia="fr-FR"/>
-        </w:rPr>
-        <w:t>, </w:t>
-      </w:r>
-      <w:hyperlink r:id="rId17" w:tooltip="James Rumbaugh" w:history="1">
+        <w:proofErr w:type="spellStart"/>
         <w:r>
           <w:rPr>
             <w:rFonts w:ascii="Times New Roman" w:eastAsia="Times New Roman" w:hAnsi="Times New Roman" w:cs="Times New Roman"/>
@@ -1663,8 +2296,9 @@
             <w:szCs w:val="24"/>
             <w:lang w:eastAsia="fr-FR"/>
           </w:rPr>
-          <w:t>James Rumbaugh</w:t>
+          <w:t>Booch</w:t>
         </w:r>
+        <w:proofErr w:type="spellEnd"/>
       </w:hyperlink>
       <w:r>
         <w:rPr>
@@ -1673,9 +2307,40 @@
           <w:szCs w:val="24"/>
           <w:lang w:eastAsia="fr-FR"/>
         </w:rPr>
+        <w:t>, </w:t>
+      </w:r>
+      <w:hyperlink r:id="rId16" w:tooltip="James Rumbaugh" w:history="1">
+        <w:r>
+          <w:rPr>
+            <w:rFonts w:ascii="Times New Roman" w:eastAsia="Times New Roman" w:hAnsi="Times New Roman" w:cs="Times New Roman"/>
+            <w:sz w:val="24"/>
+            <w:szCs w:val="24"/>
+            <w:lang w:eastAsia="fr-FR"/>
+          </w:rPr>
+          <w:t xml:space="preserve">James </w:t>
+        </w:r>
+        <w:proofErr w:type="spellStart"/>
+        <w:r>
+          <w:rPr>
+            <w:rFonts w:ascii="Times New Roman" w:eastAsia="Times New Roman" w:hAnsi="Times New Roman" w:cs="Times New Roman"/>
+            <w:sz w:val="24"/>
+            <w:szCs w:val="24"/>
+            <w:lang w:eastAsia="fr-FR"/>
+          </w:rPr>
+          <w:t>Rumbaugh</w:t>
+        </w:r>
+        <w:proofErr w:type="spellEnd"/>
+      </w:hyperlink>
+      <w:r>
+        <w:rPr>
+          <w:rFonts w:ascii="Times New Roman" w:eastAsia="Times New Roman" w:hAnsi="Times New Roman" w:cs="Times New Roman"/>
+          <w:sz w:val="24"/>
+          <w:szCs w:val="24"/>
+          <w:lang w:eastAsia="fr-FR"/>
+        </w:rPr>
         <w:t> et </w:t>
       </w:r>
-      <w:hyperlink r:id="rId18" w:tooltip="Ivar Jacobson" w:history="1">
+      <w:hyperlink r:id="rId17" w:tooltip="Ivar Jacobson" w:history="1">
         <w:r>
           <w:rPr>
             <w:rFonts w:ascii="Times New Roman" w:eastAsia="Times New Roman" w:hAnsi="Times New Roman" w:cs="Times New Roman"/>
@@ -1695,7 +2360,7 @@
         </w:rPr>
         <w:t>, UML est à présent un standard adopté par l'</w:t>
       </w:r>
-      <w:hyperlink r:id="rId19" w:tooltip="Object Management Group" w:history="1">
+      <w:hyperlink r:id="rId18" w:tooltip="Object Management Group" w:history="1">
         <w:r>
           <w:rPr>
             <w:rFonts w:ascii="Times New Roman" w:eastAsia="Times New Roman" w:hAnsi="Times New Roman" w:cs="Times New Roman"/>
@@ -1733,7 +2398,7 @@
         </w:rPr>
         <w:t xml:space="preserve"> UML 2.0 a été adopté par l'OMG en juillet 2005</w:t>
       </w:r>
-      <w:hyperlink r:id="rId20" w:anchor="cite_note-1" w:history="1"/>
+      <w:hyperlink r:id="rId19" w:anchor="cite_note-1" w:history="1"/>
       <w:r>
         <w:rPr>
           <w:rFonts w:ascii="Times New Roman" w:eastAsia="Times New Roman" w:hAnsi="Times New Roman" w:cs="Times New Roman"/>
@@ -1770,13 +2435,6 @@
           <w:szCs w:val="24"/>
         </w:rPr>
         <w:tab/>
-      </w:r>
-      <w:r>
-        <w:rPr>
-          <w:rFonts w:ascii="Times New Roman" w:hAnsi="Times New Roman" w:cs="Times New Roman"/>
-          <w:sz w:val="24"/>
-          <w:szCs w:val="24"/>
-        </w:rPr>
         <w:t>UML est utilisé pour spécifier, visualiser, modifier et construire les documents nécessaires au bon développement d'un logiciel orienté objet. UML offre un standard de modélisation, pour représenter l'architecture logicielle. Les différents éléments représentables sont :</w:t>
       </w:r>
     </w:p>
@@ -1982,6 +2640,7 @@
         </w:rPr>
         <w:t xml:space="preserve">Grâce aux outils de modélisation UML, il est également possible de générer automatiquement tout ou partie du code d'une application logicielle, par exemple en langage Java, à partir des divers documents réalisés. La version actuelle, UML 2.5, propose 14 types </w:t>
       </w:r>
+      <w:proofErr w:type="gramStart"/>
       <w:r>
         <w:rPr>
           <w:rFonts w:ascii="Times New Roman" w:hAnsi="Times New Roman" w:cs="Times New Roman"/>
@@ -1989,7 +2648,16 @@
           <w:szCs w:val="24"/>
         </w:rPr>
         <w:lastRenderedPageBreak/>
-        <w:t>de diagrammes dont 7 structurels et 7 comportementaux. A titre de comparaison, UML 1.3 comportait 25 types de diagrammes.</w:t>
+        <w:t>de</w:t>
+      </w:r>
+      <w:proofErr w:type="gramEnd"/>
+      <w:r>
+        <w:rPr>
+          <w:rFonts w:ascii="Times New Roman" w:hAnsi="Times New Roman" w:cs="Times New Roman"/>
+          <w:sz w:val="24"/>
+          <w:szCs w:val="24"/>
+        </w:rPr>
+        <w:t xml:space="preserve"> diagrammes dont 7 structurels et 7 comportementaux. A titre de comparaison, UML 1.3 comportait 25 types de diagrammes.</w:t>
       </w:r>
     </w:p>
     <w:p>
@@ -2024,23 +2692,7 @@
           <w:sz w:val="24"/>
           <w:szCs w:val="24"/>
         </w:rPr>
-        <w:t>UML n'étant pas une méthode, l'utilisation des diagrammes est laissée à l'appréciation de chacun. Le diagramme de classes est généralement considéré comme l'élément central d'UML. Des méthodes, telles que le processus unifié proposé par les créateurs originels de UML, utilisent plus systématiquement l'ensemble des diagrammes et axant l'analyse sur les cas d'utilisation (« use case ») pour développer par itérations successives un modèle d'analyse, un modèle de conception, et d'autres modèles. D'autres approches se contentent de modéliser</w:t>
-      </w:r>
-      <w:r>
-        <w:rPr>
-          <w:rFonts w:ascii="Times New Roman" w:hAnsi="Times New Roman" w:cs="Times New Roman"/>
-          <w:sz w:val="24"/>
-          <w:szCs w:val="24"/>
-        </w:rPr>
-        <w:t xml:space="preserve"> </w:t>
-      </w:r>
-      <w:r>
-        <w:rPr>
-          <w:rFonts w:ascii="Times New Roman" w:hAnsi="Times New Roman" w:cs="Times New Roman"/>
-          <w:sz w:val="24"/>
-          <w:szCs w:val="24"/>
-        </w:rPr>
-        <w:t>seulement partiellement un système, par exemple certaines parties critiques qui sont difficiles à déduire du code.</w:t>
+        <w:t>UML n'étant pas une méthode, l'utilisation des diagrammes est laissée à l'appréciation de chacun. Le diagramme de classes est généralement considéré comme l'élément central d'UML. Des méthodes, telles que le processus unifié proposé par les créateurs originels de UML, utilisent plus systématiquement l'ensemble des diagrammes et axant l'analyse sur les cas d'utilisation (« use case ») pour développer par itérations successives un modèle d'analyse, un modèle de conception, et d'autres modèles. D'autres approches se contentent de modéliser seulement partiellement un système, par exemple certaines parties critiques qui sont difficiles à déduire du code.</w:t>
       </w:r>
     </w:p>
     <w:p>
@@ -2198,7 +2850,7 @@
           <w:sz w:val="28"/>
           <w:szCs w:val="28"/>
         </w:rPr>
-        <w:t>2.1.</w:t>
+        <w:t xml:space="preserve">2.1.2. </w:t>
       </w:r>
       <w:r>
         <w:rPr>
@@ -2208,7 +2860,7 @@
           <w:sz w:val="28"/>
           <w:szCs w:val="28"/>
         </w:rPr>
-        <w:t>2</w:t>
+        <w:t>COMPARAISON ET JUSTIFICATION DU CHOIX</w:t>
       </w:r>
       <w:r>
         <w:rPr>
@@ -2218,9 +2870,13 @@
           <w:sz w:val="28"/>
           <w:szCs w:val="28"/>
         </w:rPr>
-        <w:t xml:space="preserve">. </w:t>
-      </w:r>
-      <w:r>
+        <w:t xml:space="preserve"> DES APPROCHES MERISE ET UML</w:t>
+      </w:r>
+    </w:p>
+    <w:p>
+      <w:pPr>
+        <w:spacing w:line="360" w:lineRule="auto"/>
+        <w:jc w:val="center"/>
         <w:rPr>
           <w:rFonts w:ascii="Times New Roman" w:hAnsi="Times New Roman" w:cs="Times New Roman"/>
           <w:b/>
@@ -2228,8 +2884,7 @@
           <w:sz w:val="28"/>
           <w:szCs w:val="28"/>
         </w:rPr>
-        <w:t>COMPARAISON ET JUSTIFICATION DU CHOIX</w:t>
-      </w:r>
+      </w:pPr>
       <w:r>
         <w:rPr>
           <w:rFonts w:ascii="Times New Roman" w:hAnsi="Times New Roman" w:cs="Times New Roman"/>
@@ -2238,13 +2893,9 @@
           <w:sz w:val="28"/>
           <w:szCs w:val="28"/>
         </w:rPr>
-        <w:t xml:space="preserve"> DES APPROCHES MERISE ET UML</w:t>
-      </w:r>
-    </w:p>
-    <w:p>
-      <w:pPr>
-        <w:spacing w:line="360" w:lineRule="auto"/>
-        <w:jc w:val="center"/>
+        <w:t>2.1.</w:t>
+      </w:r>
+      <w:r>
         <w:rPr>
           <w:rFonts w:ascii="Times New Roman" w:hAnsi="Times New Roman" w:cs="Times New Roman"/>
           <w:b/>
@@ -2252,7 +2903,8 @@
           <w:sz w:val="28"/>
           <w:szCs w:val="28"/>
         </w:rPr>
-      </w:pPr>
+        <w:t>2</w:t>
+      </w:r>
       <w:r>
         <w:rPr>
           <w:rFonts w:ascii="Times New Roman" w:hAnsi="Times New Roman" w:cs="Times New Roman"/>
@@ -2261,7 +2913,7 @@
           <w:sz w:val="28"/>
           <w:szCs w:val="28"/>
         </w:rPr>
-        <w:t>2.1.</w:t>
+        <w:t>.</w:t>
       </w:r>
       <w:r>
         <w:rPr>
@@ -2271,7 +2923,7 @@
           <w:sz w:val="28"/>
           <w:szCs w:val="28"/>
         </w:rPr>
-        <w:t>2</w:t>
+        <w:t>1</w:t>
       </w:r>
       <w:r>
         <w:rPr>
@@ -2281,7 +2933,7 @@
           <w:sz w:val="28"/>
           <w:szCs w:val="28"/>
         </w:rPr>
-        <w:t>.</w:t>
+        <w:t xml:space="preserve">. </w:t>
       </w:r>
       <w:r>
         <w:rPr>
@@ -2291,7 +2943,7 @@
           <w:sz w:val="28"/>
           <w:szCs w:val="28"/>
         </w:rPr>
-        <w:t>1</w:t>
+        <w:t>COMPARAISON</w:t>
       </w:r>
       <w:r>
         <w:rPr>
@@ -2301,26 +2953,6 @@
           <w:sz w:val="28"/>
           <w:szCs w:val="28"/>
         </w:rPr>
-        <w:t xml:space="preserve">. </w:t>
-      </w:r>
-      <w:r>
-        <w:rPr>
-          <w:rFonts w:ascii="Times New Roman" w:hAnsi="Times New Roman" w:cs="Times New Roman"/>
-          <w:b/>
-          <w:bCs/>
-          <w:sz w:val="28"/>
-          <w:szCs w:val="28"/>
-        </w:rPr>
-        <w:t>COMPARAISON</w:t>
-      </w:r>
-      <w:r>
-        <w:rPr>
-          <w:rFonts w:ascii="Times New Roman" w:hAnsi="Times New Roman" w:cs="Times New Roman"/>
-          <w:b/>
-          <w:bCs/>
-          <w:sz w:val="28"/>
-          <w:szCs w:val="28"/>
-        </w:rPr>
         <w:t xml:space="preserve"> DES APPROCHES MERISE ET UML</w:t>
       </w:r>
     </w:p>
@@ -2422,23 +3054,7 @@
           <w:sz w:val="24"/>
           <w:szCs w:val="24"/>
         </w:rPr>
-        <w:t>La méthode Merise ressemble à la méthode UML pour la phase de modélisation de la base de données. La différence principale est que Merise est une méthode d'analyse, et UML un langage de modélisation de données.</w:t>
-      </w:r>
-      <w:r>
-        <w:rPr>
-          <w:rFonts w:ascii="Times New Roman" w:hAnsi="Times New Roman" w:cs="Times New Roman"/>
-          <w:sz w:val="24"/>
-          <w:szCs w:val="24"/>
-        </w:rPr>
-        <w:t xml:space="preserve"> </w:t>
-      </w:r>
-      <w:r>
-        <w:rPr>
-          <w:rFonts w:ascii="Times New Roman" w:hAnsi="Times New Roman" w:cs="Times New Roman"/>
-          <w:sz w:val="24"/>
-          <w:szCs w:val="24"/>
-        </w:rPr>
-        <w:t xml:space="preserve">UML ne propose pas de cycle précis : les organisations sont libres de choisir le cycle qui leur convient. </w:t>
+        <w:t xml:space="preserve">La méthode Merise ressemble à la méthode UML pour la phase de modélisation de la base de données. La différence principale est que Merise est une méthode d'analyse, et UML un langage de modélisation de données. UML ne propose pas de cycle précis : les organisations sont libres de choisir le cycle qui leur convient. </w:t>
       </w:r>
     </w:p>
     <w:p>
@@ -2537,20 +3153,12 @@
         <w:jc w:val="center"/>
         <w:rPr>
           <w:rFonts w:ascii="Times New Roman" w:hAnsi="Times New Roman" w:cs="Times New Roman"/>
-          <w:sz w:val="24"/>
-          <w:szCs w:val="24"/>
-        </w:rPr>
-      </w:pPr>
-      <w:r>
-        <w:rPr>
-          <w:rFonts w:ascii="Times New Roman" w:hAnsi="Times New Roman" w:cs="Times New Roman"/>
           <w:b/>
           <w:bCs/>
           <w:sz w:val="28"/>
           <w:szCs w:val="28"/>
         </w:rPr>
-        <w:t>2.1.</w:t>
-      </w:r>
+      </w:pPr>
       <w:r>
         <w:rPr>
           <w:rFonts w:ascii="Times New Roman" w:hAnsi="Times New Roman" w:cs="Times New Roman"/>
@@ -2559,7 +3167,7 @@
           <w:sz w:val="28"/>
           <w:szCs w:val="28"/>
         </w:rPr>
-        <w:t>2</w:t>
+        <w:t>2.1.</w:t>
       </w:r>
       <w:r>
         <w:rPr>
@@ -2569,7 +3177,7 @@
           <w:sz w:val="28"/>
           <w:szCs w:val="28"/>
         </w:rPr>
-        <w:t>.</w:t>
+        <w:t>2</w:t>
       </w:r>
       <w:r>
         <w:rPr>
@@ -2579,7 +3187,7 @@
           <w:sz w:val="28"/>
           <w:szCs w:val="28"/>
         </w:rPr>
-        <w:t>2</w:t>
+        <w:t>.</w:t>
       </w:r>
       <w:r>
         <w:rPr>
@@ -2589,7 +3197,7 @@
           <w:sz w:val="28"/>
           <w:szCs w:val="28"/>
         </w:rPr>
-        <w:t xml:space="preserve">. </w:t>
+        <w:t>2</w:t>
       </w:r>
       <w:r>
         <w:rPr>
@@ -2599,8 +3207,254 @@
           <w:sz w:val="28"/>
           <w:szCs w:val="28"/>
         </w:rPr>
+        <w:t xml:space="preserve">. </w:t>
+      </w:r>
+      <w:r>
+        <w:rPr>
+          <w:rFonts w:ascii="Times New Roman" w:hAnsi="Times New Roman" w:cs="Times New Roman"/>
+          <w:b/>
+          <w:bCs/>
+          <w:sz w:val="28"/>
+          <w:szCs w:val="28"/>
+        </w:rPr>
         <w:t>JUSTIFCATION DU CHOIX DE LA MÉTHODE</w:t>
       </w:r>
+    </w:p>
+    <w:p>
+      <w:pPr>
+        <w:spacing w:line="360" w:lineRule="auto"/>
+        <w:rPr>
+          <w:rFonts w:ascii="Times New Roman" w:hAnsi="Times New Roman" w:cs="Times New Roman"/>
+          <w:sz w:val="24"/>
+          <w:szCs w:val="24"/>
+        </w:rPr>
+      </w:pPr>
+      <w:r>
+        <w:rPr>
+          <w:rFonts w:ascii="Times New Roman" w:hAnsi="Times New Roman" w:cs="Times New Roman"/>
+          <w:sz w:val="24"/>
+          <w:szCs w:val="24"/>
+        </w:rPr>
+        <w:tab/>
+      </w:r>
+      <w:r>
+        <w:rPr>
+          <w:rFonts w:ascii="Times New Roman" w:hAnsi="Times New Roman" w:cs="Times New Roman"/>
+          <w:sz w:val="24"/>
+          <w:szCs w:val="24"/>
+        </w:rPr>
+        <w:tab/>
+      </w:r>
+      <w:r>
+        <w:rPr>
+          <w:rFonts w:ascii="Times New Roman" w:hAnsi="Times New Roman" w:cs="Times New Roman"/>
+          <w:sz w:val="24"/>
+          <w:szCs w:val="24"/>
+        </w:rPr>
+        <w:t>Merise et UML ont des caractéristiques voisines au niveau de la modélisation des bases de données mais également des points de divergence. En effet :</w:t>
+      </w:r>
+    </w:p>
+    <w:p>
+      <w:pPr>
+        <w:pStyle w:val="Paragraphedeliste"/>
+        <w:numPr>
+          <w:ilvl w:val="1"/>
+          <w:numId w:val="18"/>
+        </w:numPr>
+        <w:spacing w:line="360" w:lineRule="auto"/>
+        <w:rPr>
+          <w:rFonts w:ascii="Times New Roman" w:hAnsi="Times New Roman" w:cs="Times New Roman"/>
+          <w:sz w:val="24"/>
+          <w:szCs w:val="24"/>
+        </w:rPr>
+      </w:pPr>
+      <w:r>
+        <w:rPr>
+          <w:rFonts w:ascii="Times New Roman" w:hAnsi="Times New Roman" w:cs="Times New Roman"/>
+          <w:sz w:val="24"/>
+          <w:szCs w:val="24"/>
+        </w:rPr>
+        <w:t>L</w:t>
+      </w:r>
+      <w:r>
+        <w:rPr>
+          <w:rFonts w:ascii="Times New Roman" w:hAnsi="Times New Roman" w:cs="Times New Roman"/>
+          <w:sz w:val="24"/>
+          <w:szCs w:val="24"/>
+        </w:rPr>
+        <w:t xml:space="preserve">a méthode MERISE nécessite une démarche par étape qui favorise la qualité de chaque modèle avec ses différents niveaux de validations. Alors que le langage UML n’impose pas de méthode de travail </w:t>
+      </w:r>
+      <w:r>
+        <w:rPr>
+          <w:rFonts w:ascii="Times New Roman" w:hAnsi="Times New Roman" w:cs="Times New Roman"/>
+          <w:sz w:val="24"/>
+          <w:szCs w:val="24"/>
+        </w:rPr>
+        <w:t>particulière.</w:t>
+      </w:r>
+    </w:p>
+    <w:p>
+      <w:pPr>
+        <w:pStyle w:val="Paragraphedeliste"/>
+        <w:numPr>
+          <w:ilvl w:val="1"/>
+          <w:numId w:val="18"/>
+        </w:numPr>
+        <w:spacing w:line="360" w:lineRule="auto"/>
+        <w:rPr>
+          <w:rFonts w:ascii="Times New Roman" w:hAnsi="Times New Roman" w:cs="Times New Roman"/>
+          <w:sz w:val="24"/>
+          <w:szCs w:val="24"/>
+        </w:rPr>
+      </w:pPr>
+      <w:r>
+        <w:rPr>
+          <w:rFonts w:ascii="Times New Roman" w:hAnsi="Times New Roman" w:cs="Times New Roman"/>
+          <w:sz w:val="24"/>
+          <w:szCs w:val="24"/>
+        </w:rPr>
+        <w:t xml:space="preserve">MERISE présente l'intérêt d'avoir des modèles logiques moins détaillés facilement compréhensibles. En revanche UML conçu pour s'adapter à n'importe quel langage de programmation orientée objet (POO), présente plusieurs modèles (diagrammes) dont leurs compréhensions nécessitent une grande attention. </w:t>
+      </w:r>
+    </w:p>
+    <w:p>
+      <w:pPr>
+        <w:pStyle w:val="Paragraphedeliste"/>
+        <w:numPr>
+          <w:ilvl w:val="1"/>
+          <w:numId w:val="18"/>
+        </w:numPr>
+        <w:spacing w:line="360" w:lineRule="auto"/>
+        <w:rPr>
+          <w:rFonts w:ascii="Times New Roman" w:hAnsi="Times New Roman" w:cs="Times New Roman"/>
+          <w:sz w:val="24"/>
+          <w:szCs w:val="24"/>
+        </w:rPr>
+      </w:pPr>
+      <w:r>
+        <w:rPr>
+          <w:rFonts w:ascii="Times New Roman" w:hAnsi="Times New Roman" w:cs="Times New Roman"/>
+          <w:sz w:val="24"/>
+          <w:szCs w:val="24"/>
+        </w:rPr>
+        <w:t xml:space="preserve">MERISE est moins préférable. Malgré sa clarté, il manque une précision du fait qu'elle est éloignée du langage donc difficile à implémenter alors mais UML intègre les éléments communs des différents langages, sa volonté est d'être fidèle à la réalisation finale. Elle est beaucoup plus complète avec ses différents diagrammes. </w:t>
+      </w:r>
+    </w:p>
+    <w:p>
+      <w:pPr>
+        <w:pStyle w:val="Paragraphedeliste"/>
+        <w:numPr>
+          <w:ilvl w:val="1"/>
+          <w:numId w:val="18"/>
+        </w:numPr>
+        <w:spacing w:line="360" w:lineRule="auto"/>
+        <w:rPr>
+          <w:rFonts w:ascii="Times New Roman" w:hAnsi="Times New Roman" w:cs="Times New Roman"/>
+          <w:sz w:val="24"/>
+          <w:szCs w:val="24"/>
+        </w:rPr>
+      </w:pPr>
+      <w:r>
+        <w:rPr>
+          <w:rFonts w:ascii="Times New Roman" w:hAnsi="Times New Roman" w:cs="Times New Roman"/>
+          <w:sz w:val="24"/>
+          <w:szCs w:val="24"/>
+        </w:rPr>
+        <w:t xml:space="preserve">Pour en finir avec l'exploitabilité, MERISE est une méthode plus généraliste. Elle donne une vue globale de la solution sans autant entrer dans les petits détails. Contrairement à UML qui est conçu pour l'implémentation objet avec ses différents </w:t>
+      </w:r>
+      <w:r>
+        <w:rPr>
+          <w:rFonts w:ascii="Times New Roman" w:hAnsi="Times New Roman" w:cs="Times New Roman"/>
+          <w:sz w:val="24"/>
+          <w:szCs w:val="24"/>
+        </w:rPr>
+        <w:lastRenderedPageBreak/>
+        <w:t>détails et sa portabilité (s'adapte à n'importe quelle plateforme) elle est donc plus exploitable.</w:t>
+      </w:r>
+    </w:p>
+    <w:p>
+      <w:pPr>
+        <w:spacing w:line="360" w:lineRule="auto"/>
+        <w:rPr>
+          <w:rFonts w:ascii="Times New Roman" w:hAnsi="Times New Roman" w:cs="Times New Roman"/>
+          <w:sz w:val="24"/>
+          <w:szCs w:val="24"/>
+        </w:rPr>
+      </w:pPr>
+      <w:r>
+        <w:rPr>
+          <w:rFonts w:ascii="Times New Roman" w:hAnsi="Times New Roman" w:cs="Times New Roman"/>
+          <w:sz w:val="24"/>
+          <w:szCs w:val="24"/>
+        </w:rPr>
+        <w:tab/>
+      </w:r>
+      <w:r>
+        <w:rPr>
+          <w:rFonts w:ascii="Times New Roman" w:hAnsi="Times New Roman" w:cs="Times New Roman"/>
+          <w:sz w:val="24"/>
+          <w:szCs w:val="24"/>
+        </w:rPr>
+        <w:tab/>
+      </w:r>
+      <w:r>
+        <w:rPr>
+          <w:rFonts w:ascii="Times New Roman" w:hAnsi="Times New Roman" w:cs="Times New Roman"/>
+          <w:sz w:val="24"/>
+          <w:szCs w:val="24"/>
+        </w:rPr>
+        <w:t>L'une ou l'autre présente des avantages et des inconvénients. Il est réservé au concepteur de choisir la méthode la mieux adaptée pour son cas. Si on cherche la précision et l'exploitabilité UML devance MERISE. En revanche si c'est la clarté et l'accessibilité qui sont en question MERISE est préférable. Dans notre cas, on va gérer des données plus complexes, donc il est préférable d’utiliser UML, vu qu’elle rend la modélisation plus simple à implémenter</w:t>
+      </w:r>
+      <w:r>
+        <w:rPr>
+          <w:rFonts w:ascii="Times New Roman" w:hAnsi="Times New Roman" w:cs="Times New Roman"/>
+          <w:sz w:val="24"/>
+          <w:szCs w:val="24"/>
+        </w:rPr>
+        <w:t>.</w:t>
+      </w:r>
+    </w:p>
+    <w:p>
+      <w:pPr>
+        <w:spacing w:line="360" w:lineRule="auto"/>
+        <w:jc w:val="center"/>
+        <w:rPr>
+          <w:rFonts w:ascii="Times New Roman" w:hAnsi="Times New Roman" w:cs="Times New Roman"/>
+          <w:b/>
+          <w:bCs/>
+          <w:sz w:val="28"/>
+          <w:szCs w:val="28"/>
+        </w:rPr>
+      </w:pPr>
+      <w:r>
+        <w:rPr>
+          <w:rFonts w:ascii="Times New Roman" w:hAnsi="Times New Roman" w:cs="Times New Roman"/>
+          <w:b/>
+          <w:bCs/>
+          <w:sz w:val="28"/>
+          <w:szCs w:val="28"/>
+        </w:rPr>
+        <w:t xml:space="preserve">2.1. </w:t>
+      </w:r>
+      <w:r>
+        <w:rPr>
+          <w:rFonts w:ascii="Times New Roman" w:hAnsi="Times New Roman" w:cs="Times New Roman"/>
+          <w:b/>
+          <w:bCs/>
+          <w:sz w:val="28"/>
+          <w:szCs w:val="28"/>
+        </w:rPr>
+        <w:t>ANALYSE ET CONCEPTION DE LA SOLUTION</w:t>
+      </w:r>
+    </w:p>
+    <w:p>
+      <w:pPr>
+        <w:spacing w:line="360" w:lineRule="auto"/>
+        <w:rPr>
+          <w:rFonts w:ascii="Times New Roman" w:hAnsi="Times New Roman" w:cs="Times New Roman"/>
+          <w:sz w:val="24"/>
+          <w:szCs w:val="24"/>
+        </w:rPr>
+      </w:pPr>
     </w:p>
     <w:sectPr>
       <w:pgSz w:w="11906" w:h="16838"/>
@@ -2778,6 +3632,119 @@
     </w:lvl>
   </w:abstractNum>
   <w:abstractNum w:abstractNumId="1" w15:restartNumberingAfterBreak="0">
+    <w:nsid w:val="037F464F"/>
+    <w:multiLevelType w:val="multilevel"/>
+    <w:tmpl w:val="040C0021"/>
+    <w:lvl w:ilvl="0">
+      <w:start w:val="1"/>
+      <w:numFmt w:val="bullet"/>
+      <w:lvlText w:val=""/>
+      <w:lvlJc w:val="left"/>
+      <w:pPr>
+        <w:ind w:left="360" w:hanging="360"/>
+      </w:pPr>
+      <w:rPr>
+        <w:rFonts w:ascii="Wingdings" w:hAnsi="Wingdings" w:hint="default"/>
+      </w:rPr>
+    </w:lvl>
+    <w:lvl w:ilvl="1">
+      <w:start w:val="1"/>
+      <w:numFmt w:val="bullet"/>
+      <w:lvlText w:val=""/>
+      <w:lvlJc w:val="left"/>
+      <w:pPr>
+        <w:ind w:left="720" w:hanging="360"/>
+      </w:pPr>
+      <w:rPr>
+        <w:rFonts w:ascii="Wingdings" w:hAnsi="Wingdings" w:hint="default"/>
+      </w:rPr>
+    </w:lvl>
+    <w:lvl w:ilvl="2">
+      <w:start w:val="1"/>
+      <w:numFmt w:val="bullet"/>
+      <w:lvlText w:val=""/>
+      <w:lvlJc w:val="left"/>
+      <w:pPr>
+        <w:ind w:left="1080" w:hanging="360"/>
+      </w:pPr>
+      <w:rPr>
+        <w:rFonts w:ascii="Wingdings" w:hAnsi="Wingdings" w:hint="default"/>
+      </w:rPr>
+    </w:lvl>
+    <w:lvl w:ilvl="3">
+      <w:start w:val="1"/>
+      <w:numFmt w:val="bullet"/>
+      <w:lvlText w:val=""/>
+      <w:lvlJc w:val="left"/>
+      <w:pPr>
+        <w:ind w:left="1440" w:hanging="360"/>
+      </w:pPr>
+      <w:rPr>
+        <w:rFonts w:ascii="Symbol" w:hAnsi="Symbol" w:hint="default"/>
+      </w:rPr>
+    </w:lvl>
+    <w:lvl w:ilvl="4">
+      <w:start w:val="1"/>
+      <w:numFmt w:val="bullet"/>
+      <w:lvlText w:val=""/>
+      <w:lvlJc w:val="left"/>
+      <w:pPr>
+        <w:ind w:left="1800" w:hanging="360"/>
+      </w:pPr>
+      <w:rPr>
+        <w:rFonts w:ascii="Symbol" w:hAnsi="Symbol" w:hint="default"/>
+      </w:rPr>
+    </w:lvl>
+    <w:lvl w:ilvl="5">
+      <w:start w:val="1"/>
+      <w:numFmt w:val="bullet"/>
+      <w:lvlText w:val=""/>
+      <w:lvlJc w:val="left"/>
+      <w:pPr>
+        <w:ind w:left="2160" w:hanging="360"/>
+      </w:pPr>
+      <w:rPr>
+        <w:rFonts w:ascii="Wingdings" w:hAnsi="Wingdings" w:hint="default"/>
+      </w:rPr>
+    </w:lvl>
+    <w:lvl w:ilvl="6">
+      <w:start w:val="1"/>
+      <w:numFmt w:val="bullet"/>
+      <w:lvlText w:val=""/>
+      <w:lvlJc w:val="left"/>
+      <w:pPr>
+        <w:ind w:left="2520" w:hanging="360"/>
+      </w:pPr>
+      <w:rPr>
+        <w:rFonts w:ascii="Wingdings" w:hAnsi="Wingdings" w:hint="default"/>
+      </w:rPr>
+    </w:lvl>
+    <w:lvl w:ilvl="7">
+      <w:start w:val="1"/>
+      <w:numFmt w:val="bullet"/>
+      <w:lvlText w:val=""/>
+      <w:lvlJc w:val="left"/>
+      <w:pPr>
+        <w:ind w:left="2880" w:hanging="360"/>
+      </w:pPr>
+      <w:rPr>
+        <w:rFonts w:ascii="Symbol" w:hAnsi="Symbol" w:hint="default"/>
+      </w:rPr>
+    </w:lvl>
+    <w:lvl w:ilvl="8">
+      <w:start w:val="1"/>
+      <w:numFmt w:val="bullet"/>
+      <w:lvlText w:val=""/>
+      <w:lvlJc w:val="left"/>
+      <w:pPr>
+        <w:ind w:left="3240" w:hanging="360"/>
+      </w:pPr>
+      <w:rPr>
+        <w:rFonts w:ascii="Symbol" w:hAnsi="Symbol" w:hint="default"/>
+      </w:rPr>
+    </w:lvl>
+  </w:abstractNum>
+  <w:abstractNum w:abstractNumId="2" w15:restartNumberingAfterBreak="0">
     <w:nsid w:val="03BA2605"/>
     <w:multiLevelType w:val="multilevel"/>
     <w:tmpl w:val="84FC5BEA"/>
@@ -2890,7 +3857,7 @@
       </w:rPr>
     </w:lvl>
   </w:abstractNum>
-  <w:abstractNum w:abstractNumId="2" w15:restartNumberingAfterBreak="0">
+  <w:abstractNum w:abstractNumId="3" w15:restartNumberingAfterBreak="0">
     <w:nsid w:val="0460042D"/>
     <w:multiLevelType w:val="multilevel"/>
     <w:tmpl w:val="D646C20E"/>
@@ -3039,7 +4006,7 @@
       </w:rPr>
     </w:lvl>
   </w:abstractNum>
-  <w:abstractNum w:abstractNumId="3" w15:restartNumberingAfterBreak="0">
+  <w:abstractNum w:abstractNumId="4" w15:restartNumberingAfterBreak="0">
     <w:nsid w:val="10693357"/>
     <w:multiLevelType w:val="hybridMultilevel"/>
     <w:tmpl w:val="962C868C"/>
@@ -3128,7 +4095,7 @@
       </w:pPr>
     </w:lvl>
   </w:abstractNum>
-  <w:abstractNum w:abstractNumId="4" w15:restartNumberingAfterBreak="0">
+  <w:abstractNum w:abstractNumId="5" w15:restartNumberingAfterBreak="0">
     <w:nsid w:val="1DAA3573"/>
     <w:multiLevelType w:val="hybridMultilevel"/>
     <w:tmpl w:val="84E0002E"/>
@@ -3217,7 +4184,7 @@
       </w:pPr>
     </w:lvl>
   </w:abstractNum>
-  <w:abstractNum w:abstractNumId="5" w15:restartNumberingAfterBreak="0">
+  <w:abstractNum w:abstractNumId="6" w15:restartNumberingAfterBreak="0">
     <w:nsid w:val="26473093"/>
     <w:multiLevelType w:val="multilevel"/>
     <w:tmpl w:val="7C38E73A"/>
@@ -3330,7 +4297,120 @@
       </w:rPr>
     </w:lvl>
   </w:abstractNum>
-  <w:abstractNum w:abstractNumId="6" w15:restartNumberingAfterBreak="0">
+  <w:abstractNum w:abstractNumId="7" w15:restartNumberingAfterBreak="0">
+    <w:nsid w:val="2C8F305E"/>
+    <w:multiLevelType w:val="multilevel"/>
+    <w:tmpl w:val="040C0021"/>
+    <w:lvl w:ilvl="0">
+      <w:start w:val="1"/>
+      <w:numFmt w:val="bullet"/>
+      <w:lvlText w:val=""/>
+      <w:lvlJc w:val="left"/>
+      <w:pPr>
+        <w:ind w:left="360" w:hanging="360"/>
+      </w:pPr>
+      <w:rPr>
+        <w:rFonts w:ascii="Wingdings" w:hAnsi="Wingdings" w:hint="default"/>
+      </w:rPr>
+    </w:lvl>
+    <w:lvl w:ilvl="1">
+      <w:start w:val="1"/>
+      <w:numFmt w:val="bullet"/>
+      <w:lvlText w:val=""/>
+      <w:lvlJc w:val="left"/>
+      <w:pPr>
+        <w:ind w:left="720" w:hanging="360"/>
+      </w:pPr>
+      <w:rPr>
+        <w:rFonts w:ascii="Wingdings" w:hAnsi="Wingdings" w:hint="default"/>
+      </w:rPr>
+    </w:lvl>
+    <w:lvl w:ilvl="2">
+      <w:start w:val="1"/>
+      <w:numFmt w:val="bullet"/>
+      <w:lvlText w:val=""/>
+      <w:lvlJc w:val="left"/>
+      <w:pPr>
+        <w:ind w:left="1080" w:hanging="360"/>
+      </w:pPr>
+      <w:rPr>
+        <w:rFonts w:ascii="Wingdings" w:hAnsi="Wingdings" w:hint="default"/>
+      </w:rPr>
+    </w:lvl>
+    <w:lvl w:ilvl="3">
+      <w:start w:val="1"/>
+      <w:numFmt w:val="bullet"/>
+      <w:lvlText w:val=""/>
+      <w:lvlJc w:val="left"/>
+      <w:pPr>
+        <w:ind w:left="1440" w:hanging="360"/>
+      </w:pPr>
+      <w:rPr>
+        <w:rFonts w:ascii="Symbol" w:hAnsi="Symbol" w:hint="default"/>
+      </w:rPr>
+    </w:lvl>
+    <w:lvl w:ilvl="4">
+      <w:start w:val="1"/>
+      <w:numFmt w:val="bullet"/>
+      <w:lvlText w:val=""/>
+      <w:lvlJc w:val="left"/>
+      <w:pPr>
+        <w:ind w:left="1800" w:hanging="360"/>
+      </w:pPr>
+      <w:rPr>
+        <w:rFonts w:ascii="Symbol" w:hAnsi="Symbol" w:hint="default"/>
+      </w:rPr>
+    </w:lvl>
+    <w:lvl w:ilvl="5">
+      <w:start w:val="1"/>
+      <w:numFmt w:val="bullet"/>
+      <w:lvlText w:val=""/>
+      <w:lvlJc w:val="left"/>
+      <w:pPr>
+        <w:ind w:left="2160" w:hanging="360"/>
+      </w:pPr>
+      <w:rPr>
+        <w:rFonts w:ascii="Wingdings" w:hAnsi="Wingdings" w:hint="default"/>
+      </w:rPr>
+    </w:lvl>
+    <w:lvl w:ilvl="6">
+      <w:start w:val="1"/>
+      <w:numFmt w:val="bullet"/>
+      <w:lvlText w:val=""/>
+      <w:lvlJc w:val="left"/>
+      <w:pPr>
+        <w:ind w:left="2520" w:hanging="360"/>
+      </w:pPr>
+      <w:rPr>
+        <w:rFonts w:ascii="Wingdings" w:hAnsi="Wingdings" w:hint="default"/>
+      </w:rPr>
+    </w:lvl>
+    <w:lvl w:ilvl="7">
+      <w:start w:val="1"/>
+      <w:numFmt w:val="bullet"/>
+      <w:lvlText w:val=""/>
+      <w:lvlJc w:val="left"/>
+      <w:pPr>
+        <w:ind w:left="2880" w:hanging="360"/>
+      </w:pPr>
+      <w:rPr>
+        <w:rFonts w:ascii="Symbol" w:hAnsi="Symbol" w:hint="default"/>
+      </w:rPr>
+    </w:lvl>
+    <w:lvl w:ilvl="8">
+      <w:start w:val="1"/>
+      <w:numFmt w:val="bullet"/>
+      <w:lvlText w:val=""/>
+      <w:lvlJc w:val="left"/>
+      <w:pPr>
+        <w:ind w:left="3240" w:hanging="360"/>
+      </w:pPr>
+      <w:rPr>
+        <w:rFonts w:ascii="Symbol" w:hAnsi="Symbol" w:hint="default"/>
+      </w:rPr>
+    </w:lvl>
+  </w:abstractNum>
+  <w:abstractNum w:abstractNumId="8" w15:restartNumberingAfterBreak="0">
     <w:nsid w:val="329955CC"/>
     <w:multiLevelType w:val="hybridMultilevel"/>
     <w:tmpl w:val="99B68424"/>
@@ -3419,7 +4499,7 @@
       </w:pPr>
     </w:lvl>
   </w:abstractNum>
-  <w:abstractNum w:abstractNumId="7" w15:restartNumberingAfterBreak="0">
+  <w:abstractNum w:abstractNumId="9" w15:restartNumberingAfterBreak="0">
     <w:nsid w:val="51365DB3"/>
     <w:multiLevelType w:val="hybridMultilevel"/>
     <w:tmpl w:val="71984344"/>
@@ -3508,7 +4588,7 @@
       </w:pPr>
     </w:lvl>
   </w:abstractNum>
-  <w:abstractNum w:abstractNumId="8" w15:restartNumberingAfterBreak="0">
+  <w:abstractNum w:abstractNumId="10" w15:restartNumberingAfterBreak="0">
     <w:nsid w:val="567C2D35"/>
     <w:multiLevelType w:val="hybridMultilevel"/>
     <w:tmpl w:val="6BE8431A"/>
@@ -3597,7 +4677,7 @@
       </w:pPr>
     </w:lvl>
   </w:abstractNum>
-  <w:abstractNum w:abstractNumId="9" w15:restartNumberingAfterBreak="0">
+  <w:abstractNum w:abstractNumId="11" w15:restartNumberingAfterBreak="0">
     <w:nsid w:val="570F263A"/>
     <w:multiLevelType w:val="multilevel"/>
     <w:tmpl w:val="6576CAE6"/>
@@ -3746,7 +4826,7 @@
       </w:rPr>
     </w:lvl>
   </w:abstractNum>
-  <w:abstractNum w:abstractNumId="10" w15:restartNumberingAfterBreak="0">
+  <w:abstractNum w:abstractNumId="12" w15:restartNumberingAfterBreak="0">
     <w:nsid w:val="5BD94FA8"/>
     <w:multiLevelType w:val="hybridMultilevel"/>
     <w:tmpl w:val="9E70C6C6"/>
@@ -3835,7 +4915,7 @@
       </w:pPr>
     </w:lvl>
   </w:abstractNum>
-  <w:abstractNum w:abstractNumId="11" w15:restartNumberingAfterBreak="0">
+  <w:abstractNum w:abstractNumId="13" w15:restartNumberingAfterBreak="0">
     <w:nsid w:val="5D635CBC"/>
     <w:multiLevelType w:val="hybridMultilevel"/>
     <w:tmpl w:val="CA8C0BFE"/>
@@ -3924,7 +5004,7 @@
       </w:pPr>
     </w:lvl>
   </w:abstractNum>
-  <w:abstractNum w:abstractNumId="12" w15:restartNumberingAfterBreak="0">
+  <w:abstractNum w:abstractNumId="14" w15:restartNumberingAfterBreak="0">
     <w:nsid w:val="667F590E"/>
     <w:multiLevelType w:val="hybridMultilevel"/>
     <w:tmpl w:val="AE0EDDCE"/>
@@ -4013,7 +5093,7 @@
       </w:pPr>
     </w:lvl>
   </w:abstractNum>
-  <w:abstractNum w:abstractNumId="13" w15:restartNumberingAfterBreak="0">
+  <w:abstractNum w:abstractNumId="15" w15:restartNumberingAfterBreak="0">
     <w:nsid w:val="66B62C0B"/>
     <w:multiLevelType w:val="hybridMultilevel"/>
     <w:tmpl w:val="873EC1EC"/>
@@ -4102,7 +5182,7 @@
       </w:pPr>
     </w:lvl>
   </w:abstractNum>
-  <w:abstractNum w:abstractNumId="14" w15:restartNumberingAfterBreak="0">
+  <w:abstractNum w:abstractNumId="16" w15:restartNumberingAfterBreak="0">
     <w:nsid w:val="6BDC31F5"/>
     <w:multiLevelType w:val="multilevel"/>
     <w:tmpl w:val="7E8E7C0E"/>
@@ -4215,7 +5295,120 @@
       </w:rPr>
     </w:lvl>
   </w:abstractNum>
-  <w:abstractNum w:abstractNumId="15" w15:restartNumberingAfterBreak="0">
+  <w:abstractNum w:abstractNumId="17" w15:restartNumberingAfterBreak="0">
+    <w:nsid w:val="723A6EC9"/>
+    <w:multiLevelType w:val="multilevel"/>
+    <w:tmpl w:val="040C0021"/>
+    <w:lvl w:ilvl="0">
+      <w:start w:val="1"/>
+      <w:numFmt w:val="bullet"/>
+      <w:lvlText w:val=""/>
+      <w:lvlJc w:val="left"/>
+      <w:pPr>
+        <w:ind w:left="360" w:hanging="360"/>
+      </w:pPr>
+      <w:rPr>
+        <w:rFonts w:ascii="Wingdings" w:hAnsi="Wingdings" w:hint="default"/>
+      </w:rPr>
+    </w:lvl>
+    <w:lvl w:ilvl="1">
+      <w:start w:val="1"/>
+      <w:numFmt w:val="bullet"/>
+      <w:lvlText w:val=""/>
+      <w:lvlJc w:val="left"/>
+      <w:pPr>
+        <w:ind w:left="720" w:hanging="360"/>
+      </w:pPr>
+      <w:rPr>
+        <w:rFonts w:ascii="Wingdings" w:hAnsi="Wingdings" w:hint="default"/>
+      </w:rPr>
+    </w:lvl>
+    <w:lvl w:ilvl="2">
+      <w:start w:val="1"/>
+      <w:numFmt w:val="bullet"/>
+      <w:lvlText w:val=""/>
+      <w:lvlJc w:val="left"/>
+      <w:pPr>
+        <w:ind w:left="1080" w:hanging="360"/>
+      </w:pPr>
+      <w:rPr>
+        <w:rFonts w:ascii="Wingdings" w:hAnsi="Wingdings" w:hint="default"/>
+      </w:rPr>
+    </w:lvl>
+    <w:lvl w:ilvl="3">
+      <w:start w:val="1"/>
+      <w:numFmt w:val="bullet"/>
+      <w:lvlText w:val=""/>
+      <w:lvlJc w:val="left"/>
+      <w:pPr>
+        <w:ind w:left="1440" w:hanging="360"/>
+      </w:pPr>
+      <w:rPr>
+        <w:rFonts w:ascii="Symbol" w:hAnsi="Symbol" w:hint="default"/>
+      </w:rPr>
+    </w:lvl>
+    <w:lvl w:ilvl="4">
+      <w:start w:val="1"/>
+      <w:numFmt w:val="bullet"/>
+      <w:lvlText w:val=""/>
+      <w:lvlJc w:val="left"/>
+      <w:pPr>
+        <w:ind w:left="1800" w:hanging="360"/>
+      </w:pPr>
+      <w:rPr>
+        <w:rFonts w:ascii="Symbol" w:hAnsi="Symbol" w:hint="default"/>
+      </w:rPr>
+    </w:lvl>
+    <w:lvl w:ilvl="5">
+      <w:start w:val="1"/>
+      <w:numFmt w:val="bullet"/>
+      <w:lvlText w:val=""/>
+      <w:lvlJc w:val="left"/>
+      <w:pPr>
+        <w:ind w:left="2160" w:hanging="360"/>
+      </w:pPr>
+      <w:rPr>
+        <w:rFonts w:ascii="Wingdings" w:hAnsi="Wingdings" w:hint="default"/>
+      </w:rPr>
+    </w:lvl>
+    <w:lvl w:ilvl="6">
+      <w:start w:val="1"/>
+      <w:numFmt w:val="bullet"/>
+      <w:lvlText w:val=""/>
+      <w:lvlJc w:val="left"/>
+      <w:pPr>
+        <w:ind w:left="2520" w:hanging="360"/>
+      </w:pPr>
+      <w:rPr>
+        <w:rFonts w:ascii="Wingdings" w:hAnsi="Wingdings" w:hint="default"/>
+      </w:rPr>
+    </w:lvl>
+    <w:lvl w:ilvl="7">
+      <w:start w:val="1"/>
+      <w:numFmt w:val="bullet"/>
+      <w:lvlText w:val=""/>
+      <w:lvlJc w:val="left"/>
+      <w:pPr>
+        <w:ind w:left="2880" w:hanging="360"/>
+      </w:pPr>
+      <w:rPr>
+        <w:rFonts w:ascii="Symbol" w:hAnsi="Symbol" w:hint="default"/>
+      </w:rPr>
+    </w:lvl>
+    <w:lvl w:ilvl="8">
+      <w:start w:val="1"/>
+      <w:numFmt w:val="bullet"/>
+      <w:lvlText w:val=""/>
+      <w:lvlJc w:val="left"/>
+      <w:pPr>
+        <w:ind w:left="3240" w:hanging="360"/>
+      </w:pPr>
+      <w:rPr>
+        <w:rFonts w:ascii="Symbol" w:hAnsi="Symbol" w:hint="default"/>
+      </w:rPr>
+    </w:lvl>
+  </w:abstractNum>
+  <w:abstractNum w:abstractNumId="18" w15:restartNumberingAfterBreak="0">
     <w:nsid w:val="761F51DD"/>
     <w:multiLevelType w:val="hybridMultilevel"/>
     <w:tmpl w:val="8536EB9A"/>
@@ -4304,7 +5497,120 @@
       </w:pPr>
     </w:lvl>
   </w:abstractNum>
-  <w:abstractNum w:abstractNumId="16" w15:restartNumberingAfterBreak="0">
+  <w:abstractNum w:abstractNumId="19" w15:restartNumberingAfterBreak="0">
+    <w:nsid w:val="776820DC"/>
+    <w:multiLevelType w:val="multilevel"/>
+    <w:tmpl w:val="8F30BE2E"/>
+    <w:lvl w:ilvl="0">
+      <w:start w:val="1"/>
+      <w:numFmt w:val="decimal"/>
+      <w:lvlText w:val="%1-"/>
+      <w:lvlJc w:val="left"/>
+      <w:pPr>
+        <w:ind w:left="744" w:hanging="744"/>
+      </w:pPr>
+      <w:rPr>
+        <w:rFonts w:hint="default"/>
+      </w:rPr>
+    </w:lvl>
+    <w:lvl w:ilvl="1">
+      <w:start w:val="1"/>
+      <w:numFmt w:val="decimal"/>
+      <w:lvlText w:val="%1-%2-"/>
+      <w:lvlJc w:val="left"/>
+      <w:pPr>
+        <w:ind w:left="744" w:hanging="744"/>
+      </w:pPr>
+      <w:rPr>
+        <w:rFonts w:hint="default"/>
+      </w:rPr>
+    </w:lvl>
+    <w:lvl w:ilvl="2">
+      <w:start w:val="1"/>
+      <w:numFmt w:val="decimal"/>
+      <w:lvlText w:val="%1-%2-%3."/>
+      <w:lvlJc w:val="left"/>
+      <w:pPr>
+        <w:ind w:left="744" w:hanging="744"/>
+      </w:pPr>
+      <w:rPr>
+        <w:rFonts w:hint="default"/>
+      </w:rPr>
+    </w:lvl>
+    <w:lvl w:ilvl="3">
+      <w:start w:val="1"/>
+      <w:numFmt w:val="decimal"/>
+      <w:lvlText w:val="%1-%2-%3.%4."/>
+      <w:lvlJc w:val="left"/>
+      <w:pPr>
+        <w:ind w:left="1080" w:hanging="1080"/>
+      </w:pPr>
+      <w:rPr>
+        <w:rFonts w:hint="default"/>
+      </w:rPr>
+    </w:lvl>
+    <w:lvl w:ilvl="4">
+      <w:start w:val="1"/>
+      <w:numFmt w:val="decimal"/>
+      <w:lvlText w:val="%1-%2-%3.%4.%5."/>
+      <w:lvlJc w:val="left"/>
+      <w:pPr>
+        <w:ind w:left="1440" w:hanging="1440"/>
+      </w:pPr>
+      <w:rPr>
+        <w:rFonts w:hint="default"/>
+      </w:rPr>
+    </w:lvl>
+    <w:lvl w:ilvl="5">
+      <w:start w:val="1"/>
+      <w:numFmt w:val="decimal"/>
+      <w:lvlText w:val="%1-%2-%3.%4.%5.%6."/>
+      <w:lvlJc w:val="left"/>
+      <w:pPr>
+        <w:ind w:left="1440" w:hanging="1440"/>
+      </w:pPr>
+      <w:rPr>
+        <w:rFonts w:hint="default"/>
+      </w:rPr>
+    </w:lvl>
+    <w:lvl w:ilvl="6">
+      <w:start w:val="1"/>
+      <w:numFmt w:val="decimal"/>
+      <w:lvlText w:val="%1-%2-%3.%4.%5.%6.%7."/>
+      <w:lvlJc w:val="left"/>
+      <w:pPr>
+        <w:ind w:left="1800" w:hanging="1800"/>
+      </w:pPr>
+      <w:rPr>
+        <w:rFonts w:hint="default"/>
+      </w:rPr>
+    </w:lvl>
+    <w:lvl w:ilvl="7">
+      <w:start w:val="1"/>
+      <w:numFmt w:val="decimal"/>
+      <w:lvlText w:val="%1-%2-%3.%4.%5.%6.%7.%8."/>
+      <w:lvlJc w:val="left"/>
+      <w:pPr>
+        <w:ind w:left="1800" w:hanging="1800"/>
+      </w:pPr>
+      <w:rPr>
+        <w:rFonts w:hint="default"/>
+      </w:rPr>
+    </w:lvl>
+    <w:lvl w:ilvl="8">
+      <w:start w:val="1"/>
+      <w:numFmt w:val="decimal"/>
+      <w:lvlText w:val="%1-%2-%3.%4.%5.%6.%7.%8.%9."/>
+      <w:lvlJc w:val="left"/>
+      <w:pPr>
+        <w:ind w:left="2160" w:hanging="2160"/>
+      </w:pPr>
+      <w:rPr>
+        <w:rFonts w:hint="default"/>
+      </w:rPr>
+    </w:lvl>
+  </w:abstractNum>
+  <w:abstractNum w:abstractNumId="20" w15:restartNumberingAfterBreak="0">
     <w:nsid w:val="7B995E49"/>
     <w:multiLevelType w:val="multilevel"/>
     <w:tmpl w:val="C3B450B2"/>
@@ -4454,55 +5760,67 @@
     </w:lvl>
   </w:abstractNum>
   <w:num w:numId="1">
-    <w:abstractNumId w:val="7"/>
+    <w:abstractNumId w:val="9"/>
   </w:num>
   <w:num w:numId="2">
-    <w:abstractNumId w:val="5"/>
+    <w:abstractNumId w:val="6"/>
   </w:num>
   <w:num w:numId="3">
-    <w:abstractNumId w:val="14"/>
+    <w:abstractNumId w:val="16"/>
   </w:num>
   <w:num w:numId="4">
     <w:abstractNumId w:val="0"/>
   </w:num>
   <w:num w:numId="5">
-    <w:abstractNumId w:val="1"/>
+    <w:abstractNumId w:val="2"/>
   </w:num>
   <w:num w:numId="6">
+    <w:abstractNumId w:val="5"/>
+  </w:num>
+  <w:num w:numId="7">
+    <w:abstractNumId w:val="18"/>
+  </w:num>
+  <w:num w:numId="8">
+    <w:abstractNumId w:val="15"/>
+  </w:num>
+  <w:num w:numId="9">
+    <w:abstractNumId w:val="8"/>
+  </w:num>
+  <w:num w:numId="10">
+    <w:abstractNumId w:val="13"/>
+  </w:num>
+  <w:num w:numId="11">
     <w:abstractNumId w:val="4"/>
   </w:num>
-  <w:num w:numId="7">
-    <w:abstractNumId w:val="15"/>
+  <w:num w:numId="12">
+    <w:abstractNumId w:val="10"/>
   </w:num>
-  <w:num w:numId="8">
-    <w:abstractNumId w:val="13"/>
+  <w:num w:numId="13">
+    <w:abstractNumId w:val="14"/>
   </w:num>
-  <w:num w:numId="9">
-    <w:abstractNumId w:val="6"/>
+  <w:num w:numId="14">
+    <w:abstractNumId w:val="12"/>
   </w:num>
-  <w:num w:numId="10">
+  <w:num w:numId="15">
     <w:abstractNumId w:val="11"/>
   </w:num>
-  <w:num w:numId="11">
+  <w:num w:numId="16">
     <w:abstractNumId w:val="3"/>
   </w:num>
-  <w:num w:numId="12">
-    <w:abstractNumId w:val="8"/>
+  <w:num w:numId="17">
+    <w:abstractNumId w:val="20"/>
   </w:num>
-  <w:num w:numId="13">
-    <w:abstractNumId w:val="12"/>
+  <w:num w:numId="18">
+    <w:abstractNumId w:val="7"/>
   </w:num>
-  <w:num w:numId="14">
-    <w:abstractNumId w:val="10"/>
+  <w:num w:numId="19">
+    <w:abstractNumId w:val="19"/>
   </w:num>
-  <w:num w:numId="15">
-    <w:abstractNumId w:val="9"/>
+  <w:num w:numId="20">
+    <w:abstractNumId w:val="17"/>
   </w:num>
-  <w:num w:numId="16">
-    <w:abstractNumId w:val="2"/>
-  </w:num>
-  <w:num w:numId="17">
-    <w:abstractNumId w:val="16"/>
+  <w:num w:numId="21">
+    <w:abstractNumId w:val="1"/>
   </w:num>
 </w:numbering>
 </file>
@@ -4909,6 +6227,7 @@
   <w:style w:type="character" w:default="1" w:styleId="Policepardfaut">
     <w:name w:val="Default Paragraph Font"/>
     <w:uiPriority w:val="1"/>
+    <w:semiHidden/>
     <w:unhideWhenUsed/>
   </w:style>
   <w:style w:type="table" w:default="1" w:styleId="TableauNormal">

</xml_diff>

<commit_message>
debut et fin de la partie notion de diagramme
</commit_message>
<xml_diff>
--- a/Mon mémoire.docx
+++ b/Mon mémoire.docx
@@ -462,17 +462,7 @@
           <w:sz w:val="28"/>
           <w:szCs w:val="28"/>
         </w:rPr>
-        <w:t>.</w:t>
-      </w:r>
-      <w:r>
-        <w:rPr>
-          <w:rFonts w:ascii="Times New Roman" w:hAnsi="Times New Roman" w:cs="Times New Roman"/>
-          <w:b/>
-          <w:bCs/>
-          <w:sz w:val="28"/>
-          <w:szCs w:val="28"/>
-        </w:rPr>
-        <w:t>2</w:t>
+        <w:t>.2</w:t>
       </w:r>
       <w:r>
         <w:rPr>
@@ -871,18 +861,6 @@
           <w:szCs w:val="24"/>
           <w:u w:val="single"/>
         </w:rPr>
-        <w:br w:type="page"/>
-      </w:r>
-    </w:p>
-    <w:p>
-      <w:r>
-        <w:rPr>
-          <w:rFonts w:ascii="Times New Roman" w:hAnsi="Times New Roman" w:cs="Times New Roman"/>
-          <w:sz w:val="28"/>
-          <w:szCs w:val="28"/>
-          <w:u w:val="single"/>
-        </w:rPr>
-        <w:lastRenderedPageBreak/>
         <w:br w:type="page"/>
       </w:r>
     </w:p>
@@ -2202,10 +2180,7 @@
         <w:fldChar w:fldCharType="begin"/>
       </w:r>
       <w:r>
-        <w:instrText xml:space="preserve"> HYPERLINK "https://fr.wikipedi</w:instrText>
-      </w:r>
-      <w:r>
-        <w:instrText xml:space="preserve">a.org/wiki/M%C3%A9thode_Booch" \o "Méthode Booch" </w:instrText>
+        <w:instrText xml:space="preserve"> HYPERLINK "https://fr.wikipedia.org/wiki/M%C3%A9thode_Booch" \o "Méthode Booch" </w:instrText>
       </w:r>
       <w:r>
         <w:fldChar w:fldCharType="separate"/>
@@ -2640,7 +2615,6 @@
         </w:rPr>
         <w:t xml:space="preserve">Grâce aux outils de modélisation UML, il est également possible de générer automatiquement tout ou partie du code d'une application logicielle, par exemple en langage Java, à partir des divers documents réalisés. La version actuelle, UML 2.5, propose 14 types </w:t>
       </w:r>
-      <w:proofErr w:type="gramStart"/>
       <w:r>
         <w:rPr>
           <w:rFonts w:ascii="Times New Roman" w:hAnsi="Times New Roman" w:cs="Times New Roman"/>
@@ -2648,16 +2622,7 @@
           <w:szCs w:val="24"/>
         </w:rPr>
         <w:lastRenderedPageBreak/>
-        <w:t>de</w:t>
-      </w:r>
-      <w:proofErr w:type="gramEnd"/>
-      <w:r>
-        <w:rPr>
-          <w:rFonts w:ascii="Times New Roman" w:hAnsi="Times New Roman" w:cs="Times New Roman"/>
-          <w:sz w:val="24"/>
-          <w:szCs w:val="24"/>
-        </w:rPr>
-        <w:t xml:space="preserve"> diagrammes dont 7 structurels et 7 comportementaux. A titre de comparaison, UML 1.3 comportait 25 types de diagrammes.</w:t>
+        <w:t>de diagrammes dont 7 structurels et 7 comportementaux. A titre de comparaison, UML 1.3 comportait 25 types de diagrammes.</w:t>
       </w:r>
     </w:p>
     <w:p>
@@ -3449,14 +3414,1933 @@
     <w:p>
       <w:pPr>
         <w:spacing w:line="360" w:lineRule="auto"/>
-        <w:rPr>
-          <w:rFonts w:ascii="Times New Roman" w:hAnsi="Times New Roman" w:cs="Times New Roman"/>
+        <w:jc w:val="center"/>
+        <w:rPr>
+          <w:rFonts w:ascii="Times New Roman" w:hAnsi="Times New Roman" w:cs="Times New Roman"/>
+          <w:b/>
+          <w:bCs/>
+          <w:sz w:val="28"/>
+          <w:szCs w:val="28"/>
+        </w:rPr>
+      </w:pPr>
+      <w:r>
+        <w:rPr>
+          <w:rFonts w:ascii="Times New Roman" w:hAnsi="Times New Roman" w:cs="Times New Roman"/>
+          <w:b/>
+          <w:bCs/>
+          <w:sz w:val="28"/>
+          <w:szCs w:val="28"/>
+        </w:rPr>
+        <w:t>2.</w:t>
+      </w:r>
+      <w:r>
+        <w:rPr>
+          <w:rFonts w:ascii="Times New Roman" w:hAnsi="Times New Roman" w:cs="Times New Roman"/>
+          <w:b/>
+          <w:bCs/>
+          <w:sz w:val="28"/>
+          <w:szCs w:val="28"/>
+        </w:rPr>
+        <w:t>2</w:t>
+      </w:r>
+      <w:r>
+        <w:rPr>
+          <w:rFonts w:ascii="Times New Roman" w:hAnsi="Times New Roman" w:cs="Times New Roman"/>
+          <w:b/>
+          <w:bCs/>
+          <w:sz w:val="28"/>
+          <w:szCs w:val="28"/>
+        </w:rPr>
+        <w:t>.</w:t>
+      </w:r>
+      <w:r>
+        <w:rPr>
+          <w:rFonts w:ascii="Times New Roman" w:hAnsi="Times New Roman" w:cs="Times New Roman"/>
+          <w:b/>
+          <w:bCs/>
+          <w:sz w:val="28"/>
+          <w:szCs w:val="28"/>
+        </w:rPr>
+        <w:t>1</w:t>
+      </w:r>
+      <w:r>
+        <w:rPr>
+          <w:rFonts w:ascii="Times New Roman" w:hAnsi="Times New Roman" w:cs="Times New Roman"/>
+          <w:b/>
+          <w:bCs/>
+          <w:sz w:val="28"/>
+          <w:szCs w:val="28"/>
+        </w:rPr>
+        <w:t xml:space="preserve">. </w:t>
+      </w:r>
+      <w:r>
+        <w:rPr>
+          <w:rFonts w:ascii="Times New Roman" w:hAnsi="Times New Roman" w:cs="Times New Roman"/>
+          <w:b/>
+          <w:bCs/>
+          <w:sz w:val="28"/>
+          <w:szCs w:val="28"/>
+        </w:rPr>
+        <w:t>NOTION DE DIAGRAMME</w:t>
+      </w:r>
+    </w:p>
+    <w:p>
+      <w:pPr>
+        <w:spacing w:line="360" w:lineRule="auto"/>
+        <w:jc w:val="center"/>
+        <w:rPr>
+          <w:rFonts w:ascii="Times New Roman" w:hAnsi="Times New Roman" w:cs="Times New Roman"/>
+          <w:b/>
+          <w:bCs/>
+          <w:sz w:val="28"/>
+          <w:szCs w:val="28"/>
+        </w:rPr>
+      </w:pPr>
+      <w:r>
+        <w:rPr>
+          <w:rFonts w:ascii="Times New Roman" w:hAnsi="Times New Roman" w:cs="Times New Roman"/>
+          <w:b/>
+          <w:bCs/>
+          <w:sz w:val="28"/>
+          <w:szCs w:val="28"/>
+        </w:rPr>
+        <w:t>2.</w:t>
+      </w:r>
+      <w:r>
+        <w:rPr>
+          <w:rFonts w:ascii="Times New Roman" w:hAnsi="Times New Roman" w:cs="Times New Roman"/>
+          <w:b/>
+          <w:bCs/>
+          <w:sz w:val="28"/>
+          <w:szCs w:val="28"/>
+        </w:rPr>
+        <w:t>2</w:t>
+      </w:r>
+      <w:r>
+        <w:rPr>
+          <w:rFonts w:ascii="Times New Roman" w:hAnsi="Times New Roman" w:cs="Times New Roman"/>
+          <w:b/>
+          <w:bCs/>
+          <w:sz w:val="28"/>
+          <w:szCs w:val="28"/>
+        </w:rPr>
+        <w:t>.</w:t>
+      </w:r>
+      <w:r>
+        <w:rPr>
+          <w:rFonts w:ascii="Times New Roman" w:hAnsi="Times New Roman" w:cs="Times New Roman"/>
+          <w:b/>
+          <w:bCs/>
+          <w:sz w:val="28"/>
+          <w:szCs w:val="28"/>
+        </w:rPr>
+        <w:t>1</w:t>
+      </w:r>
+      <w:r>
+        <w:rPr>
+          <w:rFonts w:ascii="Times New Roman" w:hAnsi="Times New Roman" w:cs="Times New Roman"/>
+          <w:b/>
+          <w:bCs/>
+          <w:sz w:val="28"/>
+          <w:szCs w:val="28"/>
+        </w:rPr>
+        <w:t>.</w:t>
+      </w:r>
+      <w:r>
+        <w:rPr>
+          <w:rFonts w:ascii="Times New Roman" w:hAnsi="Times New Roman" w:cs="Times New Roman"/>
+          <w:b/>
+          <w:bCs/>
+          <w:sz w:val="28"/>
+          <w:szCs w:val="28"/>
+        </w:rPr>
+        <w:t>1</w:t>
+      </w:r>
+      <w:r>
+        <w:rPr>
+          <w:rFonts w:ascii="Times New Roman" w:hAnsi="Times New Roman" w:cs="Times New Roman"/>
+          <w:b/>
+          <w:bCs/>
+          <w:sz w:val="28"/>
+          <w:szCs w:val="28"/>
+        </w:rPr>
+        <w:t xml:space="preserve">. </w:t>
+      </w:r>
+      <w:r>
+        <w:rPr>
+          <w:rFonts w:ascii="Times New Roman" w:hAnsi="Times New Roman" w:cs="Times New Roman"/>
+          <w:b/>
+          <w:bCs/>
+          <w:sz w:val="28"/>
+          <w:szCs w:val="28"/>
+        </w:rPr>
+        <w:t>DIAGRAMME DE CAS D’UTILISATION</w:t>
+      </w:r>
+    </w:p>
+    <w:p>
+      <w:pPr>
+        <w:spacing w:line="360" w:lineRule="auto"/>
+        <w:rPr>
+          <w:rFonts w:ascii="Times New Roman" w:hAnsi="Times New Roman" w:cs="Times New Roman"/>
+          <w:color w:val="000000" w:themeColor="text1"/>
+          <w:sz w:val="24"/>
+          <w:szCs w:val="24"/>
+        </w:rPr>
+      </w:pPr>
+      <w:r>
+        <w:rPr>
+          <w:rFonts w:ascii="Times New Roman" w:hAnsi="Times New Roman" w:cs="Times New Roman"/>
+          <w:color w:val="000000" w:themeColor="text1"/>
+          <w:sz w:val="24"/>
+          <w:szCs w:val="24"/>
+          <w:shd w:val="clear" w:color="auto" w:fill="FFFFFF"/>
+        </w:rPr>
+        <w:tab/>
+      </w:r>
+      <w:r>
+        <w:rPr>
+          <w:rFonts w:ascii="Times New Roman" w:hAnsi="Times New Roman" w:cs="Times New Roman"/>
+          <w:color w:val="000000" w:themeColor="text1"/>
+          <w:sz w:val="24"/>
+          <w:szCs w:val="24"/>
+          <w:shd w:val="clear" w:color="auto" w:fill="FFFFFF"/>
+        </w:rPr>
+        <w:tab/>
+      </w:r>
+      <w:r>
+        <w:rPr>
+          <w:rFonts w:ascii="Times New Roman" w:hAnsi="Times New Roman" w:cs="Times New Roman"/>
+          <w:color w:val="000000" w:themeColor="text1"/>
+          <w:sz w:val="24"/>
+          <w:szCs w:val="24"/>
+          <w:shd w:val="clear" w:color="auto" w:fill="FFFFFF"/>
+        </w:rPr>
+        <w:t>Les diagrammes de cas d'utilisation (DCU) sont des </w:t>
+      </w:r>
+      <w:hyperlink r:id="rId20" w:anchor="Les_diagrammes" w:tooltip="Unified Modeling Language" w:history="1">
+        <w:r>
+          <w:rPr>
+            <w:rStyle w:val="Lienhypertexte"/>
+            <w:rFonts w:ascii="Times New Roman" w:hAnsi="Times New Roman" w:cs="Times New Roman"/>
+            <w:color w:val="000000" w:themeColor="text1"/>
+            <w:sz w:val="24"/>
+            <w:szCs w:val="24"/>
+            <w:u w:val="none"/>
+            <w:shd w:val="clear" w:color="auto" w:fill="FFFFFF"/>
+          </w:rPr>
+          <w:t>diagrammes UML</w:t>
+        </w:r>
+      </w:hyperlink>
+      <w:r>
+        <w:rPr>
+          <w:rFonts w:ascii="Times New Roman" w:hAnsi="Times New Roman" w:cs="Times New Roman"/>
+          <w:color w:val="000000" w:themeColor="text1"/>
+          <w:sz w:val="24"/>
+          <w:szCs w:val="24"/>
+          <w:shd w:val="clear" w:color="auto" w:fill="FFFFFF"/>
+        </w:rPr>
+        <w:t> utilisés pour donner une vision globale du comportement fonctionnel d'un système </w:t>
+      </w:r>
+      <w:hyperlink r:id="rId21" w:tooltip="Logiciel" w:history="1">
+        <w:r>
+          <w:rPr>
+            <w:rStyle w:val="Lienhypertexte"/>
+            <w:rFonts w:ascii="Times New Roman" w:hAnsi="Times New Roman" w:cs="Times New Roman"/>
+            <w:color w:val="000000" w:themeColor="text1"/>
+            <w:sz w:val="24"/>
+            <w:szCs w:val="24"/>
+            <w:u w:val="none"/>
+            <w:shd w:val="clear" w:color="auto" w:fill="FFFFFF"/>
+          </w:rPr>
+          <w:t>logiciel</w:t>
+        </w:r>
+      </w:hyperlink>
+      <w:r>
+        <w:rPr>
+          <w:rFonts w:ascii="Times New Roman" w:hAnsi="Times New Roman" w:cs="Times New Roman"/>
+          <w:color w:val="000000" w:themeColor="text1"/>
+          <w:sz w:val="24"/>
+          <w:szCs w:val="24"/>
+          <w:shd w:val="clear" w:color="auto" w:fill="FFFFFF"/>
+        </w:rPr>
+        <w:t>. Ils sont utiles pour des présentations auprès de la direction ou des acteurs d'un projet, mais pour le développement, les </w:t>
+      </w:r>
+      <w:hyperlink r:id="rId22" w:tooltip="Cas d'utilisation" w:history="1">
+        <w:r>
+          <w:rPr>
+            <w:rStyle w:val="Lienhypertexte"/>
+            <w:rFonts w:ascii="Times New Roman" w:hAnsi="Times New Roman" w:cs="Times New Roman"/>
+            <w:color w:val="000000" w:themeColor="text1"/>
+            <w:sz w:val="24"/>
+            <w:szCs w:val="24"/>
+            <w:u w:val="none"/>
+            <w:shd w:val="clear" w:color="auto" w:fill="FFFFFF"/>
+          </w:rPr>
+          <w:t>cas d'utilisation</w:t>
+        </w:r>
+      </w:hyperlink>
+      <w:r>
+        <w:rPr>
+          <w:rFonts w:ascii="Times New Roman" w:hAnsi="Times New Roman" w:cs="Times New Roman"/>
+          <w:color w:val="000000" w:themeColor="text1"/>
+          <w:sz w:val="24"/>
+          <w:szCs w:val="24"/>
+          <w:shd w:val="clear" w:color="auto" w:fill="FFFFFF"/>
+        </w:rPr>
+        <w:t> sont plus appropriés. Un cas d'utilisation représente une unité discrète d'interaction entre un utilisateur (humain ou machine) et un système. Il est une unité significative de travail. Dans un diagramme de cas d'utilisation, les utilisateurs sont appelés acteurs (</w:t>
+      </w:r>
+      <w:proofErr w:type="spellStart"/>
+      <w:r>
+        <w:rPr>
+          <w:rFonts w:ascii="Times New Roman" w:hAnsi="Times New Roman" w:cs="Times New Roman"/>
+          <w:color w:val="000000" w:themeColor="text1"/>
+          <w:sz w:val="24"/>
+          <w:szCs w:val="24"/>
+          <w:shd w:val="clear" w:color="auto" w:fill="FFFFFF"/>
+        </w:rPr>
+        <w:t>actors</w:t>
+      </w:r>
+      <w:proofErr w:type="spellEnd"/>
+      <w:r>
+        <w:rPr>
+          <w:rFonts w:ascii="Times New Roman" w:hAnsi="Times New Roman" w:cs="Times New Roman"/>
+          <w:color w:val="000000" w:themeColor="text1"/>
+          <w:sz w:val="24"/>
+          <w:szCs w:val="24"/>
+          <w:shd w:val="clear" w:color="auto" w:fill="FFFFFF"/>
+        </w:rPr>
+        <w:t>), ils interagissent avec les cas d'utilisation (use cases).</w:t>
+      </w:r>
+    </w:p>
+    <w:p>
+      <w:pPr>
+        <w:spacing w:line="360" w:lineRule="auto"/>
+        <w:rPr>
+          <w:rFonts w:ascii="Times New Roman" w:hAnsi="Times New Roman" w:cs="Times New Roman"/>
+          <w:color w:val="000000" w:themeColor="text1"/>
+          <w:sz w:val="24"/>
+          <w:szCs w:val="24"/>
+          <w:shd w:val="clear" w:color="auto" w:fill="FFFFFF"/>
+        </w:rPr>
+      </w:pPr>
+      <w:r>
+        <w:rPr>
+          <w:rFonts w:ascii="Times New Roman" w:hAnsi="Times New Roman" w:cs="Times New Roman"/>
+          <w:color w:val="000000" w:themeColor="text1"/>
+          <w:sz w:val="24"/>
+          <w:szCs w:val="24"/>
+        </w:rPr>
+        <w:tab/>
+      </w:r>
+      <w:r>
+        <w:rPr>
+          <w:rFonts w:ascii="Times New Roman" w:hAnsi="Times New Roman" w:cs="Times New Roman"/>
+          <w:color w:val="000000" w:themeColor="text1"/>
+          <w:sz w:val="24"/>
+          <w:szCs w:val="24"/>
+        </w:rPr>
+        <w:tab/>
+      </w:r>
+      <w:hyperlink r:id="rId23" w:tooltip="Unified Modeling Language" w:history="1">
+        <w:r>
+          <w:rPr>
+            <w:rStyle w:val="Lienhypertexte"/>
+            <w:rFonts w:ascii="Times New Roman" w:hAnsi="Times New Roman" w:cs="Times New Roman"/>
+            <w:color w:val="000000" w:themeColor="text1"/>
+            <w:sz w:val="24"/>
+            <w:szCs w:val="24"/>
+            <w:u w:val="none"/>
+            <w:shd w:val="clear" w:color="auto" w:fill="FFFFFF"/>
+          </w:rPr>
+          <w:t>UML</w:t>
+        </w:r>
+      </w:hyperlink>
+      <w:r>
+        <w:rPr>
+          <w:rFonts w:ascii="Times New Roman" w:hAnsi="Times New Roman" w:cs="Times New Roman"/>
+          <w:color w:val="000000" w:themeColor="text1"/>
+          <w:sz w:val="24"/>
+          <w:szCs w:val="24"/>
+          <w:shd w:val="clear" w:color="auto" w:fill="FFFFFF"/>
+        </w:rPr>
+        <w:t> définit une notation graphique pour représenter les cas d'utilisation, cette notation est appelée diagramme de cas d'utilisation. UML ne définit pas de standard pour la forme écrite de ces cas d'utilisation, et en conséquence il est aisé de croire que cette notation graphique suffit à elle seule pour décrire la nature d'un cas d'utilisation. Dans les faits, une notation graphique peut seulement donner une vue générale simplifiée d'un cas ou d'un ensemble de cas d'utilisation. Les diagrammes de cas d'utilisation sont souvent confondus avec les cas d'utilisation. Bien que ces deux concepts soient reliés, les cas d'utilisation sont bien plus détaillés que les diagrammes de cas d'utilisation. Cela permet donc de comprendre qui est l'acteur et ce que le système doit réaliser.</w:t>
+      </w:r>
+    </w:p>
+    <w:p>
+      <w:pPr>
+        <w:spacing w:line="360" w:lineRule="auto"/>
+        <w:rPr>
+          <w:rFonts w:ascii="Times New Roman" w:hAnsi="Times New Roman" w:cs="Times New Roman"/>
+          <w:color w:val="202122"/>
+          <w:sz w:val="24"/>
+          <w:szCs w:val="24"/>
+          <w:shd w:val="clear" w:color="auto" w:fill="FFFFFF"/>
+        </w:rPr>
+      </w:pPr>
+      <w:r>
+        <w:rPr>
+          <w:rFonts w:ascii="Times New Roman" w:hAnsi="Times New Roman" w:cs="Times New Roman"/>
+          <w:color w:val="202122"/>
+          <w:sz w:val="24"/>
+          <w:szCs w:val="24"/>
+          <w:shd w:val="clear" w:color="auto" w:fill="FFFFFF"/>
+        </w:rPr>
+        <w:t xml:space="preserve">Ils permettent de décrire l'interaction entre l'acteur et le système. L'idée forte est de dire que l'utilisateur d'un système logiciel a un objectif quand il utilise le système ! Le cas d'utilisation est une description des interactions qui vont permettre à l'acteur d'atteindre son objectif en </w:t>
+      </w:r>
+      <w:r>
+        <w:rPr>
+          <w:rFonts w:ascii="Times New Roman" w:hAnsi="Times New Roman" w:cs="Times New Roman"/>
+          <w:color w:val="202122"/>
+          <w:sz w:val="24"/>
+          <w:szCs w:val="24"/>
+          <w:shd w:val="clear" w:color="auto" w:fill="FFFFFF"/>
+        </w:rPr>
+        <w:lastRenderedPageBreak/>
+        <w:t>utilisant le système. Les use case (cas d'utilisation) sont représentés par une ellipse sous-titrée par le nom du cas d'utilisation (éventuellement le nom est placé dans l'ellipse). Un acteur et un cas d'utilisation sont mis en relation par une association représentée par une ligne.</w:t>
+      </w:r>
+    </w:p>
+    <w:p>
+      <w:pPr>
+        <w:spacing w:line="360" w:lineRule="auto"/>
+        <w:jc w:val="center"/>
+        <w:rPr>
+          <w:rFonts w:ascii="Times New Roman" w:hAnsi="Times New Roman" w:cs="Times New Roman"/>
+          <w:b/>
+          <w:bCs/>
+          <w:sz w:val="24"/>
+          <w:szCs w:val="24"/>
+        </w:rPr>
+      </w:pPr>
+      <w:r>
+        <w:rPr>
+          <w:rFonts w:ascii="Times New Roman" w:hAnsi="Times New Roman" w:cs="Times New Roman"/>
+          <w:b/>
+          <w:bCs/>
+          <w:sz w:val="24"/>
+          <w:szCs w:val="24"/>
+        </w:rPr>
+        <w:t>Représentation graphique d’un diagramme de cas d’utilisation</w:t>
+      </w:r>
+    </w:p>
+    <w:p>
+      <w:pPr>
+        <w:spacing w:line="360" w:lineRule="auto"/>
+        <w:rPr>
+          <w:rFonts w:ascii="Times New Roman" w:hAnsi="Times New Roman" w:cs="Times New Roman"/>
+          <w:color w:val="000000" w:themeColor="text1"/>
+          <w:sz w:val="24"/>
+          <w:szCs w:val="24"/>
+        </w:rPr>
+      </w:pPr>
+      <w:r>
+        <w:rPr>
+          <w:noProof/>
+        </w:rPr>
+        <w:drawing>
+          <wp:inline distT="0" distB="0" distL="0" distR="0" wp14:anchorId="3556528C" wp14:editId="082BDF47">
+            <wp:extent cx="5731510" cy="3398520"/>
+            <wp:effectExtent l="0" t="0" r="0" b="0"/>
+            <wp:docPr id="2" name="Image 2"/>
+            <wp:cNvGraphicFramePr>
+              <a:graphicFrameLocks xmlns:a="http://schemas.openxmlformats.org/drawingml/2006/main" noChangeAspect="1"/>
+            </wp:cNvGraphicFramePr>
+            <a:graphic xmlns:a="http://schemas.openxmlformats.org/drawingml/2006/main">
+              <a:graphicData uri="http://schemas.openxmlformats.org/drawingml/2006/picture">
+                <pic:pic xmlns:pic="http://schemas.openxmlformats.org/drawingml/2006/picture">
+                  <pic:nvPicPr>
+                    <pic:cNvPr id="0" name="Picture 1"/>
+                    <pic:cNvPicPr>
+                      <a:picLocks noChangeAspect="1" noChangeArrowheads="1"/>
+                    </pic:cNvPicPr>
+                  </pic:nvPicPr>
+                  <pic:blipFill>
+                    <a:blip r:embed="rId24" cstate="print">
+                      <a:extLst>
+                        <a:ext uri="{28A0092B-C50C-407E-A947-70E740481C1C}">
+                          <a14:useLocalDpi xmlns:a14="http://schemas.microsoft.com/office/drawing/2010/main" val="0"/>
+                        </a:ext>
+                      </a:extLst>
+                    </a:blip>
+                    <a:srcRect/>
+                    <a:stretch>
+                      <a:fillRect/>
+                    </a:stretch>
+                  </pic:blipFill>
+                  <pic:spPr bwMode="auto">
+                    <a:xfrm>
+                      <a:off x="0" y="0"/>
+                      <a:ext cx="5731510" cy="3398520"/>
+                    </a:xfrm>
+                    <a:prstGeom prst="rect">
+                      <a:avLst/>
+                    </a:prstGeom>
+                    <a:noFill/>
+                    <a:ln>
+                      <a:noFill/>
+                    </a:ln>
+                  </pic:spPr>
+                </pic:pic>
+              </a:graphicData>
+            </a:graphic>
+          </wp:inline>
+        </w:drawing>
+      </w:r>
+    </w:p>
+    <w:p>
+      <w:pPr>
+        <w:spacing w:line="360" w:lineRule="auto"/>
+        <w:jc w:val="center"/>
+        <w:rPr>
+          <w:rFonts w:ascii="Times New Roman" w:hAnsi="Times New Roman" w:cs="Times New Roman"/>
+          <w:b/>
+          <w:bCs/>
+          <w:sz w:val="28"/>
+          <w:szCs w:val="28"/>
+        </w:rPr>
+      </w:pPr>
+      <w:r>
+        <w:rPr>
+          <w:rFonts w:ascii="Times New Roman" w:hAnsi="Times New Roman" w:cs="Times New Roman"/>
+          <w:b/>
+          <w:bCs/>
+          <w:sz w:val="28"/>
+          <w:szCs w:val="28"/>
+        </w:rPr>
+        <w:t>2.</w:t>
+      </w:r>
+      <w:r>
+        <w:rPr>
+          <w:rFonts w:ascii="Times New Roman" w:hAnsi="Times New Roman" w:cs="Times New Roman"/>
+          <w:b/>
+          <w:bCs/>
+          <w:sz w:val="28"/>
+          <w:szCs w:val="28"/>
+        </w:rPr>
+        <w:t>2</w:t>
+      </w:r>
+      <w:r>
+        <w:rPr>
+          <w:rFonts w:ascii="Times New Roman" w:hAnsi="Times New Roman" w:cs="Times New Roman"/>
+          <w:b/>
+          <w:bCs/>
+          <w:sz w:val="28"/>
+          <w:szCs w:val="28"/>
+        </w:rPr>
+        <w:t>.</w:t>
+      </w:r>
+      <w:r>
+        <w:rPr>
+          <w:rFonts w:ascii="Times New Roman" w:hAnsi="Times New Roman" w:cs="Times New Roman"/>
+          <w:b/>
+          <w:bCs/>
+          <w:sz w:val="28"/>
+          <w:szCs w:val="28"/>
+        </w:rPr>
+        <w:t>1</w:t>
+      </w:r>
+      <w:r>
+        <w:rPr>
+          <w:rFonts w:ascii="Times New Roman" w:hAnsi="Times New Roman" w:cs="Times New Roman"/>
+          <w:b/>
+          <w:bCs/>
+          <w:sz w:val="28"/>
+          <w:szCs w:val="28"/>
+        </w:rPr>
+        <w:t>.</w:t>
+      </w:r>
+      <w:r>
+        <w:rPr>
+          <w:rFonts w:ascii="Times New Roman" w:hAnsi="Times New Roman" w:cs="Times New Roman"/>
+          <w:b/>
+          <w:bCs/>
+          <w:sz w:val="28"/>
+          <w:szCs w:val="28"/>
+        </w:rPr>
+        <w:t>2</w:t>
+      </w:r>
+      <w:r>
+        <w:rPr>
+          <w:rFonts w:ascii="Times New Roman" w:hAnsi="Times New Roman" w:cs="Times New Roman"/>
+          <w:b/>
+          <w:bCs/>
+          <w:sz w:val="28"/>
+          <w:szCs w:val="28"/>
+        </w:rPr>
+        <w:t xml:space="preserve">. </w:t>
+      </w:r>
+      <w:r>
+        <w:rPr>
+          <w:rFonts w:ascii="Times New Roman" w:hAnsi="Times New Roman" w:cs="Times New Roman"/>
+          <w:b/>
+          <w:bCs/>
+          <w:sz w:val="28"/>
+          <w:szCs w:val="28"/>
+        </w:rPr>
+        <w:t>DIAGRAMME DE S</w:t>
+      </w:r>
+      <w:r>
+        <w:rPr>
+          <w:rFonts w:ascii="Times New Roman" w:hAnsi="Times New Roman" w:cs="Times New Roman"/>
+          <w:b/>
+          <w:bCs/>
+          <w:sz w:val="28"/>
+          <w:szCs w:val="28"/>
+        </w:rPr>
+        <w:t>ÉQUENCE SYSTÈME</w:t>
+      </w:r>
+    </w:p>
+    <w:p>
+      <w:pPr>
+        <w:spacing w:line="360" w:lineRule="auto"/>
+        <w:rPr>
+          <w:rFonts w:ascii="Times New Roman" w:hAnsi="Times New Roman" w:cs="Times New Roman"/>
+          <w:color w:val="000000" w:themeColor="text1"/>
+          <w:sz w:val="24"/>
+          <w:szCs w:val="24"/>
+          <w:shd w:val="clear" w:color="auto" w:fill="FFFFFF"/>
+        </w:rPr>
+      </w:pPr>
+      <w:r>
+        <w:rPr>
+          <w:rFonts w:ascii="Times New Roman" w:hAnsi="Times New Roman" w:cs="Times New Roman"/>
+          <w:color w:val="000000" w:themeColor="text1"/>
+          <w:sz w:val="24"/>
+          <w:szCs w:val="24"/>
+          <w:shd w:val="clear" w:color="auto" w:fill="FFFFFF"/>
+        </w:rPr>
+        <w:tab/>
+      </w:r>
+      <w:r>
+        <w:rPr>
+          <w:rFonts w:ascii="Times New Roman" w:hAnsi="Times New Roman" w:cs="Times New Roman"/>
+          <w:color w:val="000000" w:themeColor="text1"/>
+          <w:sz w:val="24"/>
+          <w:szCs w:val="24"/>
+          <w:shd w:val="clear" w:color="auto" w:fill="FFFFFF"/>
+        </w:rPr>
+        <w:tab/>
+      </w:r>
+      <w:r>
+        <w:rPr>
+          <w:rFonts w:ascii="Times New Roman" w:hAnsi="Times New Roman" w:cs="Times New Roman"/>
+          <w:color w:val="000000" w:themeColor="text1"/>
+          <w:sz w:val="24"/>
+          <w:szCs w:val="24"/>
+          <w:shd w:val="clear" w:color="auto" w:fill="FFFFFF"/>
+        </w:rPr>
+        <w:t>Les diagrammes de séquences sont la représentation graphique des </w:t>
+      </w:r>
+      <w:hyperlink r:id="rId25" w:tooltip="Unified Modeling Language" w:history="1">
+        <w:r>
+          <w:rPr>
+            <w:rStyle w:val="Lienhypertexte"/>
+            <w:rFonts w:ascii="Times New Roman" w:hAnsi="Times New Roman" w:cs="Times New Roman"/>
+            <w:color w:val="000000" w:themeColor="text1"/>
+            <w:sz w:val="24"/>
+            <w:szCs w:val="24"/>
+            <w:u w:val="none"/>
+            <w:shd w:val="clear" w:color="auto" w:fill="FFFFFF"/>
+          </w:rPr>
+          <w:t>interactions</w:t>
+        </w:r>
+      </w:hyperlink>
+      <w:r>
+        <w:rPr>
+          <w:rFonts w:ascii="Times New Roman" w:hAnsi="Times New Roman" w:cs="Times New Roman"/>
+          <w:color w:val="000000" w:themeColor="text1"/>
+          <w:sz w:val="24"/>
+          <w:szCs w:val="24"/>
+          <w:shd w:val="clear" w:color="auto" w:fill="FFFFFF"/>
+        </w:rPr>
+        <w:t> entre les </w:t>
+      </w:r>
+      <w:hyperlink r:id="rId26" w:tooltip="Acteur (UML)" w:history="1">
+        <w:r>
+          <w:rPr>
+            <w:rStyle w:val="Lienhypertexte"/>
+            <w:rFonts w:ascii="Times New Roman" w:hAnsi="Times New Roman" w:cs="Times New Roman"/>
+            <w:color w:val="000000" w:themeColor="text1"/>
+            <w:sz w:val="24"/>
+            <w:szCs w:val="24"/>
+            <w:u w:val="none"/>
+            <w:shd w:val="clear" w:color="auto" w:fill="FFFFFF"/>
+          </w:rPr>
+          <w:t>acteurs</w:t>
+        </w:r>
+      </w:hyperlink>
+      <w:r>
+        <w:rPr>
+          <w:rFonts w:ascii="Times New Roman" w:hAnsi="Times New Roman" w:cs="Times New Roman"/>
+          <w:color w:val="000000" w:themeColor="text1"/>
+          <w:sz w:val="24"/>
+          <w:szCs w:val="24"/>
+          <w:shd w:val="clear" w:color="auto" w:fill="FFFFFF"/>
+        </w:rPr>
+        <w:t> et le système selon un ordre chronologique dans la formulation </w:t>
+      </w:r>
+      <w:proofErr w:type="spellStart"/>
+      <w:r>
+        <w:rPr>
+          <w:rFonts w:ascii="Times New Roman" w:hAnsi="Times New Roman" w:cs="Times New Roman"/>
+          <w:color w:val="000000" w:themeColor="text1"/>
+          <w:sz w:val="24"/>
+          <w:szCs w:val="24"/>
+        </w:rPr>
+        <w:fldChar w:fldCharType="begin"/>
+      </w:r>
+      <w:r>
+        <w:rPr>
+          <w:rFonts w:ascii="Times New Roman" w:hAnsi="Times New Roman" w:cs="Times New Roman"/>
+          <w:color w:val="000000" w:themeColor="text1"/>
+          <w:sz w:val="24"/>
+          <w:szCs w:val="24"/>
+        </w:rPr>
+        <w:instrText xml:space="preserve"> HYPERLINK "https://fr.wikipedia.org/wiki/Unified_Modeling_Language" \o "Unified Modeling Language" </w:instrText>
+      </w:r>
+      <w:r>
+        <w:rPr>
+          <w:rFonts w:ascii="Times New Roman" w:hAnsi="Times New Roman" w:cs="Times New Roman"/>
+          <w:color w:val="000000" w:themeColor="text1"/>
+          <w:sz w:val="24"/>
+          <w:szCs w:val="24"/>
+        </w:rPr>
+        <w:fldChar w:fldCharType="separate"/>
+      </w:r>
+      <w:r>
+        <w:rPr>
+          <w:rStyle w:val="Lienhypertexte"/>
+          <w:rFonts w:ascii="Times New Roman" w:hAnsi="Times New Roman" w:cs="Times New Roman"/>
+          <w:color w:val="000000" w:themeColor="text1"/>
+          <w:sz w:val="24"/>
+          <w:szCs w:val="24"/>
+          <w:u w:val="none"/>
+          <w:shd w:val="clear" w:color="auto" w:fill="FFFFFF"/>
+        </w:rPr>
+        <w:t>Unified</w:t>
+      </w:r>
+      <w:proofErr w:type="spellEnd"/>
+      <w:r>
+        <w:rPr>
+          <w:rStyle w:val="Lienhypertexte"/>
+          <w:rFonts w:ascii="Times New Roman" w:hAnsi="Times New Roman" w:cs="Times New Roman"/>
+          <w:color w:val="000000" w:themeColor="text1"/>
+          <w:sz w:val="24"/>
+          <w:szCs w:val="24"/>
+          <w:u w:val="none"/>
+          <w:shd w:val="clear" w:color="auto" w:fill="FFFFFF"/>
+        </w:rPr>
+        <w:t xml:space="preserve"> Modeling </w:t>
+      </w:r>
+      <w:proofErr w:type="spellStart"/>
+      <w:r>
+        <w:rPr>
+          <w:rStyle w:val="Lienhypertexte"/>
+          <w:rFonts w:ascii="Times New Roman" w:hAnsi="Times New Roman" w:cs="Times New Roman"/>
+          <w:color w:val="000000" w:themeColor="text1"/>
+          <w:sz w:val="24"/>
+          <w:szCs w:val="24"/>
+          <w:u w:val="none"/>
+          <w:shd w:val="clear" w:color="auto" w:fill="FFFFFF"/>
+        </w:rPr>
+        <w:t>Language</w:t>
+      </w:r>
+      <w:proofErr w:type="spellEnd"/>
+      <w:r>
+        <w:rPr>
+          <w:rFonts w:ascii="Times New Roman" w:hAnsi="Times New Roman" w:cs="Times New Roman"/>
+          <w:color w:val="000000" w:themeColor="text1"/>
+          <w:sz w:val="24"/>
+          <w:szCs w:val="24"/>
+        </w:rPr>
+        <w:fldChar w:fldCharType="end"/>
+      </w:r>
+      <w:r>
+        <w:rPr>
+          <w:rFonts w:ascii="Times New Roman" w:hAnsi="Times New Roman" w:cs="Times New Roman"/>
+          <w:color w:val="000000" w:themeColor="text1"/>
+          <w:sz w:val="24"/>
+          <w:szCs w:val="24"/>
+          <w:shd w:val="clear" w:color="auto" w:fill="FFFFFF"/>
+        </w:rPr>
+        <w:t>.</w:t>
+      </w:r>
+    </w:p>
+    <w:p>
+      <w:pPr>
+        <w:spacing w:line="360" w:lineRule="auto"/>
+        <w:rPr>
+          <w:rFonts w:ascii="Times New Roman" w:hAnsi="Times New Roman" w:cs="Times New Roman"/>
+          <w:color w:val="000000" w:themeColor="text1"/>
+          <w:sz w:val="24"/>
+          <w:szCs w:val="24"/>
+          <w:shd w:val="clear" w:color="auto" w:fill="FFFFFF"/>
+        </w:rPr>
+      </w:pPr>
+      <w:r>
+        <w:rPr>
+          <w:rFonts w:ascii="Times New Roman" w:hAnsi="Times New Roman" w:cs="Times New Roman"/>
+          <w:color w:val="000000" w:themeColor="text1"/>
+          <w:sz w:val="24"/>
+          <w:szCs w:val="24"/>
+          <w:shd w:val="clear" w:color="auto" w:fill="FFFFFF"/>
+        </w:rPr>
+        <w:t>Le diagramme de séquence permet de montrer les interactions d'objets dans le cadre d'un </w:t>
+      </w:r>
+      <w:hyperlink r:id="rId27" w:tooltip="Scénario (informatique)" w:history="1">
+        <w:r>
+          <w:rPr>
+            <w:rStyle w:val="Lienhypertexte"/>
+            <w:rFonts w:ascii="Times New Roman" w:hAnsi="Times New Roman" w:cs="Times New Roman"/>
+            <w:color w:val="000000" w:themeColor="text1"/>
+            <w:sz w:val="24"/>
+            <w:szCs w:val="24"/>
+            <w:u w:val="none"/>
+            <w:shd w:val="clear" w:color="auto" w:fill="FFFFFF"/>
+          </w:rPr>
+          <w:t>scénario</w:t>
+        </w:r>
+      </w:hyperlink>
+      <w:r>
+        <w:rPr>
+          <w:rFonts w:ascii="Times New Roman" w:hAnsi="Times New Roman" w:cs="Times New Roman"/>
+          <w:color w:val="000000" w:themeColor="text1"/>
+          <w:sz w:val="24"/>
+          <w:szCs w:val="24"/>
+          <w:shd w:val="clear" w:color="auto" w:fill="FFFFFF"/>
+        </w:rPr>
+        <w:t> d'un </w:t>
+      </w:r>
+      <w:hyperlink r:id="rId28" w:tooltip="Diagramme des cas d'utilisation" w:history="1">
+        <w:r>
+          <w:rPr>
+            <w:rStyle w:val="Lienhypertexte"/>
+            <w:rFonts w:ascii="Times New Roman" w:hAnsi="Times New Roman" w:cs="Times New Roman"/>
+            <w:color w:val="000000" w:themeColor="text1"/>
+            <w:sz w:val="24"/>
+            <w:szCs w:val="24"/>
+            <w:u w:val="none"/>
+            <w:shd w:val="clear" w:color="auto" w:fill="FFFFFF"/>
+          </w:rPr>
+          <w:t>Diagramme des cas d'utilisation</w:t>
+        </w:r>
+      </w:hyperlink>
+      <w:r>
+        <w:rPr>
+          <w:rFonts w:ascii="Times New Roman" w:hAnsi="Times New Roman" w:cs="Times New Roman"/>
+          <w:color w:val="000000" w:themeColor="text1"/>
+          <w:sz w:val="24"/>
+          <w:szCs w:val="24"/>
+          <w:shd w:val="clear" w:color="auto" w:fill="FFFFFF"/>
+        </w:rPr>
+        <w:t>. Dans un souci de simplification, on représente l'acteur principal à gauche du diagramme, et les acteurs secondaires éventuels à droite du système. Le but étant de décrire comment se déroulent les actions entre les acteurs ou objets.</w:t>
+      </w:r>
+    </w:p>
+    <w:p>
+      <w:pPr>
+        <w:spacing w:line="360" w:lineRule="auto"/>
+        <w:rPr>
+          <w:rFonts w:ascii="Times New Roman" w:hAnsi="Times New Roman" w:cs="Times New Roman"/>
+          <w:color w:val="202122"/>
+          <w:sz w:val="24"/>
+          <w:szCs w:val="24"/>
+          <w:shd w:val="clear" w:color="auto" w:fill="FFFFFF"/>
+        </w:rPr>
+      </w:pPr>
+      <w:r>
+        <w:rPr>
+          <w:rFonts w:ascii="Times New Roman" w:hAnsi="Times New Roman" w:cs="Times New Roman"/>
+          <w:color w:val="202122"/>
+          <w:sz w:val="24"/>
+          <w:szCs w:val="24"/>
+          <w:shd w:val="clear" w:color="auto" w:fill="FFFFFF"/>
+        </w:rPr>
+        <w:tab/>
+      </w:r>
+      <w:r>
+        <w:rPr>
+          <w:rFonts w:ascii="Times New Roman" w:hAnsi="Times New Roman" w:cs="Times New Roman"/>
+          <w:color w:val="202122"/>
+          <w:sz w:val="24"/>
+          <w:szCs w:val="24"/>
+          <w:shd w:val="clear" w:color="auto" w:fill="FFFFFF"/>
+        </w:rPr>
+        <w:tab/>
+      </w:r>
+      <w:r>
+        <w:rPr>
+          <w:rFonts w:ascii="Times New Roman" w:hAnsi="Times New Roman" w:cs="Times New Roman"/>
+          <w:color w:val="202122"/>
+          <w:sz w:val="24"/>
+          <w:szCs w:val="24"/>
+          <w:shd w:val="clear" w:color="auto" w:fill="FFFFFF"/>
+        </w:rPr>
+        <w:t>La dimension verticale du diagramme représente le temps, permettant de visualiser l'enchaînement des actions dans le temps, et de spécifier la naissance et la mort d'objets. Les périodes d'activité des objets sont symbolisées par des rectangles, et ces objets dialoguent à l'aide de messages.</w:t>
+      </w:r>
+    </w:p>
+    <w:p>
+      <w:pPr>
+        <w:shd w:val="clear" w:color="auto" w:fill="FFFFFF"/>
+        <w:spacing w:before="120" w:after="120" w:line="240" w:lineRule="auto"/>
+        <w:rPr>
+          <w:rFonts w:ascii="Times New Roman" w:eastAsia="Times New Roman" w:hAnsi="Times New Roman" w:cs="Times New Roman"/>
+          <w:color w:val="000000" w:themeColor="text1"/>
+          <w:sz w:val="24"/>
+          <w:szCs w:val="24"/>
+          <w:lang w:eastAsia="fr-FR"/>
+        </w:rPr>
+      </w:pPr>
+      <w:r>
+        <w:rPr>
+          <w:rFonts w:ascii="Times New Roman" w:eastAsia="Times New Roman" w:hAnsi="Times New Roman" w:cs="Times New Roman"/>
+          <w:color w:val="000000" w:themeColor="text1"/>
+          <w:sz w:val="24"/>
+          <w:szCs w:val="24"/>
+          <w:lang w:eastAsia="fr-FR"/>
+        </w:rPr>
+        <w:lastRenderedPageBreak/>
+        <w:tab/>
+      </w:r>
+      <w:r>
+        <w:rPr>
+          <w:rFonts w:ascii="Times New Roman" w:eastAsia="Times New Roman" w:hAnsi="Times New Roman" w:cs="Times New Roman"/>
+          <w:color w:val="000000" w:themeColor="text1"/>
+          <w:sz w:val="24"/>
+          <w:szCs w:val="24"/>
+          <w:lang w:eastAsia="fr-FR"/>
+        </w:rPr>
+        <w:tab/>
+      </w:r>
+      <w:r>
+        <w:rPr>
+          <w:rFonts w:ascii="Times New Roman" w:eastAsia="Times New Roman" w:hAnsi="Times New Roman" w:cs="Times New Roman"/>
+          <w:color w:val="000000" w:themeColor="text1"/>
+          <w:sz w:val="24"/>
+          <w:szCs w:val="24"/>
+          <w:lang w:eastAsia="fr-FR"/>
+        </w:rPr>
+        <w:t>Plusieurs types de messages (actions) peuvent transiter entre les acteurs et objets.</w:t>
+      </w:r>
+    </w:p>
+    <w:p>
+      <w:pPr>
+        <w:numPr>
+          <w:ilvl w:val="0"/>
+          <w:numId w:val="22"/>
+        </w:numPr>
+        <w:shd w:val="clear" w:color="auto" w:fill="FFFFFF"/>
+        <w:spacing w:before="100" w:beforeAutospacing="1" w:after="24" w:line="240" w:lineRule="auto"/>
+        <w:ind w:left="1104"/>
+        <w:rPr>
+          <w:rFonts w:ascii="Times New Roman" w:eastAsia="Times New Roman" w:hAnsi="Times New Roman" w:cs="Times New Roman"/>
+          <w:color w:val="000000" w:themeColor="text1"/>
+          <w:sz w:val="24"/>
+          <w:szCs w:val="24"/>
+          <w:lang w:eastAsia="fr-FR"/>
+        </w:rPr>
+      </w:pPr>
+      <w:r>
+        <w:rPr>
+          <w:rFonts w:ascii="Times New Roman" w:eastAsia="Times New Roman" w:hAnsi="Times New Roman" w:cs="Times New Roman"/>
+          <w:color w:val="000000" w:themeColor="text1"/>
+          <w:sz w:val="24"/>
+          <w:szCs w:val="24"/>
+          <w:lang w:eastAsia="fr-FR"/>
+        </w:rPr>
+        <w:t>M</w:t>
+      </w:r>
+      <w:r>
+        <w:rPr>
+          <w:rFonts w:ascii="Times New Roman" w:eastAsia="Times New Roman" w:hAnsi="Times New Roman" w:cs="Times New Roman"/>
+          <w:color w:val="000000" w:themeColor="text1"/>
+          <w:sz w:val="24"/>
+          <w:szCs w:val="24"/>
+          <w:lang w:eastAsia="fr-FR"/>
+        </w:rPr>
+        <w:t>essage simple : le message n'a pas de spécificité particulière d'envoi et de réception.</w:t>
+      </w:r>
+    </w:p>
+    <w:p>
+      <w:pPr>
+        <w:numPr>
+          <w:ilvl w:val="0"/>
+          <w:numId w:val="22"/>
+        </w:numPr>
+        <w:shd w:val="clear" w:color="auto" w:fill="FFFFFF"/>
+        <w:spacing w:before="100" w:beforeAutospacing="1" w:after="24" w:line="240" w:lineRule="auto"/>
+        <w:ind w:left="1104"/>
+        <w:rPr>
+          <w:rFonts w:ascii="Times New Roman" w:eastAsia="Times New Roman" w:hAnsi="Times New Roman" w:cs="Times New Roman"/>
+          <w:color w:val="000000" w:themeColor="text1"/>
+          <w:sz w:val="24"/>
+          <w:szCs w:val="24"/>
+          <w:lang w:eastAsia="fr-FR"/>
+        </w:rPr>
+      </w:pPr>
+      <w:r>
+        <w:rPr>
+          <w:rFonts w:ascii="Times New Roman" w:eastAsia="Times New Roman" w:hAnsi="Times New Roman" w:cs="Times New Roman"/>
+          <w:color w:val="000000" w:themeColor="text1"/>
+          <w:sz w:val="24"/>
+          <w:szCs w:val="24"/>
+          <w:lang w:eastAsia="fr-FR"/>
+        </w:rPr>
+        <w:t>M</w:t>
+      </w:r>
+      <w:r>
+        <w:rPr>
+          <w:rFonts w:ascii="Times New Roman" w:eastAsia="Times New Roman" w:hAnsi="Times New Roman" w:cs="Times New Roman"/>
+          <w:color w:val="000000" w:themeColor="text1"/>
+          <w:sz w:val="24"/>
+          <w:szCs w:val="24"/>
+          <w:lang w:eastAsia="fr-FR"/>
+        </w:rPr>
+        <w:t>essage avec durée de vie : l'expéditeur attend une réponse du récepteur pendant un certain temps et reprend ses activités si aucune réponse n'a lieu dans un délai prévu.</w:t>
+      </w:r>
+    </w:p>
+    <w:p>
+      <w:pPr>
+        <w:numPr>
+          <w:ilvl w:val="0"/>
+          <w:numId w:val="22"/>
+        </w:numPr>
+        <w:shd w:val="clear" w:color="auto" w:fill="FFFFFF"/>
+        <w:spacing w:before="100" w:beforeAutospacing="1" w:after="24" w:line="240" w:lineRule="auto"/>
+        <w:ind w:left="1104"/>
+        <w:rPr>
+          <w:rFonts w:ascii="Times New Roman" w:eastAsia="Times New Roman" w:hAnsi="Times New Roman" w:cs="Times New Roman"/>
+          <w:color w:val="000000" w:themeColor="text1"/>
+          <w:sz w:val="24"/>
+          <w:szCs w:val="24"/>
+          <w:lang w:eastAsia="fr-FR"/>
+        </w:rPr>
+      </w:pPr>
+      <w:r>
+        <w:rPr>
+          <w:rFonts w:ascii="Times New Roman" w:eastAsia="Times New Roman" w:hAnsi="Times New Roman" w:cs="Times New Roman"/>
+          <w:color w:val="000000" w:themeColor="text1"/>
+          <w:sz w:val="24"/>
+          <w:szCs w:val="24"/>
+          <w:lang w:eastAsia="fr-FR"/>
+        </w:rPr>
+        <w:t>M</w:t>
+      </w:r>
+      <w:r>
+        <w:rPr>
+          <w:rFonts w:ascii="Times New Roman" w:eastAsia="Times New Roman" w:hAnsi="Times New Roman" w:cs="Times New Roman"/>
+          <w:color w:val="000000" w:themeColor="text1"/>
+          <w:sz w:val="24"/>
+          <w:szCs w:val="24"/>
+          <w:lang w:eastAsia="fr-FR"/>
+        </w:rPr>
+        <w:t>essage synchrone : l'expéditeur est bloqué jusqu'au signal de prise en compte par le destinataire. Les messages synchrones sont symbolisés par des flèches barrées.</w:t>
+      </w:r>
+    </w:p>
+    <w:p>
+      <w:pPr>
+        <w:numPr>
+          <w:ilvl w:val="0"/>
+          <w:numId w:val="22"/>
+        </w:numPr>
+        <w:shd w:val="clear" w:color="auto" w:fill="FFFFFF"/>
+        <w:spacing w:before="100" w:beforeAutospacing="1" w:after="24" w:line="240" w:lineRule="auto"/>
+        <w:ind w:left="1104"/>
+        <w:rPr>
+          <w:rFonts w:ascii="Times New Roman" w:eastAsia="Times New Roman" w:hAnsi="Times New Roman" w:cs="Times New Roman"/>
+          <w:color w:val="000000" w:themeColor="text1"/>
+          <w:sz w:val="24"/>
+          <w:szCs w:val="24"/>
+          <w:lang w:eastAsia="fr-FR"/>
+        </w:rPr>
+      </w:pPr>
+      <w:r>
+        <w:rPr>
+          <w:rFonts w:ascii="Times New Roman" w:eastAsia="Times New Roman" w:hAnsi="Times New Roman" w:cs="Times New Roman"/>
+          <w:color w:val="000000" w:themeColor="text1"/>
+          <w:sz w:val="24"/>
+          <w:szCs w:val="24"/>
+          <w:lang w:eastAsia="fr-FR"/>
+        </w:rPr>
+        <w:t>M</w:t>
+      </w:r>
+      <w:r>
+        <w:rPr>
+          <w:rFonts w:ascii="Times New Roman" w:eastAsia="Times New Roman" w:hAnsi="Times New Roman" w:cs="Times New Roman"/>
+          <w:color w:val="000000" w:themeColor="text1"/>
+          <w:sz w:val="24"/>
+          <w:szCs w:val="24"/>
+          <w:lang w:eastAsia="fr-FR"/>
+        </w:rPr>
+        <w:t>essage asynchrone : le message est envoyé, l'expéditeur continue son activité que le message soit parvenu ou pris en compte ou non. Les messages asynchrones sont symbolisés par des demi-flèches.</w:t>
+      </w:r>
+    </w:p>
+    <w:p>
+      <w:pPr>
+        <w:numPr>
+          <w:ilvl w:val="0"/>
+          <w:numId w:val="22"/>
+        </w:numPr>
+        <w:shd w:val="clear" w:color="auto" w:fill="FFFFFF"/>
+        <w:spacing w:before="100" w:beforeAutospacing="1" w:after="24" w:line="240" w:lineRule="auto"/>
+        <w:ind w:left="1104"/>
+        <w:rPr>
+          <w:rFonts w:ascii="Times New Roman" w:eastAsia="Times New Roman" w:hAnsi="Times New Roman" w:cs="Times New Roman"/>
+          <w:color w:val="000000" w:themeColor="text1"/>
+          <w:sz w:val="24"/>
+          <w:szCs w:val="24"/>
+          <w:lang w:eastAsia="fr-FR"/>
+        </w:rPr>
+      </w:pPr>
+      <w:r>
+        <w:rPr>
+          <w:rFonts w:ascii="Times New Roman" w:eastAsia="Times New Roman" w:hAnsi="Times New Roman" w:cs="Times New Roman"/>
+          <w:color w:val="000000" w:themeColor="text1"/>
+          <w:sz w:val="24"/>
+          <w:szCs w:val="24"/>
+          <w:lang w:eastAsia="fr-FR"/>
+        </w:rPr>
+        <w:t>M</w:t>
+      </w:r>
+      <w:r>
+        <w:rPr>
+          <w:rFonts w:ascii="Times New Roman" w:eastAsia="Times New Roman" w:hAnsi="Times New Roman" w:cs="Times New Roman"/>
+          <w:color w:val="000000" w:themeColor="text1"/>
+          <w:sz w:val="24"/>
+          <w:szCs w:val="24"/>
+          <w:lang w:eastAsia="fr-FR"/>
+        </w:rPr>
+        <w:t>essage dérobant : le message est mis en attente dans une liste d'attente de traitement chez le récepteur.</w:t>
+      </w:r>
+    </w:p>
+    <w:p>
+      <w:pPr>
+        <w:spacing w:line="360" w:lineRule="auto"/>
+        <w:rPr>
+          <w:rFonts w:ascii="Times New Roman" w:hAnsi="Times New Roman" w:cs="Times New Roman"/>
+          <w:color w:val="000000" w:themeColor="text1"/>
+          <w:sz w:val="24"/>
+          <w:szCs w:val="24"/>
+          <w:shd w:val="clear" w:color="auto" w:fill="FFFFFF"/>
+        </w:rPr>
+      </w:pPr>
+    </w:p>
+    <w:p>
+      <w:pPr>
+        <w:spacing w:line="360" w:lineRule="auto"/>
+        <w:jc w:val="center"/>
+        <w:rPr>
+          <w:rFonts w:ascii="Times New Roman" w:hAnsi="Times New Roman" w:cs="Times New Roman"/>
+          <w:b/>
+          <w:bCs/>
+          <w:sz w:val="24"/>
+          <w:szCs w:val="24"/>
+        </w:rPr>
+      </w:pPr>
+      <w:r>
+        <w:rPr>
+          <w:rFonts w:ascii="Times New Roman" w:hAnsi="Times New Roman" w:cs="Times New Roman"/>
+          <w:b/>
+          <w:bCs/>
+          <w:sz w:val="24"/>
+          <w:szCs w:val="24"/>
+        </w:rPr>
+        <w:t xml:space="preserve">Représentation graphique d’un diagramme de </w:t>
+      </w:r>
+      <w:r>
+        <w:rPr>
+          <w:rFonts w:ascii="Times New Roman" w:hAnsi="Times New Roman" w:cs="Times New Roman"/>
+          <w:b/>
+          <w:bCs/>
+          <w:sz w:val="24"/>
+          <w:szCs w:val="24"/>
+        </w:rPr>
+        <w:t>séquence système</w:t>
+      </w:r>
+    </w:p>
+    <w:p>
+      <w:pPr>
+        <w:spacing w:line="360" w:lineRule="auto"/>
+        <w:jc w:val="center"/>
+        <w:rPr>
+          <w:rFonts w:ascii="Times New Roman" w:hAnsi="Times New Roman" w:cs="Times New Roman"/>
+          <w:color w:val="000000" w:themeColor="text1"/>
+          <w:sz w:val="24"/>
+          <w:szCs w:val="24"/>
+        </w:rPr>
+      </w:pPr>
+      <w:r>
+        <w:rPr>
+          <w:noProof/>
+        </w:rPr>
+        <w:drawing>
+          <wp:inline distT="0" distB="0" distL="0" distR="0" wp14:anchorId="5CFCEFE1" wp14:editId="29E3B85C">
+            <wp:extent cx="5120640" cy="4434840"/>
+            <wp:effectExtent l="0" t="0" r="3810" b="3810"/>
+            <wp:docPr id="6" name="Image 6"/>
+            <wp:cNvGraphicFramePr>
+              <a:graphicFrameLocks xmlns:a="http://schemas.openxmlformats.org/drawingml/2006/main" noChangeAspect="1"/>
+            </wp:cNvGraphicFramePr>
+            <a:graphic xmlns:a="http://schemas.openxmlformats.org/drawingml/2006/main">
+              <a:graphicData uri="http://schemas.openxmlformats.org/drawingml/2006/picture">
+                <pic:pic xmlns:pic="http://schemas.openxmlformats.org/drawingml/2006/picture">
+                  <pic:nvPicPr>
+                    <pic:cNvPr id="0" name="Picture 12"/>
+                    <pic:cNvPicPr>
+                      <a:picLocks noChangeAspect="1" noChangeArrowheads="1"/>
+                    </pic:cNvPicPr>
+                  </pic:nvPicPr>
+                  <pic:blipFill>
+                    <a:blip r:embed="rId29">
+                      <a:extLst>
+                        <a:ext uri="{28A0092B-C50C-407E-A947-70E740481C1C}">
+                          <a14:useLocalDpi xmlns:a14="http://schemas.microsoft.com/office/drawing/2010/main" val="0"/>
+                        </a:ext>
+                      </a:extLst>
+                    </a:blip>
+                    <a:srcRect/>
+                    <a:stretch>
+                      <a:fillRect/>
+                    </a:stretch>
+                  </pic:blipFill>
+                  <pic:spPr bwMode="auto">
+                    <a:xfrm>
+                      <a:off x="0" y="0"/>
+                      <a:ext cx="5120640" cy="4434840"/>
+                    </a:xfrm>
+                    <a:prstGeom prst="rect">
+                      <a:avLst/>
+                    </a:prstGeom>
+                    <a:noFill/>
+                    <a:ln>
+                      <a:noFill/>
+                    </a:ln>
+                  </pic:spPr>
+                </pic:pic>
+              </a:graphicData>
+            </a:graphic>
+          </wp:inline>
+        </w:drawing>
+      </w:r>
+    </w:p>
+    <w:p>
+      <w:pPr>
+        <w:spacing w:line="360" w:lineRule="auto"/>
+        <w:jc w:val="center"/>
+        <w:rPr>
+          <w:rFonts w:ascii="Times New Roman" w:hAnsi="Times New Roman" w:cs="Times New Roman"/>
+          <w:color w:val="000000" w:themeColor="text1"/>
+          <w:sz w:val="24"/>
+          <w:szCs w:val="24"/>
+        </w:rPr>
+      </w:pPr>
+    </w:p>
+    <w:p>
+      <w:pPr>
+        <w:spacing w:line="360" w:lineRule="auto"/>
+        <w:jc w:val="center"/>
+        <w:rPr>
+          <w:rFonts w:ascii="Times New Roman" w:hAnsi="Times New Roman" w:cs="Times New Roman"/>
+          <w:color w:val="000000" w:themeColor="text1"/>
+          <w:sz w:val="24"/>
+          <w:szCs w:val="24"/>
+        </w:rPr>
+      </w:pPr>
+    </w:p>
+    <w:p>
+      <w:pPr>
+        <w:spacing w:line="360" w:lineRule="auto"/>
+        <w:jc w:val="center"/>
+        <w:rPr>
+          <w:rFonts w:ascii="Times New Roman" w:hAnsi="Times New Roman" w:cs="Times New Roman"/>
+          <w:b/>
+          <w:bCs/>
+          <w:sz w:val="28"/>
+          <w:szCs w:val="28"/>
+        </w:rPr>
+      </w:pPr>
+      <w:r>
+        <w:rPr>
+          <w:rFonts w:ascii="Times New Roman" w:hAnsi="Times New Roman" w:cs="Times New Roman"/>
+          <w:b/>
+          <w:bCs/>
+          <w:sz w:val="28"/>
+          <w:szCs w:val="28"/>
+        </w:rPr>
+        <w:lastRenderedPageBreak/>
+        <w:t>2.</w:t>
+      </w:r>
+      <w:r>
+        <w:rPr>
+          <w:rFonts w:ascii="Times New Roman" w:hAnsi="Times New Roman" w:cs="Times New Roman"/>
+          <w:b/>
+          <w:bCs/>
+          <w:sz w:val="28"/>
+          <w:szCs w:val="28"/>
+        </w:rPr>
+        <w:t>2</w:t>
+      </w:r>
+      <w:r>
+        <w:rPr>
+          <w:rFonts w:ascii="Times New Roman" w:hAnsi="Times New Roman" w:cs="Times New Roman"/>
+          <w:b/>
+          <w:bCs/>
+          <w:sz w:val="28"/>
+          <w:szCs w:val="28"/>
+        </w:rPr>
+        <w:t>.</w:t>
+      </w:r>
+      <w:r>
+        <w:rPr>
+          <w:rFonts w:ascii="Times New Roman" w:hAnsi="Times New Roman" w:cs="Times New Roman"/>
+          <w:b/>
+          <w:bCs/>
+          <w:sz w:val="28"/>
+          <w:szCs w:val="28"/>
+        </w:rPr>
+        <w:t>1</w:t>
+      </w:r>
+      <w:r>
+        <w:rPr>
+          <w:rFonts w:ascii="Times New Roman" w:hAnsi="Times New Roman" w:cs="Times New Roman"/>
+          <w:b/>
+          <w:bCs/>
+          <w:sz w:val="28"/>
+          <w:szCs w:val="28"/>
+        </w:rPr>
+        <w:t>.</w:t>
+      </w:r>
+      <w:r>
+        <w:rPr>
+          <w:rFonts w:ascii="Times New Roman" w:hAnsi="Times New Roman" w:cs="Times New Roman"/>
+          <w:b/>
+          <w:bCs/>
+          <w:sz w:val="28"/>
+          <w:szCs w:val="28"/>
+        </w:rPr>
+        <w:t>3</w:t>
+      </w:r>
+      <w:r>
+        <w:rPr>
+          <w:rFonts w:ascii="Times New Roman" w:hAnsi="Times New Roman" w:cs="Times New Roman"/>
+          <w:b/>
+          <w:bCs/>
+          <w:sz w:val="28"/>
+          <w:szCs w:val="28"/>
+        </w:rPr>
+        <w:t xml:space="preserve">. </w:t>
+      </w:r>
+      <w:r>
+        <w:rPr>
+          <w:rFonts w:ascii="Times New Roman" w:hAnsi="Times New Roman" w:cs="Times New Roman"/>
+          <w:b/>
+          <w:bCs/>
+          <w:sz w:val="28"/>
+          <w:szCs w:val="28"/>
+        </w:rPr>
+        <w:t xml:space="preserve">DIAGRAMME DE </w:t>
+      </w:r>
+      <w:r>
+        <w:rPr>
+          <w:rFonts w:ascii="Times New Roman" w:hAnsi="Times New Roman" w:cs="Times New Roman"/>
+          <w:b/>
+          <w:bCs/>
+          <w:sz w:val="28"/>
+          <w:szCs w:val="28"/>
+        </w:rPr>
+        <w:t>CLASSE</w:t>
+      </w:r>
+    </w:p>
+    <w:p>
+      <w:pPr>
+        <w:spacing w:line="360" w:lineRule="auto"/>
+        <w:rPr>
+          <w:rFonts w:ascii="Times New Roman" w:hAnsi="Times New Roman" w:cs="Times New Roman"/>
+          <w:color w:val="000000" w:themeColor="text1"/>
+          <w:sz w:val="24"/>
+          <w:szCs w:val="24"/>
+          <w:shd w:val="clear" w:color="auto" w:fill="FFFFFF"/>
+        </w:rPr>
+      </w:pPr>
+      <w:r>
+        <w:rPr>
+          <w:rFonts w:ascii="Times New Roman" w:hAnsi="Times New Roman" w:cs="Times New Roman"/>
+          <w:color w:val="000000" w:themeColor="text1"/>
+          <w:sz w:val="24"/>
+          <w:szCs w:val="24"/>
+          <w:shd w:val="clear" w:color="auto" w:fill="FFFFFF"/>
+        </w:rPr>
+        <w:tab/>
+      </w:r>
+      <w:r>
+        <w:rPr>
+          <w:rFonts w:ascii="Times New Roman" w:hAnsi="Times New Roman" w:cs="Times New Roman"/>
+          <w:color w:val="000000" w:themeColor="text1"/>
+          <w:sz w:val="24"/>
+          <w:szCs w:val="24"/>
+          <w:shd w:val="clear" w:color="auto" w:fill="FFFFFF"/>
+        </w:rPr>
+        <w:tab/>
+      </w:r>
+      <w:r>
+        <w:rPr>
+          <w:rFonts w:ascii="Times New Roman" w:hAnsi="Times New Roman" w:cs="Times New Roman"/>
+          <w:color w:val="000000" w:themeColor="text1"/>
+          <w:sz w:val="24"/>
+          <w:szCs w:val="24"/>
+          <w:shd w:val="clear" w:color="auto" w:fill="FFFFFF"/>
+        </w:rPr>
+        <w:t>Le diagramme de classes est un schéma utilisé en </w:t>
+      </w:r>
+      <w:hyperlink r:id="rId30" w:tooltip="Génie logiciel" w:history="1">
+        <w:r>
+          <w:rPr>
+            <w:rStyle w:val="Lienhypertexte"/>
+            <w:rFonts w:ascii="Times New Roman" w:hAnsi="Times New Roman" w:cs="Times New Roman"/>
+            <w:color w:val="000000" w:themeColor="text1"/>
+            <w:sz w:val="24"/>
+            <w:szCs w:val="24"/>
+            <w:u w:val="none"/>
+            <w:shd w:val="clear" w:color="auto" w:fill="FFFFFF"/>
+          </w:rPr>
+          <w:t>génie logiciel</w:t>
+        </w:r>
+      </w:hyperlink>
+      <w:r>
+        <w:rPr>
+          <w:rFonts w:ascii="Times New Roman" w:hAnsi="Times New Roman" w:cs="Times New Roman"/>
+          <w:color w:val="000000" w:themeColor="text1"/>
+          <w:sz w:val="24"/>
+          <w:szCs w:val="24"/>
+          <w:shd w:val="clear" w:color="auto" w:fill="FFFFFF"/>
+        </w:rPr>
+        <w:t> pour présenter les </w:t>
+      </w:r>
+      <w:hyperlink r:id="rId31" w:tooltip="Classe (informatique)" w:history="1">
+        <w:r>
+          <w:rPr>
+            <w:rStyle w:val="Lienhypertexte"/>
+            <w:rFonts w:ascii="Times New Roman" w:hAnsi="Times New Roman" w:cs="Times New Roman"/>
+            <w:color w:val="000000" w:themeColor="text1"/>
+            <w:sz w:val="24"/>
+            <w:szCs w:val="24"/>
+            <w:u w:val="none"/>
+            <w:shd w:val="clear" w:color="auto" w:fill="FFFFFF"/>
+          </w:rPr>
+          <w:t>classes</w:t>
+        </w:r>
+      </w:hyperlink>
+      <w:r>
+        <w:rPr>
+          <w:rFonts w:ascii="Times New Roman" w:hAnsi="Times New Roman" w:cs="Times New Roman"/>
+          <w:color w:val="000000" w:themeColor="text1"/>
+          <w:sz w:val="24"/>
+          <w:szCs w:val="24"/>
+          <w:shd w:val="clear" w:color="auto" w:fill="FFFFFF"/>
+        </w:rPr>
+        <w:t> et les </w:t>
+      </w:r>
+      <w:hyperlink r:id="rId32" w:tooltip="Interface (informatique)" w:history="1">
+        <w:r>
+          <w:rPr>
+            <w:rStyle w:val="Lienhypertexte"/>
+            <w:rFonts w:ascii="Times New Roman" w:hAnsi="Times New Roman" w:cs="Times New Roman"/>
+            <w:color w:val="000000" w:themeColor="text1"/>
+            <w:sz w:val="24"/>
+            <w:szCs w:val="24"/>
+            <w:u w:val="none"/>
+            <w:shd w:val="clear" w:color="auto" w:fill="FFFFFF"/>
+          </w:rPr>
+          <w:t>interfaces</w:t>
+        </w:r>
+      </w:hyperlink>
+      <w:r>
+        <w:rPr>
+          <w:rFonts w:ascii="Times New Roman" w:hAnsi="Times New Roman" w:cs="Times New Roman"/>
+          <w:color w:val="000000" w:themeColor="text1"/>
+          <w:sz w:val="24"/>
+          <w:szCs w:val="24"/>
+          <w:shd w:val="clear" w:color="auto" w:fill="FFFFFF"/>
+        </w:rPr>
+        <w:t> des systèmes ainsi que les différentes relations entre celles-ci. Ce </w:t>
+      </w:r>
+      <w:hyperlink r:id="rId33" w:tooltip="Diagramme" w:history="1">
+        <w:r>
+          <w:rPr>
+            <w:rStyle w:val="Lienhypertexte"/>
+            <w:rFonts w:ascii="Times New Roman" w:hAnsi="Times New Roman" w:cs="Times New Roman"/>
+            <w:color w:val="000000" w:themeColor="text1"/>
+            <w:sz w:val="24"/>
+            <w:szCs w:val="24"/>
+            <w:u w:val="none"/>
+            <w:shd w:val="clear" w:color="auto" w:fill="FFFFFF"/>
+          </w:rPr>
+          <w:t>diagramme</w:t>
+        </w:r>
+      </w:hyperlink>
+      <w:r>
+        <w:rPr>
+          <w:rFonts w:ascii="Times New Roman" w:hAnsi="Times New Roman" w:cs="Times New Roman"/>
+          <w:color w:val="000000" w:themeColor="text1"/>
+          <w:sz w:val="24"/>
+          <w:szCs w:val="24"/>
+          <w:shd w:val="clear" w:color="auto" w:fill="FFFFFF"/>
+        </w:rPr>
+        <w:t> fait partie de la partie </w:t>
+      </w:r>
+      <w:hyperlink r:id="rId34" w:tooltip="Statique" w:history="1">
+        <w:r>
+          <w:rPr>
+            <w:rStyle w:val="Lienhypertexte"/>
+            <w:rFonts w:ascii="Times New Roman" w:hAnsi="Times New Roman" w:cs="Times New Roman"/>
+            <w:color w:val="000000" w:themeColor="text1"/>
+            <w:sz w:val="24"/>
+            <w:szCs w:val="24"/>
+            <w:u w:val="none"/>
+            <w:shd w:val="clear" w:color="auto" w:fill="FFFFFF"/>
+          </w:rPr>
+          <w:t>statique</w:t>
+        </w:r>
+      </w:hyperlink>
+      <w:r>
+        <w:rPr>
+          <w:rFonts w:ascii="Times New Roman" w:hAnsi="Times New Roman" w:cs="Times New Roman"/>
+          <w:color w:val="000000" w:themeColor="text1"/>
+          <w:sz w:val="24"/>
+          <w:szCs w:val="24"/>
+          <w:shd w:val="clear" w:color="auto" w:fill="FFFFFF"/>
+        </w:rPr>
+        <w:t> d'</w:t>
+      </w:r>
+      <w:hyperlink r:id="rId35" w:tooltip="Unified modeling language" w:history="1">
+        <w:r>
+          <w:rPr>
+            <w:rStyle w:val="Lienhypertexte"/>
+            <w:rFonts w:ascii="Times New Roman" w:hAnsi="Times New Roman" w:cs="Times New Roman"/>
+            <w:color w:val="000000" w:themeColor="text1"/>
+            <w:sz w:val="24"/>
+            <w:szCs w:val="24"/>
+            <w:u w:val="none"/>
+            <w:shd w:val="clear" w:color="auto" w:fill="FFFFFF"/>
+          </w:rPr>
+          <w:t>UML</w:t>
+        </w:r>
+      </w:hyperlink>
+      <w:r>
+        <w:rPr>
+          <w:rFonts w:ascii="Times New Roman" w:hAnsi="Times New Roman" w:cs="Times New Roman"/>
+          <w:color w:val="000000" w:themeColor="text1"/>
+          <w:sz w:val="24"/>
+          <w:szCs w:val="24"/>
+          <w:shd w:val="clear" w:color="auto" w:fill="FFFFFF"/>
+        </w:rPr>
+        <w:t> car il fait abstraction des aspects temporels et </w:t>
+      </w:r>
+      <w:hyperlink r:id="rId36" w:tooltip="Dynamique" w:history="1">
+        <w:r>
+          <w:rPr>
+            <w:rStyle w:val="Lienhypertexte"/>
+            <w:rFonts w:ascii="Times New Roman" w:hAnsi="Times New Roman" w:cs="Times New Roman"/>
+            <w:color w:val="000000" w:themeColor="text1"/>
+            <w:sz w:val="24"/>
+            <w:szCs w:val="24"/>
+            <w:u w:val="none"/>
+            <w:shd w:val="clear" w:color="auto" w:fill="FFFFFF"/>
+          </w:rPr>
+          <w:t>dynamiques</w:t>
+        </w:r>
+      </w:hyperlink>
+      <w:r>
+        <w:rPr>
+          <w:rFonts w:ascii="Times New Roman" w:hAnsi="Times New Roman" w:cs="Times New Roman"/>
+          <w:color w:val="000000" w:themeColor="text1"/>
+          <w:sz w:val="24"/>
+          <w:szCs w:val="24"/>
+          <w:shd w:val="clear" w:color="auto" w:fill="FFFFFF"/>
+        </w:rPr>
+        <w:t>.</w:t>
+      </w:r>
+    </w:p>
+    <w:p>
+      <w:pPr>
+        <w:pStyle w:val="NormalWeb"/>
+        <w:spacing w:before="120" w:beforeAutospacing="0" w:after="120" w:afterAutospacing="0" w:line="360" w:lineRule="auto"/>
+        <w:rPr>
+          <w:color w:val="000000" w:themeColor="text1"/>
+        </w:rPr>
+      </w:pPr>
+      <w:r>
+        <w:rPr>
+          <w:color w:val="000000" w:themeColor="text1"/>
+        </w:rPr>
+        <w:tab/>
+      </w:r>
+      <w:r>
+        <w:rPr>
+          <w:color w:val="000000" w:themeColor="text1"/>
+        </w:rPr>
+        <w:tab/>
+      </w:r>
+      <w:r>
+        <w:rPr>
+          <w:color w:val="000000" w:themeColor="text1"/>
+        </w:rPr>
+        <w:t>Une </w:t>
+      </w:r>
+      <w:hyperlink r:id="rId37" w:tooltip="Classe (informatique)" w:history="1">
+        <w:r>
+          <w:rPr>
+            <w:rStyle w:val="Lienhypertexte"/>
+            <w:color w:val="000000" w:themeColor="text1"/>
+            <w:u w:val="none"/>
+          </w:rPr>
+          <w:t>classe</w:t>
+        </w:r>
+      </w:hyperlink>
+      <w:r>
+        <w:rPr>
+          <w:color w:val="000000" w:themeColor="text1"/>
+        </w:rPr>
+        <w:t> décrit les responsabilités, le comportement et le type d'un ensemble d'objets. Les éléments de cet ensemble sont les </w:t>
+      </w:r>
+      <w:hyperlink r:id="rId38" w:tooltip="Instance (programmation)" w:history="1">
+        <w:r>
+          <w:rPr>
+            <w:rStyle w:val="Lienhypertexte"/>
+            <w:color w:val="000000" w:themeColor="text1"/>
+            <w:u w:val="none"/>
+          </w:rPr>
+          <w:t>instances</w:t>
+        </w:r>
+      </w:hyperlink>
+      <w:r>
+        <w:rPr>
+          <w:color w:val="000000" w:themeColor="text1"/>
+        </w:rPr>
+        <w:t> de la classe.</w:t>
+      </w:r>
+    </w:p>
+    <w:p>
+      <w:pPr>
+        <w:pStyle w:val="NormalWeb"/>
+        <w:spacing w:before="120" w:beforeAutospacing="0" w:after="120" w:afterAutospacing="0" w:line="360" w:lineRule="auto"/>
+        <w:rPr>
+          <w:color w:val="000000" w:themeColor="text1"/>
+        </w:rPr>
+      </w:pPr>
+      <w:r>
+        <w:rPr>
+          <w:color w:val="000000" w:themeColor="text1"/>
+        </w:rPr>
+        <w:tab/>
+      </w:r>
+      <w:r>
+        <w:rPr>
+          <w:color w:val="000000" w:themeColor="text1"/>
+        </w:rPr>
+        <w:tab/>
+      </w:r>
+      <w:r>
+        <w:rPr>
+          <w:color w:val="000000" w:themeColor="text1"/>
+        </w:rPr>
+        <w:t>Une </w:t>
+      </w:r>
+      <w:hyperlink r:id="rId39" w:tooltip="Classe (informatique)" w:history="1">
+        <w:r>
+          <w:rPr>
+            <w:rStyle w:val="Lienhypertexte"/>
+            <w:color w:val="000000" w:themeColor="text1"/>
+            <w:u w:val="none"/>
+          </w:rPr>
+          <w:t>classe</w:t>
+        </w:r>
+      </w:hyperlink>
+      <w:r>
+        <w:rPr>
+          <w:color w:val="000000" w:themeColor="text1"/>
+        </w:rPr>
+        <w:t> est un ensemble de </w:t>
+      </w:r>
+      <w:hyperlink r:id="rId40" w:tooltip="Fonction (informatique)" w:history="1">
+        <w:r>
+          <w:rPr>
+            <w:rStyle w:val="Lienhypertexte"/>
+            <w:color w:val="000000" w:themeColor="text1"/>
+            <w:u w:val="none"/>
+          </w:rPr>
+          <w:t>fonctions</w:t>
+        </w:r>
+      </w:hyperlink>
+      <w:r>
+        <w:rPr>
+          <w:color w:val="000000" w:themeColor="text1"/>
+        </w:rPr>
+        <w:t> et de données (attributs) qui sont liées ensemble par un champ sémantique. Les classes sont utilisées dans la </w:t>
+      </w:r>
+      <w:hyperlink r:id="rId41" w:tooltip="Programmation objet" w:history="1">
+        <w:r>
+          <w:rPr>
+            <w:rStyle w:val="Lienhypertexte"/>
+            <w:color w:val="000000" w:themeColor="text1"/>
+            <w:u w:val="none"/>
+          </w:rPr>
+          <w:t>programmation orientée objet</w:t>
+        </w:r>
+      </w:hyperlink>
+      <w:r>
+        <w:rPr>
+          <w:color w:val="000000" w:themeColor="text1"/>
+        </w:rPr>
+        <w:t>. Elles permettent de modéliser un </w:t>
+      </w:r>
+      <w:hyperlink r:id="rId42" w:tooltip="Programme informatique" w:history="1">
+        <w:r>
+          <w:rPr>
+            <w:rStyle w:val="Lienhypertexte"/>
+            <w:color w:val="000000" w:themeColor="text1"/>
+            <w:u w:val="none"/>
+          </w:rPr>
+          <w:t>programme</w:t>
+        </w:r>
+      </w:hyperlink>
+      <w:r>
+        <w:rPr>
+          <w:color w:val="000000" w:themeColor="text1"/>
+        </w:rPr>
+        <w:t> et ainsi de découper une tâche complexe en plusieurs petits travaux simples.</w:t>
+      </w:r>
+    </w:p>
+    <w:p>
+      <w:pPr>
+        <w:pStyle w:val="NormalWeb"/>
+        <w:spacing w:before="120" w:beforeAutospacing="0" w:after="120" w:afterAutospacing="0" w:line="360" w:lineRule="auto"/>
+        <w:rPr>
+          <w:color w:val="000000" w:themeColor="text1"/>
+        </w:rPr>
+      </w:pPr>
+      <w:r>
+        <w:rPr>
+          <w:color w:val="000000" w:themeColor="text1"/>
+        </w:rPr>
+        <w:tab/>
+      </w:r>
+      <w:r>
+        <w:rPr>
+          <w:color w:val="000000" w:themeColor="text1"/>
+        </w:rPr>
+        <w:tab/>
+      </w:r>
+      <w:r>
+        <w:rPr>
+          <w:color w:val="000000" w:themeColor="text1"/>
+        </w:rPr>
+        <w:t>Les classes peuvent être liées entre elles grâce au mécanisme d'</w:t>
+      </w:r>
+      <w:hyperlink r:id="rId43" w:tooltip="Héritage (Informatique)" w:history="1">
+        <w:r>
+          <w:rPr>
+            <w:rStyle w:val="Lienhypertexte"/>
+            <w:color w:val="000000" w:themeColor="text1"/>
+            <w:u w:val="none"/>
+          </w:rPr>
+          <w:t>héritage</w:t>
+        </w:r>
+      </w:hyperlink>
+      <w:r>
+        <w:rPr>
+          <w:color w:val="000000" w:themeColor="text1"/>
+        </w:rPr>
+        <w:t> qui permet de mettre en évidence des relations de parenté. D'autres relations sont possibles entre des classes, chacune de ces relations est représentée par un arc spécifique dans le diagramme de classes.</w:t>
+      </w:r>
+    </w:p>
+    <w:p>
+      <w:pPr>
+        <w:pStyle w:val="NormalWeb"/>
+        <w:spacing w:before="120" w:beforeAutospacing="0" w:after="120" w:afterAutospacing="0" w:line="360" w:lineRule="auto"/>
+        <w:rPr>
+          <w:color w:val="000000" w:themeColor="text1"/>
+        </w:rPr>
+      </w:pPr>
+      <w:r>
+        <w:rPr>
+          <w:color w:val="000000" w:themeColor="text1"/>
+        </w:rPr>
+        <w:tab/>
+      </w:r>
+      <w:r>
+        <w:rPr>
+          <w:color w:val="000000" w:themeColor="text1"/>
+        </w:rPr>
+        <w:tab/>
+      </w:r>
+      <w:r>
+        <w:rPr>
+          <w:color w:val="000000" w:themeColor="text1"/>
+        </w:rPr>
+        <w:t>Elles sont finalement instanciées pour créer des objets (une classe est un moule à objet : elle décrit les caractéristiques des objets, les objets contiennent leurs valeurs propres pour chacune de ces caractéristiques lorsqu'ils sont instanciés).</w:t>
+      </w:r>
+    </w:p>
+    <w:p>
+      <w:pPr>
+        <w:spacing w:line="360" w:lineRule="auto"/>
+        <w:jc w:val="center"/>
+        <w:rPr>
+          <w:rFonts w:ascii="Times New Roman" w:hAnsi="Times New Roman" w:cs="Times New Roman"/>
+          <w:b/>
+          <w:bCs/>
+          <w:sz w:val="24"/>
+          <w:szCs w:val="24"/>
+        </w:rPr>
+      </w:pPr>
+      <w:r>
+        <w:rPr>
+          <w:rFonts w:ascii="Times New Roman" w:hAnsi="Times New Roman" w:cs="Times New Roman"/>
+          <w:b/>
+          <w:bCs/>
+          <w:sz w:val="24"/>
+          <w:szCs w:val="24"/>
+        </w:rPr>
+        <w:t xml:space="preserve">Représentation graphique d’un diagramme de </w:t>
+      </w:r>
+      <w:r>
+        <w:rPr>
+          <w:rFonts w:ascii="Times New Roman" w:hAnsi="Times New Roman" w:cs="Times New Roman"/>
+          <w:b/>
+          <w:bCs/>
+          <w:sz w:val="24"/>
+          <w:szCs w:val="24"/>
+        </w:rPr>
+        <w:t>séquence système</w:t>
+      </w:r>
+    </w:p>
+    <w:p>
+      <w:pPr>
+        <w:pStyle w:val="NormalWeb"/>
+        <w:spacing w:before="120" w:beforeAutospacing="0" w:after="120" w:afterAutospacing="0" w:line="360" w:lineRule="auto"/>
+        <w:rPr>
+          <w:color w:val="000000" w:themeColor="text1"/>
+        </w:rPr>
+      </w:pPr>
+      <w:r>
+        <w:rPr>
+          <w:noProof/>
+        </w:rPr>
+        <w:drawing>
+          <wp:inline distT="0" distB="0" distL="0" distR="0" wp14:anchorId="537CF286" wp14:editId="143712F5">
+            <wp:extent cx="5731510" cy="2920365"/>
+            <wp:effectExtent l="0" t="0" r="2540" b="0"/>
+            <wp:docPr id="8" name="Image 8"/>
+            <wp:cNvGraphicFramePr>
+              <a:graphicFrameLocks xmlns:a="http://schemas.openxmlformats.org/drawingml/2006/main" noChangeAspect="1"/>
+            </wp:cNvGraphicFramePr>
+            <a:graphic xmlns:a="http://schemas.openxmlformats.org/drawingml/2006/main">
+              <a:graphicData uri="http://schemas.openxmlformats.org/drawingml/2006/picture">
+                <pic:pic xmlns:pic="http://schemas.openxmlformats.org/drawingml/2006/picture">
+                  <pic:nvPicPr>
+                    <pic:cNvPr id="0" name="Picture 19"/>
+                    <pic:cNvPicPr>
+                      <a:picLocks noChangeAspect="1" noChangeArrowheads="1"/>
+                    </pic:cNvPicPr>
+                  </pic:nvPicPr>
+                  <pic:blipFill>
+                    <a:blip r:embed="rId44" cstate="print">
+                      <a:extLst>
+                        <a:ext uri="{28A0092B-C50C-407E-A947-70E740481C1C}">
+                          <a14:useLocalDpi xmlns:a14="http://schemas.microsoft.com/office/drawing/2010/main" val="0"/>
+                        </a:ext>
+                      </a:extLst>
+                    </a:blip>
+                    <a:srcRect/>
+                    <a:stretch>
+                      <a:fillRect/>
+                    </a:stretch>
+                  </pic:blipFill>
+                  <pic:spPr bwMode="auto">
+                    <a:xfrm>
+                      <a:off x="0" y="0"/>
+                      <a:ext cx="5731510" cy="2920365"/>
+                    </a:xfrm>
+                    <a:prstGeom prst="rect">
+                      <a:avLst/>
+                    </a:prstGeom>
+                    <a:noFill/>
+                    <a:ln>
+                      <a:noFill/>
+                    </a:ln>
+                  </pic:spPr>
+                </pic:pic>
+              </a:graphicData>
+            </a:graphic>
+          </wp:inline>
+        </w:drawing>
+      </w:r>
+    </w:p>
+    <w:p>
+      <w:pPr>
+        <w:spacing w:line="360" w:lineRule="auto"/>
+        <w:jc w:val="center"/>
+        <w:rPr>
+          <w:rFonts w:ascii="Times New Roman" w:hAnsi="Times New Roman" w:cs="Times New Roman"/>
+          <w:b/>
+          <w:bCs/>
+          <w:sz w:val="28"/>
+          <w:szCs w:val="28"/>
+        </w:rPr>
+      </w:pPr>
+      <w:r>
+        <w:rPr>
+          <w:rFonts w:ascii="Times New Roman" w:hAnsi="Times New Roman" w:cs="Times New Roman"/>
+          <w:b/>
+          <w:bCs/>
+          <w:sz w:val="28"/>
+          <w:szCs w:val="28"/>
+        </w:rPr>
+        <w:lastRenderedPageBreak/>
+        <w:t>2.</w:t>
+      </w:r>
+      <w:r>
+        <w:rPr>
+          <w:rFonts w:ascii="Times New Roman" w:hAnsi="Times New Roman" w:cs="Times New Roman"/>
+          <w:b/>
+          <w:bCs/>
+          <w:sz w:val="28"/>
+          <w:szCs w:val="28"/>
+        </w:rPr>
+        <w:t>2</w:t>
+      </w:r>
+      <w:r>
+        <w:rPr>
+          <w:rFonts w:ascii="Times New Roman" w:hAnsi="Times New Roman" w:cs="Times New Roman"/>
+          <w:b/>
+          <w:bCs/>
+          <w:sz w:val="28"/>
+          <w:szCs w:val="28"/>
+        </w:rPr>
+        <w:t xml:space="preserve">. </w:t>
+      </w:r>
+      <w:r>
+        <w:rPr>
+          <w:rFonts w:ascii="Times New Roman" w:hAnsi="Times New Roman" w:cs="Times New Roman"/>
+          <w:b/>
+          <w:bCs/>
+          <w:sz w:val="28"/>
+          <w:szCs w:val="28"/>
+        </w:rPr>
+        <w:t>MODÈLISATION</w:t>
+      </w:r>
+    </w:p>
+    <w:p>
+      <w:pPr>
+        <w:spacing w:line="360" w:lineRule="auto"/>
+        <w:rPr>
+          <w:rFonts w:ascii="Times New Roman" w:hAnsi="Times New Roman" w:cs="Times New Roman"/>
+          <w:color w:val="000000" w:themeColor="text1"/>
           <w:sz w:val="24"/>
           <w:szCs w:val="24"/>
         </w:rPr>
       </w:pPr>
     </w:p>
     <w:sectPr>
+      <w:footerReference w:type="default" r:id="rId45"/>
       <w:pgSz w:w="11906" w:h="16838"/>
       <w:pgMar w:top="1440" w:right="1440" w:bottom="1440" w:left="1440" w:header="708" w:footer="708" w:gutter="0"/>
       <w:cols w:space="708"/>
@@ -3491,6 +5375,16 @@
 </w:endnotes>
 </file>
 
+<file path=word/footer1.xml><?xml version="1.0" encoding="utf-8"?>
+<w:ftr xmlns:wpc="http://schemas.microsoft.com/office/word/2010/wordprocessingCanvas" xmlns:cx="http://schemas.microsoft.com/office/drawing/2014/chartex" xmlns:cx1="http://schemas.microsoft.com/office/drawing/2015/9/8/chartex" xmlns:cx2="http://schemas.microsoft.com/office/drawing/2015/10/21/chartex" xmlns:cx3="http://schemas.microsoft.com/office/drawing/2016/5/9/chartex" xmlns:cx4="http://schemas.microsoft.com/office/drawing/2016/5/10/chartex" xmlns:cx5="http://schemas.microsoft.com/office/drawing/2016/5/11/chartex" xmlns:cx6="http://schemas.microsoft.com/office/drawing/2016/5/12/chartex" xmlns:cx7="http://schemas.microsoft.com/office/drawing/2016/5/13/chartex" xmlns:cx8="http://schemas.microsoft.com/office/drawing/2016/5/14/chartex" xmlns:mc="http://schemas.openxmlformats.org/markup-compatibility/2006" xmlns:aink="http://schemas.microsoft.com/office/drawing/2016/ink" xmlns:am3d="http://schemas.microsoft.com/office/drawing/2017/model3d" xmlns:o="urn:schemas-microsoft-com:office:office" xmlns:r="http://schemas.openxmlformats.org/officeDocument/2006/relationships" xmlns:m="http://schemas.openxmlformats.org/officeDocument/2006/math" xmlns:v="urn:schemas-microsoft-com:vml" xmlns:wp14="http://schemas.microsoft.com/office/word/2010/wordprocessingDrawing" xmlns:wp="http://schemas.openxmlformats.org/drawingml/2006/wordprocessingDrawing" xmlns:w10="urn:schemas-microsoft-com:office:word" xmlns:w="http://schemas.openxmlformats.org/wordprocessingml/2006/main" xmlns:w14="http://schemas.microsoft.com/office/word/2010/wordml" xmlns:w15="http://schemas.microsoft.com/office/word/2012/wordml" xmlns:w16cex="http://schemas.microsoft.com/office/word/2018/wordml/cex" xmlns:w16cid="http://schemas.microsoft.com/office/word/2016/wordml/cid" xmlns:w16="http://schemas.microsoft.com/office/word/2018/wordml" xmlns:w16se="http://schemas.microsoft.com/office/word/2015/wordml/symex" xmlns:wpg="http://schemas.microsoft.com/office/word/2010/wordprocessingGroup" xmlns:wpi="http://schemas.microsoft.com/office/word/2010/wordprocessingInk" xmlns:wne="http://schemas.microsoft.com/office/word/2006/wordml" xmlns:wps="http://schemas.microsoft.com/office/word/2010/wordprocessingShape" mc:Ignorable="w14 w15 w16se w16cid w16 w16cex wp14">
+  <w:p>
+    <w:pPr>
+      <w:pStyle w:val="Pieddepage"/>
+    </w:pPr>
+  </w:p>
+</w:ftr>
+</file>
+
 <file path=word/footnotes.xml><?xml version="1.0" encoding="utf-8"?>
 <w:footnotes xmlns:wpc="http://schemas.microsoft.com/office/word/2010/wordprocessingCanvas" xmlns:cx="http://schemas.microsoft.com/office/drawing/2014/chartex" xmlns:cx1="http://schemas.microsoft.com/office/drawing/2015/9/8/chartex" xmlns:cx2="http://schemas.microsoft.com/office/drawing/2015/10/21/chartex" xmlns:cx3="http://schemas.microsoft.com/office/drawing/2016/5/9/chartex" xmlns:cx4="http://schemas.microsoft.com/office/drawing/2016/5/10/chartex" xmlns:cx5="http://schemas.microsoft.com/office/drawing/2016/5/11/chartex" xmlns:cx6="http://schemas.microsoft.com/office/drawing/2016/5/12/chartex" xmlns:cx7="http://schemas.microsoft.com/office/drawing/2016/5/13/chartex" xmlns:cx8="http://schemas.microsoft.com/office/drawing/2016/5/14/chartex" xmlns:mc="http://schemas.openxmlformats.org/markup-compatibility/2006" xmlns:aink="http://schemas.microsoft.com/office/drawing/2016/ink" xmlns:am3d="http://schemas.microsoft.com/office/drawing/2017/model3d" xmlns:o="urn:schemas-microsoft-com:office:office" xmlns:r="http://schemas.openxmlformats.org/officeDocument/2006/relationships" xmlns:m="http://schemas.openxmlformats.org/officeDocument/2006/math" xmlns:v="urn:schemas-microsoft-com:vml" xmlns:wp14="http://schemas.microsoft.com/office/word/2010/wordprocessingDrawing" xmlns:wp="http://schemas.openxmlformats.org/drawingml/2006/wordprocessingDrawing" xmlns:w10="urn:schemas-microsoft-com:office:word" xmlns:w="http://schemas.openxmlformats.org/wordprocessingml/2006/main" xmlns:w14="http://schemas.microsoft.com/office/word/2010/wordml" xmlns:w15="http://schemas.microsoft.com/office/word/2012/wordml" xmlns:w16cex="http://schemas.microsoft.com/office/word/2018/wordml/cex" xmlns:w16cid="http://schemas.microsoft.com/office/word/2016/wordml/cid" xmlns:w16="http://schemas.microsoft.com/office/word/2018/wordml" xmlns:w16se="http://schemas.microsoft.com/office/word/2015/wordml/symex" xmlns:wpg="http://schemas.microsoft.com/office/word/2010/wordprocessingGroup" xmlns:wpi="http://schemas.microsoft.com/office/word/2010/wordprocessingInk" xmlns:wne="http://schemas.microsoft.com/office/word/2006/wordml" xmlns:wps="http://schemas.microsoft.com/office/word/2010/wordprocessingShape" mc:Ignorable="w14 w15 w16se w16cid w16 w16cex wp14">
   <w:footnote w:type="separator" w:id="-1">
@@ -4500,6 +6394,155 @@
     </w:lvl>
   </w:abstractNum>
   <w:abstractNum w:abstractNumId="9" w15:restartNumberingAfterBreak="0">
+    <w:nsid w:val="4CED6AF9"/>
+    <w:multiLevelType w:val="multilevel"/>
+    <w:tmpl w:val="565C6228"/>
+    <w:lvl w:ilvl="0">
+      <w:start w:val="1"/>
+      <w:numFmt w:val="bullet"/>
+      <w:lvlText w:val=""/>
+      <w:lvlJc w:val="left"/>
+      <w:pPr>
+        <w:tabs>
+          <w:tab w:val="num" w:pos="720"/>
+        </w:tabs>
+        <w:ind w:left="720" w:hanging="360"/>
+      </w:pPr>
+      <w:rPr>
+        <w:rFonts w:ascii="Symbol" w:hAnsi="Symbol" w:hint="default"/>
+        <w:sz w:val="20"/>
+      </w:rPr>
+    </w:lvl>
+    <w:lvl w:ilvl="1" w:tentative="1">
+      <w:start w:val="1"/>
+      <w:numFmt w:val="bullet"/>
+      <w:lvlText w:val="o"/>
+      <w:lvlJc w:val="left"/>
+      <w:pPr>
+        <w:tabs>
+          <w:tab w:val="num" w:pos="1440"/>
+        </w:tabs>
+        <w:ind w:left="1440" w:hanging="360"/>
+      </w:pPr>
+      <w:rPr>
+        <w:rFonts w:ascii="Courier New" w:hAnsi="Courier New" w:hint="default"/>
+        <w:sz w:val="20"/>
+      </w:rPr>
+    </w:lvl>
+    <w:lvl w:ilvl="2" w:tentative="1">
+      <w:start w:val="1"/>
+      <w:numFmt w:val="bullet"/>
+      <w:lvlText w:val=""/>
+      <w:lvlJc w:val="left"/>
+      <w:pPr>
+        <w:tabs>
+          <w:tab w:val="num" w:pos="2160"/>
+        </w:tabs>
+        <w:ind w:left="2160" w:hanging="360"/>
+      </w:pPr>
+      <w:rPr>
+        <w:rFonts w:ascii="Wingdings" w:hAnsi="Wingdings" w:hint="default"/>
+        <w:sz w:val="20"/>
+      </w:rPr>
+    </w:lvl>
+    <w:lvl w:ilvl="3" w:tentative="1">
+      <w:start w:val="1"/>
+      <w:numFmt w:val="bullet"/>
+      <w:lvlText w:val=""/>
+      <w:lvlJc w:val="left"/>
+      <w:pPr>
+        <w:tabs>
+          <w:tab w:val="num" w:pos="2880"/>
+        </w:tabs>
+        <w:ind w:left="2880" w:hanging="360"/>
+      </w:pPr>
+      <w:rPr>
+        <w:rFonts w:ascii="Wingdings" w:hAnsi="Wingdings" w:hint="default"/>
+        <w:sz w:val="20"/>
+      </w:rPr>
+    </w:lvl>
+    <w:lvl w:ilvl="4" w:tentative="1">
+      <w:start w:val="1"/>
+      <w:numFmt w:val="bullet"/>
+      <w:lvlText w:val=""/>
+      <w:lvlJc w:val="left"/>
+      <w:pPr>
+        <w:tabs>
+          <w:tab w:val="num" w:pos="3600"/>
+        </w:tabs>
+        <w:ind w:left="3600" w:hanging="360"/>
+      </w:pPr>
+      <w:rPr>
+        <w:rFonts w:ascii="Wingdings" w:hAnsi="Wingdings" w:hint="default"/>
+        <w:sz w:val="20"/>
+      </w:rPr>
+    </w:lvl>
+    <w:lvl w:ilvl="5" w:tentative="1">
+      <w:start w:val="1"/>
+      <w:numFmt w:val="bullet"/>
+      <w:lvlText w:val=""/>
+      <w:lvlJc w:val="left"/>
+      <w:pPr>
+        <w:tabs>
+          <w:tab w:val="num" w:pos="4320"/>
+        </w:tabs>
+        <w:ind w:left="4320" w:hanging="360"/>
+      </w:pPr>
+      <w:rPr>
+        <w:rFonts w:ascii="Wingdings" w:hAnsi="Wingdings" w:hint="default"/>
+        <w:sz w:val="20"/>
+      </w:rPr>
+    </w:lvl>
+    <w:lvl w:ilvl="6" w:tentative="1">
+      <w:start w:val="1"/>
+      <w:numFmt w:val="bullet"/>
+      <w:lvlText w:val=""/>
+      <w:lvlJc w:val="left"/>
+      <w:pPr>
+        <w:tabs>
+          <w:tab w:val="num" w:pos="5040"/>
+        </w:tabs>
+        <w:ind w:left="5040" w:hanging="360"/>
+      </w:pPr>
+      <w:rPr>
+        <w:rFonts w:ascii="Wingdings" w:hAnsi="Wingdings" w:hint="default"/>
+        <w:sz w:val="20"/>
+      </w:rPr>
+    </w:lvl>
+    <w:lvl w:ilvl="7" w:tentative="1">
+      <w:start w:val="1"/>
+      <w:numFmt w:val="bullet"/>
+      <w:lvlText w:val=""/>
+      <w:lvlJc w:val="left"/>
+      <w:pPr>
+        <w:tabs>
+          <w:tab w:val="num" w:pos="5760"/>
+        </w:tabs>
+        <w:ind w:left="5760" w:hanging="360"/>
+      </w:pPr>
+      <w:rPr>
+        <w:rFonts w:ascii="Wingdings" w:hAnsi="Wingdings" w:hint="default"/>
+        <w:sz w:val="20"/>
+      </w:rPr>
+    </w:lvl>
+    <w:lvl w:ilvl="8" w:tentative="1">
+      <w:start w:val="1"/>
+      <w:numFmt w:val="bullet"/>
+      <w:lvlText w:val=""/>
+      <w:lvlJc w:val="left"/>
+      <w:pPr>
+        <w:tabs>
+          <w:tab w:val="num" w:pos="6480"/>
+        </w:tabs>
+        <w:ind w:left="6480" w:hanging="360"/>
+      </w:pPr>
+      <w:rPr>
+        <w:rFonts w:ascii="Wingdings" w:hAnsi="Wingdings" w:hint="default"/>
+        <w:sz w:val="20"/>
+      </w:rPr>
+    </w:lvl>
+  </w:abstractNum>
+  <w:abstractNum w:abstractNumId="10" w15:restartNumberingAfterBreak="0">
     <w:nsid w:val="51365DB3"/>
     <w:multiLevelType w:val="hybridMultilevel"/>
     <w:tmpl w:val="71984344"/>
@@ -4588,7 +6631,7 @@
       </w:pPr>
     </w:lvl>
   </w:abstractNum>
-  <w:abstractNum w:abstractNumId="10" w15:restartNumberingAfterBreak="0">
+  <w:abstractNum w:abstractNumId="11" w15:restartNumberingAfterBreak="0">
     <w:nsid w:val="567C2D35"/>
     <w:multiLevelType w:val="hybridMultilevel"/>
     <w:tmpl w:val="6BE8431A"/>
@@ -4677,7 +6720,7 @@
       </w:pPr>
     </w:lvl>
   </w:abstractNum>
-  <w:abstractNum w:abstractNumId="11" w15:restartNumberingAfterBreak="0">
+  <w:abstractNum w:abstractNumId="12" w15:restartNumberingAfterBreak="0">
     <w:nsid w:val="570F263A"/>
     <w:multiLevelType w:val="multilevel"/>
     <w:tmpl w:val="6576CAE6"/>
@@ -4826,7 +6869,7 @@
       </w:rPr>
     </w:lvl>
   </w:abstractNum>
-  <w:abstractNum w:abstractNumId="12" w15:restartNumberingAfterBreak="0">
+  <w:abstractNum w:abstractNumId="13" w15:restartNumberingAfterBreak="0">
     <w:nsid w:val="5BD94FA8"/>
     <w:multiLevelType w:val="hybridMultilevel"/>
     <w:tmpl w:val="9E70C6C6"/>
@@ -4915,7 +6958,7 @@
       </w:pPr>
     </w:lvl>
   </w:abstractNum>
-  <w:abstractNum w:abstractNumId="13" w15:restartNumberingAfterBreak="0">
+  <w:abstractNum w:abstractNumId="14" w15:restartNumberingAfterBreak="0">
     <w:nsid w:val="5D635CBC"/>
     <w:multiLevelType w:val="hybridMultilevel"/>
     <w:tmpl w:val="CA8C0BFE"/>
@@ -5004,7 +7047,7 @@
       </w:pPr>
     </w:lvl>
   </w:abstractNum>
-  <w:abstractNum w:abstractNumId="14" w15:restartNumberingAfterBreak="0">
+  <w:abstractNum w:abstractNumId="15" w15:restartNumberingAfterBreak="0">
     <w:nsid w:val="667F590E"/>
     <w:multiLevelType w:val="hybridMultilevel"/>
     <w:tmpl w:val="AE0EDDCE"/>
@@ -5093,7 +7136,7 @@
       </w:pPr>
     </w:lvl>
   </w:abstractNum>
-  <w:abstractNum w:abstractNumId="15" w15:restartNumberingAfterBreak="0">
+  <w:abstractNum w:abstractNumId="16" w15:restartNumberingAfterBreak="0">
     <w:nsid w:val="66B62C0B"/>
     <w:multiLevelType w:val="hybridMultilevel"/>
     <w:tmpl w:val="873EC1EC"/>
@@ -5182,7 +7225,7 @@
       </w:pPr>
     </w:lvl>
   </w:abstractNum>
-  <w:abstractNum w:abstractNumId="16" w15:restartNumberingAfterBreak="0">
+  <w:abstractNum w:abstractNumId="17" w15:restartNumberingAfterBreak="0">
     <w:nsid w:val="6BDC31F5"/>
     <w:multiLevelType w:val="multilevel"/>
     <w:tmpl w:val="7E8E7C0E"/>
@@ -5295,7 +7338,7 @@
       </w:rPr>
     </w:lvl>
   </w:abstractNum>
-  <w:abstractNum w:abstractNumId="17" w15:restartNumberingAfterBreak="0">
+  <w:abstractNum w:abstractNumId="18" w15:restartNumberingAfterBreak="0">
     <w:nsid w:val="723A6EC9"/>
     <w:multiLevelType w:val="multilevel"/>
     <w:tmpl w:val="040C0021"/>
@@ -5408,7 +7451,7 @@
       </w:rPr>
     </w:lvl>
   </w:abstractNum>
-  <w:abstractNum w:abstractNumId="18" w15:restartNumberingAfterBreak="0">
+  <w:abstractNum w:abstractNumId="19" w15:restartNumberingAfterBreak="0">
     <w:nsid w:val="761F51DD"/>
     <w:multiLevelType w:val="hybridMultilevel"/>
     <w:tmpl w:val="8536EB9A"/>
@@ -5497,7 +7540,7 @@
       </w:pPr>
     </w:lvl>
   </w:abstractNum>
-  <w:abstractNum w:abstractNumId="19" w15:restartNumberingAfterBreak="0">
+  <w:abstractNum w:abstractNumId="20" w15:restartNumberingAfterBreak="0">
     <w:nsid w:val="776820DC"/>
     <w:multiLevelType w:val="multilevel"/>
     <w:tmpl w:val="8F30BE2E"/>
@@ -5610,7 +7653,7 @@
       </w:rPr>
     </w:lvl>
   </w:abstractNum>
-  <w:abstractNum w:abstractNumId="20" w15:restartNumberingAfterBreak="0">
+  <w:abstractNum w:abstractNumId="21" w15:restartNumberingAfterBreak="0">
     <w:nsid w:val="7B995E49"/>
     <w:multiLevelType w:val="multilevel"/>
     <w:tmpl w:val="C3B450B2"/>
@@ -5760,13 +7803,13 @@
     </w:lvl>
   </w:abstractNum>
   <w:num w:numId="1">
-    <w:abstractNumId w:val="9"/>
+    <w:abstractNumId w:val="10"/>
   </w:num>
   <w:num w:numId="2">
     <w:abstractNumId w:val="6"/>
   </w:num>
   <w:num w:numId="3">
-    <w:abstractNumId w:val="16"/>
+    <w:abstractNumId w:val="17"/>
   </w:num>
   <w:num w:numId="4">
     <w:abstractNumId w:val="0"/>
@@ -5778,49 +7821,52 @@
     <w:abstractNumId w:val="5"/>
   </w:num>
   <w:num w:numId="7">
-    <w:abstractNumId w:val="18"/>
+    <w:abstractNumId w:val="19"/>
   </w:num>
   <w:num w:numId="8">
-    <w:abstractNumId w:val="15"/>
+    <w:abstractNumId w:val="16"/>
   </w:num>
   <w:num w:numId="9">
     <w:abstractNumId w:val="8"/>
   </w:num>
   <w:num w:numId="10">
-    <w:abstractNumId w:val="13"/>
+    <w:abstractNumId w:val="14"/>
   </w:num>
   <w:num w:numId="11">
     <w:abstractNumId w:val="4"/>
   </w:num>
   <w:num w:numId="12">
-    <w:abstractNumId w:val="10"/>
+    <w:abstractNumId w:val="11"/>
   </w:num>
   <w:num w:numId="13">
-    <w:abstractNumId w:val="14"/>
+    <w:abstractNumId w:val="15"/>
   </w:num>
   <w:num w:numId="14">
-    <w:abstractNumId w:val="12"/>
+    <w:abstractNumId w:val="13"/>
   </w:num>
   <w:num w:numId="15">
-    <w:abstractNumId w:val="11"/>
+    <w:abstractNumId w:val="12"/>
   </w:num>
   <w:num w:numId="16">
     <w:abstractNumId w:val="3"/>
   </w:num>
   <w:num w:numId="17">
-    <w:abstractNumId w:val="20"/>
+    <w:abstractNumId w:val="21"/>
   </w:num>
   <w:num w:numId="18">
     <w:abstractNumId w:val="7"/>
   </w:num>
   <w:num w:numId="19">
-    <w:abstractNumId w:val="19"/>
+    <w:abstractNumId w:val="20"/>
   </w:num>
   <w:num w:numId="20">
-    <w:abstractNumId w:val="17"/>
+    <w:abstractNumId w:val="18"/>
   </w:num>
   <w:num w:numId="21">
     <w:abstractNumId w:val="1"/>
+  </w:num>
+  <w:num w:numId="22">
+    <w:abstractNumId w:val="9"/>
   </w:num>
 </w:numbering>
 </file>

</xml_diff>

<commit_message>
partie 1 presque termine il reste l etude de l existant
</commit_message>
<xml_diff>
--- a/Mon mémoire.docx
+++ b/Mon mémoire.docx
@@ -780,22 +780,1186 @@
     </w:p>
     <w:p>
       <w:pPr>
+        <w:spacing w:line="360" w:lineRule="auto"/>
+        <w:rPr>
+          <w:rFonts w:ascii="Times New Roman" w:hAnsi="Times New Roman" w:cs="Times New Roman"/>
+          <w:sz w:val="24"/>
+          <w:szCs w:val="24"/>
+          <w:shd w:val="clear" w:color="auto" w:fill="FFFFFF"/>
+        </w:rPr>
+      </w:pPr>
+      <w:r>
+        <w:rPr>
+          <w:rFonts w:ascii="Times New Roman" w:hAnsi="Times New Roman" w:cs="Times New Roman"/>
+          <w:sz w:val="24"/>
+          <w:szCs w:val="24"/>
+          <w:shd w:val="clear" w:color="auto" w:fill="FFFFFF"/>
+        </w:rPr>
+        <w:tab/>
+      </w:r>
+      <w:r>
+        <w:rPr>
+          <w:rFonts w:ascii="Times New Roman" w:hAnsi="Times New Roman" w:cs="Times New Roman"/>
+          <w:sz w:val="24"/>
+          <w:szCs w:val="24"/>
+          <w:shd w:val="clear" w:color="auto" w:fill="FFFFFF"/>
+        </w:rPr>
+        <w:tab/>
+      </w:r>
+      <w:r>
+        <w:rPr>
+          <w:rFonts w:ascii="Times New Roman" w:hAnsi="Times New Roman" w:cs="Times New Roman"/>
+          <w:sz w:val="24"/>
+          <w:szCs w:val="24"/>
+          <w:shd w:val="clear" w:color="auto" w:fill="FFFFFF"/>
+        </w:rPr>
+        <w:t>Elle explique la manière dont la structure organique fonctionne de manière détaillée</w:t>
+      </w:r>
+    </w:p>
+    <w:p>
+      <w:pPr>
+        <w:pStyle w:val="Paragraphedeliste"/>
+        <w:numPr>
+          <w:ilvl w:val="0"/>
+          <w:numId w:val="25"/>
+        </w:numPr>
+        <w:spacing w:line="360" w:lineRule="auto"/>
+        <w:rPr>
+          <w:rFonts w:ascii="Times New Roman" w:hAnsi="Times New Roman" w:cs="Times New Roman"/>
+          <w:sz w:val="24"/>
+          <w:szCs w:val="24"/>
+        </w:rPr>
+      </w:pPr>
+      <w:r>
+        <w:rPr>
+          <w:rFonts w:ascii="Times New Roman" w:hAnsi="Times New Roman" w:cs="Times New Roman"/>
+          <w:sz w:val="24"/>
+          <w:szCs w:val="24"/>
+        </w:rPr>
+        <w:t>Le D</w:t>
+      </w:r>
+      <w:r>
+        <w:rPr>
+          <w:rFonts w:ascii="Times New Roman" w:hAnsi="Times New Roman" w:cs="Times New Roman"/>
+          <w:sz w:val="24"/>
+          <w:szCs w:val="24"/>
+        </w:rPr>
+        <w:t>.</w:t>
+      </w:r>
+      <w:r>
+        <w:rPr>
+          <w:rFonts w:ascii="Times New Roman" w:hAnsi="Times New Roman" w:cs="Times New Roman"/>
+          <w:sz w:val="24"/>
+          <w:szCs w:val="24"/>
+        </w:rPr>
+        <w:t>G</w:t>
+      </w:r>
+      <w:r>
+        <w:rPr>
+          <w:rFonts w:ascii="Times New Roman" w:hAnsi="Times New Roman" w:cs="Times New Roman"/>
+          <w:sz w:val="24"/>
+          <w:szCs w:val="24"/>
+        </w:rPr>
+        <w:t> : Il est le gérant de l’entreprise, il donne des ordres au différents services en vue d’une bonne marche du déroulement des activités de l’entreprise.</w:t>
+      </w:r>
+    </w:p>
+    <w:p>
+      <w:pPr>
+        <w:pStyle w:val="Paragraphedeliste"/>
+        <w:numPr>
+          <w:ilvl w:val="0"/>
+          <w:numId w:val="25"/>
+        </w:numPr>
+        <w:spacing w:line="360" w:lineRule="auto"/>
+        <w:rPr>
+          <w:rFonts w:ascii="Times New Roman" w:hAnsi="Times New Roman" w:cs="Times New Roman"/>
+          <w:sz w:val="24"/>
+          <w:szCs w:val="24"/>
+        </w:rPr>
+      </w:pPr>
+      <w:r>
+        <w:rPr>
+          <w:rFonts w:ascii="Times New Roman" w:hAnsi="Times New Roman" w:cs="Times New Roman"/>
+          <w:sz w:val="24"/>
+          <w:szCs w:val="24"/>
+        </w:rPr>
+        <w:t xml:space="preserve">Le D.E : il organise, planifie et s’assure du bon </w:t>
+      </w:r>
+      <w:r>
+        <w:rPr>
+          <w:rFonts w:ascii="Times New Roman" w:hAnsi="Times New Roman" w:cs="Times New Roman"/>
+          <w:sz w:val="24"/>
+          <w:szCs w:val="24"/>
+        </w:rPr>
+        <w:t>déroulement</w:t>
+      </w:r>
+      <w:r>
+        <w:rPr>
+          <w:rFonts w:ascii="Times New Roman" w:hAnsi="Times New Roman" w:cs="Times New Roman"/>
+          <w:sz w:val="24"/>
+          <w:szCs w:val="24"/>
+        </w:rPr>
+        <w:t xml:space="preserve"> des activités de pédagogique</w:t>
+      </w:r>
+      <w:r>
+        <w:rPr>
+          <w:rFonts w:ascii="Times New Roman" w:hAnsi="Times New Roman" w:cs="Times New Roman"/>
+          <w:sz w:val="24"/>
+          <w:szCs w:val="24"/>
+        </w:rPr>
+        <w:t xml:space="preserve"> de l’école. </w:t>
+      </w:r>
+    </w:p>
+    <w:p>
+      <w:pPr>
+        <w:pStyle w:val="Paragraphedeliste"/>
+        <w:numPr>
+          <w:ilvl w:val="0"/>
+          <w:numId w:val="25"/>
+        </w:numPr>
+        <w:spacing w:line="360" w:lineRule="auto"/>
+        <w:rPr>
+          <w:rFonts w:ascii="Times New Roman" w:hAnsi="Times New Roman" w:cs="Times New Roman"/>
+          <w:color w:val="000000" w:themeColor="text1"/>
+          <w:sz w:val="24"/>
+          <w:szCs w:val="24"/>
+        </w:rPr>
+      </w:pPr>
+      <w:r>
+        <w:rPr>
+          <w:rFonts w:ascii="Times New Roman" w:hAnsi="Times New Roman" w:cs="Times New Roman"/>
+          <w:sz w:val="24"/>
+          <w:szCs w:val="24"/>
+        </w:rPr>
+        <w:t>Un service financier</w:t>
+      </w:r>
+      <w:r>
+        <w:rPr>
+          <w:rFonts w:ascii="Times New Roman" w:hAnsi="Times New Roman" w:cs="Times New Roman"/>
+          <w:sz w:val="24"/>
+          <w:szCs w:val="24"/>
+        </w:rPr>
+        <w:t xml:space="preserve"> </w:t>
+      </w:r>
+      <w:r>
+        <w:rPr>
+          <w:rFonts w:ascii="Times New Roman" w:hAnsi="Times New Roman" w:cs="Times New Roman"/>
+          <w:sz w:val="24"/>
+          <w:szCs w:val="24"/>
+        </w:rPr>
+        <w:t xml:space="preserve">: Son rôle est </w:t>
+      </w:r>
+      <w:r>
+        <w:rPr>
+          <w:rFonts w:ascii="Times New Roman" w:hAnsi="Times New Roman" w:cs="Times New Roman"/>
+          <w:color w:val="000000" w:themeColor="text1"/>
+          <w:sz w:val="24"/>
+          <w:szCs w:val="24"/>
+          <w:shd w:val="clear" w:color="auto" w:fill="FFFFFF"/>
+        </w:rPr>
+        <w:t>de maintenir saine la santé financière d</w:t>
+      </w:r>
+      <w:r>
+        <w:rPr>
+          <w:rFonts w:ascii="Times New Roman" w:hAnsi="Times New Roman" w:cs="Times New Roman"/>
+          <w:color w:val="000000" w:themeColor="text1"/>
+          <w:sz w:val="24"/>
+          <w:szCs w:val="24"/>
+          <w:shd w:val="clear" w:color="auto" w:fill="FFFFFF"/>
+        </w:rPr>
+        <w:t>e l’école</w:t>
+      </w:r>
+      <w:r>
+        <w:rPr>
+          <w:rFonts w:ascii="Times New Roman" w:hAnsi="Times New Roman" w:cs="Times New Roman"/>
+          <w:color w:val="000000" w:themeColor="text1"/>
+          <w:sz w:val="24"/>
+          <w:szCs w:val="24"/>
+          <w:shd w:val="clear" w:color="auto" w:fill="FFFFFF"/>
+        </w:rPr>
+        <w:t xml:space="preserve">, </w:t>
+      </w:r>
+      <w:r>
+        <w:rPr>
+          <w:rFonts w:ascii="Times New Roman" w:hAnsi="Times New Roman" w:cs="Times New Roman"/>
+          <w:color w:val="000000" w:themeColor="text1"/>
+          <w:sz w:val="24"/>
+          <w:szCs w:val="24"/>
+          <w:shd w:val="clear" w:color="auto" w:fill="FFFFFF"/>
+        </w:rPr>
+        <w:t>s’assure</w:t>
+      </w:r>
+      <w:r>
+        <w:rPr>
+          <w:rFonts w:ascii="Times New Roman" w:hAnsi="Times New Roman" w:cs="Times New Roman"/>
+          <w:color w:val="000000" w:themeColor="text1"/>
+          <w:sz w:val="24"/>
+          <w:szCs w:val="24"/>
+          <w:shd w:val="clear" w:color="auto" w:fill="FFFFFF"/>
+        </w:rPr>
+        <w:t>r</w:t>
+      </w:r>
+      <w:r>
+        <w:rPr>
+          <w:rFonts w:ascii="Times New Roman" w:hAnsi="Times New Roman" w:cs="Times New Roman"/>
+          <w:color w:val="000000" w:themeColor="text1"/>
+          <w:sz w:val="24"/>
+          <w:szCs w:val="24"/>
+          <w:shd w:val="clear" w:color="auto" w:fill="FFFFFF"/>
+        </w:rPr>
+        <w:t xml:space="preserve"> que l</w:t>
+      </w:r>
+      <w:r>
+        <w:rPr>
+          <w:rFonts w:ascii="Times New Roman" w:hAnsi="Times New Roman" w:cs="Times New Roman"/>
+          <w:color w:val="000000" w:themeColor="text1"/>
+          <w:sz w:val="24"/>
+          <w:szCs w:val="24"/>
+          <w:shd w:val="clear" w:color="auto" w:fill="FFFFFF"/>
+        </w:rPr>
+        <w:t xml:space="preserve">’école </w:t>
+      </w:r>
+      <w:r>
+        <w:rPr>
+          <w:rFonts w:ascii="Times New Roman" w:hAnsi="Times New Roman" w:cs="Times New Roman"/>
+          <w:color w:val="000000" w:themeColor="text1"/>
+          <w:sz w:val="24"/>
+          <w:szCs w:val="24"/>
+          <w:shd w:val="clear" w:color="auto" w:fill="FFFFFF"/>
+        </w:rPr>
+        <w:t>réalise un bon investissement en prévenant les risques de pertes possibles</w:t>
+      </w:r>
+      <w:r>
+        <w:rPr>
+          <w:rFonts w:ascii="Times New Roman" w:hAnsi="Times New Roman" w:cs="Times New Roman"/>
+          <w:color w:val="000000" w:themeColor="text1"/>
+          <w:sz w:val="24"/>
+          <w:szCs w:val="24"/>
+          <w:shd w:val="clear" w:color="auto" w:fill="FFFFFF"/>
+        </w:rPr>
+        <w:t>.</w:t>
+      </w:r>
+    </w:p>
+    <w:p>
+      <w:pPr>
+        <w:pStyle w:val="Paragraphedeliste"/>
+        <w:numPr>
+          <w:ilvl w:val="0"/>
+          <w:numId w:val="25"/>
+        </w:numPr>
+        <w:spacing w:line="360" w:lineRule="auto"/>
+        <w:rPr>
+          <w:rFonts w:ascii="Times New Roman" w:hAnsi="Times New Roman" w:cs="Times New Roman"/>
+          <w:color w:val="000000" w:themeColor="text1"/>
+          <w:sz w:val="24"/>
+          <w:szCs w:val="24"/>
+        </w:rPr>
+      </w:pPr>
+      <w:r>
+        <w:rPr>
+          <w:rFonts w:ascii="Times New Roman" w:hAnsi="Times New Roman" w:cs="Times New Roman"/>
+          <w:sz w:val="24"/>
+          <w:szCs w:val="24"/>
+        </w:rPr>
+        <w:t xml:space="preserve">Un Service chargé de communication et </w:t>
+      </w:r>
+      <w:r>
+        <w:rPr>
+          <w:rFonts w:ascii="Times New Roman" w:hAnsi="Times New Roman" w:cs="Times New Roman"/>
+          <w:sz w:val="24"/>
+          <w:szCs w:val="24"/>
+        </w:rPr>
+        <w:t>développement.</w:t>
+      </w:r>
+    </w:p>
+    <w:p>
+      <w:pPr>
+        <w:pStyle w:val="Paragraphedeliste"/>
+        <w:numPr>
+          <w:ilvl w:val="0"/>
+          <w:numId w:val="25"/>
+        </w:numPr>
+        <w:spacing w:line="360" w:lineRule="auto"/>
+        <w:rPr>
+          <w:rFonts w:ascii="Times New Roman" w:hAnsi="Times New Roman" w:cs="Times New Roman"/>
+          <w:color w:val="000000" w:themeColor="text1"/>
+          <w:sz w:val="24"/>
+          <w:szCs w:val="24"/>
+        </w:rPr>
+      </w:pPr>
+      <w:r>
+        <w:rPr>
+          <w:rFonts w:ascii="Times New Roman" w:hAnsi="Times New Roman" w:cs="Times New Roman"/>
+          <w:color w:val="000000" w:themeColor="text1"/>
+          <w:sz w:val="24"/>
+          <w:szCs w:val="24"/>
+        </w:rPr>
+        <w:lastRenderedPageBreak/>
+        <w:t xml:space="preserve">Un corps professoral : </w:t>
+      </w:r>
+      <w:r>
+        <w:rPr>
+          <w:rFonts w:ascii="Times New Roman" w:hAnsi="Times New Roman" w:cs="Times New Roman"/>
+          <w:color w:val="000000" w:themeColor="text1"/>
+          <w:sz w:val="24"/>
+          <w:szCs w:val="24"/>
+        </w:rPr>
+        <w:t>Leur</w:t>
+      </w:r>
+      <w:r>
+        <w:rPr>
+          <w:rFonts w:ascii="Times New Roman" w:hAnsi="Times New Roman" w:cs="Times New Roman"/>
+          <w:color w:val="000000" w:themeColor="text1"/>
+          <w:sz w:val="24"/>
+          <w:szCs w:val="24"/>
+        </w:rPr>
+        <w:t xml:space="preserve"> </w:t>
+      </w:r>
+      <w:r>
+        <w:rPr>
+          <w:rFonts w:ascii="Times New Roman" w:hAnsi="Times New Roman" w:cs="Times New Roman"/>
+          <w:color w:val="000000" w:themeColor="text1"/>
+          <w:sz w:val="24"/>
+          <w:szCs w:val="24"/>
+        </w:rPr>
+        <w:t>rôle</w:t>
+      </w:r>
+      <w:r>
+        <w:rPr>
+          <w:rFonts w:ascii="Times New Roman" w:hAnsi="Times New Roman" w:cs="Times New Roman"/>
+          <w:color w:val="000000" w:themeColor="text1"/>
+          <w:sz w:val="24"/>
+          <w:szCs w:val="24"/>
+        </w:rPr>
+        <w:t xml:space="preserve"> est de </w:t>
+      </w:r>
+      <w:r>
+        <w:rPr>
+          <w:rFonts w:ascii="Times New Roman" w:hAnsi="Times New Roman" w:cs="Times New Roman"/>
+          <w:color w:val="000000" w:themeColor="text1"/>
+          <w:sz w:val="24"/>
+          <w:szCs w:val="24"/>
+        </w:rPr>
+        <w:t xml:space="preserve">dispenser </w:t>
+      </w:r>
+      <w:r>
+        <w:rPr>
+          <w:rFonts w:ascii="Times New Roman" w:hAnsi="Times New Roman" w:cs="Times New Roman"/>
+          <w:color w:val="000000" w:themeColor="text1"/>
+          <w:sz w:val="24"/>
+          <w:szCs w:val="24"/>
+        </w:rPr>
+        <w:t>les enseignements</w:t>
+      </w:r>
+      <w:r>
+        <w:rPr>
+          <w:rFonts w:ascii="Times New Roman" w:hAnsi="Times New Roman" w:cs="Times New Roman"/>
+          <w:color w:val="000000" w:themeColor="text1"/>
+          <w:sz w:val="24"/>
+          <w:szCs w:val="24"/>
+        </w:rPr>
+        <w:t xml:space="preserve"> de qualités en fonction des différents domaines d’expertise de chacun.</w:t>
+      </w:r>
+    </w:p>
+    <w:p>
+      <w:pPr>
+        <w:spacing w:line="360" w:lineRule="auto"/>
+        <w:jc w:val="center"/>
+        <w:rPr>
+          <w:rFonts w:ascii="Times New Roman" w:hAnsi="Times New Roman" w:cs="Times New Roman"/>
+          <w:b/>
+          <w:bCs/>
+          <w:sz w:val="28"/>
+          <w:szCs w:val="28"/>
+        </w:rPr>
+      </w:pPr>
+      <w:r>
+        <w:rPr>
+          <w:rFonts w:ascii="Times New Roman" w:hAnsi="Times New Roman" w:cs="Times New Roman"/>
+          <w:b/>
+          <w:bCs/>
+          <w:sz w:val="28"/>
+          <w:szCs w:val="28"/>
+        </w:rPr>
+        <w:t>1.</w:t>
+      </w:r>
+      <w:r>
+        <w:rPr>
+          <w:rFonts w:ascii="Times New Roman" w:hAnsi="Times New Roman" w:cs="Times New Roman"/>
+          <w:b/>
+          <w:bCs/>
+          <w:sz w:val="28"/>
+          <w:szCs w:val="28"/>
+        </w:rPr>
+        <w:t>2</w:t>
+      </w:r>
+      <w:r>
+        <w:rPr>
+          <w:rFonts w:ascii="Times New Roman" w:hAnsi="Times New Roman" w:cs="Times New Roman"/>
+          <w:b/>
+          <w:bCs/>
+          <w:sz w:val="28"/>
+          <w:szCs w:val="28"/>
+        </w:rPr>
+        <w:t>. PRÉSENTATION D</w:t>
+      </w:r>
+      <w:r>
+        <w:rPr>
+          <w:rFonts w:ascii="Times New Roman" w:hAnsi="Times New Roman" w:cs="Times New Roman"/>
+          <w:b/>
+          <w:bCs/>
+          <w:sz w:val="28"/>
+          <w:szCs w:val="28"/>
+        </w:rPr>
+        <w:t>U SUJET</w:t>
+      </w:r>
+    </w:p>
+    <w:p>
+      <w:pPr>
+        <w:spacing w:line="360" w:lineRule="auto"/>
+        <w:jc w:val="center"/>
+        <w:rPr>
+          <w:rFonts w:ascii="Times New Roman" w:hAnsi="Times New Roman" w:cs="Times New Roman"/>
+          <w:b/>
+          <w:bCs/>
+          <w:sz w:val="28"/>
+          <w:szCs w:val="28"/>
+        </w:rPr>
+      </w:pPr>
+      <w:r>
+        <w:rPr>
+          <w:rFonts w:ascii="Times New Roman" w:hAnsi="Times New Roman" w:cs="Times New Roman"/>
+          <w:b/>
+          <w:bCs/>
+          <w:sz w:val="28"/>
+          <w:szCs w:val="28"/>
+        </w:rPr>
+        <w:t>1.</w:t>
+      </w:r>
+      <w:r>
+        <w:rPr>
+          <w:rFonts w:ascii="Times New Roman" w:hAnsi="Times New Roman" w:cs="Times New Roman"/>
+          <w:b/>
+          <w:bCs/>
+          <w:sz w:val="28"/>
+          <w:szCs w:val="28"/>
+        </w:rPr>
+        <w:t>2</w:t>
+      </w:r>
+      <w:r>
+        <w:rPr>
+          <w:rFonts w:ascii="Times New Roman" w:hAnsi="Times New Roman" w:cs="Times New Roman"/>
+          <w:b/>
+          <w:bCs/>
+          <w:sz w:val="28"/>
+          <w:szCs w:val="28"/>
+        </w:rPr>
+        <w:t>.</w:t>
+      </w:r>
+      <w:r>
+        <w:rPr>
+          <w:rFonts w:ascii="Times New Roman" w:hAnsi="Times New Roman" w:cs="Times New Roman"/>
+          <w:b/>
+          <w:bCs/>
+          <w:sz w:val="28"/>
+          <w:szCs w:val="28"/>
+        </w:rPr>
+        <w:t>1</w:t>
+      </w:r>
+      <w:r>
+        <w:rPr>
+          <w:rFonts w:ascii="Times New Roman" w:hAnsi="Times New Roman" w:cs="Times New Roman"/>
+          <w:b/>
+          <w:bCs/>
+          <w:sz w:val="28"/>
+          <w:szCs w:val="28"/>
+        </w:rPr>
+        <w:t xml:space="preserve"> </w:t>
+      </w:r>
+      <w:r>
+        <w:rPr>
+          <w:rFonts w:ascii="Times New Roman" w:hAnsi="Times New Roman" w:cs="Times New Roman"/>
+          <w:b/>
+          <w:bCs/>
+          <w:sz w:val="28"/>
+          <w:szCs w:val="28"/>
+        </w:rPr>
+        <w:t>D</w:t>
+      </w:r>
+      <w:r>
+        <w:rPr>
+          <w:rFonts w:ascii="Times New Roman" w:hAnsi="Times New Roman" w:cs="Times New Roman"/>
+          <w:b/>
+          <w:bCs/>
+          <w:sz w:val="28"/>
+          <w:szCs w:val="28"/>
+        </w:rPr>
+        <w:t>É</w:t>
+      </w:r>
+      <w:r>
+        <w:rPr>
+          <w:rFonts w:ascii="Times New Roman" w:hAnsi="Times New Roman" w:cs="Times New Roman"/>
+          <w:b/>
+          <w:bCs/>
+          <w:sz w:val="28"/>
+          <w:szCs w:val="28"/>
+        </w:rPr>
+        <w:t>FINTION DU SUJET ET OBJECTIFS</w:t>
+      </w:r>
+    </w:p>
+    <w:p>
+      <w:pPr>
+        <w:spacing w:line="360" w:lineRule="auto"/>
+        <w:jc w:val="center"/>
+        <w:rPr>
+          <w:rFonts w:ascii="Times New Roman" w:hAnsi="Times New Roman" w:cs="Times New Roman"/>
+          <w:b/>
+          <w:bCs/>
+          <w:sz w:val="28"/>
+          <w:szCs w:val="28"/>
+        </w:rPr>
+      </w:pPr>
+      <w:r>
+        <w:rPr>
+          <w:rFonts w:ascii="Times New Roman" w:hAnsi="Times New Roman" w:cs="Times New Roman"/>
+          <w:b/>
+          <w:bCs/>
+          <w:sz w:val="28"/>
+          <w:szCs w:val="28"/>
+        </w:rPr>
+        <w:t>1.2.1</w:t>
+      </w:r>
+      <w:r>
+        <w:rPr>
+          <w:rFonts w:ascii="Times New Roman" w:hAnsi="Times New Roman" w:cs="Times New Roman"/>
+          <w:b/>
+          <w:bCs/>
+          <w:sz w:val="28"/>
+          <w:szCs w:val="28"/>
+        </w:rPr>
+        <w:t>.1</w:t>
+      </w:r>
+      <w:r>
+        <w:rPr>
+          <w:rFonts w:ascii="Times New Roman" w:hAnsi="Times New Roman" w:cs="Times New Roman"/>
+          <w:b/>
+          <w:bCs/>
+          <w:sz w:val="28"/>
+          <w:szCs w:val="28"/>
+        </w:rPr>
+        <w:t xml:space="preserve"> D</w:t>
+      </w:r>
+      <w:r>
+        <w:rPr>
+          <w:rFonts w:ascii="Times New Roman" w:hAnsi="Times New Roman" w:cs="Times New Roman"/>
+          <w:b/>
+          <w:bCs/>
+          <w:sz w:val="28"/>
+          <w:szCs w:val="28"/>
+        </w:rPr>
+        <w:t>É</w:t>
+      </w:r>
+      <w:r>
+        <w:rPr>
+          <w:rFonts w:ascii="Times New Roman" w:hAnsi="Times New Roman" w:cs="Times New Roman"/>
+          <w:b/>
+          <w:bCs/>
+          <w:sz w:val="28"/>
+          <w:szCs w:val="28"/>
+        </w:rPr>
+        <w:t>FIN</w:t>
+      </w:r>
+      <w:r>
+        <w:rPr>
+          <w:rFonts w:ascii="Times New Roman" w:hAnsi="Times New Roman" w:cs="Times New Roman"/>
+          <w:b/>
+          <w:bCs/>
+          <w:sz w:val="28"/>
+          <w:szCs w:val="28"/>
+        </w:rPr>
+        <w:t>I</w:t>
+      </w:r>
+      <w:r>
+        <w:rPr>
+          <w:rFonts w:ascii="Times New Roman" w:hAnsi="Times New Roman" w:cs="Times New Roman"/>
+          <w:b/>
+          <w:bCs/>
+          <w:sz w:val="28"/>
+          <w:szCs w:val="28"/>
+        </w:rPr>
+        <w:t>TION DU SUJET</w:t>
+      </w:r>
+    </w:p>
+    <w:p>
+      <w:pPr>
+        <w:spacing w:line="360" w:lineRule="auto"/>
+        <w:rPr>
+          <w:rFonts w:ascii="Times New Roman" w:hAnsi="Times New Roman" w:cs="Times New Roman"/>
+          <w:sz w:val="24"/>
+          <w:szCs w:val="24"/>
+        </w:rPr>
+      </w:pPr>
+      <w:r>
+        <w:rPr>
+          <w:rFonts w:ascii="Times New Roman" w:hAnsi="Times New Roman" w:cs="Times New Roman"/>
+          <w:sz w:val="24"/>
+          <w:szCs w:val="24"/>
+        </w:rPr>
+        <w:tab/>
+      </w:r>
+      <w:r>
+        <w:rPr>
+          <w:rFonts w:ascii="Times New Roman" w:hAnsi="Times New Roman" w:cs="Times New Roman"/>
+          <w:sz w:val="24"/>
+          <w:szCs w:val="24"/>
+        </w:rPr>
+        <w:tab/>
+      </w:r>
+      <w:r>
+        <w:rPr>
+          <w:rFonts w:ascii="Times New Roman" w:hAnsi="Times New Roman" w:cs="Times New Roman"/>
+          <w:sz w:val="24"/>
+          <w:szCs w:val="24"/>
+        </w:rPr>
+        <w:t>Notre sujet portera sur la mise en place d’une application d’évaluation à distance. Cette application permettra de gérer les informations relatives aux évaluations des étudiants dans tous leurs aspects t’en dans la planification, dans l’exécution ou encore dans la consultation celle-ci. Les données d’entrées et de sorties seront suivis de prêt en mettant une traçabilité.</w:t>
+      </w:r>
+    </w:p>
+    <w:p>
+      <w:pPr>
+        <w:spacing w:line="360" w:lineRule="auto"/>
+        <w:jc w:val="center"/>
+        <w:rPr>
+          <w:rFonts w:ascii="Times New Roman" w:hAnsi="Times New Roman" w:cs="Times New Roman"/>
+          <w:b/>
+          <w:bCs/>
+          <w:sz w:val="28"/>
+          <w:szCs w:val="28"/>
+        </w:rPr>
+      </w:pPr>
+      <w:r>
+        <w:rPr>
+          <w:rFonts w:ascii="Times New Roman" w:hAnsi="Times New Roman" w:cs="Times New Roman"/>
+          <w:b/>
+          <w:bCs/>
+          <w:sz w:val="28"/>
+          <w:szCs w:val="28"/>
+        </w:rPr>
+        <w:t>1.2.1.</w:t>
+      </w:r>
+      <w:r>
+        <w:rPr>
+          <w:rFonts w:ascii="Times New Roman" w:hAnsi="Times New Roman" w:cs="Times New Roman"/>
+          <w:b/>
+          <w:bCs/>
+          <w:sz w:val="28"/>
+          <w:szCs w:val="28"/>
+        </w:rPr>
+        <w:t>2</w:t>
+      </w:r>
+      <w:r>
+        <w:rPr>
+          <w:rFonts w:ascii="Times New Roman" w:hAnsi="Times New Roman" w:cs="Times New Roman"/>
+          <w:b/>
+          <w:bCs/>
+          <w:sz w:val="28"/>
+          <w:szCs w:val="28"/>
+        </w:rPr>
+        <w:t xml:space="preserve"> </w:t>
+      </w:r>
+      <w:r>
+        <w:rPr>
+          <w:rFonts w:ascii="Times New Roman" w:hAnsi="Times New Roman" w:cs="Times New Roman"/>
+          <w:b/>
+          <w:bCs/>
+          <w:sz w:val="28"/>
+          <w:szCs w:val="28"/>
+        </w:rPr>
+        <w:t>PROBLÉMATIQUE</w:t>
+      </w:r>
+    </w:p>
+    <w:p>
+      <w:pPr>
+        <w:spacing w:line="360" w:lineRule="auto"/>
+        <w:rPr>
+          <w:rFonts w:ascii="Times New Roman" w:hAnsi="Times New Roman" w:cs="Times New Roman"/>
+          <w:sz w:val="24"/>
+          <w:szCs w:val="24"/>
+        </w:rPr>
+      </w:pPr>
+      <w:r>
+        <w:rPr>
+          <w:rFonts w:ascii="Times New Roman" w:hAnsi="Times New Roman" w:cs="Times New Roman"/>
+          <w:sz w:val="24"/>
+          <w:szCs w:val="24"/>
+        </w:rPr>
+        <w:tab/>
+      </w:r>
+      <w:r>
+        <w:rPr>
+          <w:rFonts w:ascii="Times New Roman" w:hAnsi="Times New Roman" w:cs="Times New Roman"/>
+          <w:sz w:val="24"/>
+          <w:szCs w:val="24"/>
+        </w:rPr>
+        <w:tab/>
+      </w:r>
+      <w:r>
+        <w:rPr>
+          <w:rFonts w:ascii="Times New Roman" w:hAnsi="Times New Roman" w:cs="Times New Roman"/>
+          <w:sz w:val="24"/>
+          <w:szCs w:val="24"/>
+        </w:rPr>
+        <w:t xml:space="preserve">A cause de la COVID 19, l’ESTM a eu à rencontrer des difficultés dans sa gestion notamment des examens et devoirs en ligne du a flux assez important d’étudiants. </w:t>
+      </w:r>
+    </w:p>
+    <w:p>
+      <w:pPr>
+        <w:spacing w:line="360" w:lineRule="auto"/>
+        <w:rPr>
+          <w:rFonts w:ascii="Times New Roman" w:hAnsi="Times New Roman" w:cs="Times New Roman"/>
+          <w:sz w:val="24"/>
+          <w:szCs w:val="24"/>
+        </w:rPr>
+      </w:pPr>
+      <w:r>
+        <w:rPr>
+          <w:rFonts w:ascii="Times New Roman" w:hAnsi="Times New Roman" w:cs="Times New Roman"/>
+          <w:sz w:val="24"/>
+          <w:szCs w:val="24"/>
+        </w:rPr>
+        <w:tab/>
+      </w:r>
+      <w:r>
+        <w:rPr>
+          <w:rFonts w:ascii="Times New Roman" w:hAnsi="Times New Roman" w:cs="Times New Roman"/>
+          <w:sz w:val="24"/>
+          <w:szCs w:val="24"/>
+        </w:rPr>
+        <w:tab/>
+      </w:r>
+      <w:r>
+        <w:rPr>
+          <w:rFonts w:ascii="Times New Roman" w:hAnsi="Times New Roman" w:cs="Times New Roman"/>
+          <w:sz w:val="24"/>
+          <w:szCs w:val="24"/>
+        </w:rPr>
+        <w:t xml:space="preserve">Une plateforme d’enseignement à distance a été mis en place, elle comporte plusieurs fonctionnalités dont la fonctionnalité d’évaluation à distance des étudiants. Étant donné que tous les modules des enseignements étaient gérés par une seule plateforme, le risque de voir paralyser les enseignements était très élevé au cas où un bug ou blocage se produisait, un risque qui n’a pas été que fictif puisqu’il est arrivé un moment où nous ne pouvions plus accéder à la plateforme ce qui nous a contraint à changer de plateforme, pendant cette période aucune évaluation ne pouvait être effectuer, ce qui limitait le bon déroulement des enseignements à distance. </w:t>
+      </w:r>
+    </w:p>
+    <w:p>
+      <w:pPr>
+        <w:spacing w:line="360" w:lineRule="auto"/>
+        <w:rPr>
+          <w:rFonts w:ascii="Times New Roman" w:hAnsi="Times New Roman" w:cs="Times New Roman"/>
+          <w:sz w:val="24"/>
+          <w:szCs w:val="24"/>
+        </w:rPr>
+      </w:pPr>
+      <w:r>
+        <w:rPr>
+          <w:rFonts w:ascii="Times New Roman" w:hAnsi="Times New Roman" w:cs="Times New Roman"/>
+          <w:sz w:val="24"/>
+          <w:szCs w:val="24"/>
+        </w:rPr>
+        <w:tab/>
+      </w:r>
+      <w:r>
+        <w:rPr>
+          <w:rFonts w:ascii="Times New Roman" w:hAnsi="Times New Roman" w:cs="Times New Roman"/>
+          <w:sz w:val="24"/>
+          <w:szCs w:val="24"/>
+        </w:rPr>
+        <w:tab/>
+      </w:r>
+      <w:r>
+        <w:rPr>
+          <w:rFonts w:ascii="Times New Roman" w:hAnsi="Times New Roman" w:cs="Times New Roman"/>
+          <w:sz w:val="24"/>
+          <w:szCs w:val="24"/>
+        </w:rPr>
+        <w:t>La problématique de notre sujet est le besoin d’isolé le module d’évaluation à distance afin de diminuer les risques potentiels concernant les évaluations des étudiants qui pourrons survenir en cas de bug de la plateforme principale d’enseignement.</w:t>
+      </w:r>
+    </w:p>
+    <w:p>
+      <w:pPr>
+        <w:spacing w:line="360" w:lineRule="auto"/>
+        <w:jc w:val="center"/>
+        <w:rPr>
+          <w:rFonts w:ascii="Times New Roman" w:hAnsi="Times New Roman" w:cs="Times New Roman"/>
+          <w:b/>
+          <w:bCs/>
+          <w:sz w:val="28"/>
+          <w:szCs w:val="28"/>
+        </w:rPr>
+      </w:pPr>
+      <w:r>
+        <w:rPr>
+          <w:rFonts w:ascii="Times New Roman" w:hAnsi="Times New Roman" w:cs="Times New Roman"/>
+          <w:b/>
+          <w:bCs/>
+          <w:sz w:val="28"/>
+          <w:szCs w:val="28"/>
+        </w:rPr>
+        <w:t>1.2.1.</w:t>
+      </w:r>
+      <w:r>
+        <w:rPr>
+          <w:rFonts w:ascii="Times New Roman" w:hAnsi="Times New Roman" w:cs="Times New Roman"/>
+          <w:b/>
+          <w:bCs/>
+          <w:sz w:val="28"/>
+          <w:szCs w:val="28"/>
+        </w:rPr>
+        <w:t>3</w:t>
+      </w:r>
+      <w:r>
+        <w:rPr>
+          <w:rFonts w:ascii="Times New Roman" w:hAnsi="Times New Roman" w:cs="Times New Roman"/>
+          <w:b/>
+          <w:bCs/>
+          <w:sz w:val="28"/>
+          <w:szCs w:val="28"/>
+        </w:rPr>
+        <w:t xml:space="preserve"> </w:t>
+      </w:r>
+      <w:r>
+        <w:rPr>
+          <w:rFonts w:ascii="Times New Roman" w:hAnsi="Times New Roman" w:cs="Times New Roman"/>
+          <w:b/>
+          <w:bCs/>
+          <w:sz w:val="28"/>
+          <w:szCs w:val="28"/>
+        </w:rPr>
+        <w:t>OBJECTIFS</w:t>
+      </w:r>
+    </w:p>
+    <w:p>
+      <w:pPr>
+        <w:pStyle w:val="Paragraphedeliste"/>
+        <w:numPr>
+          <w:ilvl w:val="0"/>
+          <w:numId w:val="26"/>
+        </w:numPr>
+        <w:spacing w:line="360" w:lineRule="auto"/>
+        <w:rPr>
+          <w:rFonts w:ascii="Times New Roman" w:hAnsi="Times New Roman" w:cs="Times New Roman"/>
+          <w:b/>
+          <w:bCs/>
+          <w:color w:val="000000" w:themeColor="text1"/>
+          <w:sz w:val="24"/>
+          <w:szCs w:val="24"/>
+        </w:rPr>
+      </w:pPr>
+      <w:r>
+        <w:rPr>
+          <w:rFonts w:ascii="Times New Roman" w:hAnsi="Times New Roman" w:cs="Times New Roman"/>
+          <w:b/>
+          <w:bCs/>
+          <w:color w:val="000000" w:themeColor="text1"/>
+          <w:sz w:val="24"/>
+          <w:szCs w:val="24"/>
+        </w:rPr>
+        <w:t>Objectif général</w:t>
+      </w:r>
+    </w:p>
+    <w:p>
+      <w:pPr>
+        <w:pStyle w:val="Paragraphedeliste"/>
+        <w:spacing w:line="360" w:lineRule="auto"/>
+        <w:ind w:left="360"/>
+        <w:rPr>
+          <w:rFonts w:ascii="Times New Roman" w:hAnsi="Times New Roman" w:cs="Times New Roman"/>
+          <w:sz w:val="24"/>
+          <w:szCs w:val="24"/>
+        </w:rPr>
+      </w:pPr>
+      <w:r>
+        <w:rPr>
+          <w:rFonts w:ascii="Times New Roman" w:hAnsi="Times New Roman" w:cs="Times New Roman"/>
+          <w:sz w:val="24"/>
+          <w:szCs w:val="24"/>
+        </w:rPr>
+        <w:tab/>
+      </w:r>
+      <w:r>
+        <w:rPr>
+          <w:rFonts w:ascii="Times New Roman" w:hAnsi="Times New Roman" w:cs="Times New Roman"/>
+          <w:sz w:val="24"/>
+          <w:szCs w:val="24"/>
+        </w:rPr>
+        <w:tab/>
+      </w:r>
+      <w:r>
+        <w:rPr>
+          <w:rFonts w:ascii="Times New Roman" w:hAnsi="Times New Roman" w:cs="Times New Roman"/>
+          <w:sz w:val="24"/>
+          <w:szCs w:val="24"/>
+        </w:rPr>
+        <w:t xml:space="preserve">Notre objectif général est de mettre en place d’une application d’évaluation à distance. Cette application permettra de gérer les informations relatives aux évaluations des étudiants dans tous leurs aspects t’en dans la planification, dans l’exécution ou encore </w:t>
+      </w:r>
+      <w:r>
+        <w:rPr>
+          <w:rFonts w:ascii="Times New Roman" w:hAnsi="Times New Roman" w:cs="Times New Roman"/>
+          <w:sz w:val="24"/>
+          <w:szCs w:val="24"/>
+        </w:rPr>
+        <w:lastRenderedPageBreak/>
+        <w:t>dans la consultation celle-ci. Les données d’entrées et de sorties seront suivis de prêt en mettant une traçabilité.</w:t>
+      </w:r>
+    </w:p>
+    <w:p>
+      <w:pPr>
+        <w:pStyle w:val="Paragraphedeliste"/>
+        <w:numPr>
+          <w:ilvl w:val="0"/>
+          <w:numId w:val="26"/>
+        </w:numPr>
+        <w:spacing w:line="360" w:lineRule="auto"/>
+        <w:rPr>
+          <w:rFonts w:ascii="Times New Roman" w:hAnsi="Times New Roman" w:cs="Times New Roman"/>
+          <w:b/>
+          <w:bCs/>
+          <w:color w:val="000000" w:themeColor="text1"/>
+          <w:sz w:val="24"/>
+          <w:szCs w:val="24"/>
+        </w:rPr>
+      </w:pPr>
+      <w:r>
+        <w:rPr>
+          <w:rFonts w:ascii="Times New Roman" w:hAnsi="Times New Roman" w:cs="Times New Roman"/>
+          <w:b/>
+          <w:bCs/>
+          <w:color w:val="000000" w:themeColor="text1"/>
+          <w:sz w:val="24"/>
+          <w:szCs w:val="24"/>
+        </w:rPr>
+        <w:t xml:space="preserve">Objectif </w:t>
+      </w:r>
+      <w:r>
+        <w:rPr>
+          <w:rFonts w:ascii="Times New Roman" w:hAnsi="Times New Roman" w:cs="Times New Roman"/>
+          <w:b/>
+          <w:bCs/>
+          <w:color w:val="000000" w:themeColor="text1"/>
+          <w:sz w:val="24"/>
+          <w:szCs w:val="24"/>
+        </w:rPr>
+        <w:t>spécifique</w:t>
+      </w:r>
+    </w:p>
+    <w:p>
+      <w:pPr>
+        <w:pStyle w:val="Paragraphedeliste"/>
+        <w:spacing w:line="360" w:lineRule="auto"/>
+        <w:ind w:left="360"/>
+        <w:rPr>
+          <w:rFonts w:ascii="Times New Roman" w:hAnsi="Times New Roman" w:cs="Times New Roman"/>
+          <w:sz w:val="24"/>
+          <w:szCs w:val="24"/>
+        </w:rPr>
+      </w:pPr>
+      <w:r>
+        <w:rPr>
+          <w:rFonts w:ascii="Times New Roman" w:hAnsi="Times New Roman" w:cs="Times New Roman"/>
+          <w:sz w:val="24"/>
+          <w:szCs w:val="24"/>
+        </w:rPr>
+        <w:t>Pour aboutir à cet objectif général, nous avons fixés les objectifs spécifiques suivant</w:t>
+      </w:r>
+      <w:r>
+        <w:rPr>
+          <w:rFonts w:ascii="Times New Roman" w:hAnsi="Times New Roman" w:cs="Times New Roman"/>
+          <w:sz w:val="24"/>
+          <w:szCs w:val="24"/>
+        </w:rPr>
+        <w:t> :</w:t>
+      </w:r>
+    </w:p>
+    <w:p>
+      <w:pPr>
+        <w:pStyle w:val="Paragraphedeliste"/>
+        <w:numPr>
+          <w:ilvl w:val="1"/>
+          <w:numId w:val="26"/>
+        </w:numPr>
+        <w:spacing w:line="360" w:lineRule="auto"/>
+        <w:rPr>
+          <w:rFonts w:ascii="Times New Roman" w:hAnsi="Times New Roman" w:cs="Times New Roman"/>
+          <w:sz w:val="24"/>
+          <w:szCs w:val="24"/>
+        </w:rPr>
+      </w:pPr>
+      <w:r>
+        <w:rPr>
+          <w:rFonts w:ascii="Times New Roman" w:hAnsi="Times New Roman" w:cs="Times New Roman"/>
+          <w:sz w:val="24"/>
+          <w:szCs w:val="24"/>
+        </w:rPr>
+        <w:t xml:space="preserve">Créer une interface </w:t>
+      </w:r>
+      <w:r>
+        <w:rPr>
+          <w:rFonts w:ascii="Times New Roman" w:hAnsi="Times New Roman" w:cs="Times New Roman"/>
+          <w:b/>
+          <w:bCs/>
+          <w:sz w:val="24"/>
+          <w:szCs w:val="24"/>
+        </w:rPr>
+        <w:t>Administrateur</w:t>
+      </w:r>
+      <w:r>
+        <w:rPr>
+          <w:rFonts w:ascii="Times New Roman" w:hAnsi="Times New Roman" w:cs="Times New Roman"/>
+          <w:sz w:val="24"/>
+          <w:szCs w:val="24"/>
+        </w:rPr>
+        <w:t xml:space="preserve"> qui lui permettra de gérer les utilisateurs et des droits d’accès</w:t>
+      </w:r>
+      <w:r>
+        <w:rPr>
+          <w:rFonts w:ascii="Times New Roman" w:hAnsi="Times New Roman" w:cs="Times New Roman"/>
+          <w:sz w:val="24"/>
+          <w:szCs w:val="24"/>
+        </w:rPr>
+        <w:t>.</w:t>
+      </w:r>
+    </w:p>
+    <w:p>
+      <w:pPr>
+        <w:pStyle w:val="Paragraphedeliste"/>
+        <w:numPr>
+          <w:ilvl w:val="1"/>
+          <w:numId w:val="26"/>
+        </w:numPr>
+        <w:spacing w:line="360" w:lineRule="auto"/>
+        <w:rPr>
+          <w:rFonts w:ascii="Times New Roman" w:hAnsi="Times New Roman" w:cs="Times New Roman"/>
+          <w:sz w:val="24"/>
+          <w:szCs w:val="24"/>
+        </w:rPr>
+      </w:pPr>
+      <w:r>
+        <w:rPr>
+          <w:rFonts w:ascii="Times New Roman" w:hAnsi="Times New Roman" w:cs="Times New Roman"/>
+          <w:sz w:val="24"/>
+          <w:szCs w:val="24"/>
+        </w:rPr>
+        <w:t xml:space="preserve">Créer une interface </w:t>
+      </w:r>
+      <w:r>
+        <w:rPr>
+          <w:rFonts w:ascii="Times New Roman" w:hAnsi="Times New Roman" w:cs="Times New Roman"/>
+          <w:b/>
+          <w:bCs/>
+          <w:sz w:val="24"/>
+          <w:szCs w:val="24"/>
+        </w:rPr>
+        <w:t>Etudiant</w:t>
+      </w:r>
+      <w:r>
+        <w:rPr>
+          <w:rFonts w:ascii="Times New Roman" w:hAnsi="Times New Roman" w:cs="Times New Roman"/>
+          <w:sz w:val="24"/>
+          <w:szCs w:val="24"/>
+        </w:rPr>
+        <w:t xml:space="preserve"> qui lui permettra de faire ces évaluations, consulter son calendrier ou son historique des notes.</w:t>
+      </w:r>
+    </w:p>
+    <w:p>
+      <w:pPr>
+        <w:pStyle w:val="Paragraphedeliste"/>
+        <w:numPr>
+          <w:ilvl w:val="1"/>
+          <w:numId w:val="26"/>
+        </w:numPr>
+        <w:spacing w:line="360" w:lineRule="auto"/>
+        <w:rPr>
+          <w:rFonts w:ascii="Times New Roman" w:hAnsi="Times New Roman" w:cs="Times New Roman"/>
+          <w:sz w:val="24"/>
+          <w:szCs w:val="24"/>
+        </w:rPr>
+      </w:pPr>
+      <w:r>
+        <w:rPr>
+          <w:rFonts w:ascii="Times New Roman" w:hAnsi="Times New Roman" w:cs="Times New Roman"/>
+          <w:sz w:val="24"/>
+          <w:szCs w:val="24"/>
+        </w:rPr>
+        <w:t>Créer un interface Enseignant qui lui permettra de planifier et valider les évaluations, consulter historiques des notes des étudiants.</w:t>
+      </w:r>
+    </w:p>
+    <w:p>
+      <w:pPr>
         <w:pStyle w:val="Paragraphedeliste"/>
         <w:spacing w:line="360" w:lineRule="auto"/>
         <w:ind w:left="0"/>
-        <w:rPr>
-          <w:rFonts w:ascii="Times New Roman" w:hAnsi="Times New Roman" w:cs="Times New Roman"/>
-          <w:sz w:val="24"/>
-          <w:szCs w:val="24"/>
-          <w:shd w:val="clear" w:color="auto" w:fill="FFFFFF"/>
-        </w:rPr>
-      </w:pPr>
-      <w:r>
-        <w:rPr>
-          <w:rFonts w:ascii="Times New Roman" w:hAnsi="Times New Roman" w:cs="Times New Roman"/>
-          <w:sz w:val="24"/>
-          <w:szCs w:val="24"/>
-          <w:shd w:val="clear" w:color="auto" w:fill="FFFFFF"/>
+        <w:jc w:val="center"/>
+        <w:rPr>
+          <w:rFonts w:ascii="Times New Roman" w:hAnsi="Times New Roman" w:cs="Times New Roman"/>
+          <w:b/>
+          <w:bCs/>
+          <w:color w:val="000000" w:themeColor="text1"/>
+          <w:sz w:val="28"/>
+          <w:szCs w:val="28"/>
+        </w:rPr>
+      </w:pPr>
+      <w:r>
+        <w:rPr>
+          <w:rFonts w:ascii="Times New Roman" w:hAnsi="Times New Roman" w:cs="Times New Roman"/>
+          <w:b/>
+          <w:bCs/>
+          <w:color w:val="000000" w:themeColor="text1"/>
+          <w:sz w:val="28"/>
+          <w:szCs w:val="28"/>
+        </w:rPr>
+        <w:t>1.2.1.</w:t>
+      </w:r>
+      <w:r>
+        <w:rPr>
+          <w:rFonts w:ascii="Times New Roman" w:hAnsi="Times New Roman" w:cs="Times New Roman"/>
+          <w:b/>
+          <w:bCs/>
+          <w:color w:val="000000" w:themeColor="text1"/>
+          <w:sz w:val="28"/>
+          <w:szCs w:val="28"/>
+        </w:rPr>
+        <w:t>4</w:t>
+      </w:r>
+      <w:r>
+        <w:rPr>
+          <w:rFonts w:ascii="Times New Roman" w:hAnsi="Times New Roman" w:cs="Times New Roman"/>
+          <w:b/>
+          <w:bCs/>
+          <w:color w:val="000000" w:themeColor="text1"/>
+          <w:sz w:val="28"/>
+          <w:szCs w:val="28"/>
+        </w:rPr>
+        <w:t xml:space="preserve"> </w:t>
+      </w:r>
+      <w:r>
+        <w:rPr>
+          <w:rFonts w:ascii="Times New Roman" w:hAnsi="Times New Roman" w:cs="Times New Roman"/>
+          <w:b/>
+          <w:bCs/>
+          <w:color w:val="000000" w:themeColor="text1"/>
+          <w:sz w:val="28"/>
+          <w:szCs w:val="28"/>
+        </w:rPr>
+        <w:t>DÉLIMITATION DU CHAMPS D’ÉTUDE</w:t>
+      </w:r>
+    </w:p>
+    <w:p>
+      <w:pPr>
+        <w:rPr>
+          <w:rFonts w:ascii="Times New Roman" w:hAnsi="Times New Roman" w:cs="Times New Roman"/>
+          <w:sz w:val="24"/>
+          <w:szCs w:val="24"/>
+        </w:rPr>
+      </w:pPr>
+      <w:r>
+        <w:rPr>
+          <w:rFonts w:ascii="Times New Roman" w:hAnsi="Times New Roman" w:cs="Times New Roman"/>
+          <w:sz w:val="24"/>
+          <w:szCs w:val="24"/>
         </w:rPr>
         <w:tab/>
       </w:r>
@@ -804,7 +1968,6 @@
           <w:rFonts w:ascii="Times New Roman" w:hAnsi="Times New Roman" w:cs="Times New Roman"/>
           <w:sz w:val="24"/>
           <w:szCs w:val="24"/>
-          <w:shd w:val="clear" w:color="auto" w:fill="FFFFFF"/>
         </w:rPr>
         <w:tab/>
       </w:r>
@@ -813,9 +1976,77 @@
           <w:rFonts w:ascii="Times New Roman" w:hAnsi="Times New Roman" w:cs="Times New Roman"/>
           <w:sz w:val="24"/>
           <w:szCs w:val="24"/>
-          <w:shd w:val="clear" w:color="auto" w:fill="FFFFFF"/>
-        </w:rPr>
-        <w:t>Elle explique la manière dont la structure organique fonctionne de manière détaillée.</w:t>
+        </w:rPr>
+        <w:t>L’ESTM de façon générale dispose des champs d’actions suivants pour sa gestion étudiantes :</w:t>
+      </w:r>
+    </w:p>
+    <w:p>
+      <w:pPr>
+        <w:pStyle w:val="Paragraphedeliste"/>
+        <w:numPr>
+          <w:ilvl w:val="3"/>
+          <w:numId w:val="26"/>
+        </w:numPr>
+        <w:spacing w:line="360" w:lineRule="auto"/>
+        <w:rPr>
+          <w:rFonts w:ascii="Times New Roman" w:hAnsi="Times New Roman" w:cs="Times New Roman"/>
+          <w:sz w:val="24"/>
+          <w:szCs w:val="24"/>
+        </w:rPr>
+      </w:pPr>
+      <w:r>
+        <w:rPr>
+          <w:rFonts w:ascii="Times New Roman" w:hAnsi="Times New Roman" w:cs="Times New Roman"/>
+          <w:sz w:val="24"/>
+          <w:szCs w:val="24"/>
+        </w:rPr>
+        <w:t>La gestion des cours</w:t>
+      </w:r>
+    </w:p>
+    <w:p>
+      <w:pPr>
+        <w:pStyle w:val="Paragraphedeliste"/>
+        <w:numPr>
+          <w:ilvl w:val="3"/>
+          <w:numId w:val="26"/>
+        </w:numPr>
+        <w:spacing w:line="360" w:lineRule="auto"/>
+        <w:rPr>
+          <w:rFonts w:ascii="Times New Roman" w:hAnsi="Times New Roman" w:cs="Times New Roman"/>
+          <w:sz w:val="24"/>
+          <w:szCs w:val="24"/>
+        </w:rPr>
+      </w:pPr>
+      <w:r>
+        <w:rPr>
+          <w:rFonts w:ascii="Times New Roman" w:hAnsi="Times New Roman" w:cs="Times New Roman"/>
+          <w:sz w:val="24"/>
+          <w:szCs w:val="24"/>
+        </w:rPr>
+        <w:t>La gestion des évaluations</w:t>
+      </w:r>
+    </w:p>
+    <w:p>
+      <w:pPr>
+        <w:pStyle w:val="Paragraphedeliste"/>
+        <w:numPr>
+          <w:ilvl w:val="3"/>
+          <w:numId w:val="26"/>
+        </w:numPr>
+        <w:spacing w:line="360" w:lineRule="auto"/>
+        <w:rPr>
+          <w:rFonts w:ascii="Times New Roman" w:hAnsi="Times New Roman" w:cs="Times New Roman"/>
+          <w:sz w:val="24"/>
+          <w:szCs w:val="24"/>
+        </w:rPr>
+      </w:pPr>
+      <w:r>
+        <w:rPr>
+          <w:rFonts w:ascii="Times New Roman" w:hAnsi="Times New Roman" w:cs="Times New Roman"/>
+          <w:sz w:val="24"/>
+          <w:szCs w:val="24"/>
+        </w:rPr>
+        <w:t>La gestion des notes</w:t>
       </w:r>
     </w:p>
     <w:p>
@@ -827,7 +2058,92 @@
           <w:rFonts w:ascii="Times New Roman" w:hAnsi="Times New Roman" w:cs="Times New Roman"/>
           <w:sz w:val="24"/>
           <w:szCs w:val="24"/>
-          <w:shd w:val="clear" w:color="auto" w:fill="FFFFFF"/>
+        </w:rPr>
+      </w:pPr>
+      <w:r>
+        <w:rPr>
+          <w:rFonts w:ascii="Times New Roman" w:hAnsi="Times New Roman" w:cs="Times New Roman"/>
+          <w:sz w:val="24"/>
+          <w:szCs w:val="24"/>
+        </w:rPr>
+        <w:tab/>
+      </w:r>
+      <w:r>
+        <w:rPr>
+          <w:rFonts w:ascii="Times New Roman" w:hAnsi="Times New Roman" w:cs="Times New Roman"/>
+          <w:sz w:val="24"/>
+          <w:szCs w:val="24"/>
+        </w:rPr>
+        <w:tab/>
+      </w:r>
+      <w:r>
+        <w:rPr>
+          <w:rFonts w:ascii="Times New Roman" w:hAnsi="Times New Roman" w:cs="Times New Roman"/>
+          <w:sz w:val="24"/>
+          <w:szCs w:val="24"/>
+        </w:rPr>
+        <w:t xml:space="preserve">Nous nous focaliserons sur la gestion des évaluations. Ceci veut dire que notre application permettra de gérer tous les aspects liés à la gestion des évaluations des étudiants. Cependant cette délimitation ne restera pas statique car certaines informations citées ci-dessus pourront nous aider à développer </w:t>
+      </w:r>
+      <w:r>
+        <w:rPr>
+          <w:rFonts w:ascii="Times New Roman" w:hAnsi="Times New Roman" w:cs="Times New Roman"/>
+          <w:sz w:val="24"/>
+          <w:szCs w:val="24"/>
+        </w:rPr>
+        <w:t>notre réflexion</w:t>
+      </w:r>
+      <w:r>
+        <w:rPr>
+          <w:rFonts w:ascii="Times New Roman" w:hAnsi="Times New Roman" w:cs="Times New Roman"/>
+          <w:sz w:val="24"/>
+          <w:szCs w:val="24"/>
+        </w:rPr>
+        <w:t>.</w:t>
+      </w:r>
+    </w:p>
+    <w:p>
+      <w:pPr>
+        <w:spacing w:line="360" w:lineRule="auto"/>
+        <w:rPr>
+          <w:rFonts w:ascii="Times New Roman" w:hAnsi="Times New Roman" w:cs="Times New Roman"/>
+          <w:sz w:val="24"/>
+          <w:szCs w:val="24"/>
+        </w:rPr>
+      </w:pPr>
+    </w:p>
+    <w:p>
+      <w:pPr>
+        <w:spacing w:line="360" w:lineRule="auto"/>
+        <w:rPr>
+          <w:rFonts w:ascii="Times New Roman" w:hAnsi="Times New Roman" w:cs="Times New Roman"/>
+          <w:b/>
+          <w:bCs/>
+          <w:sz w:val="24"/>
+          <w:szCs w:val="24"/>
+        </w:rPr>
+      </w:pPr>
+    </w:p>
+    <w:p>
+      <w:pPr>
+        <w:spacing w:line="360" w:lineRule="auto"/>
+        <w:jc w:val="center"/>
+        <w:rPr>
+          <w:rFonts w:ascii="Times New Roman" w:hAnsi="Times New Roman" w:cs="Times New Roman"/>
+          <w:b/>
+          <w:bCs/>
+          <w:sz w:val="28"/>
+          <w:szCs w:val="28"/>
+        </w:rPr>
+      </w:pPr>
+    </w:p>
+    <w:p>
+      <w:pPr>
+        <w:spacing w:line="360" w:lineRule="auto"/>
+        <w:rPr>
+          <w:rFonts w:ascii="Times New Roman" w:hAnsi="Times New Roman" w:cs="Times New Roman"/>
+          <w:color w:val="000000" w:themeColor="text1"/>
+          <w:sz w:val="24"/>
+          <w:szCs w:val="24"/>
         </w:rPr>
       </w:pPr>
     </w:p>
@@ -835,32 +2151,15 @@
       <w:pPr>
         <w:pStyle w:val="Paragraphedeliste"/>
         <w:spacing w:line="360" w:lineRule="auto"/>
-        <w:ind w:left="360"/>
-        <w:rPr>
-          <w:rFonts w:ascii="Times New Roman" w:hAnsi="Times New Roman" w:cs="Times New Roman"/>
-          <w:sz w:val="24"/>
-          <w:szCs w:val="24"/>
-          <w:shd w:val="clear" w:color="auto" w:fill="FFFFFF"/>
-        </w:rPr>
-      </w:pPr>
-    </w:p>
-    <w:p>
-      <w:pPr>
-        <w:spacing w:line="360" w:lineRule="auto"/>
-        <w:rPr>
-          <w:rFonts w:ascii="Times New Roman" w:hAnsi="Times New Roman" w:cs="Times New Roman"/>
-          <w:sz w:val="24"/>
-          <w:szCs w:val="24"/>
-          <w:u w:val="single"/>
-        </w:rPr>
-      </w:pPr>
-      <w:r>
-        <w:rPr>
-          <w:rFonts w:ascii="Times New Roman" w:hAnsi="Times New Roman" w:cs="Times New Roman"/>
-          <w:sz w:val="24"/>
-          <w:szCs w:val="24"/>
-          <w:u w:val="single"/>
-        </w:rPr>
+        <w:ind w:left="0"/>
+        <w:rPr>
+          <w:rFonts w:ascii="Times New Roman" w:hAnsi="Times New Roman" w:cs="Times New Roman"/>
+          <w:sz w:val="24"/>
+          <w:szCs w:val="24"/>
+          <w:shd w:val="clear" w:color="auto" w:fill="FFFFFF"/>
+        </w:rPr>
+      </w:pPr>
+      <w:r>
         <w:br w:type="page"/>
       </w:r>
     </w:p>
@@ -4736,17 +6035,7 @@
           <w:sz w:val="28"/>
           <w:szCs w:val="28"/>
         </w:rPr>
-        <w:t xml:space="preserve">DIAGRAMME DE </w:t>
-      </w:r>
-      <w:r>
-        <w:rPr>
-          <w:rFonts w:ascii="Times New Roman" w:hAnsi="Times New Roman" w:cs="Times New Roman"/>
-          <w:b/>
-          <w:bCs/>
-          <w:sz w:val="28"/>
-          <w:szCs w:val="28"/>
-        </w:rPr>
-        <w:t>CLASSE</w:t>
+        <w:t>DIAGRAMME DE CLASSE</w:t>
       </w:r>
     </w:p>
     <w:p>
@@ -5901,6 +7190,119 @@
     </w:lvl>
   </w:abstractNum>
   <w:abstractNum w:abstractNumId="4" w15:restartNumberingAfterBreak="0">
+    <w:nsid w:val="102D3EFA"/>
+    <w:multiLevelType w:val="multilevel"/>
+    <w:tmpl w:val="040C0021"/>
+    <w:lvl w:ilvl="0">
+      <w:start w:val="1"/>
+      <w:numFmt w:val="bullet"/>
+      <w:lvlText w:val=""/>
+      <w:lvlJc w:val="left"/>
+      <w:pPr>
+        <w:ind w:left="360" w:hanging="360"/>
+      </w:pPr>
+      <w:rPr>
+        <w:rFonts w:ascii="Wingdings" w:hAnsi="Wingdings" w:hint="default"/>
+      </w:rPr>
+    </w:lvl>
+    <w:lvl w:ilvl="1">
+      <w:start w:val="1"/>
+      <w:numFmt w:val="bullet"/>
+      <w:lvlText w:val=""/>
+      <w:lvlJc w:val="left"/>
+      <w:pPr>
+        <w:ind w:left="720" w:hanging="360"/>
+      </w:pPr>
+      <w:rPr>
+        <w:rFonts w:ascii="Wingdings" w:hAnsi="Wingdings" w:hint="default"/>
+      </w:rPr>
+    </w:lvl>
+    <w:lvl w:ilvl="2">
+      <w:start w:val="1"/>
+      <w:numFmt w:val="bullet"/>
+      <w:lvlText w:val=""/>
+      <w:lvlJc w:val="left"/>
+      <w:pPr>
+        <w:ind w:left="1080" w:hanging="360"/>
+      </w:pPr>
+      <w:rPr>
+        <w:rFonts w:ascii="Wingdings" w:hAnsi="Wingdings" w:hint="default"/>
+      </w:rPr>
+    </w:lvl>
+    <w:lvl w:ilvl="3">
+      <w:start w:val="1"/>
+      <w:numFmt w:val="bullet"/>
+      <w:lvlText w:val=""/>
+      <w:lvlJc w:val="left"/>
+      <w:pPr>
+        <w:ind w:left="1440" w:hanging="360"/>
+      </w:pPr>
+      <w:rPr>
+        <w:rFonts w:ascii="Symbol" w:hAnsi="Symbol" w:hint="default"/>
+      </w:rPr>
+    </w:lvl>
+    <w:lvl w:ilvl="4">
+      <w:start w:val="1"/>
+      <w:numFmt w:val="bullet"/>
+      <w:lvlText w:val=""/>
+      <w:lvlJc w:val="left"/>
+      <w:pPr>
+        <w:ind w:left="1800" w:hanging="360"/>
+      </w:pPr>
+      <w:rPr>
+        <w:rFonts w:ascii="Symbol" w:hAnsi="Symbol" w:hint="default"/>
+      </w:rPr>
+    </w:lvl>
+    <w:lvl w:ilvl="5">
+      <w:start w:val="1"/>
+      <w:numFmt w:val="bullet"/>
+      <w:lvlText w:val=""/>
+      <w:lvlJc w:val="left"/>
+      <w:pPr>
+        <w:ind w:left="2160" w:hanging="360"/>
+      </w:pPr>
+      <w:rPr>
+        <w:rFonts w:ascii="Wingdings" w:hAnsi="Wingdings" w:hint="default"/>
+      </w:rPr>
+    </w:lvl>
+    <w:lvl w:ilvl="6">
+      <w:start w:val="1"/>
+      <w:numFmt w:val="bullet"/>
+      <w:lvlText w:val=""/>
+      <w:lvlJc w:val="left"/>
+      <w:pPr>
+        <w:ind w:left="2520" w:hanging="360"/>
+      </w:pPr>
+      <w:rPr>
+        <w:rFonts w:ascii="Wingdings" w:hAnsi="Wingdings" w:hint="default"/>
+      </w:rPr>
+    </w:lvl>
+    <w:lvl w:ilvl="7">
+      <w:start w:val="1"/>
+      <w:numFmt w:val="bullet"/>
+      <w:lvlText w:val=""/>
+      <w:lvlJc w:val="left"/>
+      <w:pPr>
+        <w:ind w:left="2880" w:hanging="360"/>
+      </w:pPr>
+      <w:rPr>
+        <w:rFonts w:ascii="Symbol" w:hAnsi="Symbol" w:hint="default"/>
+      </w:rPr>
+    </w:lvl>
+    <w:lvl w:ilvl="8">
+      <w:start w:val="1"/>
+      <w:numFmt w:val="bullet"/>
+      <w:lvlText w:val=""/>
+      <w:lvlJc w:val="left"/>
+      <w:pPr>
+        <w:ind w:left="3240" w:hanging="360"/>
+      </w:pPr>
+      <w:rPr>
+        <w:rFonts w:ascii="Symbol" w:hAnsi="Symbol" w:hint="default"/>
+      </w:rPr>
+    </w:lvl>
+  </w:abstractNum>
+  <w:abstractNum w:abstractNumId="5" w15:restartNumberingAfterBreak="0">
     <w:nsid w:val="10693357"/>
     <w:multiLevelType w:val="hybridMultilevel"/>
     <w:tmpl w:val="962C868C"/>
@@ -5989,7 +7391,120 @@
       </w:pPr>
     </w:lvl>
   </w:abstractNum>
-  <w:abstractNum w:abstractNumId="5" w15:restartNumberingAfterBreak="0">
+  <w:abstractNum w:abstractNumId="6" w15:restartNumberingAfterBreak="0">
+    <w:nsid w:val="16B0013D"/>
+    <w:multiLevelType w:val="multilevel"/>
+    <w:tmpl w:val="040C0021"/>
+    <w:lvl w:ilvl="0">
+      <w:start w:val="1"/>
+      <w:numFmt w:val="bullet"/>
+      <w:lvlText w:val=""/>
+      <w:lvlJc w:val="left"/>
+      <w:pPr>
+        <w:ind w:left="360" w:hanging="360"/>
+      </w:pPr>
+      <w:rPr>
+        <w:rFonts w:ascii="Wingdings" w:hAnsi="Wingdings" w:hint="default"/>
+      </w:rPr>
+    </w:lvl>
+    <w:lvl w:ilvl="1">
+      <w:start w:val="1"/>
+      <w:numFmt w:val="bullet"/>
+      <w:lvlText w:val=""/>
+      <w:lvlJc w:val="left"/>
+      <w:pPr>
+        <w:ind w:left="720" w:hanging="360"/>
+      </w:pPr>
+      <w:rPr>
+        <w:rFonts w:ascii="Wingdings" w:hAnsi="Wingdings" w:hint="default"/>
+      </w:rPr>
+    </w:lvl>
+    <w:lvl w:ilvl="2">
+      <w:start w:val="1"/>
+      <w:numFmt w:val="bullet"/>
+      <w:lvlText w:val=""/>
+      <w:lvlJc w:val="left"/>
+      <w:pPr>
+        <w:ind w:left="1080" w:hanging="360"/>
+      </w:pPr>
+      <w:rPr>
+        <w:rFonts w:ascii="Wingdings" w:hAnsi="Wingdings" w:hint="default"/>
+      </w:rPr>
+    </w:lvl>
+    <w:lvl w:ilvl="3">
+      <w:start w:val="1"/>
+      <w:numFmt w:val="bullet"/>
+      <w:lvlText w:val=""/>
+      <w:lvlJc w:val="left"/>
+      <w:pPr>
+        <w:ind w:left="1440" w:hanging="360"/>
+      </w:pPr>
+      <w:rPr>
+        <w:rFonts w:ascii="Symbol" w:hAnsi="Symbol" w:hint="default"/>
+      </w:rPr>
+    </w:lvl>
+    <w:lvl w:ilvl="4">
+      <w:start w:val="1"/>
+      <w:numFmt w:val="bullet"/>
+      <w:lvlText w:val=""/>
+      <w:lvlJc w:val="left"/>
+      <w:pPr>
+        <w:ind w:left="1800" w:hanging="360"/>
+      </w:pPr>
+      <w:rPr>
+        <w:rFonts w:ascii="Symbol" w:hAnsi="Symbol" w:hint="default"/>
+      </w:rPr>
+    </w:lvl>
+    <w:lvl w:ilvl="5">
+      <w:start w:val="1"/>
+      <w:numFmt w:val="bullet"/>
+      <w:lvlText w:val=""/>
+      <w:lvlJc w:val="left"/>
+      <w:pPr>
+        <w:ind w:left="2160" w:hanging="360"/>
+      </w:pPr>
+      <w:rPr>
+        <w:rFonts w:ascii="Wingdings" w:hAnsi="Wingdings" w:hint="default"/>
+      </w:rPr>
+    </w:lvl>
+    <w:lvl w:ilvl="6">
+      <w:start w:val="1"/>
+      <w:numFmt w:val="bullet"/>
+      <w:lvlText w:val=""/>
+      <w:lvlJc w:val="left"/>
+      <w:pPr>
+        <w:ind w:left="2520" w:hanging="360"/>
+      </w:pPr>
+      <w:rPr>
+        <w:rFonts w:ascii="Wingdings" w:hAnsi="Wingdings" w:hint="default"/>
+      </w:rPr>
+    </w:lvl>
+    <w:lvl w:ilvl="7">
+      <w:start w:val="1"/>
+      <w:numFmt w:val="bullet"/>
+      <w:lvlText w:val=""/>
+      <w:lvlJc w:val="left"/>
+      <w:pPr>
+        <w:ind w:left="2880" w:hanging="360"/>
+      </w:pPr>
+      <w:rPr>
+        <w:rFonts w:ascii="Symbol" w:hAnsi="Symbol" w:hint="default"/>
+      </w:rPr>
+    </w:lvl>
+    <w:lvl w:ilvl="8">
+      <w:start w:val="1"/>
+      <w:numFmt w:val="bullet"/>
+      <w:lvlText w:val=""/>
+      <w:lvlJc w:val="left"/>
+      <w:pPr>
+        <w:ind w:left="3240" w:hanging="360"/>
+      </w:pPr>
+      <w:rPr>
+        <w:rFonts w:ascii="Symbol" w:hAnsi="Symbol" w:hint="default"/>
+      </w:rPr>
+    </w:lvl>
+  </w:abstractNum>
+  <w:abstractNum w:abstractNumId="7" w15:restartNumberingAfterBreak="0">
     <w:nsid w:val="1DAA3573"/>
     <w:multiLevelType w:val="hybridMultilevel"/>
     <w:tmpl w:val="84E0002E"/>
@@ -6078,7 +7593,7 @@
       </w:pPr>
     </w:lvl>
   </w:abstractNum>
-  <w:abstractNum w:abstractNumId="6" w15:restartNumberingAfterBreak="0">
+  <w:abstractNum w:abstractNumId="8" w15:restartNumberingAfterBreak="0">
     <w:nsid w:val="26473093"/>
     <w:multiLevelType w:val="multilevel"/>
     <w:tmpl w:val="7C38E73A"/>
@@ -6191,7 +7706,120 @@
       </w:rPr>
     </w:lvl>
   </w:abstractNum>
-  <w:abstractNum w:abstractNumId="7" w15:restartNumberingAfterBreak="0">
+  <w:abstractNum w:abstractNumId="9" w15:restartNumberingAfterBreak="0">
+    <w:nsid w:val="2AF12C6E"/>
+    <w:multiLevelType w:val="multilevel"/>
+    <w:tmpl w:val="040C0021"/>
+    <w:lvl w:ilvl="0">
+      <w:start w:val="1"/>
+      <w:numFmt w:val="bullet"/>
+      <w:lvlText w:val=""/>
+      <w:lvlJc w:val="left"/>
+      <w:pPr>
+        <w:ind w:left="360" w:hanging="360"/>
+      </w:pPr>
+      <w:rPr>
+        <w:rFonts w:ascii="Wingdings" w:hAnsi="Wingdings" w:hint="default"/>
+      </w:rPr>
+    </w:lvl>
+    <w:lvl w:ilvl="1">
+      <w:start w:val="1"/>
+      <w:numFmt w:val="bullet"/>
+      <w:lvlText w:val=""/>
+      <w:lvlJc w:val="left"/>
+      <w:pPr>
+        <w:ind w:left="720" w:hanging="360"/>
+      </w:pPr>
+      <w:rPr>
+        <w:rFonts w:ascii="Wingdings" w:hAnsi="Wingdings" w:hint="default"/>
+      </w:rPr>
+    </w:lvl>
+    <w:lvl w:ilvl="2">
+      <w:start w:val="1"/>
+      <w:numFmt w:val="bullet"/>
+      <w:lvlText w:val=""/>
+      <w:lvlJc w:val="left"/>
+      <w:pPr>
+        <w:ind w:left="1080" w:hanging="360"/>
+      </w:pPr>
+      <w:rPr>
+        <w:rFonts w:ascii="Wingdings" w:hAnsi="Wingdings" w:hint="default"/>
+      </w:rPr>
+    </w:lvl>
+    <w:lvl w:ilvl="3">
+      <w:start w:val="1"/>
+      <w:numFmt w:val="bullet"/>
+      <w:lvlText w:val=""/>
+      <w:lvlJc w:val="left"/>
+      <w:pPr>
+        <w:ind w:left="1440" w:hanging="360"/>
+      </w:pPr>
+      <w:rPr>
+        <w:rFonts w:ascii="Symbol" w:hAnsi="Symbol" w:hint="default"/>
+      </w:rPr>
+    </w:lvl>
+    <w:lvl w:ilvl="4">
+      <w:start w:val="1"/>
+      <w:numFmt w:val="bullet"/>
+      <w:lvlText w:val=""/>
+      <w:lvlJc w:val="left"/>
+      <w:pPr>
+        <w:ind w:left="1800" w:hanging="360"/>
+      </w:pPr>
+      <w:rPr>
+        <w:rFonts w:ascii="Symbol" w:hAnsi="Symbol" w:hint="default"/>
+      </w:rPr>
+    </w:lvl>
+    <w:lvl w:ilvl="5">
+      <w:start w:val="1"/>
+      <w:numFmt w:val="bullet"/>
+      <w:lvlText w:val=""/>
+      <w:lvlJc w:val="left"/>
+      <w:pPr>
+        <w:ind w:left="2160" w:hanging="360"/>
+      </w:pPr>
+      <w:rPr>
+        <w:rFonts w:ascii="Wingdings" w:hAnsi="Wingdings" w:hint="default"/>
+      </w:rPr>
+    </w:lvl>
+    <w:lvl w:ilvl="6">
+      <w:start w:val="1"/>
+      <w:numFmt w:val="bullet"/>
+      <w:lvlText w:val=""/>
+      <w:lvlJc w:val="left"/>
+      <w:pPr>
+        <w:ind w:left="2520" w:hanging="360"/>
+      </w:pPr>
+      <w:rPr>
+        <w:rFonts w:ascii="Wingdings" w:hAnsi="Wingdings" w:hint="default"/>
+      </w:rPr>
+    </w:lvl>
+    <w:lvl w:ilvl="7">
+      <w:start w:val="1"/>
+      <w:numFmt w:val="bullet"/>
+      <w:lvlText w:val=""/>
+      <w:lvlJc w:val="left"/>
+      <w:pPr>
+        <w:ind w:left="2880" w:hanging="360"/>
+      </w:pPr>
+      <w:rPr>
+        <w:rFonts w:ascii="Symbol" w:hAnsi="Symbol" w:hint="default"/>
+      </w:rPr>
+    </w:lvl>
+    <w:lvl w:ilvl="8">
+      <w:start w:val="1"/>
+      <w:numFmt w:val="bullet"/>
+      <w:lvlText w:val=""/>
+      <w:lvlJc w:val="left"/>
+      <w:pPr>
+        <w:ind w:left="3240" w:hanging="360"/>
+      </w:pPr>
+      <w:rPr>
+        <w:rFonts w:ascii="Symbol" w:hAnsi="Symbol" w:hint="default"/>
+      </w:rPr>
+    </w:lvl>
+  </w:abstractNum>
+  <w:abstractNum w:abstractNumId="10" w15:restartNumberingAfterBreak="0">
     <w:nsid w:val="2C8F305E"/>
     <w:multiLevelType w:val="multilevel"/>
     <w:tmpl w:val="040C0021"/>
@@ -6304,7 +7932,7 @@
       </w:rPr>
     </w:lvl>
   </w:abstractNum>
-  <w:abstractNum w:abstractNumId="8" w15:restartNumberingAfterBreak="0">
+  <w:abstractNum w:abstractNumId="11" w15:restartNumberingAfterBreak="0">
     <w:nsid w:val="329955CC"/>
     <w:multiLevelType w:val="hybridMultilevel"/>
     <w:tmpl w:val="99B68424"/>
@@ -6393,7 +8021,120 @@
       </w:pPr>
     </w:lvl>
   </w:abstractNum>
-  <w:abstractNum w:abstractNumId="9" w15:restartNumberingAfterBreak="0">
+  <w:abstractNum w:abstractNumId="12" w15:restartNumberingAfterBreak="0">
+    <w:nsid w:val="338541D3"/>
+    <w:multiLevelType w:val="multilevel"/>
+    <w:tmpl w:val="040C0021"/>
+    <w:lvl w:ilvl="0">
+      <w:start w:val="1"/>
+      <w:numFmt w:val="bullet"/>
+      <w:lvlText w:val=""/>
+      <w:lvlJc w:val="left"/>
+      <w:pPr>
+        <w:ind w:left="360" w:hanging="360"/>
+      </w:pPr>
+      <w:rPr>
+        <w:rFonts w:ascii="Wingdings" w:hAnsi="Wingdings" w:hint="default"/>
+      </w:rPr>
+    </w:lvl>
+    <w:lvl w:ilvl="1">
+      <w:start w:val="1"/>
+      <w:numFmt w:val="bullet"/>
+      <w:lvlText w:val=""/>
+      <w:lvlJc w:val="left"/>
+      <w:pPr>
+        <w:ind w:left="720" w:hanging="360"/>
+      </w:pPr>
+      <w:rPr>
+        <w:rFonts w:ascii="Wingdings" w:hAnsi="Wingdings" w:hint="default"/>
+      </w:rPr>
+    </w:lvl>
+    <w:lvl w:ilvl="2">
+      <w:start w:val="1"/>
+      <w:numFmt w:val="bullet"/>
+      <w:lvlText w:val=""/>
+      <w:lvlJc w:val="left"/>
+      <w:pPr>
+        <w:ind w:left="1080" w:hanging="360"/>
+      </w:pPr>
+      <w:rPr>
+        <w:rFonts w:ascii="Wingdings" w:hAnsi="Wingdings" w:hint="default"/>
+      </w:rPr>
+    </w:lvl>
+    <w:lvl w:ilvl="3">
+      <w:start w:val="1"/>
+      <w:numFmt w:val="bullet"/>
+      <w:lvlText w:val=""/>
+      <w:lvlJc w:val="left"/>
+      <w:pPr>
+        <w:ind w:left="1440" w:hanging="360"/>
+      </w:pPr>
+      <w:rPr>
+        <w:rFonts w:ascii="Symbol" w:hAnsi="Symbol" w:hint="default"/>
+      </w:rPr>
+    </w:lvl>
+    <w:lvl w:ilvl="4">
+      <w:start w:val="1"/>
+      <w:numFmt w:val="bullet"/>
+      <w:lvlText w:val=""/>
+      <w:lvlJc w:val="left"/>
+      <w:pPr>
+        <w:ind w:left="1800" w:hanging="360"/>
+      </w:pPr>
+      <w:rPr>
+        <w:rFonts w:ascii="Symbol" w:hAnsi="Symbol" w:hint="default"/>
+      </w:rPr>
+    </w:lvl>
+    <w:lvl w:ilvl="5">
+      <w:start w:val="1"/>
+      <w:numFmt w:val="bullet"/>
+      <w:lvlText w:val=""/>
+      <w:lvlJc w:val="left"/>
+      <w:pPr>
+        <w:ind w:left="2160" w:hanging="360"/>
+      </w:pPr>
+      <w:rPr>
+        <w:rFonts w:ascii="Wingdings" w:hAnsi="Wingdings" w:hint="default"/>
+      </w:rPr>
+    </w:lvl>
+    <w:lvl w:ilvl="6">
+      <w:start w:val="1"/>
+      <w:numFmt w:val="bullet"/>
+      <w:lvlText w:val=""/>
+      <w:lvlJc w:val="left"/>
+      <w:pPr>
+        <w:ind w:left="2520" w:hanging="360"/>
+      </w:pPr>
+      <w:rPr>
+        <w:rFonts w:ascii="Wingdings" w:hAnsi="Wingdings" w:hint="default"/>
+      </w:rPr>
+    </w:lvl>
+    <w:lvl w:ilvl="7">
+      <w:start w:val="1"/>
+      <w:numFmt w:val="bullet"/>
+      <w:lvlText w:val=""/>
+      <w:lvlJc w:val="left"/>
+      <w:pPr>
+        <w:ind w:left="2880" w:hanging="360"/>
+      </w:pPr>
+      <w:rPr>
+        <w:rFonts w:ascii="Symbol" w:hAnsi="Symbol" w:hint="default"/>
+      </w:rPr>
+    </w:lvl>
+    <w:lvl w:ilvl="8">
+      <w:start w:val="1"/>
+      <w:numFmt w:val="bullet"/>
+      <w:lvlText w:val=""/>
+      <w:lvlJc w:val="left"/>
+      <w:pPr>
+        <w:ind w:left="3240" w:hanging="360"/>
+      </w:pPr>
+      <w:rPr>
+        <w:rFonts w:ascii="Symbol" w:hAnsi="Symbol" w:hint="default"/>
+      </w:rPr>
+    </w:lvl>
+  </w:abstractNum>
+  <w:abstractNum w:abstractNumId="13" w15:restartNumberingAfterBreak="0">
     <w:nsid w:val="4CED6AF9"/>
     <w:multiLevelType w:val="multilevel"/>
     <w:tmpl w:val="565C6228"/>
@@ -6542,7 +8283,7 @@
       </w:rPr>
     </w:lvl>
   </w:abstractNum>
-  <w:abstractNum w:abstractNumId="10" w15:restartNumberingAfterBreak="0">
+  <w:abstractNum w:abstractNumId="14" w15:restartNumberingAfterBreak="0">
     <w:nsid w:val="51365DB3"/>
     <w:multiLevelType w:val="hybridMultilevel"/>
     <w:tmpl w:val="71984344"/>
@@ -6631,7 +8372,7 @@
       </w:pPr>
     </w:lvl>
   </w:abstractNum>
-  <w:abstractNum w:abstractNumId="11" w15:restartNumberingAfterBreak="0">
+  <w:abstractNum w:abstractNumId="15" w15:restartNumberingAfterBreak="0">
     <w:nsid w:val="567C2D35"/>
     <w:multiLevelType w:val="hybridMultilevel"/>
     <w:tmpl w:val="6BE8431A"/>
@@ -6720,7 +8461,7 @@
       </w:pPr>
     </w:lvl>
   </w:abstractNum>
-  <w:abstractNum w:abstractNumId="12" w15:restartNumberingAfterBreak="0">
+  <w:abstractNum w:abstractNumId="16" w15:restartNumberingAfterBreak="0">
     <w:nsid w:val="570F263A"/>
     <w:multiLevelType w:val="multilevel"/>
     <w:tmpl w:val="6576CAE6"/>
@@ -6869,7 +8610,7 @@
       </w:rPr>
     </w:lvl>
   </w:abstractNum>
-  <w:abstractNum w:abstractNumId="13" w15:restartNumberingAfterBreak="0">
+  <w:abstractNum w:abstractNumId="17" w15:restartNumberingAfterBreak="0">
     <w:nsid w:val="5BD94FA8"/>
     <w:multiLevelType w:val="hybridMultilevel"/>
     <w:tmpl w:val="9E70C6C6"/>
@@ -6958,7 +8699,7 @@
       </w:pPr>
     </w:lvl>
   </w:abstractNum>
-  <w:abstractNum w:abstractNumId="14" w15:restartNumberingAfterBreak="0">
+  <w:abstractNum w:abstractNumId="18" w15:restartNumberingAfterBreak="0">
     <w:nsid w:val="5D635CBC"/>
     <w:multiLevelType w:val="hybridMultilevel"/>
     <w:tmpl w:val="CA8C0BFE"/>
@@ -7047,7 +8788,7 @@
       </w:pPr>
     </w:lvl>
   </w:abstractNum>
-  <w:abstractNum w:abstractNumId="15" w15:restartNumberingAfterBreak="0">
+  <w:abstractNum w:abstractNumId="19" w15:restartNumberingAfterBreak="0">
     <w:nsid w:val="667F590E"/>
     <w:multiLevelType w:val="hybridMultilevel"/>
     <w:tmpl w:val="AE0EDDCE"/>
@@ -7136,7 +8877,7 @@
       </w:pPr>
     </w:lvl>
   </w:abstractNum>
-  <w:abstractNum w:abstractNumId="16" w15:restartNumberingAfterBreak="0">
+  <w:abstractNum w:abstractNumId="20" w15:restartNumberingAfterBreak="0">
     <w:nsid w:val="66B62C0B"/>
     <w:multiLevelType w:val="hybridMultilevel"/>
     <w:tmpl w:val="873EC1EC"/>
@@ -7225,7 +8966,7 @@
       </w:pPr>
     </w:lvl>
   </w:abstractNum>
-  <w:abstractNum w:abstractNumId="17" w15:restartNumberingAfterBreak="0">
+  <w:abstractNum w:abstractNumId="21" w15:restartNumberingAfterBreak="0">
     <w:nsid w:val="6BDC31F5"/>
     <w:multiLevelType w:val="multilevel"/>
     <w:tmpl w:val="7E8E7C0E"/>
@@ -7338,7 +9079,7 @@
       </w:rPr>
     </w:lvl>
   </w:abstractNum>
-  <w:abstractNum w:abstractNumId="18" w15:restartNumberingAfterBreak="0">
+  <w:abstractNum w:abstractNumId="22" w15:restartNumberingAfterBreak="0">
     <w:nsid w:val="723A6EC9"/>
     <w:multiLevelType w:val="multilevel"/>
     <w:tmpl w:val="040C0021"/>
@@ -7451,7 +9192,7 @@
       </w:rPr>
     </w:lvl>
   </w:abstractNum>
-  <w:abstractNum w:abstractNumId="19" w15:restartNumberingAfterBreak="0">
+  <w:abstractNum w:abstractNumId="23" w15:restartNumberingAfterBreak="0">
     <w:nsid w:val="761F51DD"/>
     <w:multiLevelType w:val="hybridMultilevel"/>
     <w:tmpl w:val="8536EB9A"/>
@@ -7540,7 +9281,7 @@
       </w:pPr>
     </w:lvl>
   </w:abstractNum>
-  <w:abstractNum w:abstractNumId="20" w15:restartNumberingAfterBreak="0">
+  <w:abstractNum w:abstractNumId="24" w15:restartNumberingAfterBreak="0">
     <w:nsid w:val="776820DC"/>
     <w:multiLevelType w:val="multilevel"/>
     <w:tmpl w:val="8F30BE2E"/>
@@ -7653,7 +9394,7 @@
       </w:rPr>
     </w:lvl>
   </w:abstractNum>
-  <w:abstractNum w:abstractNumId="21" w15:restartNumberingAfterBreak="0">
+  <w:abstractNum w:abstractNumId="25" w15:restartNumberingAfterBreak="0">
     <w:nsid w:val="7B995E49"/>
     <w:multiLevelType w:val="multilevel"/>
     <w:tmpl w:val="C3B450B2"/>
@@ -7803,13 +9544,13 @@
     </w:lvl>
   </w:abstractNum>
   <w:num w:numId="1">
-    <w:abstractNumId w:val="10"/>
+    <w:abstractNumId w:val="14"/>
   </w:num>
   <w:num w:numId="2">
-    <w:abstractNumId w:val="6"/>
+    <w:abstractNumId w:val="8"/>
   </w:num>
   <w:num w:numId="3">
-    <w:abstractNumId w:val="17"/>
+    <w:abstractNumId w:val="21"/>
   </w:num>
   <w:num w:numId="4">
     <w:abstractNumId w:val="0"/>
@@ -7818,55 +9559,67 @@
     <w:abstractNumId w:val="2"/>
   </w:num>
   <w:num w:numId="6">
+    <w:abstractNumId w:val="7"/>
+  </w:num>
+  <w:num w:numId="7">
+    <w:abstractNumId w:val="23"/>
+  </w:num>
+  <w:num w:numId="8">
+    <w:abstractNumId w:val="20"/>
+  </w:num>
+  <w:num w:numId="9">
+    <w:abstractNumId w:val="11"/>
+  </w:num>
+  <w:num w:numId="10">
+    <w:abstractNumId w:val="18"/>
+  </w:num>
+  <w:num w:numId="11">
     <w:abstractNumId w:val="5"/>
   </w:num>
-  <w:num w:numId="7">
+  <w:num w:numId="12">
+    <w:abstractNumId w:val="15"/>
+  </w:num>
+  <w:num w:numId="13">
     <w:abstractNumId w:val="19"/>
   </w:num>
-  <w:num w:numId="8">
-    <w:abstractNumId w:val="16"/>
-  </w:num>
-  <w:num w:numId="9">
-    <w:abstractNumId w:val="8"/>
-  </w:num>
-  <w:num w:numId="10">
-    <w:abstractNumId w:val="14"/>
-  </w:num>
-  <w:num w:numId="11">
-    <w:abstractNumId w:val="4"/>
-  </w:num>
-  <w:num w:numId="12">
-    <w:abstractNumId w:val="11"/>
-  </w:num>
-  <w:num w:numId="13">
-    <w:abstractNumId w:val="15"/>
-  </w:num>
   <w:num w:numId="14">
-    <w:abstractNumId w:val="13"/>
+    <w:abstractNumId w:val="17"/>
   </w:num>
   <w:num w:numId="15">
-    <w:abstractNumId w:val="12"/>
+    <w:abstractNumId w:val="16"/>
   </w:num>
   <w:num w:numId="16">
     <w:abstractNumId w:val="3"/>
   </w:num>
   <w:num w:numId="17">
-    <w:abstractNumId w:val="21"/>
+    <w:abstractNumId w:val="25"/>
   </w:num>
   <w:num w:numId="18">
-    <w:abstractNumId w:val="7"/>
+    <w:abstractNumId w:val="10"/>
   </w:num>
   <w:num w:numId="19">
-    <w:abstractNumId w:val="20"/>
+    <w:abstractNumId w:val="24"/>
   </w:num>
   <w:num w:numId="20">
-    <w:abstractNumId w:val="18"/>
+    <w:abstractNumId w:val="22"/>
   </w:num>
   <w:num w:numId="21">
     <w:abstractNumId w:val="1"/>
   </w:num>
   <w:num w:numId="22">
+    <w:abstractNumId w:val="13"/>
+  </w:num>
+  <w:num w:numId="23">
+    <w:abstractNumId w:val="12"/>
+  </w:num>
+  <w:num w:numId="24">
+    <w:abstractNumId w:val="6"/>
+  </w:num>
+  <w:num w:numId="25">
     <w:abstractNumId w:val="9"/>
+  </w:num>
+  <w:num w:numId="26">
+    <w:abstractNumId w:val="4"/>
   </w:num>
 </w:numbering>
 </file>

</xml_diff>

<commit_message>
Debut de la partie modélisation
</commit_message>
<xml_diff>
--- a/Mon mémoire.docx
+++ b/Mon mémoire.docx
@@ -977,17 +977,7 @@
           <w:szCs w:val="24"/>
           <w:shd w:val="clear" w:color="auto" w:fill="FFFFFF"/>
         </w:rPr>
-        <w:t xml:space="preserve">, </w:t>
-      </w:r>
-      <w:r>
-        <w:rPr>
-          <w:rFonts w:ascii="Times New Roman" w:hAnsi="Times New Roman" w:cs="Times New Roman"/>
-          <w:color w:val="000000" w:themeColor="text1"/>
-          <w:sz w:val="24"/>
-          <w:szCs w:val="24"/>
-          <w:shd w:val="clear" w:color="auto" w:fill="FFFFFF"/>
-        </w:rPr>
-        <w:t>s’assure</w:t>
+        <w:t>, s’assure</w:t>
       </w:r>
       <w:r>
         <w:rPr>
@@ -1061,6 +1051,7 @@
           <w:sz w:val="24"/>
           <w:szCs w:val="24"/>
         </w:rPr>
+        <w:lastRenderedPageBreak/>
         <w:t xml:space="preserve">Un Service chargé de communication et </w:t>
       </w:r>
       <w:r>
@@ -1069,7 +1060,15 @@
           <w:sz w:val="24"/>
           <w:szCs w:val="24"/>
         </w:rPr>
-        <w:t>développement.</w:t>
+        <w:t>développement</w:t>
+      </w:r>
+      <w:r>
+        <w:rPr>
+          <w:rFonts w:ascii="Times New Roman" w:hAnsi="Times New Roman" w:cs="Times New Roman"/>
+          <w:sz w:val="24"/>
+          <w:szCs w:val="24"/>
+        </w:rPr>
+        <w:t> : ce service comporte 2 départements, le premier et celui de la communication qui se charge de la communication et la promotion de l’école, et le second est le développement qui se charge des partenariats et du développement de l’école envers les organismes et institutions étrangère.</w:t>
       </w:r>
     </w:p>
     <w:p>
@@ -1094,7 +1093,6 @@
           <w:sz w:val="24"/>
           <w:szCs w:val="24"/>
         </w:rPr>
-        <w:lastRenderedPageBreak/>
         <w:t xml:space="preserve">Un corps professoral : </w:t>
       </w:r>
       <w:r>
@@ -1234,57 +1232,7 @@
           <w:sz w:val="28"/>
           <w:szCs w:val="28"/>
         </w:rPr>
-        <w:t>1.</w:t>
-      </w:r>
-      <w:r>
-        <w:rPr>
-          <w:rFonts w:ascii="Times New Roman" w:hAnsi="Times New Roman" w:cs="Times New Roman"/>
-          <w:b/>
-          <w:bCs/>
-          <w:sz w:val="28"/>
-          <w:szCs w:val="28"/>
-        </w:rPr>
-        <w:t>2</w:t>
-      </w:r>
-      <w:r>
-        <w:rPr>
-          <w:rFonts w:ascii="Times New Roman" w:hAnsi="Times New Roman" w:cs="Times New Roman"/>
-          <w:b/>
-          <w:bCs/>
-          <w:sz w:val="28"/>
-          <w:szCs w:val="28"/>
-        </w:rPr>
-        <w:t>.</w:t>
-      </w:r>
-      <w:r>
-        <w:rPr>
-          <w:rFonts w:ascii="Times New Roman" w:hAnsi="Times New Roman" w:cs="Times New Roman"/>
-          <w:b/>
-          <w:bCs/>
-          <w:sz w:val="28"/>
-          <w:szCs w:val="28"/>
-        </w:rPr>
-        <w:t>1</w:t>
-      </w:r>
-      <w:r>
-        <w:rPr>
-          <w:rFonts w:ascii="Times New Roman" w:hAnsi="Times New Roman" w:cs="Times New Roman"/>
-          <w:b/>
-          <w:bCs/>
-          <w:sz w:val="28"/>
-          <w:szCs w:val="28"/>
-        </w:rPr>
-        <w:t xml:space="preserve"> </w:t>
-      </w:r>
-      <w:r>
-        <w:rPr>
-          <w:rFonts w:ascii="Times New Roman" w:hAnsi="Times New Roman" w:cs="Times New Roman"/>
-          <w:b/>
-          <w:bCs/>
-          <w:sz w:val="28"/>
-          <w:szCs w:val="28"/>
-        </w:rPr>
-        <w:t>D</w:t>
+        <w:t>1.2.1 D</w:t>
       </w:r>
       <w:r>
         <w:rPr>
@@ -1327,27 +1275,7 @@
           <w:sz w:val="28"/>
           <w:szCs w:val="28"/>
         </w:rPr>
-        <w:t>1.2.1</w:t>
-      </w:r>
-      <w:r>
-        <w:rPr>
-          <w:rFonts w:ascii="Times New Roman" w:hAnsi="Times New Roman" w:cs="Times New Roman"/>
-          <w:b/>
-          <w:bCs/>
-          <w:sz w:val="28"/>
-          <w:szCs w:val="28"/>
-        </w:rPr>
-        <w:t>.1</w:t>
-      </w:r>
-      <w:r>
-        <w:rPr>
-          <w:rFonts w:ascii="Times New Roman" w:hAnsi="Times New Roman" w:cs="Times New Roman"/>
-          <w:b/>
-          <w:bCs/>
-          <w:sz w:val="28"/>
-          <w:szCs w:val="28"/>
-        </w:rPr>
-        <w:t xml:space="preserve"> D</w:t>
+        <w:t>1.2.1.1 D</w:t>
       </w:r>
       <w:r>
         <w:rPr>
@@ -1444,27 +1372,7 @@
           <w:sz w:val="28"/>
           <w:szCs w:val="28"/>
         </w:rPr>
-        <w:t>1.2.1.</w:t>
-      </w:r>
-      <w:r>
-        <w:rPr>
-          <w:rFonts w:ascii="Times New Roman" w:hAnsi="Times New Roman" w:cs="Times New Roman"/>
-          <w:b/>
-          <w:bCs/>
-          <w:sz w:val="28"/>
-          <w:szCs w:val="28"/>
-        </w:rPr>
-        <w:t>2</w:t>
-      </w:r>
-      <w:r>
-        <w:rPr>
-          <w:rFonts w:ascii="Times New Roman" w:hAnsi="Times New Roman" w:cs="Times New Roman"/>
-          <w:b/>
-          <w:bCs/>
-          <w:sz w:val="28"/>
-          <w:szCs w:val="28"/>
-        </w:rPr>
-        <w:t xml:space="preserve"> </w:t>
+        <w:t xml:space="preserve">1.2.1.2 </w:t>
       </w:r>
       <w:r>
         <w:rPr>
@@ -1599,37 +1507,7 @@
           <w:sz w:val="28"/>
           <w:szCs w:val="28"/>
         </w:rPr>
-        <w:t>1.2.1.</w:t>
-      </w:r>
-      <w:r>
-        <w:rPr>
-          <w:rFonts w:ascii="Times New Roman" w:hAnsi="Times New Roman" w:cs="Times New Roman"/>
-          <w:b/>
-          <w:bCs/>
-          <w:sz w:val="28"/>
-          <w:szCs w:val="28"/>
-        </w:rPr>
-        <w:t>3</w:t>
-      </w:r>
-      <w:r>
-        <w:rPr>
-          <w:rFonts w:ascii="Times New Roman" w:hAnsi="Times New Roman" w:cs="Times New Roman"/>
-          <w:b/>
-          <w:bCs/>
-          <w:sz w:val="28"/>
-          <w:szCs w:val="28"/>
-        </w:rPr>
-        <w:t xml:space="preserve"> </w:t>
-      </w:r>
-      <w:r>
-        <w:rPr>
-          <w:rFonts w:ascii="Times New Roman" w:hAnsi="Times New Roman" w:cs="Times New Roman"/>
-          <w:b/>
-          <w:bCs/>
-          <w:sz w:val="28"/>
-          <w:szCs w:val="28"/>
-        </w:rPr>
-        <w:t>OBJECTIFS</w:t>
+        <w:t>1.2.1.3 OBJECTIFS</w:t>
       </w:r>
     </w:p>
     <w:p>
@@ -1658,6 +1536,7 @@
           <w:sz w:val="24"/>
           <w:szCs w:val="24"/>
         </w:rPr>
+        <w:lastRenderedPageBreak/>
         <w:t>Objectif général</w:t>
       </w:r>
     </w:p>
@@ -1694,16 +1573,7 @@
           <w:sz w:val="24"/>
           <w:szCs w:val="24"/>
         </w:rPr>
-        <w:t xml:space="preserve">Notre objectif général est de mettre en place d’une application d’évaluation à distance. Cette application permettra de gérer les informations relatives aux évaluations des étudiants dans tous leurs aspects t’en dans la planification, dans l’exécution ou encore </w:t>
-      </w:r>
-      <w:r>
-        <w:rPr>
-          <w:rFonts w:ascii="Times New Roman" w:hAnsi="Times New Roman" w:cs="Times New Roman"/>
-          <w:sz w:val="24"/>
-          <w:szCs w:val="24"/>
-        </w:rPr>
-        <w:lastRenderedPageBreak/>
-        <w:t>dans la consultation celle-ci. Les données d’entrées et de sorties seront suivis de prêt en mettant une traçabilité.</w:t>
+        <w:t>Notre objectif général est de mettre en place d’une application d’évaluation à distance. Cette application permettra de gérer les informations relatives aux évaluations des étudiants dans tous leurs aspects t’en dans la planification, dans l’exécution ou encore dans la consultation celle-ci. Les données d’entrées et de sorties seront suivis de prêt en mettant une traçabilité.</w:t>
       </w:r>
     </w:p>
     <w:p>
@@ -1884,7 +1754,25 @@
           <w:sz w:val="24"/>
           <w:szCs w:val="24"/>
         </w:rPr>
-        <w:t>Créer un interface Enseignant qui lui permettra de planifier et valider les évaluations, consulter historiques des notes des étudiants.</w:t>
+        <w:t xml:space="preserve">Créer un interface </w:t>
+      </w:r>
+      <w:r>
+        <w:rPr>
+          <w:rFonts w:ascii="Times New Roman" w:hAnsi="Times New Roman" w:cs="Times New Roman"/>
+          <w:b/>
+          <w:bCs/>
+          <w:sz w:val="24"/>
+          <w:szCs w:val="24"/>
+        </w:rPr>
+        <w:t>Enseignant</w:t>
+      </w:r>
+      <w:r>
+        <w:rPr>
+          <w:rFonts w:ascii="Times New Roman" w:hAnsi="Times New Roman" w:cs="Times New Roman"/>
+          <w:sz w:val="24"/>
+          <w:szCs w:val="24"/>
+        </w:rPr>
+        <w:t xml:space="preserve"> qui lui permettra de planifier et valider les évaluations, consulter historiques des notes des étudiants.</w:t>
       </w:r>
     </w:p>
     <w:p>
@@ -6619,14 +6507,562 @@
     </w:p>
     <w:p>
       <w:pPr>
+        <w:pStyle w:val="Paragraphedeliste"/>
+        <w:numPr>
+          <w:ilvl w:val="0"/>
+          <w:numId w:val="27"/>
+        </w:numPr>
         <w:spacing w:line="360" w:lineRule="auto"/>
         <w:rPr>
           <w:rFonts w:ascii="Times New Roman" w:hAnsi="Times New Roman" w:cs="Times New Roman"/>
-          <w:color w:val="000000" w:themeColor="text1"/>
-          <w:sz w:val="24"/>
-          <w:szCs w:val="24"/>
-        </w:rPr>
-      </w:pPr>
+          <w:b/>
+          <w:bCs/>
+          <w:color w:val="000000" w:themeColor="text1"/>
+          <w:sz w:val="24"/>
+          <w:szCs w:val="24"/>
+        </w:rPr>
+      </w:pPr>
+      <w:r>
+        <w:rPr>
+          <w:rFonts w:ascii="Times New Roman" w:hAnsi="Times New Roman" w:cs="Times New Roman"/>
+          <w:b/>
+          <w:bCs/>
+          <w:color w:val="000000" w:themeColor="text1"/>
+          <w:sz w:val="24"/>
+          <w:szCs w:val="24"/>
+        </w:rPr>
+        <w:t>Définition d’un acteur</w:t>
+      </w:r>
+    </w:p>
+    <w:p>
+      <w:pPr>
+        <w:pStyle w:val="Paragraphedeliste"/>
+        <w:spacing w:line="360" w:lineRule="auto"/>
+        <w:rPr>
+          <w:rFonts w:ascii="Times New Roman" w:hAnsi="Times New Roman" w:cs="Times New Roman"/>
+          <w:color w:val="202122"/>
+          <w:sz w:val="24"/>
+          <w:szCs w:val="24"/>
+          <w:shd w:val="clear" w:color="auto" w:fill="FFFFFF"/>
+        </w:rPr>
+      </w:pPr>
+      <w:r>
+        <w:rPr>
+          <w:rFonts w:ascii="Times New Roman" w:hAnsi="Times New Roman" w:cs="Times New Roman"/>
+          <w:color w:val="202122"/>
+          <w:sz w:val="24"/>
+          <w:szCs w:val="24"/>
+          <w:shd w:val="clear" w:color="auto" w:fill="FFFFFF"/>
+        </w:rPr>
+        <w:t xml:space="preserve">Un acteur </w:t>
+      </w:r>
+      <w:r>
+        <w:rPr>
+          <w:rFonts w:ascii="Times New Roman" w:hAnsi="Times New Roman" w:cs="Times New Roman"/>
+          <w:color w:val="202122"/>
+          <w:sz w:val="24"/>
+          <w:szCs w:val="24"/>
+          <w:shd w:val="clear" w:color="auto" w:fill="FFFFFF"/>
+        </w:rPr>
+        <w:t>représente</w:t>
+      </w:r>
+      <w:r>
+        <w:rPr>
+          <w:rFonts w:ascii="Times New Roman" w:hAnsi="Times New Roman" w:cs="Times New Roman"/>
+          <w:color w:val="202122"/>
+          <w:sz w:val="24"/>
+          <w:szCs w:val="24"/>
+          <w:shd w:val="clear" w:color="auto" w:fill="FFFFFF"/>
+        </w:rPr>
+        <w:t xml:space="preserve"> le type de rôle joué par une entité qui interagit avec le système modélisé</w:t>
+      </w:r>
+      <w:r>
+        <w:rPr>
+          <w:rFonts w:ascii="Times New Roman" w:hAnsi="Times New Roman" w:cs="Times New Roman"/>
+          <w:color w:val="202122"/>
+          <w:sz w:val="24"/>
+          <w:szCs w:val="24"/>
+          <w:shd w:val="clear" w:color="auto" w:fill="FFFFFF"/>
+        </w:rPr>
+        <w:t>. L’acteur peut consulter, modifier directement l’état du système, en fournissons ou en recevant des informations susceptible d’etre porteur de données.</w:t>
+      </w:r>
+    </w:p>
+    <w:p>
+      <w:pPr>
+        <w:pStyle w:val="Paragraphedeliste"/>
+        <w:numPr>
+          <w:ilvl w:val="0"/>
+          <w:numId w:val="27"/>
+        </w:numPr>
+        <w:spacing w:line="360" w:lineRule="auto"/>
+        <w:rPr>
+          <w:rFonts w:ascii="Times New Roman" w:hAnsi="Times New Roman" w:cs="Times New Roman"/>
+          <w:b/>
+          <w:bCs/>
+          <w:color w:val="202122"/>
+          <w:sz w:val="24"/>
+          <w:szCs w:val="24"/>
+          <w:shd w:val="clear" w:color="auto" w:fill="FFFFFF"/>
+        </w:rPr>
+      </w:pPr>
+      <w:r>
+        <w:rPr>
+          <w:rFonts w:ascii="Times New Roman" w:hAnsi="Times New Roman" w:cs="Times New Roman"/>
+          <w:b/>
+          <w:bCs/>
+          <w:color w:val="202122"/>
+          <w:sz w:val="24"/>
+          <w:szCs w:val="24"/>
+          <w:shd w:val="clear" w:color="auto" w:fill="FFFFFF"/>
+        </w:rPr>
+        <w:t>Identification des acteurs et leurs rôles</w:t>
+      </w:r>
+    </w:p>
+    <w:p>
+      <w:pPr>
+        <w:pStyle w:val="Paragraphedeliste"/>
+        <w:spacing w:line="360" w:lineRule="auto"/>
+        <w:rPr>
+          <w:rFonts w:ascii="Times New Roman" w:hAnsi="Times New Roman" w:cs="Times New Roman"/>
+          <w:color w:val="202122"/>
+          <w:sz w:val="24"/>
+          <w:szCs w:val="24"/>
+          <w:shd w:val="clear" w:color="auto" w:fill="FFFFFF"/>
+        </w:rPr>
+      </w:pPr>
+      <w:r>
+        <w:rPr>
+          <w:rFonts w:ascii="Times New Roman" w:hAnsi="Times New Roman" w:cs="Times New Roman"/>
+          <w:color w:val="202122"/>
+          <w:sz w:val="24"/>
+          <w:szCs w:val="24"/>
+          <w:shd w:val="clear" w:color="auto" w:fill="FFFFFF"/>
+        </w:rPr>
+        <w:t xml:space="preserve">Les acteurs de notre système sont : </w:t>
+      </w:r>
+    </w:p>
+    <w:p>
+      <w:pPr>
+        <w:pStyle w:val="Paragraphedeliste"/>
+        <w:spacing w:line="360" w:lineRule="auto"/>
+        <w:rPr>
+          <w:rFonts w:ascii="Times New Roman" w:hAnsi="Times New Roman" w:cs="Times New Roman"/>
+          <w:color w:val="202122"/>
+          <w:sz w:val="24"/>
+          <w:szCs w:val="24"/>
+          <w:shd w:val="clear" w:color="auto" w:fill="FFFFFF"/>
+        </w:rPr>
+      </w:pPr>
+      <w:r>
+        <w:rPr>
+          <w:rFonts w:ascii="Times New Roman" w:hAnsi="Times New Roman" w:cs="Times New Roman"/>
+          <w:b/>
+          <w:bCs/>
+          <w:color w:val="202122"/>
+          <w:sz w:val="24"/>
+          <w:szCs w:val="24"/>
+          <w:shd w:val="clear" w:color="auto" w:fill="FFFFFF"/>
+        </w:rPr>
+        <w:t>Administrateur</w:t>
+      </w:r>
+      <w:r>
+        <w:rPr>
+          <w:rFonts w:ascii="Times New Roman" w:hAnsi="Times New Roman" w:cs="Times New Roman"/>
+          <w:color w:val="202122"/>
+          <w:sz w:val="24"/>
+          <w:szCs w:val="24"/>
+          <w:shd w:val="clear" w:color="auto" w:fill="FFFFFF"/>
+        </w:rPr>
+        <w:t> : il se charge du bon fonctionnement de l’application ainsi que la gestion des utilisateurs et des droits d’accès.</w:t>
+      </w:r>
+    </w:p>
+    <w:p>
+      <w:pPr>
+        <w:pStyle w:val="Paragraphedeliste"/>
+        <w:spacing w:line="360" w:lineRule="auto"/>
+        <w:rPr>
+          <w:rFonts w:ascii="Times New Roman" w:hAnsi="Times New Roman" w:cs="Times New Roman"/>
+          <w:color w:val="202122"/>
+          <w:sz w:val="24"/>
+          <w:szCs w:val="24"/>
+          <w:shd w:val="clear" w:color="auto" w:fill="FFFFFF"/>
+        </w:rPr>
+      </w:pPr>
+      <w:r>
+        <w:rPr>
+          <w:rFonts w:ascii="Times New Roman" w:hAnsi="Times New Roman" w:cs="Times New Roman"/>
+          <w:b/>
+          <w:bCs/>
+          <w:color w:val="202122"/>
+          <w:sz w:val="24"/>
+          <w:szCs w:val="24"/>
+          <w:shd w:val="clear" w:color="auto" w:fill="FFFFFF"/>
+        </w:rPr>
+        <w:t>Étudiant</w:t>
+      </w:r>
+      <w:r>
+        <w:rPr>
+          <w:rFonts w:ascii="Times New Roman" w:hAnsi="Times New Roman" w:cs="Times New Roman"/>
+          <w:color w:val="202122"/>
+          <w:sz w:val="24"/>
+          <w:szCs w:val="24"/>
+          <w:shd w:val="clear" w:color="auto" w:fill="FFFFFF"/>
+        </w:rPr>
+        <w:t> : son rôle est</w:t>
+      </w:r>
+      <w:r>
+        <w:rPr>
+          <w:rFonts w:ascii="Times New Roman" w:hAnsi="Times New Roman" w:cs="Times New Roman"/>
+          <w:color w:val="202122"/>
+          <w:sz w:val="24"/>
+          <w:szCs w:val="24"/>
+          <w:shd w:val="clear" w:color="auto" w:fill="FFFFFF"/>
+        </w:rPr>
+        <w:t xml:space="preserve"> de</w:t>
+      </w:r>
+      <w:r>
+        <w:rPr>
+          <w:rFonts w:ascii="Times New Roman" w:hAnsi="Times New Roman" w:cs="Times New Roman"/>
+          <w:color w:val="202122"/>
+          <w:sz w:val="24"/>
+          <w:szCs w:val="24"/>
+          <w:shd w:val="clear" w:color="auto" w:fill="FFFFFF"/>
+        </w:rPr>
+        <w:t xml:space="preserve"> passé les évaluations, il effectue les taches suivantes :</w:t>
+      </w:r>
+    </w:p>
+    <w:p>
+      <w:pPr>
+        <w:pStyle w:val="Paragraphedeliste"/>
+        <w:numPr>
+          <w:ilvl w:val="4"/>
+          <w:numId w:val="29"/>
+        </w:numPr>
+        <w:spacing w:line="360" w:lineRule="auto"/>
+        <w:rPr>
+          <w:rFonts w:ascii="Times New Roman" w:hAnsi="Times New Roman" w:cs="Times New Roman"/>
+          <w:color w:val="202122"/>
+          <w:sz w:val="24"/>
+          <w:szCs w:val="24"/>
+          <w:shd w:val="clear" w:color="auto" w:fill="FFFFFF"/>
+        </w:rPr>
+      </w:pPr>
+      <w:r>
+        <w:rPr>
+          <w:rFonts w:ascii="Times New Roman" w:hAnsi="Times New Roman" w:cs="Times New Roman"/>
+          <w:color w:val="202122"/>
+          <w:sz w:val="24"/>
+          <w:szCs w:val="24"/>
+          <w:shd w:val="clear" w:color="auto" w:fill="FFFFFF"/>
+        </w:rPr>
+        <w:t>Consulter son calendrier des évaluations</w:t>
+      </w:r>
+    </w:p>
+    <w:p>
+      <w:pPr>
+        <w:pStyle w:val="Paragraphedeliste"/>
+        <w:numPr>
+          <w:ilvl w:val="4"/>
+          <w:numId w:val="29"/>
+        </w:numPr>
+        <w:spacing w:line="360" w:lineRule="auto"/>
+        <w:rPr>
+          <w:rFonts w:ascii="Times New Roman" w:hAnsi="Times New Roman" w:cs="Times New Roman"/>
+          <w:color w:val="202122"/>
+          <w:sz w:val="24"/>
+          <w:szCs w:val="24"/>
+          <w:shd w:val="clear" w:color="auto" w:fill="FFFFFF"/>
+        </w:rPr>
+      </w:pPr>
+      <w:r>
+        <w:rPr>
+          <w:rFonts w:ascii="Times New Roman" w:hAnsi="Times New Roman" w:cs="Times New Roman"/>
+          <w:color w:val="202122"/>
+          <w:sz w:val="24"/>
+          <w:szCs w:val="24"/>
+          <w:shd w:val="clear" w:color="auto" w:fill="FFFFFF"/>
+        </w:rPr>
+        <w:t>Consulter ses notes obtenues lors des évaluations précédentes.</w:t>
+      </w:r>
+    </w:p>
+    <w:p>
+      <w:pPr>
+        <w:pStyle w:val="Paragraphedeliste"/>
+        <w:numPr>
+          <w:ilvl w:val="4"/>
+          <w:numId w:val="29"/>
+        </w:numPr>
+        <w:spacing w:line="360" w:lineRule="auto"/>
+        <w:rPr>
+          <w:rFonts w:ascii="Times New Roman" w:hAnsi="Times New Roman" w:cs="Times New Roman"/>
+          <w:color w:val="202122"/>
+          <w:sz w:val="24"/>
+          <w:szCs w:val="24"/>
+          <w:shd w:val="clear" w:color="auto" w:fill="FFFFFF"/>
+        </w:rPr>
+      </w:pPr>
+      <w:r>
+        <w:rPr>
+          <w:rFonts w:ascii="Times New Roman" w:hAnsi="Times New Roman" w:cs="Times New Roman"/>
+          <w:color w:val="202122"/>
+          <w:sz w:val="24"/>
+          <w:szCs w:val="24"/>
+          <w:shd w:val="clear" w:color="auto" w:fill="FFFFFF"/>
+        </w:rPr>
+        <w:t>Faire les évaluations programmées.</w:t>
+      </w:r>
+    </w:p>
+    <w:p>
+      <w:pPr>
+        <w:pStyle w:val="Paragraphedeliste"/>
+        <w:numPr>
+          <w:ilvl w:val="0"/>
+          <w:numId w:val="27"/>
+        </w:numPr>
+        <w:spacing w:line="360" w:lineRule="auto"/>
+        <w:rPr>
+          <w:rFonts w:ascii="Times New Roman" w:hAnsi="Times New Roman" w:cs="Times New Roman"/>
+          <w:b/>
+          <w:bCs/>
+          <w:color w:val="202122"/>
+          <w:sz w:val="24"/>
+          <w:szCs w:val="24"/>
+          <w:shd w:val="clear" w:color="auto" w:fill="FFFFFF"/>
+        </w:rPr>
+      </w:pPr>
+      <w:r>
+        <w:rPr>
+          <w:rFonts w:ascii="Times New Roman" w:hAnsi="Times New Roman" w:cs="Times New Roman"/>
+          <w:b/>
+          <w:bCs/>
+          <w:color w:val="202122"/>
+          <w:sz w:val="24"/>
+          <w:szCs w:val="24"/>
+          <w:shd w:val="clear" w:color="auto" w:fill="FFFFFF"/>
+        </w:rPr>
+        <w:t xml:space="preserve">Professeur : </w:t>
+      </w:r>
+      <w:r>
+        <w:rPr>
+          <w:rFonts w:ascii="Times New Roman" w:hAnsi="Times New Roman" w:cs="Times New Roman"/>
+          <w:color w:val="202122"/>
+          <w:sz w:val="24"/>
+          <w:szCs w:val="24"/>
+          <w:shd w:val="clear" w:color="auto" w:fill="FFFFFF"/>
+        </w:rPr>
+        <w:t xml:space="preserve">son rôle principal sera de planifier les évaluations, il </w:t>
+      </w:r>
+      <w:r>
+        <w:rPr>
+          <w:rFonts w:ascii="Times New Roman" w:hAnsi="Times New Roman" w:cs="Times New Roman"/>
+          <w:color w:val="202122"/>
+          <w:sz w:val="24"/>
+          <w:szCs w:val="24"/>
+          <w:shd w:val="clear" w:color="auto" w:fill="FFFFFF"/>
+        </w:rPr>
+        <w:t>a la possibilité</w:t>
+      </w:r>
+      <w:r>
+        <w:rPr>
+          <w:rFonts w:ascii="Times New Roman" w:hAnsi="Times New Roman" w:cs="Times New Roman"/>
+          <w:color w:val="202122"/>
+          <w:sz w:val="24"/>
+          <w:szCs w:val="24"/>
+          <w:shd w:val="clear" w:color="auto" w:fill="FFFFFF"/>
+        </w:rPr>
+        <w:t xml:space="preserve"> </w:t>
+      </w:r>
+      <w:proofErr w:type="gramStart"/>
+      <w:r>
+        <w:rPr>
+          <w:rFonts w:ascii="Times New Roman" w:hAnsi="Times New Roman" w:cs="Times New Roman"/>
+          <w:color w:val="202122"/>
+          <w:sz w:val="24"/>
+          <w:szCs w:val="24"/>
+          <w:shd w:val="clear" w:color="auto" w:fill="FFFFFF"/>
+        </w:rPr>
+        <w:t>de</w:t>
+      </w:r>
+      <w:r>
+        <w:rPr>
+          <w:rFonts w:ascii="Times New Roman" w:hAnsi="Times New Roman" w:cs="Times New Roman"/>
+          <w:color w:val="202122"/>
+          <w:sz w:val="24"/>
+          <w:szCs w:val="24"/>
+          <w:shd w:val="clear" w:color="auto" w:fill="FFFFFF"/>
+        </w:rPr>
+        <w:t>:</w:t>
+      </w:r>
+      <w:proofErr w:type="gramEnd"/>
+    </w:p>
+    <w:p>
+      <w:pPr>
+        <w:pStyle w:val="Paragraphedeliste"/>
+        <w:numPr>
+          <w:ilvl w:val="4"/>
+          <w:numId w:val="30"/>
+        </w:numPr>
+        <w:spacing w:line="360" w:lineRule="auto"/>
+        <w:rPr>
+          <w:rFonts w:ascii="Times New Roman" w:hAnsi="Times New Roman" w:cs="Times New Roman"/>
+          <w:color w:val="202122"/>
+          <w:sz w:val="24"/>
+          <w:szCs w:val="24"/>
+          <w:shd w:val="clear" w:color="auto" w:fill="FFFFFF"/>
+        </w:rPr>
+      </w:pPr>
+      <w:r>
+        <w:rPr>
+          <w:rFonts w:ascii="Times New Roman" w:hAnsi="Times New Roman" w:cs="Times New Roman"/>
+          <w:color w:val="202122"/>
+          <w:sz w:val="24"/>
+          <w:szCs w:val="24"/>
+          <w:shd w:val="clear" w:color="auto" w:fill="FFFFFF"/>
+        </w:rPr>
+        <w:t xml:space="preserve">Créer </w:t>
+      </w:r>
+      <w:r>
+        <w:rPr>
+          <w:rFonts w:ascii="Times New Roman" w:hAnsi="Times New Roman" w:cs="Times New Roman"/>
+          <w:color w:val="202122"/>
+          <w:sz w:val="24"/>
+          <w:szCs w:val="24"/>
+          <w:shd w:val="clear" w:color="auto" w:fill="FFFFFF"/>
+        </w:rPr>
+        <w:t>les évaluations</w:t>
+      </w:r>
+    </w:p>
+    <w:p>
+      <w:pPr>
+        <w:pStyle w:val="Paragraphedeliste"/>
+        <w:numPr>
+          <w:ilvl w:val="4"/>
+          <w:numId w:val="30"/>
+        </w:numPr>
+        <w:spacing w:line="360" w:lineRule="auto"/>
+        <w:rPr>
+          <w:rFonts w:ascii="Times New Roman" w:hAnsi="Times New Roman" w:cs="Times New Roman"/>
+          <w:color w:val="202122"/>
+          <w:sz w:val="24"/>
+          <w:szCs w:val="24"/>
+          <w:shd w:val="clear" w:color="auto" w:fill="FFFFFF"/>
+        </w:rPr>
+      </w:pPr>
+      <w:r>
+        <w:rPr>
+          <w:rFonts w:ascii="Times New Roman" w:hAnsi="Times New Roman" w:cs="Times New Roman"/>
+          <w:color w:val="202122"/>
+          <w:sz w:val="24"/>
+          <w:szCs w:val="24"/>
+          <w:shd w:val="clear" w:color="auto" w:fill="FFFFFF"/>
+        </w:rPr>
+        <w:t>Programmer les heures des évaluations</w:t>
+      </w:r>
+    </w:p>
+    <w:p>
+      <w:pPr>
+        <w:pStyle w:val="Paragraphedeliste"/>
+        <w:numPr>
+          <w:ilvl w:val="4"/>
+          <w:numId w:val="30"/>
+        </w:numPr>
+        <w:spacing w:line="360" w:lineRule="auto"/>
+        <w:rPr>
+          <w:rFonts w:ascii="Times New Roman" w:hAnsi="Times New Roman" w:cs="Times New Roman"/>
+          <w:color w:val="202122"/>
+          <w:sz w:val="24"/>
+          <w:szCs w:val="24"/>
+          <w:shd w:val="clear" w:color="auto" w:fill="FFFFFF"/>
+        </w:rPr>
+      </w:pPr>
+      <w:r>
+        <w:rPr>
+          <w:rFonts w:ascii="Times New Roman" w:hAnsi="Times New Roman" w:cs="Times New Roman"/>
+          <w:color w:val="202122"/>
+          <w:sz w:val="24"/>
+          <w:szCs w:val="24"/>
+          <w:shd w:val="clear" w:color="auto" w:fill="FFFFFF"/>
+        </w:rPr>
+        <w:t>Consulter les notes des étudiants</w:t>
+      </w:r>
+      <w:r>
+        <w:rPr>
+          <w:rFonts w:ascii="Times New Roman" w:hAnsi="Times New Roman" w:cs="Times New Roman"/>
+          <w:color w:val="202122"/>
+          <w:sz w:val="24"/>
+          <w:szCs w:val="24"/>
+          <w:shd w:val="clear" w:color="auto" w:fill="FFFFFF"/>
+        </w:rPr>
+        <w:t xml:space="preserve"> pour une évaluation précise.</w:t>
+      </w:r>
+    </w:p>
+    <w:p>
+      <w:pPr>
+        <w:pStyle w:val="Paragraphedeliste"/>
+        <w:spacing w:line="360" w:lineRule="auto"/>
+        <w:ind w:left="0"/>
+        <w:jc w:val="center"/>
+        <w:rPr>
+          <w:rFonts w:ascii="Times New Roman" w:hAnsi="Times New Roman" w:cs="Times New Roman"/>
+          <w:b/>
+          <w:bCs/>
+          <w:color w:val="202122"/>
+          <w:sz w:val="28"/>
+          <w:szCs w:val="28"/>
+          <w:u w:val="single"/>
+          <w:shd w:val="clear" w:color="auto" w:fill="FFFFFF"/>
+        </w:rPr>
+      </w:pPr>
+      <w:r>
+        <w:rPr>
+          <w:rFonts w:ascii="Times New Roman" w:hAnsi="Times New Roman" w:cs="Times New Roman"/>
+          <w:b/>
+          <w:bCs/>
+          <w:color w:val="202122"/>
+          <w:sz w:val="28"/>
+          <w:szCs w:val="28"/>
+          <w:u w:val="single"/>
+          <w:shd w:val="clear" w:color="auto" w:fill="FFFFFF"/>
+        </w:rPr>
+        <w:t>Diagramme des cas d’utilisations</w:t>
+      </w:r>
+      <w:r>
+        <w:rPr>
+          <w:rFonts w:ascii="Times New Roman" w:hAnsi="Times New Roman" w:cs="Times New Roman"/>
+          <w:b/>
+          <w:bCs/>
+          <w:color w:val="202122"/>
+          <w:sz w:val="28"/>
+          <w:szCs w:val="28"/>
+          <w:u w:val="single"/>
+          <w:shd w:val="clear" w:color="auto" w:fill="FFFFFF"/>
+        </w:rPr>
+        <w:t xml:space="preserve"> du système</w:t>
+      </w:r>
+    </w:p>
+    <w:p>
+      <w:pPr>
+        <w:pStyle w:val="Paragraphedeliste"/>
+        <w:spacing w:line="360" w:lineRule="auto"/>
+        <w:ind w:left="0"/>
+        <w:rPr>
+          <w:rFonts w:ascii="Times New Roman" w:hAnsi="Times New Roman" w:cs="Times New Roman"/>
+          <w:color w:val="202122"/>
+          <w:sz w:val="24"/>
+          <w:szCs w:val="24"/>
+          <w:shd w:val="clear" w:color="auto" w:fill="FFFFFF"/>
+        </w:rPr>
+      </w:pPr>
+      <w:r>
+        <w:rPr>
+          <w:rFonts w:ascii="Times New Roman" w:hAnsi="Times New Roman" w:cs="Times New Roman"/>
+          <w:color w:val="202122"/>
+          <w:sz w:val="24"/>
+          <w:szCs w:val="24"/>
+          <w:shd w:val="clear" w:color="auto" w:fill="FFFFFF"/>
+        </w:rPr>
+        <w:t>Ce diagramme représente les cas d’utilisations de notre application. Ça nous donne une idée des principales fonctionnalités de notre application.</w:t>
+      </w:r>
     </w:p>
     <w:sectPr>
       <w:footerReference w:type="default" r:id="rId45"/>
@@ -7594,6 +8030,119 @@
     </w:lvl>
   </w:abstractNum>
   <w:abstractNum w:abstractNumId="8" w15:restartNumberingAfterBreak="0">
+    <w:nsid w:val="23F23E87"/>
+    <w:multiLevelType w:val="multilevel"/>
+    <w:tmpl w:val="040C0021"/>
+    <w:lvl w:ilvl="0">
+      <w:start w:val="1"/>
+      <w:numFmt w:val="bullet"/>
+      <w:lvlText w:val=""/>
+      <w:lvlJc w:val="left"/>
+      <w:pPr>
+        <w:ind w:left="360" w:hanging="360"/>
+      </w:pPr>
+      <w:rPr>
+        <w:rFonts w:ascii="Wingdings" w:hAnsi="Wingdings" w:hint="default"/>
+      </w:rPr>
+    </w:lvl>
+    <w:lvl w:ilvl="1">
+      <w:start w:val="1"/>
+      <w:numFmt w:val="bullet"/>
+      <w:lvlText w:val=""/>
+      <w:lvlJc w:val="left"/>
+      <w:pPr>
+        <w:ind w:left="720" w:hanging="360"/>
+      </w:pPr>
+      <w:rPr>
+        <w:rFonts w:ascii="Wingdings" w:hAnsi="Wingdings" w:hint="default"/>
+      </w:rPr>
+    </w:lvl>
+    <w:lvl w:ilvl="2">
+      <w:start w:val="1"/>
+      <w:numFmt w:val="bullet"/>
+      <w:lvlText w:val=""/>
+      <w:lvlJc w:val="left"/>
+      <w:pPr>
+        <w:ind w:left="1080" w:hanging="360"/>
+      </w:pPr>
+      <w:rPr>
+        <w:rFonts w:ascii="Wingdings" w:hAnsi="Wingdings" w:hint="default"/>
+      </w:rPr>
+    </w:lvl>
+    <w:lvl w:ilvl="3">
+      <w:start w:val="1"/>
+      <w:numFmt w:val="bullet"/>
+      <w:lvlText w:val=""/>
+      <w:lvlJc w:val="left"/>
+      <w:pPr>
+        <w:ind w:left="1440" w:hanging="360"/>
+      </w:pPr>
+      <w:rPr>
+        <w:rFonts w:ascii="Symbol" w:hAnsi="Symbol" w:hint="default"/>
+      </w:rPr>
+    </w:lvl>
+    <w:lvl w:ilvl="4">
+      <w:start w:val="1"/>
+      <w:numFmt w:val="bullet"/>
+      <w:lvlText w:val=""/>
+      <w:lvlJc w:val="left"/>
+      <w:pPr>
+        <w:ind w:left="1800" w:hanging="360"/>
+      </w:pPr>
+      <w:rPr>
+        <w:rFonts w:ascii="Symbol" w:hAnsi="Symbol" w:hint="default"/>
+      </w:rPr>
+    </w:lvl>
+    <w:lvl w:ilvl="5">
+      <w:start w:val="1"/>
+      <w:numFmt w:val="bullet"/>
+      <w:lvlText w:val=""/>
+      <w:lvlJc w:val="left"/>
+      <w:pPr>
+        <w:ind w:left="2160" w:hanging="360"/>
+      </w:pPr>
+      <w:rPr>
+        <w:rFonts w:ascii="Wingdings" w:hAnsi="Wingdings" w:hint="default"/>
+      </w:rPr>
+    </w:lvl>
+    <w:lvl w:ilvl="6">
+      <w:start w:val="1"/>
+      <w:numFmt w:val="bullet"/>
+      <w:lvlText w:val=""/>
+      <w:lvlJc w:val="left"/>
+      <w:pPr>
+        <w:ind w:left="2520" w:hanging="360"/>
+      </w:pPr>
+      <w:rPr>
+        <w:rFonts w:ascii="Wingdings" w:hAnsi="Wingdings" w:hint="default"/>
+      </w:rPr>
+    </w:lvl>
+    <w:lvl w:ilvl="7">
+      <w:start w:val="1"/>
+      <w:numFmt w:val="bullet"/>
+      <w:lvlText w:val=""/>
+      <w:lvlJc w:val="left"/>
+      <w:pPr>
+        <w:ind w:left="2880" w:hanging="360"/>
+      </w:pPr>
+      <w:rPr>
+        <w:rFonts w:ascii="Symbol" w:hAnsi="Symbol" w:hint="default"/>
+      </w:rPr>
+    </w:lvl>
+    <w:lvl w:ilvl="8">
+      <w:start w:val="1"/>
+      <w:numFmt w:val="bullet"/>
+      <w:lvlText w:val=""/>
+      <w:lvlJc w:val="left"/>
+      <w:pPr>
+        <w:ind w:left="3240" w:hanging="360"/>
+      </w:pPr>
+      <w:rPr>
+        <w:rFonts w:ascii="Symbol" w:hAnsi="Symbol" w:hint="default"/>
+      </w:rPr>
+    </w:lvl>
+  </w:abstractNum>
+  <w:abstractNum w:abstractNumId="9" w15:restartNumberingAfterBreak="0">
     <w:nsid w:val="26473093"/>
     <w:multiLevelType w:val="multilevel"/>
     <w:tmpl w:val="7C38E73A"/>
@@ -7706,7 +8255,7 @@
       </w:rPr>
     </w:lvl>
   </w:abstractNum>
-  <w:abstractNum w:abstractNumId="9" w15:restartNumberingAfterBreak="0">
+  <w:abstractNum w:abstractNumId="10" w15:restartNumberingAfterBreak="0">
     <w:nsid w:val="2AF12C6E"/>
     <w:multiLevelType w:val="multilevel"/>
     <w:tmpl w:val="040C0021"/>
@@ -7819,7 +8368,7 @@
       </w:rPr>
     </w:lvl>
   </w:abstractNum>
-  <w:abstractNum w:abstractNumId="10" w15:restartNumberingAfterBreak="0">
+  <w:abstractNum w:abstractNumId="11" w15:restartNumberingAfterBreak="0">
     <w:nsid w:val="2C8F305E"/>
     <w:multiLevelType w:val="multilevel"/>
     <w:tmpl w:val="040C0021"/>
@@ -7932,7 +8481,7 @@
       </w:rPr>
     </w:lvl>
   </w:abstractNum>
-  <w:abstractNum w:abstractNumId="11" w15:restartNumberingAfterBreak="0">
+  <w:abstractNum w:abstractNumId="12" w15:restartNumberingAfterBreak="0">
     <w:nsid w:val="329955CC"/>
     <w:multiLevelType w:val="hybridMultilevel"/>
     <w:tmpl w:val="99B68424"/>
@@ -8021,7 +8570,7 @@
       </w:pPr>
     </w:lvl>
   </w:abstractNum>
-  <w:abstractNum w:abstractNumId="12" w15:restartNumberingAfterBreak="0">
+  <w:abstractNum w:abstractNumId="13" w15:restartNumberingAfterBreak="0">
     <w:nsid w:val="338541D3"/>
     <w:multiLevelType w:val="multilevel"/>
     <w:tmpl w:val="040C0021"/>
@@ -8134,7 +8683,156 @@
       </w:rPr>
     </w:lvl>
   </w:abstractNum>
-  <w:abstractNum w:abstractNumId="13" w15:restartNumberingAfterBreak="0">
+  <w:abstractNum w:abstractNumId="14" w15:restartNumberingAfterBreak="0">
+    <w:nsid w:val="4BBF29DA"/>
+    <w:multiLevelType w:val="multilevel"/>
+    <w:tmpl w:val="6576CAE6"/>
+    <w:lvl w:ilvl="0">
+      <w:start w:val="1"/>
+      <w:numFmt w:val="bullet"/>
+      <w:lvlText w:val=""/>
+      <w:lvlJc w:val="left"/>
+      <w:pPr>
+        <w:tabs>
+          <w:tab w:val="num" w:pos="720"/>
+        </w:tabs>
+        <w:ind w:left="720" w:hanging="360"/>
+      </w:pPr>
+      <w:rPr>
+        <w:rFonts w:ascii="Symbol" w:hAnsi="Symbol" w:hint="default"/>
+        <w:sz w:val="20"/>
+      </w:rPr>
+    </w:lvl>
+    <w:lvl w:ilvl="1" w:tentative="1">
+      <w:start w:val="1"/>
+      <w:numFmt w:val="bullet"/>
+      <w:lvlText w:val="o"/>
+      <w:lvlJc w:val="left"/>
+      <w:pPr>
+        <w:tabs>
+          <w:tab w:val="num" w:pos="1440"/>
+        </w:tabs>
+        <w:ind w:left="1440" w:hanging="360"/>
+      </w:pPr>
+      <w:rPr>
+        <w:rFonts w:ascii="Courier New" w:hAnsi="Courier New" w:hint="default"/>
+        <w:sz w:val="20"/>
+      </w:rPr>
+    </w:lvl>
+    <w:lvl w:ilvl="2" w:tentative="1">
+      <w:start w:val="1"/>
+      <w:numFmt w:val="bullet"/>
+      <w:lvlText w:val=""/>
+      <w:lvlJc w:val="left"/>
+      <w:pPr>
+        <w:tabs>
+          <w:tab w:val="num" w:pos="2160"/>
+        </w:tabs>
+        <w:ind w:left="2160" w:hanging="360"/>
+      </w:pPr>
+      <w:rPr>
+        <w:rFonts w:ascii="Wingdings" w:hAnsi="Wingdings" w:hint="default"/>
+        <w:sz w:val="20"/>
+      </w:rPr>
+    </w:lvl>
+    <w:lvl w:ilvl="3" w:tentative="1">
+      <w:start w:val="1"/>
+      <w:numFmt w:val="bullet"/>
+      <w:lvlText w:val=""/>
+      <w:lvlJc w:val="left"/>
+      <w:pPr>
+        <w:tabs>
+          <w:tab w:val="num" w:pos="2880"/>
+        </w:tabs>
+        <w:ind w:left="2880" w:hanging="360"/>
+      </w:pPr>
+      <w:rPr>
+        <w:rFonts w:ascii="Wingdings" w:hAnsi="Wingdings" w:hint="default"/>
+        <w:sz w:val="20"/>
+      </w:rPr>
+    </w:lvl>
+    <w:lvl w:ilvl="4" w:tentative="1">
+      <w:start w:val="1"/>
+      <w:numFmt w:val="bullet"/>
+      <w:lvlText w:val=""/>
+      <w:lvlJc w:val="left"/>
+      <w:pPr>
+        <w:tabs>
+          <w:tab w:val="num" w:pos="3600"/>
+        </w:tabs>
+        <w:ind w:left="3600" w:hanging="360"/>
+      </w:pPr>
+      <w:rPr>
+        <w:rFonts w:ascii="Wingdings" w:hAnsi="Wingdings" w:hint="default"/>
+        <w:sz w:val="20"/>
+      </w:rPr>
+    </w:lvl>
+    <w:lvl w:ilvl="5" w:tentative="1">
+      <w:start w:val="1"/>
+      <w:numFmt w:val="bullet"/>
+      <w:lvlText w:val=""/>
+      <w:lvlJc w:val="left"/>
+      <w:pPr>
+        <w:tabs>
+          <w:tab w:val="num" w:pos="4320"/>
+        </w:tabs>
+        <w:ind w:left="4320" w:hanging="360"/>
+      </w:pPr>
+      <w:rPr>
+        <w:rFonts w:ascii="Wingdings" w:hAnsi="Wingdings" w:hint="default"/>
+        <w:sz w:val="20"/>
+      </w:rPr>
+    </w:lvl>
+    <w:lvl w:ilvl="6" w:tentative="1">
+      <w:start w:val="1"/>
+      <w:numFmt w:val="bullet"/>
+      <w:lvlText w:val=""/>
+      <w:lvlJc w:val="left"/>
+      <w:pPr>
+        <w:tabs>
+          <w:tab w:val="num" w:pos="5040"/>
+        </w:tabs>
+        <w:ind w:left="5040" w:hanging="360"/>
+      </w:pPr>
+      <w:rPr>
+        <w:rFonts w:ascii="Wingdings" w:hAnsi="Wingdings" w:hint="default"/>
+        <w:sz w:val="20"/>
+      </w:rPr>
+    </w:lvl>
+    <w:lvl w:ilvl="7" w:tentative="1">
+      <w:start w:val="1"/>
+      <w:numFmt w:val="bullet"/>
+      <w:lvlText w:val=""/>
+      <w:lvlJc w:val="left"/>
+      <w:pPr>
+        <w:tabs>
+          <w:tab w:val="num" w:pos="5760"/>
+        </w:tabs>
+        <w:ind w:left="5760" w:hanging="360"/>
+      </w:pPr>
+      <w:rPr>
+        <w:rFonts w:ascii="Wingdings" w:hAnsi="Wingdings" w:hint="default"/>
+        <w:sz w:val="20"/>
+      </w:rPr>
+    </w:lvl>
+    <w:lvl w:ilvl="8" w:tentative="1">
+      <w:start w:val="1"/>
+      <w:numFmt w:val="bullet"/>
+      <w:lvlText w:val=""/>
+      <w:lvlJc w:val="left"/>
+      <w:pPr>
+        <w:tabs>
+          <w:tab w:val="num" w:pos="6480"/>
+        </w:tabs>
+        <w:ind w:left="6480" w:hanging="360"/>
+      </w:pPr>
+      <w:rPr>
+        <w:rFonts w:ascii="Wingdings" w:hAnsi="Wingdings" w:hint="default"/>
+        <w:sz w:val="20"/>
+      </w:rPr>
+    </w:lvl>
+  </w:abstractNum>
+  <w:abstractNum w:abstractNumId="15" w15:restartNumberingAfterBreak="0">
     <w:nsid w:val="4CED6AF9"/>
     <w:multiLevelType w:val="multilevel"/>
     <w:tmpl w:val="565C6228"/>
@@ -8283,7 +8981,120 @@
       </w:rPr>
     </w:lvl>
   </w:abstractNum>
-  <w:abstractNum w:abstractNumId="14" w15:restartNumberingAfterBreak="0">
+  <w:abstractNum w:abstractNumId="16" w15:restartNumberingAfterBreak="0">
+    <w:nsid w:val="4D4A4AB9"/>
+    <w:multiLevelType w:val="multilevel"/>
+    <w:tmpl w:val="040C0021"/>
+    <w:lvl w:ilvl="0">
+      <w:start w:val="1"/>
+      <w:numFmt w:val="bullet"/>
+      <w:lvlText w:val=""/>
+      <w:lvlJc w:val="left"/>
+      <w:pPr>
+        <w:ind w:left="360" w:hanging="360"/>
+      </w:pPr>
+      <w:rPr>
+        <w:rFonts w:ascii="Wingdings" w:hAnsi="Wingdings" w:hint="default"/>
+      </w:rPr>
+    </w:lvl>
+    <w:lvl w:ilvl="1">
+      <w:start w:val="1"/>
+      <w:numFmt w:val="bullet"/>
+      <w:lvlText w:val=""/>
+      <w:lvlJc w:val="left"/>
+      <w:pPr>
+        <w:ind w:left="720" w:hanging="360"/>
+      </w:pPr>
+      <w:rPr>
+        <w:rFonts w:ascii="Wingdings" w:hAnsi="Wingdings" w:hint="default"/>
+      </w:rPr>
+    </w:lvl>
+    <w:lvl w:ilvl="2">
+      <w:start w:val="1"/>
+      <w:numFmt w:val="bullet"/>
+      <w:lvlText w:val=""/>
+      <w:lvlJc w:val="left"/>
+      <w:pPr>
+        <w:ind w:left="1080" w:hanging="360"/>
+      </w:pPr>
+      <w:rPr>
+        <w:rFonts w:ascii="Wingdings" w:hAnsi="Wingdings" w:hint="default"/>
+      </w:rPr>
+    </w:lvl>
+    <w:lvl w:ilvl="3">
+      <w:start w:val="1"/>
+      <w:numFmt w:val="bullet"/>
+      <w:lvlText w:val=""/>
+      <w:lvlJc w:val="left"/>
+      <w:pPr>
+        <w:ind w:left="1440" w:hanging="360"/>
+      </w:pPr>
+      <w:rPr>
+        <w:rFonts w:ascii="Symbol" w:hAnsi="Symbol" w:hint="default"/>
+      </w:rPr>
+    </w:lvl>
+    <w:lvl w:ilvl="4">
+      <w:start w:val="1"/>
+      <w:numFmt w:val="bullet"/>
+      <w:lvlText w:val=""/>
+      <w:lvlJc w:val="left"/>
+      <w:pPr>
+        <w:ind w:left="1800" w:hanging="360"/>
+      </w:pPr>
+      <w:rPr>
+        <w:rFonts w:ascii="Symbol" w:hAnsi="Symbol" w:hint="default"/>
+      </w:rPr>
+    </w:lvl>
+    <w:lvl w:ilvl="5">
+      <w:start w:val="1"/>
+      <w:numFmt w:val="bullet"/>
+      <w:lvlText w:val=""/>
+      <w:lvlJc w:val="left"/>
+      <w:pPr>
+        <w:ind w:left="2160" w:hanging="360"/>
+      </w:pPr>
+      <w:rPr>
+        <w:rFonts w:ascii="Wingdings" w:hAnsi="Wingdings" w:hint="default"/>
+      </w:rPr>
+    </w:lvl>
+    <w:lvl w:ilvl="6">
+      <w:start w:val="1"/>
+      <w:numFmt w:val="bullet"/>
+      <w:lvlText w:val=""/>
+      <w:lvlJc w:val="left"/>
+      <w:pPr>
+        <w:ind w:left="2520" w:hanging="360"/>
+      </w:pPr>
+      <w:rPr>
+        <w:rFonts w:ascii="Wingdings" w:hAnsi="Wingdings" w:hint="default"/>
+      </w:rPr>
+    </w:lvl>
+    <w:lvl w:ilvl="7">
+      <w:start w:val="1"/>
+      <w:numFmt w:val="bullet"/>
+      <w:lvlText w:val=""/>
+      <w:lvlJc w:val="left"/>
+      <w:pPr>
+        <w:ind w:left="2880" w:hanging="360"/>
+      </w:pPr>
+      <w:rPr>
+        <w:rFonts w:ascii="Symbol" w:hAnsi="Symbol" w:hint="default"/>
+      </w:rPr>
+    </w:lvl>
+    <w:lvl w:ilvl="8">
+      <w:start w:val="1"/>
+      <w:numFmt w:val="bullet"/>
+      <w:lvlText w:val=""/>
+      <w:lvlJc w:val="left"/>
+      <w:pPr>
+        <w:ind w:left="3240" w:hanging="360"/>
+      </w:pPr>
+      <w:rPr>
+        <w:rFonts w:ascii="Symbol" w:hAnsi="Symbol" w:hint="default"/>
+      </w:rPr>
+    </w:lvl>
+  </w:abstractNum>
+  <w:abstractNum w:abstractNumId="17" w15:restartNumberingAfterBreak="0">
     <w:nsid w:val="51365DB3"/>
     <w:multiLevelType w:val="hybridMultilevel"/>
     <w:tmpl w:val="71984344"/>
@@ -8372,7 +9183,7 @@
       </w:pPr>
     </w:lvl>
   </w:abstractNum>
-  <w:abstractNum w:abstractNumId="15" w15:restartNumberingAfterBreak="0">
+  <w:abstractNum w:abstractNumId="18" w15:restartNumberingAfterBreak="0">
     <w:nsid w:val="567C2D35"/>
     <w:multiLevelType w:val="hybridMultilevel"/>
     <w:tmpl w:val="6BE8431A"/>
@@ -8461,7 +9272,7 @@
       </w:pPr>
     </w:lvl>
   </w:abstractNum>
-  <w:abstractNum w:abstractNumId="16" w15:restartNumberingAfterBreak="0">
+  <w:abstractNum w:abstractNumId="19" w15:restartNumberingAfterBreak="0">
     <w:nsid w:val="570F263A"/>
     <w:multiLevelType w:val="multilevel"/>
     <w:tmpl w:val="6576CAE6"/>
@@ -8610,7 +9421,7 @@
       </w:rPr>
     </w:lvl>
   </w:abstractNum>
-  <w:abstractNum w:abstractNumId="17" w15:restartNumberingAfterBreak="0">
+  <w:abstractNum w:abstractNumId="20" w15:restartNumberingAfterBreak="0">
     <w:nsid w:val="5BD94FA8"/>
     <w:multiLevelType w:val="hybridMultilevel"/>
     <w:tmpl w:val="9E70C6C6"/>
@@ -8699,7 +9510,7 @@
       </w:pPr>
     </w:lvl>
   </w:abstractNum>
-  <w:abstractNum w:abstractNumId="18" w15:restartNumberingAfterBreak="0">
+  <w:abstractNum w:abstractNumId="21" w15:restartNumberingAfterBreak="0">
     <w:nsid w:val="5D635CBC"/>
     <w:multiLevelType w:val="hybridMultilevel"/>
     <w:tmpl w:val="CA8C0BFE"/>
@@ -8788,7 +9599,7 @@
       </w:pPr>
     </w:lvl>
   </w:abstractNum>
-  <w:abstractNum w:abstractNumId="19" w15:restartNumberingAfterBreak="0">
+  <w:abstractNum w:abstractNumId="22" w15:restartNumberingAfterBreak="0">
     <w:nsid w:val="667F590E"/>
     <w:multiLevelType w:val="hybridMultilevel"/>
     <w:tmpl w:val="AE0EDDCE"/>
@@ -8877,7 +9688,7 @@
       </w:pPr>
     </w:lvl>
   </w:abstractNum>
-  <w:abstractNum w:abstractNumId="20" w15:restartNumberingAfterBreak="0">
+  <w:abstractNum w:abstractNumId="23" w15:restartNumberingAfterBreak="0">
     <w:nsid w:val="66B62C0B"/>
     <w:multiLevelType w:val="hybridMultilevel"/>
     <w:tmpl w:val="873EC1EC"/>
@@ -8966,7 +9777,7 @@
       </w:pPr>
     </w:lvl>
   </w:abstractNum>
-  <w:abstractNum w:abstractNumId="21" w15:restartNumberingAfterBreak="0">
+  <w:abstractNum w:abstractNumId="24" w15:restartNumberingAfterBreak="0">
     <w:nsid w:val="6BDC31F5"/>
     <w:multiLevelType w:val="multilevel"/>
     <w:tmpl w:val="7E8E7C0E"/>
@@ -9079,7 +9890,7 @@
       </w:rPr>
     </w:lvl>
   </w:abstractNum>
-  <w:abstractNum w:abstractNumId="22" w15:restartNumberingAfterBreak="0">
+  <w:abstractNum w:abstractNumId="25" w15:restartNumberingAfterBreak="0">
     <w:nsid w:val="723A6EC9"/>
     <w:multiLevelType w:val="multilevel"/>
     <w:tmpl w:val="040C0021"/>
@@ -9192,7 +10003,7 @@
       </w:rPr>
     </w:lvl>
   </w:abstractNum>
-  <w:abstractNum w:abstractNumId="23" w15:restartNumberingAfterBreak="0">
+  <w:abstractNum w:abstractNumId="26" w15:restartNumberingAfterBreak="0">
     <w:nsid w:val="761F51DD"/>
     <w:multiLevelType w:val="hybridMultilevel"/>
     <w:tmpl w:val="8536EB9A"/>
@@ -9281,7 +10092,7 @@
       </w:pPr>
     </w:lvl>
   </w:abstractNum>
-  <w:abstractNum w:abstractNumId="24" w15:restartNumberingAfterBreak="0">
+  <w:abstractNum w:abstractNumId="27" w15:restartNumberingAfterBreak="0">
     <w:nsid w:val="776820DC"/>
     <w:multiLevelType w:val="multilevel"/>
     <w:tmpl w:val="8F30BE2E"/>
@@ -9394,7 +10205,120 @@
       </w:rPr>
     </w:lvl>
   </w:abstractNum>
-  <w:abstractNum w:abstractNumId="25" w15:restartNumberingAfterBreak="0">
+  <w:abstractNum w:abstractNumId="28" w15:restartNumberingAfterBreak="0">
+    <w:nsid w:val="79E21E2B"/>
+    <w:multiLevelType w:val="multilevel"/>
+    <w:tmpl w:val="040C0021"/>
+    <w:lvl w:ilvl="0">
+      <w:start w:val="1"/>
+      <w:numFmt w:val="bullet"/>
+      <w:lvlText w:val=""/>
+      <w:lvlJc w:val="left"/>
+      <w:pPr>
+        <w:ind w:left="360" w:hanging="360"/>
+      </w:pPr>
+      <w:rPr>
+        <w:rFonts w:ascii="Wingdings" w:hAnsi="Wingdings" w:hint="default"/>
+      </w:rPr>
+    </w:lvl>
+    <w:lvl w:ilvl="1">
+      <w:start w:val="1"/>
+      <w:numFmt w:val="bullet"/>
+      <w:lvlText w:val=""/>
+      <w:lvlJc w:val="left"/>
+      <w:pPr>
+        <w:ind w:left="720" w:hanging="360"/>
+      </w:pPr>
+      <w:rPr>
+        <w:rFonts w:ascii="Wingdings" w:hAnsi="Wingdings" w:hint="default"/>
+      </w:rPr>
+    </w:lvl>
+    <w:lvl w:ilvl="2">
+      <w:start w:val="1"/>
+      <w:numFmt w:val="bullet"/>
+      <w:lvlText w:val=""/>
+      <w:lvlJc w:val="left"/>
+      <w:pPr>
+        <w:ind w:left="1080" w:hanging="360"/>
+      </w:pPr>
+      <w:rPr>
+        <w:rFonts w:ascii="Wingdings" w:hAnsi="Wingdings" w:hint="default"/>
+      </w:rPr>
+    </w:lvl>
+    <w:lvl w:ilvl="3">
+      <w:start w:val="1"/>
+      <w:numFmt w:val="bullet"/>
+      <w:lvlText w:val=""/>
+      <w:lvlJc w:val="left"/>
+      <w:pPr>
+        <w:ind w:left="1440" w:hanging="360"/>
+      </w:pPr>
+      <w:rPr>
+        <w:rFonts w:ascii="Symbol" w:hAnsi="Symbol" w:hint="default"/>
+      </w:rPr>
+    </w:lvl>
+    <w:lvl w:ilvl="4">
+      <w:start w:val="1"/>
+      <w:numFmt w:val="bullet"/>
+      <w:lvlText w:val=""/>
+      <w:lvlJc w:val="left"/>
+      <w:pPr>
+        <w:ind w:left="1800" w:hanging="360"/>
+      </w:pPr>
+      <w:rPr>
+        <w:rFonts w:ascii="Symbol" w:hAnsi="Symbol" w:hint="default"/>
+      </w:rPr>
+    </w:lvl>
+    <w:lvl w:ilvl="5">
+      <w:start w:val="1"/>
+      <w:numFmt w:val="bullet"/>
+      <w:lvlText w:val=""/>
+      <w:lvlJc w:val="left"/>
+      <w:pPr>
+        <w:ind w:left="2160" w:hanging="360"/>
+      </w:pPr>
+      <w:rPr>
+        <w:rFonts w:ascii="Wingdings" w:hAnsi="Wingdings" w:hint="default"/>
+      </w:rPr>
+    </w:lvl>
+    <w:lvl w:ilvl="6">
+      <w:start w:val="1"/>
+      <w:numFmt w:val="bullet"/>
+      <w:lvlText w:val=""/>
+      <w:lvlJc w:val="left"/>
+      <w:pPr>
+        <w:ind w:left="2520" w:hanging="360"/>
+      </w:pPr>
+      <w:rPr>
+        <w:rFonts w:ascii="Wingdings" w:hAnsi="Wingdings" w:hint="default"/>
+      </w:rPr>
+    </w:lvl>
+    <w:lvl w:ilvl="7">
+      <w:start w:val="1"/>
+      <w:numFmt w:val="bullet"/>
+      <w:lvlText w:val=""/>
+      <w:lvlJc w:val="left"/>
+      <w:pPr>
+        <w:ind w:left="2880" w:hanging="360"/>
+      </w:pPr>
+      <w:rPr>
+        <w:rFonts w:ascii="Symbol" w:hAnsi="Symbol" w:hint="default"/>
+      </w:rPr>
+    </w:lvl>
+    <w:lvl w:ilvl="8">
+      <w:start w:val="1"/>
+      <w:numFmt w:val="bullet"/>
+      <w:lvlText w:val=""/>
+      <w:lvlJc w:val="left"/>
+      <w:pPr>
+        <w:ind w:left="3240" w:hanging="360"/>
+      </w:pPr>
+      <w:rPr>
+        <w:rFonts w:ascii="Symbol" w:hAnsi="Symbol" w:hint="default"/>
+      </w:rPr>
+    </w:lvl>
+  </w:abstractNum>
+  <w:abstractNum w:abstractNumId="29" w15:restartNumberingAfterBreak="0">
     <w:nsid w:val="7B995E49"/>
     <w:multiLevelType w:val="multilevel"/>
     <w:tmpl w:val="C3B450B2"/>
@@ -9544,13 +10468,13 @@
     </w:lvl>
   </w:abstractNum>
   <w:num w:numId="1">
-    <w:abstractNumId w:val="14"/>
+    <w:abstractNumId w:val="17"/>
   </w:num>
   <w:num w:numId="2">
-    <w:abstractNumId w:val="8"/>
+    <w:abstractNumId w:val="9"/>
   </w:num>
   <w:num w:numId="3">
-    <w:abstractNumId w:val="21"/>
+    <w:abstractNumId w:val="24"/>
   </w:num>
   <w:num w:numId="4">
     <w:abstractNumId w:val="0"/>
@@ -9562,64 +10486,76 @@
     <w:abstractNumId w:val="7"/>
   </w:num>
   <w:num w:numId="7">
+    <w:abstractNumId w:val="26"/>
+  </w:num>
+  <w:num w:numId="8">
     <w:abstractNumId w:val="23"/>
   </w:num>
-  <w:num w:numId="8">
-    <w:abstractNumId w:val="20"/>
-  </w:num>
   <w:num w:numId="9">
-    <w:abstractNumId w:val="11"/>
+    <w:abstractNumId w:val="12"/>
   </w:num>
   <w:num w:numId="10">
-    <w:abstractNumId w:val="18"/>
+    <w:abstractNumId w:val="21"/>
   </w:num>
   <w:num w:numId="11">
     <w:abstractNumId w:val="5"/>
   </w:num>
   <w:num w:numId="12">
-    <w:abstractNumId w:val="15"/>
+    <w:abstractNumId w:val="18"/>
   </w:num>
   <w:num w:numId="13">
-    <w:abstractNumId w:val="19"/>
+    <w:abstractNumId w:val="22"/>
   </w:num>
   <w:num w:numId="14">
-    <w:abstractNumId w:val="17"/>
+    <w:abstractNumId w:val="20"/>
   </w:num>
   <w:num w:numId="15">
-    <w:abstractNumId w:val="16"/>
+    <w:abstractNumId w:val="19"/>
   </w:num>
   <w:num w:numId="16">
     <w:abstractNumId w:val="3"/>
   </w:num>
   <w:num w:numId="17">
-    <w:abstractNumId w:val="25"/>
+    <w:abstractNumId w:val="29"/>
   </w:num>
   <w:num w:numId="18">
-    <w:abstractNumId w:val="10"/>
+    <w:abstractNumId w:val="11"/>
   </w:num>
   <w:num w:numId="19">
-    <w:abstractNumId w:val="24"/>
+    <w:abstractNumId w:val="27"/>
   </w:num>
   <w:num w:numId="20">
-    <w:abstractNumId w:val="22"/>
+    <w:abstractNumId w:val="25"/>
   </w:num>
   <w:num w:numId="21">
     <w:abstractNumId w:val="1"/>
   </w:num>
   <w:num w:numId="22">
-    <w:abstractNumId w:val="13"/>
+    <w:abstractNumId w:val="15"/>
   </w:num>
   <w:num w:numId="23">
-    <w:abstractNumId w:val="12"/>
+    <w:abstractNumId w:val="13"/>
   </w:num>
   <w:num w:numId="24">
     <w:abstractNumId w:val="6"/>
   </w:num>
   <w:num w:numId="25">
-    <w:abstractNumId w:val="9"/>
+    <w:abstractNumId w:val="10"/>
   </w:num>
   <w:num w:numId="26">
     <w:abstractNumId w:val="4"/>
+  </w:num>
+  <w:num w:numId="27">
+    <w:abstractNumId w:val="14"/>
+  </w:num>
+  <w:num w:numId="28">
+    <w:abstractNumId w:val="8"/>
+  </w:num>
+  <w:num w:numId="29">
+    <w:abstractNumId w:val="16"/>
+  </w:num>
+  <w:num w:numId="30">
+    <w:abstractNumId w:val="28"/>
   </w:num>
 </w:numbering>
 </file>

</xml_diff>

<commit_message>
Diagramme de cas d utilisation et description détaillé fait il reste le diagramme de classe et de séquenceé
</commit_message>
<xml_diff>
--- a/Mon mémoire.docx
+++ b/Mon mémoire.docx
@@ -7061,11 +7061,3245 @@
           <w:szCs w:val="24"/>
           <w:shd w:val="clear" w:color="auto" w:fill="FFFFFF"/>
         </w:rPr>
+        <w:tab/>
+      </w:r>
+      <w:r>
+        <w:rPr>
+          <w:rFonts w:ascii="Times New Roman" w:hAnsi="Times New Roman" w:cs="Times New Roman"/>
+          <w:color w:val="202122"/>
+          <w:sz w:val="24"/>
+          <w:szCs w:val="24"/>
+          <w:shd w:val="clear" w:color="auto" w:fill="FFFFFF"/>
+        </w:rPr>
+        <w:tab/>
+      </w:r>
+      <w:r>
+        <w:rPr>
+          <w:rFonts w:ascii="Times New Roman" w:hAnsi="Times New Roman" w:cs="Times New Roman"/>
+          <w:color w:val="202122"/>
+          <w:sz w:val="24"/>
+          <w:szCs w:val="24"/>
+          <w:shd w:val="clear" w:color="auto" w:fill="FFFFFF"/>
+        </w:rPr>
         <w:t>Ce diagramme représente les cas d’utilisations de notre application. Ça nous donne une idée des principales fonctionnalités de notre application.</w:t>
       </w:r>
     </w:p>
+    <w:p>
+      <w:pPr>
+        <w:pStyle w:val="Paragraphedeliste"/>
+        <w:spacing w:line="360" w:lineRule="auto"/>
+        <w:ind w:left="0"/>
+        <w:rPr>
+          <w:rFonts w:ascii="Times New Roman" w:hAnsi="Times New Roman" w:cs="Times New Roman"/>
+          <w:color w:val="202122"/>
+          <w:sz w:val="24"/>
+          <w:szCs w:val="24"/>
+          <w:shd w:val="clear" w:color="auto" w:fill="FFFFFF"/>
+        </w:rPr>
+      </w:pPr>
+      <w:r>
+        <w:rPr>
+          <w:rFonts w:ascii="Times New Roman" w:hAnsi="Times New Roman" w:cs="Times New Roman"/>
+          <w:noProof/>
+          <w:color w:val="202122"/>
+          <w:sz w:val="24"/>
+          <w:szCs w:val="24"/>
+          <w:shd w:val="clear" w:color="auto" w:fill="FFFFFF"/>
+        </w:rPr>
+        <w:lastRenderedPageBreak/>
+        <w:drawing>
+          <wp:inline distT="0" distB="0" distL="0" distR="0" wp14:anchorId="10C84331" wp14:editId="10FBFB6A">
+            <wp:extent cx="5090160" cy="5486400"/>
+            <wp:effectExtent l="0" t="0" r="0" b="0"/>
+            <wp:docPr id="3" name="Image 3"/>
+            <wp:cNvGraphicFramePr>
+              <a:graphicFrameLocks xmlns:a="http://schemas.openxmlformats.org/drawingml/2006/main" noChangeAspect="1"/>
+            </wp:cNvGraphicFramePr>
+            <a:graphic xmlns:a="http://schemas.openxmlformats.org/drawingml/2006/main">
+              <a:graphicData uri="http://schemas.openxmlformats.org/drawingml/2006/picture">
+                <pic:pic xmlns:pic="http://schemas.openxmlformats.org/drawingml/2006/picture">
+                  <pic:nvPicPr>
+                    <pic:cNvPr id="0" name="Picture 1"/>
+                    <pic:cNvPicPr>
+                      <a:picLocks noChangeAspect="1" noChangeArrowheads="1"/>
+                    </pic:cNvPicPr>
+                  </pic:nvPicPr>
+                  <pic:blipFill>
+                    <a:blip r:embed="rId45">
+                      <a:extLst>
+                        <a:ext uri="{28A0092B-C50C-407E-A947-70E740481C1C}">
+                          <a14:useLocalDpi xmlns:a14="http://schemas.microsoft.com/office/drawing/2010/main" val="0"/>
+                        </a:ext>
+                      </a:extLst>
+                    </a:blip>
+                    <a:srcRect/>
+                    <a:stretch>
+                      <a:fillRect/>
+                    </a:stretch>
+                  </pic:blipFill>
+                  <pic:spPr bwMode="auto">
+                    <a:xfrm>
+                      <a:off x="0" y="0"/>
+                      <a:ext cx="5090160" cy="5486400"/>
+                    </a:xfrm>
+                    <a:prstGeom prst="rect">
+                      <a:avLst/>
+                    </a:prstGeom>
+                    <a:noFill/>
+                    <a:ln>
+                      <a:noFill/>
+                    </a:ln>
+                  </pic:spPr>
+                </pic:pic>
+              </a:graphicData>
+            </a:graphic>
+          </wp:inline>
+        </w:drawing>
+      </w:r>
+    </w:p>
+    <w:p>
+      <w:pPr>
+        <w:pStyle w:val="Paragraphedeliste"/>
+        <w:spacing w:line="360" w:lineRule="auto"/>
+        <w:ind w:left="0"/>
+        <w:jc w:val="center"/>
+        <w:rPr>
+          <w:rFonts w:ascii="Times New Roman" w:hAnsi="Times New Roman" w:cs="Times New Roman"/>
+          <w:b/>
+          <w:bCs/>
+          <w:color w:val="202122"/>
+          <w:sz w:val="28"/>
+          <w:szCs w:val="28"/>
+          <w:shd w:val="clear" w:color="auto" w:fill="FFFFFF"/>
+        </w:rPr>
+      </w:pPr>
+      <w:r>
+        <w:rPr>
+          <w:rFonts w:ascii="Times New Roman" w:hAnsi="Times New Roman" w:cs="Times New Roman"/>
+          <w:b/>
+          <w:bCs/>
+          <w:color w:val="202122"/>
+          <w:sz w:val="28"/>
+          <w:szCs w:val="28"/>
+          <w:shd w:val="clear" w:color="auto" w:fill="FFFFFF"/>
+        </w:rPr>
+        <w:t>Figure 1 : Diagramme de cas d’utilisation du système</w:t>
+      </w:r>
+    </w:p>
+    <w:p>
+      <w:pPr>
+        <w:pStyle w:val="Paragraphedeliste"/>
+        <w:spacing w:line="360" w:lineRule="auto"/>
+        <w:ind w:left="0"/>
+        <w:jc w:val="center"/>
+        <w:rPr>
+          <w:rFonts w:ascii="Times New Roman" w:hAnsi="Times New Roman" w:cs="Times New Roman"/>
+          <w:b/>
+          <w:bCs/>
+          <w:color w:val="202122"/>
+          <w:sz w:val="28"/>
+          <w:szCs w:val="28"/>
+          <w:u w:val="single"/>
+          <w:shd w:val="clear" w:color="auto" w:fill="FFFFFF"/>
+        </w:rPr>
+      </w:pPr>
+      <w:r>
+        <w:rPr>
+          <w:rFonts w:ascii="Times New Roman" w:hAnsi="Times New Roman" w:cs="Times New Roman"/>
+          <w:b/>
+          <w:bCs/>
+          <w:color w:val="202122"/>
+          <w:sz w:val="28"/>
+          <w:szCs w:val="28"/>
+          <w:u w:val="single"/>
+          <w:shd w:val="clear" w:color="auto" w:fill="FFFFFF"/>
+        </w:rPr>
+        <w:t>Diagramme de</w:t>
+      </w:r>
+      <w:r>
+        <w:rPr>
+          <w:rFonts w:ascii="Times New Roman" w:hAnsi="Times New Roman" w:cs="Times New Roman"/>
+          <w:b/>
+          <w:bCs/>
+          <w:color w:val="202122"/>
+          <w:sz w:val="28"/>
+          <w:szCs w:val="28"/>
+          <w:u w:val="single"/>
+          <w:shd w:val="clear" w:color="auto" w:fill="FFFFFF"/>
+        </w:rPr>
+        <w:t xml:space="preserve"> séquence système</w:t>
+      </w:r>
+    </w:p>
+    <w:p>
+      <w:pPr>
+        <w:pStyle w:val="Paragraphedeliste"/>
+        <w:spacing w:line="360" w:lineRule="auto"/>
+        <w:ind w:left="0"/>
+        <w:rPr>
+          <w:rFonts w:ascii="Times New Roman" w:hAnsi="Times New Roman" w:cs="Times New Roman"/>
+          <w:color w:val="202122"/>
+          <w:sz w:val="24"/>
+          <w:szCs w:val="24"/>
+          <w:shd w:val="clear" w:color="auto" w:fill="FFFFFF"/>
+        </w:rPr>
+      </w:pPr>
+      <w:r>
+        <w:rPr>
+          <w:rFonts w:ascii="Times New Roman" w:hAnsi="Times New Roman" w:cs="Times New Roman"/>
+          <w:color w:val="202122"/>
+          <w:sz w:val="24"/>
+          <w:szCs w:val="24"/>
+          <w:shd w:val="clear" w:color="auto" w:fill="FFFFFF"/>
+        </w:rPr>
+        <w:tab/>
+      </w:r>
+      <w:r>
+        <w:rPr>
+          <w:rFonts w:ascii="Times New Roman" w:hAnsi="Times New Roman" w:cs="Times New Roman"/>
+          <w:color w:val="202122"/>
+          <w:sz w:val="24"/>
+          <w:szCs w:val="24"/>
+          <w:shd w:val="clear" w:color="auto" w:fill="FFFFFF"/>
+        </w:rPr>
+        <w:tab/>
+      </w:r>
+      <w:r>
+        <w:rPr>
+          <w:rFonts w:ascii="Times New Roman" w:hAnsi="Times New Roman" w:cs="Times New Roman"/>
+          <w:color w:val="202122"/>
+          <w:sz w:val="24"/>
+          <w:szCs w:val="24"/>
+          <w:shd w:val="clear" w:color="auto" w:fill="FFFFFF"/>
+        </w:rPr>
+        <w:t xml:space="preserve">Dans cette partie nous nous focaliserons sur les cas d’utilisation les plus important de notre système, ainsi nous allons les décrire de </w:t>
+      </w:r>
+      <w:r>
+        <w:rPr>
+          <w:rFonts w:ascii="Times New Roman" w:hAnsi="Times New Roman" w:cs="Times New Roman"/>
+          <w:color w:val="202122"/>
+          <w:sz w:val="24"/>
+          <w:szCs w:val="24"/>
+          <w:shd w:val="clear" w:color="auto" w:fill="FFFFFF"/>
+        </w:rPr>
+        <w:t>façon détaillée</w:t>
+      </w:r>
+      <w:r>
+        <w:rPr>
+          <w:rFonts w:ascii="Times New Roman" w:hAnsi="Times New Roman" w:cs="Times New Roman"/>
+          <w:color w:val="202122"/>
+          <w:sz w:val="24"/>
+          <w:szCs w:val="24"/>
+          <w:shd w:val="clear" w:color="auto" w:fill="FFFFFF"/>
+        </w:rPr>
+        <w:t xml:space="preserve"> à l’intention de l’acteur lorsqu’il utilise le système et les séquences qu’il est susceptible d’effectuer.</w:t>
+      </w:r>
+    </w:p>
+    <w:p>
+      <w:pPr>
+        <w:pStyle w:val="Paragraphedeliste"/>
+        <w:spacing w:line="360" w:lineRule="auto"/>
+        <w:ind w:left="0"/>
+        <w:rPr>
+          <w:rFonts w:ascii="Times New Roman" w:hAnsi="Times New Roman" w:cs="Times New Roman"/>
+          <w:color w:val="202122"/>
+          <w:sz w:val="24"/>
+          <w:szCs w:val="24"/>
+          <w:shd w:val="clear" w:color="auto" w:fill="FFFFFF"/>
+        </w:rPr>
+      </w:pPr>
+    </w:p>
+    <w:p>
+      <w:pPr>
+        <w:pStyle w:val="Paragraphedeliste"/>
+        <w:spacing w:line="360" w:lineRule="auto"/>
+        <w:ind w:left="0"/>
+        <w:jc w:val="center"/>
+        <w:rPr>
+          <w:rFonts w:ascii="Times New Roman" w:hAnsi="Times New Roman" w:cs="Times New Roman"/>
+          <w:b/>
+          <w:bCs/>
+          <w:color w:val="202122"/>
+          <w:sz w:val="28"/>
+          <w:szCs w:val="28"/>
+          <w:shd w:val="clear" w:color="auto" w:fill="FFFFFF"/>
+        </w:rPr>
+      </w:pPr>
+      <w:r>
+        <w:rPr>
+          <w:rFonts w:ascii="Times New Roman" w:hAnsi="Times New Roman" w:cs="Times New Roman"/>
+          <w:b/>
+          <w:bCs/>
+          <w:color w:val="202122"/>
+          <w:sz w:val="28"/>
+          <w:szCs w:val="28"/>
+          <w:shd w:val="clear" w:color="auto" w:fill="FFFFFF"/>
+        </w:rPr>
+        <w:t>Description des scénarios</w:t>
+      </w:r>
+    </w:p>
+    <w:p>
+      <w:pPr>
+        <w:pStyle w:val="Paragraphedeliste"/>
+        <w:spacing w:line="360" w:lineRule="auto"/>
+        <w:ind w:left="0"/>
+        <w:jc w:val="both"/>
+        <w:rPr>
+          <w:rFonts w:ascii="Times New Roman" w:hAnsi="Times New Roman" w:cs="Times New Roman"/>
+          <w:color w:val="202122"/>
+          <w:sz w:val="28"/>
+          <w:szCs w:val="28"/>
+          <w:shd w:val="clear" w:color="auto" w:fill="FFFFFF"/>
+        </w:rPr>
+      </w:pPr>
+    </w:p>
+    <w:p>
+      <w:pPr>
+        <w:rPr>
+          <w:rFonts w:ascii="Times New Roman" w:hAnsi="Times New Roman" w:cs="Times New Roman"/>
+          <w:color w:val="202122"/>
+          <w:sz w:val="24"/>
+          <w:szCs w:val="24"/>
+          <w:shd w:val="clear" w:color="auto" w:fill="FFFFFF"/>
+        </w:rPr>
+      </w:pPr>
+      <w:r>
+        <w:rPr>
+          <w:rFonts w:ascii="Times New Roman" w:hAnsi="Times New Roman" w:cs="Times New Roman"/>
+          <w:color w:val="202122"/>
+          <w:sz w:val="24"/>
+          <w:szCs w:val="24"/>
+          <w:shd w:val="clear" w:color="auto" w:fill="FFFFFF"/>
+        </w:rPr>
+        <w:br w:type="page"/>
+      </w:r>
+    </w:p>
+    <w:tbl>
+      <w:tblPr>
+        <w:tblStyle w:val="Grilledutableau"/>
+        <w:tblpPr w:leftFromText="141" w:rightFromText="141" w:vertAnchor="page" w:horzAnchor="margin" w:tblpY="3685"/>
+        <w:tblW w:w="0" w:type="auto"/>
+        <w:tblLook w:val="04A0" w:firstRow="1" w:lastRow="0" w:firstColumn="1" w:lastColumn="0" w:noHBand="0" w:noVBand="1"/>
+      </w:tblPr>
+      <w:tblGrid>
+        <w:gridCol w:w="9016"/>
+      </w:tblGrid>
+      <w:tr>
+        <w:tc>
+          <w:tcPr>
+            <w:tcW w:w="9016" w:type="dxa"/>
+          </w:tcPr>
+          <w:p>
+            <w:pPr>
+              <w:pStyle w:val="Paragraphedeliste"/>
+              <w:spacing w:line="360" w:lineRule="auto"/>
+              <w:ind w:left="0"/>
+              <w:jc w:val="both"/>
+              <w:rPr>
+                <w:rFonts w:ascii="Times New Roman" w:hAnsi="Times New Roman" w:cs="Times New Roman"/>
+                <w:b/>
+                <w:bCs/>
+                <w:color w:val="202122"/>
+                <w:sz w:val="24"/>
+                <w:szCs w:val="24"/>
+                <w:shd w:val="clear" w:color="auto" w:fill="FFFFFF"/>
+              </w:rPr>
+            </w:pPr>
+            <w:r>
+              <w:rPr>
+                <w:rFonts w:ascii="Times New Roman" w:hAnsi="Times New Roman" w:cs="Times New Roman"/>
+                <w:b/>
+                <w:bCs/>
+                <w:color w:val="202122"/>
+                <w:sz w:val="24"/>
+                <w:szCs w:val="24"/>
+                <w:shd w:val="clear" w:color="auto" w:fill="FFFFFF"/>
+              </w:rPr>
+              <w:lastRenderedPageBreak/>
+              <w:t>Identification</w:t>
+            </w:r>
+          </w:p>
+          <w:p>
+            <w:pPr>
+              <w:pStyle w:val="Paragraphedeliste"/>
+              <w:spacing w:line="360" w:lineRule="auto"/>
+              <w:ind w:left="0"/>
+              <w:jc w:val="both"/>
+              <w:rPr>
+                <w:rFonts w:ascii="Times New Roman" w:hAnsi="Times New Roman" w:cs="Times New Roman"/>
+                <w:color w:val="202122"/>
+                <w:sz w:val="24"/>
+                <w:szCs w:val="24"/>
+                <w:shd w:val="clear" w:color="auto" w:fill="FFFFFF"/>
+              </w:rPr>
+            </w:pPr>
+          </w:p>
+          <w:p>
+            <w:pPr>
+              <w:pStyle w:val="Paragraphedeliste"/>
+              <w:spacing w:line="360" w:lineRule="auto"/>
+              <w:ind w:left="0"/>
+              <w:jc w:val="both"/>
+              <w:rPr>
+                <w:rFonts w:ascii="Times New Roman" w:hAnsi="Times New Roman" w:cs="Times New Roman"/>
+                <w:color w:val="202122"/>
+                <w:sz w:val="24"/>
+                <w:szCs w:val="24"/>
+                <w:shd w:val="clear" w:color="auto" w:fill="FFFFFF"/>
+              </w:rPr>
+            </w:pPr>
+            <w:r>
+              <w:rPr>
+                <w:rFonts w:ascii="Times New Roman" w:hAnsi="Times New Roman" w:cs="Times New Roman"/>
+                <w:b/>
+                <w:bCs/>
+                <w:color w:val="202122"/>
+                <w:sz w:val="24"/>
+                <w:szCs w:val="24"/>
+                <w:shd w:val="clear" w:color="auto" w:fill="FFFFFF"/>
+              </w:rPr>
+              <w:t>Titre :</w:t>
+            </w:r>
+            <w:r>
+              <w:rPr>
+                <w:rFonts w:ascii="Times New Roman" w:hAnsi="Times New Roman" w:cs="Times New Roman"/>
+                <w:color w:val="202122"/>
+                <w:sz w:val="24"/>
+                <w:szCs w:val="24"/>
+                <w:shd w:val="clear" w:color="auto" w:fill="FFFFFF"/>
+              </w:rPr>
+              <w:t xml:space="preserve"> Authentification</w:t>
+            </w:r>
+          </w:p>
+          <w:p>
+            <w:pPr>
+              <w:pStyle w:val="Paragraphedeliste"/>
+              <w:spacing w:line="360" w:lineRule="auto"/>
+              <w:ind w:left="0"/>
+              <w:jc w:val="both"/>
+              <w:rPr>
+                <w:rFonts w:ascii="Times New Roman" w:hAnsi="Times New Roman" w:cs="Times New Roman"/>
+                <w:color w:val="202122"/>
+                <w:sz w:val="24"/>
+                <w:szCs w:val="24"/>
+                <w:shd w:val="clear" w:color="auto" w:fill="FFFFFF"/>
+              </w:rPr>
+            </w:pPr>
+            <w:r>
+              <w:rPr>
+                <w:rFonts w:ascii="Times New Roman" w:hAnsi="Times New Roman" w:cs="Times New Roman"/>
+                <w:b/>
+                <w:bCs/>
+                <w:color w:val="202122"/>
+                <w:sz w:val="24"/>
+                <w:szCs w:val="24"/>
+                <w:shd w:val="clear" w:color="auto" w:fill="FFFFFF"/>
+              </w:rPr>
+              <w:t>Résumé :</w:t>
+            </w:r>
+            <w:r>
+              <w:rPr>
+                <w:rFonts w:ascii="Times New Roman" w:hAnsi="Times New Roman" w:cs="Times New Roman"/>
+                <w:color w:val="202122"/>
+                <w:sz w:val="24"/>
+                <w:szCs w:val="24"/>
+                <w:shd w:val="clear" w:color="auto" w:fill="FFFFFF"/>
+              </w:rPr>
+              <w:t xml:space="preserve"> </w:t>
+            </w:r>
+            <w:r>
+              <w:rPr>
+                <w:rFonts w:ascii="Times New Roman" w:hAnsi="Times New Roman" w:cs="Times New Roman"/>
+                <w:color w:val="202122"/>
+                <w:sz w:val="24"/>
+                <w:szCs w:val="24"/>
+                <w:shd w:val="clear" w:color="auto" w:fill="FFFFFF"/>
+              </w:rPr>
+              <w:t>C</w:t>
+            </w:r>
+            <w:r>
+              <w:rPr>
+                <w:rFonts w:ascii="Times New Roman" w:hAnsi="Times New Roman" w:cs="Times New Roman"/>
+                <w:color w:val="202122"/>
+                <w:sz w:val="24"/>
+                <w:szCs w:val="24"/>
+                <w:shd w:val="clear" w:color="auto" w:fill="FFFFFF"/>
+              </w:rPr>
+              <w:t>e cas d’utilisation permet à l’utilisateur de se connecter au système</w:t>
+            </w:r>
+          </w:p>
+          <w:p>
+            <w:pPr>
+              <w:pStyle w:val="Paragraphedeliste"/>
+              <w:spacing w:line="360" w:lineRule="auto"/>
+              <w:ind w:left="0"/>
+              <w:jc w:val="both"/>
+              <w:rPr>
+                <w:rFonts w:ascii="Times New Roman" w:hAnsi="Times New Roman" w:cs="Times New Roman"/>
+                <w:color w:val="202122"/>
+                <w:sz w:val="24"/>
+                <w:szCs w:val="24"/>
+                <w:shd w:val="clear" w:color="auto" w:fill="FFFFFF"/>
+              </w:rPr>
+            </w:pPr>
+            <w:r>
+              <w:rPr>
+                <w:rFonts w:ascii="Times New Roman" w:hAnsi="Times New Roman" w:cs="Times New Roman"/>
+                <w:b/>
+                <w:bCs/>
+                <w:color w:val="202122"/>
+                <w:sz w:val="24"/>
+                <w:szCs w:val="24"/>
+                <w:shd w:val="clear" w:color="auto" w:fill="FFFFFF"/>
+              </w:rPr>
+              <w:t>Acteurs :</w:t>
+            </w:r>
+            <w:r>
+              <w:rPr>
+                <w:rFonts w:ascii="Times New Roman" w:hAnsi="Times New Roman" w:cs="Times New Roman"/>
+                <w:color w:val="202122"/>
+                <w:sz w:val="24"/>
+                <w:szCs w:val="24"/>
+                <w:shd w:val="clear" w:color="auto" w:fill="FFFFFF"/>
+              </w:rPr>
+              <w:t xml:space="preserve"> Administrateurs, Étudiants, Professeurs</w:t>
+            </w:r>
+          </w:p>
+          <w:p>
+            <w:pPr>
+              <w:pStyle w:val="Paragraphedeliste"/>
+              <w:spacing w:line="360" w:lineRule="auto"/>
+              <w:ind w:left="0"/>
+              <w:jc w:val="both"/>
+              <w:rPr>
+                <w:rFonts w:ascii="Times New Roman" w:hAnsi="Times New Roman" w:cs="Times New Roman"/>
+                <w:color w:val="202122"/>
+                <w:sz w:val="24"/>
+                <w:szCs w:val="24"/>
+                <w:shd w:val="clear" w:color="auto" w:fill="FFFFFF"/>
+              </w:rPr>
+            </w:pPr>
+          </w:p>
+        </w:tc>
+      </w:tr>
+      <w:tr>
+        <w:tc>
+          <w:tcPr>
+            <w:tcW w:w="9016" w:type="dxa"/>
+          </w:tcPr>
+          <w:p>
+            <w:pPr>
+              <w:pStyle w:val="Paragraphedeliste"/>
+              <w:spacing w:line="360" w:lineRule="auto"/>
+              <w:ind w:left="0"/>
+              <w:jc w:val="both"/>
+              <w:rPr>
+                <w:rFonts w:ascii="Times New Roman" w:hAnsi="Times New Roman" w:cs="Times New Roman"/>
+                <w:b/>
+                <w:bCs/>
+                <w:color w:val="202122"/>
+                <w:sz w:val="24"/>
+                <w:szCs w:val="24"/>
+                <w:shd w:val="clear" w:color="auto" w:fill="FFFFFF"/>
+              </w:rPr>
+            </w:pPr>
+            <w:r>
+              <w:rPr>
+                <w:rFonts w:ascii="Times New Roman" w:hAnsi="Times New Roman" w:cs="Times New Roman"/>
+                <w:b/>
+                <w:bCs/>
+                <w:color w:val="202122"/>
+                <w:sz w:val="24"/>
+                <w:szCs w:val="24"/>
+                <w:shd w:val="clear" w:color="auto" w:fill="FFFFFF"/>
+              </w:rPr>
+              <w:t>Description des scénarios :</w:t>
+            </w:r>
+          </w:p>
+          <w:p>
+            <w:pPr>
+              <w:pStyle w:val="Paragraphedeliste"/>
+              <w:spacing w:line="360" w:lineRule="auto"/>
+              <w:ind w:left="0"/>
+              <w:rPr>
+                <w:rFonts w:ascii="Times New Roman" w:hAnsi="Times New Roman" w:cs="Times New Roman"/>
+                <w:color w:val="202122"/>
+                <w:sz w:val="24"/>
+                <w:szCs w:val="24"/>
+                <w:shd w:val="clear" w:color="auto" w:fill="FFFFFF"/>
+              </w:rPr>
+            </w:pPr>
+            <w:r>
+              <w:rPr>
+                <w:rFonts w:ascii="Times New Roman" w:hAnsi="Times New Roman" w:cs="Times New Roman"/>
+                <w:b/>
+                <w:bCs/>
+                <w:color w:val="202122"/>
+                <w:sz w:val="24"/>
+                <w:szCs w:val="24"/>
+                <w:shd w:val="clear" w:color="auto" w:fill="FFFFFF"/>
+              </w:rPr>
+              <w:t>Préconditions</w:t>
+            </w:r>
+            <w:r>
+              <w:rPr>
+                <w:rFonts w:ascii="Times New Roman" w:hAnsi="Times New Roman" w:cs="Times New Roman"/>
+                <w:color w:val="202122"/>
+                <w:sz w:val="24"/>
+                <w:szCs w:val="24"/>
+                <w:shd w:val="clear" w:color="auto" w:fill="FFFFFF"/>
+              </w:rPr>
+              <w:t> : L’utilisateur doit etre crée dans la base de données et connaitre ses identifiants.</w:t>
+            </w:r>
+          </w:p>
+          <w:p>
+            <w:pPr>
+              <w:pStyle w:val="Paragraphedeliste"/>
+              <w:spacing w:line="360" w:lineRule="auto"/>
+              <w:ind w:left="0"/>
+              <w:rPr>
+                <w:rFonts w:ascii="Times New Roman" w:hAnsi="Times New Roman" w:cs="Times New Roman"/>
+                <w:color w:val="202122"/>
+                <w:sz w:val="24"/>
+                <w:szCs w:val="24"/>
+                <w:shd w:val="clear" w:color="auto" w:fill="FFFFFF"/>
+              </w:rPr>
+            </w:pPr>
+            <w:r>
+              <w:rPr>
+                <w:rFonts w:ascii="Times New Roman" w:hAnsi="Times New Roman" w:cs="Times New Roman"/>
+                <w:b/>
+                <w:bCs/>
+                <w:color w:val="202122"/>
+                <w:sz w:val="24"/>
+                <w:szCs w:val="24"/>
+                <w:shd w:val="clear" w:color="auto" w:fill="FFFFFF"/>
+              </w:rPr>
+              <w:t>Scénario</w:t>
+            </w:r>
+            <w:r>
+              <w:rPr>
+                <w:rFonts w:ascii="Times New Roman" w:hAnsi="Times New Roman" w:cs="Times New Roman"/>
+                <w:color w:val="202122"/>
+                <w:sz w:val="24"/>
+                <w:szCs w:val="24"/>
+                <w:shd w:val="clear" w:color="auto" w:fill="FFFFFF"/>
+              </w:rPr>
+              <w:t xml:space="preserve"> nominal :</w:t>
+            </w:r>
+          </w:p>
+          <w:p>
+            <w:pPr>
+              <w:pStyle w:val="Paragraphedeliste"/>
+              <w:numPr>
+                <w:ilvl w:val="0"/>
+                <w:numId w:val="31"/>
+              </w:numPr>
+              <w:spacing w:line="360" w:lineRule="auto"/>
+              <w:rPr>
+                <w:rFonts w:ascii="Times New Roman" w:hAnsi="Times New Roman" w:cs="Times New Roman"/>
+                <w:color w:val="202122"/>
+                <w:sz w:val="24"/>
+                <w:szCs w:val="24"/>
+                <w:shd w:val="clear" w:color="auto" w:fill="FFFFFF"/>
+              </w:rPr>
+            </w:pPr>
+            <w:r>
+              <w:rPr>
+                <w:rFonts w:ascii="Times New Roman" w:hAnsi="Times New Roman" w:cs="Times New Roman"/>
+                <w:color w:val="202122"/>
+                <w:sz w:val="24"/>
+                <w:szCs w:val="24"/>
+                <w:shd w:val="clear" w:color="auto" w:fill="FFFFFF"/>
+              </w:rPr>
+              <w:t xml:space="preserve">L’utilisateur </w:t>
+            </w:r>
+            <w:r>
+              <w:rPr>
+                <w:rFonts w:ascii="Times New Roman" w:hAnsi="Times New Roman" w:cs="Times New Roman"/>
+                <w:color w:val="202122"/>
+                <w:sz w:val="24"/>
+                <w:szCs w:val="24"/>
+                <w:shd w:val="clear" w:color="auto" w:fill="FFFFFF"/>
+              </w:rPr>
+              <w:t>démarre</w:t>
+            </w:r>
+            <w:r>
+              <w:rPr>
+                <w:rFonts w:ascii="Times New Roman" w:hAnsi="Times New Roman" w:cs="Times New Roman"/>
+                <w:color w:val="202122"/>
+                <w:sz w:val="24"/>
+                <w:szCs w:val="24"/>
+                <w:shd w:val="clear" w:color="auto" w:fill="FFFFFF"/>
+              </w:rPr>
+              <w:t xml:space="preserve"> l’application</w:t>
+            </w:r>
+          </w:p>
+          <w:p>
+            <w:pPr>
+              <w:pStyle w:val="Paragraphedeliste"/>
+              <w:numPr>
+                <w:ilvl w:val="0"/>
+                <w:numId w:val="31"/>
+              </w:numPr>
+              <w:spacing w:line="360" w:lineRule="auto"/>
+              <w:rPr>
+                <w:rFonts w:ascii="Times New Roman" w:hAnsi="Times New Roman" w:cs="Times New Roman"/>
+                <w:color w:val="202122"/>
+                <w:sz w:val="24"/>
+                <w:szCs w:val="24"/>
+                <w:shd w:val="clear" w:color="auto" w:fill="FFFFFF"/>
+              </w:rPr>
+            </w:pPr>
+            <w:r>
+              <w:rPr>
+                <w:rFonts w:ascii="Times New Roman" w:hAnsi="Times New Roman" w:cs="Times New Roman"/>
+                <w:color w:val="202122"/>
+                <w:sz w:val="24"/>
+                <w:szCs w:val="24"/>
+                <w:shd w:val="clear" w:color="auto" w:fill="FFFFFF"/>
+              </w:rPr>
+              <w:t>Le système affiche le formulaire de connexion</w:t>
+            </w:r>
+          </w:p>
+          <w:p>
+            <w:pPr>
+              <w:pStyle w:val="Paragraphedeliste"/>
+              <w:numPr>
+                <w:ilvl w:val="0"/>
+                <w:numId w:val="31"/>
+              </w:numPr>
+              <w:spacing w:line="360" w:lineRule="auto"/>
+              <w:rPr>
+                <w:rFonts w:ascii="Times New Roman" w:hAnsi="Times New Roman" w:cs="Times New Roman"/>
+                <w:color w:val="202122"/>
+                <w:sz w:val="24"/>
+                <w:szCs w:val="24"/>
+                <w:shd w:val="clear" w:color="auto" w:fill="FFFFFF"/>
+              </w:rPr>
+            </w:pPr>
+            <w:r>
+              <w:rPr>
+                <w:rFonts w:ascii="Times New Roman" w:hAnsi="Times New Roman" w:cs="Times New Roman"/>
+                <w:color w:val="202122"/>
+                <w:sz w:val="24"/>
+                <w:szCs w:val="24"/>
+                <w:shd w:val="clear" w:color="auto" w:fill="FFFFFF"/>
+              </w:rPr>
+              <w:t>L’utilisateur saisi son login et son mot de passe</w:t>
+            </w:r>
+          </w:p>
+          <w:p>
+            <w:pPr>
+              <w:pStyle w:val="Paragraphedeliste"/>
+              <w:numPr>
+                <w:ilvl w:val="0"/>
+                <w:numId w:val="31"/>
+              </w:numPr>
+              <w:spacing w:line="360" w:lineRule="auto"/>
+              <w:rPr>
+                <w:rFonts w:ascii="Times New Roman" w:hAnsi="Times New Roman" w:cs="Times New Roman"/>
+                <w:color w:val="202122"/>
+                <w:sz w:val="24"/>
+                <w:szCs w:val="24"/>
+                <w:shd w:val="clear" w:color="auto" w:fill="FFFFFF"/>
+              </w:rPr>
+            </w:pPr>
+            <w:r>
+              <w:rPr>
+                <w:rFonts w:ascii="Times New Roman" w:hAnsi="Times New Roman" w:cs="Times New Roman"/>
+                <w:color w:val="202122"/>
+                <w:sz w:val="24"/>
+                <w:szCs w:val="24"/>
+                <w:shd w:val="clear" w:color="auto" w:fill="FFFFFF"/>
+              </w:rPr>
+              <w:t xml:space="preserve">Le système vérifie les identifiants de </w:t>
+            </w:r>
+            <w:r>
+              <w:rPr>
+                <w:rFonts w:ascii="Times New Roman" w:hAnsi="Times New Roman" w:cs="Times New Roman"/>
+                <w:color w:val="202122"/>
+                <w:sz w:val="24"/>
+                <w:szCs w:val="24"/>
+                <w:shd w:val="clear" w:color="auto" w:fill="FFFFFF"/>
+              </w:rPr>
+              <w:t>connexion</w:t>
+            </w:r>
+            <w:r>
+              <w:rPr>
+                <w:rFonts w:ascii="Times New Roman" w:hAnsi="Times New Roman" w:cs="Times New Roman"/>
+                <w:color w:val="202122"/>
+                <w:sz w:val="24"/>
+                <w:szCs w:val="24"/>
+                <w:shd w:val="clear" w:color="auto" w:fill="FFFFFF"/>
+              </w:rPr>
+              <w:t xml:space="preserve"> de l’utilisateur</w:t>
+            </w:r>
+          </w:p>
+          <w:p>
+            <w:pPr>
+              <w:pStyle w:val="Paragraphedeliste"/>
+              <w:numPr>
+                <w:ilvl w:val="0"/>
+                <w:numId w:val="31"/>
+              </w:numPr>
+              <w:spacing w:line="360" w:lineRule="auto"/>
+              <w:rPr>
+                <w:rFonts w:ascii="Times New Roman" w:hAnsi="Times New Roman" w:cs="Times New Roman"/>
+                <w:color w:val="202122"/>
+                <w:sz w:val="24"/>
+                <w:szCs w:val="24"/>
+                <w:shd w:val="clear" w:color="auto" w:fill="FFFFFF"/>
+              </w:rPr>
+            </w:pPr>
+            <w:r>
+              <w:rPr>
+                <w:rFonts w:ascii="Times New Roman" w:hAnsi="Times New Roman" w:cs="Times New Roman"/>
+                <w:color w:val="202122"/>
+                <w:sz w:val="24"/>
+                <w:szCs w:val="24"/>
+                <w:shd w:val="clear" w:color="auto" w:fill="FFFFFF"/>
+              </w:rPr>
+              <w:t xml:space="preserve">Le </w:t>
+            </w:r>
+            <w:r>
+              <w:rPr>
+                <w:rFonts w:ascii="Times New Roman" w:hAnsi="Times New Roman" w:cs="Times New Roman"/>
+                <w:color w:val="202122"/>
+                <w:sz w:val="24"/>
+                <w:szCs w:val="24"/>
+                <w:shd w:val="clear" w:color="auto" w:fill="FFFFFF"/>
+              </w:rPr>
+              <w:t>système</w:t>
+            </w:r>
+            <w:r>
+              <w:rPr>
+                <w:rFonts w:ascii="Times New Roman" w:hAnsi="Times New Roman" w:cs="Times New Roman"/>
+                <w:color w:val="202122"/>
+                <w:sz w:val="24"/>
+                <w:szCs w:val="24"/>
+                <w:shd w:val="clear" w:color="auto" w:fill="FFFFFF"/>
+              </w:rPr>
+              <w:t xml:space="preserve"> renvoi à l’utilisateur la</w:t>
+            </w:r>
+            <w:r>
+              <w:rPr>
+                <w:rFonts w:ascii="Times New Roman" w:hAnsi="Times New Roman" w:cs="Times New Roman"/>
+                <w:color w:val="202122"/>
+                <w:sz w:val="24"/>
+                <w:szCs w:val="24"/>
+                <w:shd w:val="clear" w:color="auto" w:fill="FFFFFF"/>
+              </w:rPr>
+              <w:t xml:space="preserve"> page</w:t>
+            </w:r>
+            <w:r>
+              <w:rPr>
+                <w:rFonts w:ascii="Times New Roman" w:hAnsi="Times New Roman" w:cs="Times New Roman"/>
+                <w:color w:val="202122"/>
+                <w:sz w:val="24"/>
+                <w:szCs w:val="24"/>
+                <w:shd w:val="clear" w:color="auto" w:fill="FFFFFF"/>
+              </w:rPr>
+              <w:t xml:space="preserve"> correspondante à s</w:t>
+            </w:r>
+            <w:r>
+              <w:rPr>
+                <w:rFonts w:ascii="Times New Roman" w:hAnsi="Times New Roman" w:cs="Times New Roman"/>
+                <w:color w:val="202122"/>
+                <w:sz w:val="24"/>
+                <w:szCs w:val="24"/>
+                <w:shd w:val="clear" w:color="auto" w:fill="FFFFFF"/>
+              </w:rPr>
+              <w:t>es droits d’accès</w:t>
+            </w:r>
+          </w:p>
+          <w:p>
+            <w:pPr>
+              <w:pStyle w:val="Paragraphedeliste"/>
+              <w:spacing w:line="360" w:lineRule="auto"/>
+              <w:ind w:left="2172" w:hanging="2280"/>
+              <w:rPr>
+                <w:rFonts w:ascii="Times New Roman" w:hAnsi="Times New Roman" w:cs="Times New Roman"/>
+                <w:b/>
+                <w:bCs/>
+                <w:color w:val="202122"/>
+                <w:sz w:val="24"/>
+                <w:szCs w:val="24"/>
+                <w:shd w:val="clear" w:color="auto" w:fill="FFFFFF"/>
+              </w:rPr>
+            </w:pPr>
+            <w:r>
+              <w:rPr>
+                <w:rFonts w:ascii="Times New Roman" w:hAnsi="Times New Roman" w:cs="Times New Roman"/>
+                <w:color w:val="202122"/>
+                <w:sz w:val="24"/>
+                <w:szCs w:val="24"/>
+                <w:shd w:val="clear" w:color="auto" w:fill="FFFFFF"/>
+              </w:rPr>
+              <w:t xml:space="preserve"> </w:t>
+            </w:r>
+            <w:r>
+              <w:rPr>
+                <w:rFonts w:ascii="Times New Roman" w:hAnsi="Times New Roman" w:cs="Times New Roman"/>
+                <w:b/>
+                <w:bCs/>
+                <w:color w:val="202122"/>
+                <w:sz w:val="24"/>
+                <w:szCs w:val="24"/>
+                <w:shd w:val="clear" w:color="auto" w:fill="FFFFFF"/>
+              </w:rPr>
+              <w:t>Enchainement alternatif :</w:t>
+            </w:r>
+          </w:p>
+          <w:p>
+            <w:pPr>
+              <w:pStyle w:val="Paragraphedeliste"/>
+              <w:spacing w:line="360" w:lineRule="auto"/>
+              <w:ind w:left="0" w:firstLine="34"/>
+              <w:rPr>
+                <w:rFonts w:ascii="Times New Roman" w:hAnsi="Times New Roman" w:cs="Times New Roman"/>
+                <w:color w:val="202122"/>
+                <w:sz w:val="24"/>
+                <w:szCs w:val="24"/>
+                <w:shd w:val="clear" w:color="auto" w:fill="FFFFFF"/>
+              </w:rPr>
+            </w:pPr>
+            <w:r>
+              <w:rPr>
+                <w:rFonts w:ascii="Times New Roman" w:hAnsi="Times New Roman" w:cs="Times New Roman"/>
+                <w:color w:val="202122"/>
+                <w:sz w:val="24"/>
+                <w:szCs w:val="24"/>
+                <w:shd w:val="clear" w:color="auto" w:fill="FFFFFF"/>
+              </w:rPr>
+              <w:t xml:space="preserve">A1 : Le login ou/et le mot de passe de l’utilisateur est invalide réessayer (4.) le système indique à </w:t>
+            </w:r>
+            <w:r>
+              <w:rPr>
+                <w:rFonts w:ascii="Times New Roman" w:hAnsi="Times New Roman" w:cs="Times New Roman"/>
+                <w:color w:val="202122"/>
+                <w:sz w:val="24"/>
+                <w:szCs w:val="24"/>
+                <w:shd w:val="clear" w:color="auto" w:fill="FFFFFF"/>
+              </w:rPr>
+              <w:t>l’utilisateur la</w:t>
+            </w:r>
+            <w:r>
+              <w:rPr>
+                <w:rFonts w:ascii="Times New Roman" w:hAnsi="Times New Roman" w:cs="Times New Roman"/>
+                <w:color w:val="202122"/>
+                <w:sz w:val="24"/>
+                <w:szCs w:val="24"/>
+                <w:shd w:val="clear" w:color="auto" w:fill="FFFFFF"/>
+              </w:rPr>
+              <w:t xml:space="preserve"> non validation de ses </w:t>
+            </w:r>
+            <w:r>
+              <w:rPr>
+                <w:rFonts w:ascii="Times New Roman" w:hAnsi="Times New Roman" w:cs="Times New Roman"/>
+                <w:color w:val="202122"/>
+                <w:sz w:val="24"/>
+                <w:szCs w:val="24"/>
+                <w:shd w:val="clear" w:color="auto" w:fill="FFFFFF"/>
+              </w:rPr>
+              <w:t>identifiants</w:t>
+            </w:r>
+            <w:r>
+              <w:rPr>
+                <w:rFonts w:ascii="Times New Roman" w:hAnsi="Times New Roman" w:cs="Times New Roman"/>
+                <w:color w:val="202122"/>
+                <w:sz w:val="24"/>
+                <w:szCs w:val="24"/>
+                <w:shd w:val="clear" w:color="auto" w:fill="FFFFFF"/>
+              </w:rPr>
+              <w:t xml:space="preserve"> pour la première ou deuxieme fois.</w:t>
+            </w:r>
+          </w:p>
+          <w:p>
+            <w:pPr>
+              <w:pStyle w:val="Paragraphedeliste"/>
+              <w:spacing w:line="360" w:lineRule="auto"/>
+              <w:ind w:left="0"/>
+              <w:rPr>
+                <w:rFonts w:ascii="Times New Roman" w:hAnsi="Times New Roman" w:cs="Times New Roman"/>
+                <w:b/>
+                <w:bCs/>
+                <w:color w:val="202122"/>
+                <w:sz w:val="24"/>
+                <w:szCs w:val="24"/>
+                <w:shd w:val="clear" w:color="auto" w:fill="FFFFFF"/>
+              </w:rPr>
+            </w:pPr>
+            <w:r>
+              <w:rPr>
+                <w:rFonts w:ascii="Times New Roman" w:hAnsi="Times New Roman" w:cs="Times New Roman"/>
+                <w:b/>
+                <w:bCs/>
+                <w:color w:val="202122"/>
+                <w:sz w:val="24"/>
+                <w:szCs w:val="24"/>
+                <w:shd w:val="clear" w:color="auto" w:fill="FFFFFF"/>
+              </w:rPr>
+              <w:t>Enchainement d’erreur :</w:t>
+            </w:r>
+          </w:p>
+          <w:p>
+            <w:pPr>
+              <w:pStyle w:val="Paragraphedeliste"/>
+              <w:spacing w:line="360" w:lineRule="auto"/>
+              <w:ind w:left="0"/>
+              <w:rPr>
+                <w:rFonts w:ascii="Times New Roman" w:hAnsi="Times New Roman" w:cs="Times New Roman"/>
+                <w:color w:val="202122"/>
+                <w:sz w:val="24"/>
+                <w:szCs w:val="24"/>
+                <w:shd w:val="clear" w:color="auto" w:fill="FFFFFF"/>
+              </w:rPr>
+            </w:pPr>
+            <w:r>
+              <w:rPr>
+                <w:rFonts w:ascii="Times New Roman" w:hAnsi="Times New Roman" w:cs="Times New Roman"/>
+                <w:color w:val="202122"/>
+                <w:sz w:val="24"/>
+                <w:szCs w:val="24"/>
+                <w:shd w:val="clear" w:color="auto" w:fill="FFFFFF"/>
+              </w:rPr>
+              <w:t>E1 : Les identifiants de l’utilisateur sont définitivement invalides.</w:t>
+            </w:r>
+          </w:p>
+          <w:p>
+            <w:pPr>
+              <w:pStyle w:val="Paragraphedeliste"/>
+              <w:spacing w:line="360" w:lineRule="auto"/>
+              <w:ind w:left="0"/>
+              <w:rPr>
+                <w:rFonts w:ascii="Times New Roman" w:hAnsi="Times New Roman" w:cs="Times New Roman"/>
+                <w:color w:val="202122"/>
+                <w:sz w:val="24"/>
+                <w:szCs w:val="24"/>
+                <w:shd w:val="clear" w:color="auto" w:fill="FFFFFF"/>
+              </w:rPr>
+            </w:pPr>
+            <w:r>
+              <w:rPr>
+                <w:rFonts w:ascii="Times New Roman" w:hAnsi="Times New Roman" w:cs="Times New Roman"/>
+                <w:color w:val="202122"/>
+                <w:sz w:val="24"/>
+                <w:szCs w:val="24"/>
+                <w:shd w:val="clear" w:color="auto" w:fill="FFFFFF"/>
+              </w:rPr>
+              <w:t>Post condition : L’utilisateur est authentifié avec succès.</w:t>
+            </w:r>
+          </w:p>
+        </w:tc>
+      </w:tr>
+    </w:tbl>
+    <w:p>
+      <w:pPr>
+        <w:pStyle w:val="Paragraphedeliste"/>
+        <w:spacing w:line="360" w:lineRule="auto"/>
+        <w:ind w:left="0"/>
+        <w:jc w:val="both"/>
+        <w:rPr>
+          <w:rFonts w:ascii="Times New Roman" w:hAnsi="Times New Roman" w:cs="Times New Roman"/>
+          <w:color w:val="202122"/>
+          <w:sz w:val="24"/>
+          <w:szCs w:val="24"/>
+          <w:shd w:val="clear" w:color="auto" w:fill="FFFFFF"/>
+        </w:rPr>
+      </w:pPr>
+    </w:p>
+    <w:p>
+      <w:pPr>
+        <w:pStyle w:val="Paragraphedeliste"/>
+        <w:spacing w:line="360" w:lineRule="auto"/>
+        <w:ind w:left="0"/>
+        <w:jc w:val="both"/>
+        <w:rPr>
+          <w:rFonts w:ascii="Times New Roman" w:hAnsi="Times New Roman" w:cs="Times New Roman"/>
+          <w:color w:val="202122"/>
+          <w:sz w:val="24"/>
+          <w:szCs w:val="24"/>
+          <w:shd w:val="clear" w:color="auto" w:fill="FFFFFF"/>
+        </w:rPr>
+      </w:pPr>
+    </w:p>
+    <w:p>
+      <w:pPr>
+        <w:pStyle w:val="Paragraphedeliste"/>
+        <w:spacing w:line="360" w:lineRule="auto"/>
+        <w:ind w:left="0"/>
+        <w:jc w:val="both"/>
+        <w:rPr>
+          <w:rFonts w:ascii="Times New Roman" w:hAnsi="Times New Roman" w:cs="Times New Roman"/>
+          <w:color w:val="202122"/>
+          <w:sz w:val="24"/>
+          <w:szCs w:val="24"/>
+          <w:shd w:val="clear" w:color="auto" w:fill="FFFFFF"/>
+        </w:rPr>
+      </w:pPr>
+    </w:p>
+    <w:p>
+      <w:pPr>
+        <w:pStyle w:val="Paragraphedeliste"/>
+        <w:spacing w:line="360" w:lineRule="auto"/>
+        <w:ind w:left="0"/>
+        <w:jc w:val="both"/>
+        <w:rPr>
+          <w:rFonts w:ascii="Times New Roman" w:hAnsi="Times New Roman" w:cs="Times New Roman"/>
+          <w:color w:val="202122"/>
+          <w:sz w:val="24"/>
+          <w:szCs w:val="24"/>
+          <w:shd w:val="clear" w:color="auto" w:fill="FFFFFF"/>
+        </w:rPr>
+      </w:pPr>
+    </w:p>
+    <w:p>
+      <w:pPr>
+        <w:pStyle w:val="Paragraphedeliste"/>
+        <w:spacing w:line="360" w:lineRule="auto"/>
+        <w:ind w:left="0"/>
+        <w:jc w:val="both"/>
+        <w:rPr>
+          <w:rFonts w:ascii="Times New Roman" w:hAnsi="Times New Roman" w:cs="Times New Roman"/>
+          <w:color w:val="202122"/>
+          <w:sz w:val="24"/>
+          <w:szCs w:val="24"/>
+          <w:shd w:val="clear" w:color="auto" w:fill="FFFFFF"/>
+        </w:rPr>
+      </w:pPr>
+    </w:p>
+    <w:p>
+      <w:pPr>
+        <w:pStyle w:val="Paragraphedeliste"/>
+        <w:spacing w:line="360" w:lineRule="auto"/>
+        <w:ind w:left="0"/>
+        <w:jc w:val="both"/>
+        <w:rPr>
+          <w:rFonts w:ascii="Times New Roman" w:hAnsi="Times New Roman" w:cs="Times New Roman"/>
+          <w:color w:val="202122"/>
+          <w:sz w:val="24"/>
+          <w:szCs w:val="24"/>
+          <w:shd w:val="clear" w:color="auto" w:fill="FFFFFF"/>
+        </w:rPr>
+      </w:pPr>
+    </w:p>
+    <w:p>
+      <w:pPr>
+        <w:pStyle w:val="Paragraphedeliste"/>
+        <w:spacing w:line="360" w:lineRule="auto"/>
+        <w:ind w:left="0"/>
+        <w:jc w:val="center"/>
+        <w:rPr>
+          <w:rFonts w:ascii="Times New Roman" w:hAnsi="Times New Roman" w:cs="Times New Roman"/>
+          <w:b/>
+          <w:bCs/>
+          <w:color w:val="202122"/>
+          <w:sz w:val="28"/>
+          <w:szCs w:val="28"/>
+          <w:shd w:val="clear" w:color="auto" w:fill="FFFFFF"/>
+        </w:rPr>
+      </w:pPr>
+      <w:r>
+        <w:rPr>
+          <w:rFonts w:ascii="Times New Roman" w:hAnsi="Times New Roman" w:cs="Times New Roman"/>
+          <w:b/>
+          <w:bCs/>
+          <w:color w:val="202122"/>
+          <w:sz w:val="28"/>
+          <w:szCs w:val="28"/>
+          <w:shd w:val="clear" w:color="auto" w:fill="FFFFFF"/>
+        </w:rPr>
+        <w:t>Tableau 1 : Sommaire d’identification Authentification</w:t>
+      </w:r>
+    </w:p>
+    <w:p>
+      <w:pPr>
+        <w:pStyle w:val="Paragraphedeliste"/>
+        <w:spacing w:line="360" w:lineRule="auto"/>
+        <w:ind w:left="0"/>
+        <w:jc w:val="both"/>
+        <w:rPr>
+          <w:rFonts w:ascii="Times New Roman" w:hAnsi="Times New Roman" w:cs="Times New Roman"/>
+          <w:color w:val="202122"/>
+          <w:sz w:val="24"/>
+          <w:szCs w:val="24"/>
+          <w:shd w:val="clear" w:color="auto" w:fill="FFFFFF"/>
+        </w:rPr>
+      </w:pPr>
+    </w:p>
+    <w:p>
+      <w:pPr>
+        <w:rPr>
+          <w:rFonts w:ascii="Times New Roman" w:hAnsi="Times New Roman" w:cs="Times New Roman"/>
+          <w:color w:val="202122"/>
+          <w:sz w:val="24"/>
+          <w:szCs w:val="24"/>
+          <w:shd w:val="clear" w:color="auto" w:fill="FFFFFF"/>
+        </w:rPr>
+      </w:pPr>
+      <w:r>
+        <w:rPr>
+          <w:rFonts w:ascii="Times New Roman" w:hAnsi="Times New Roman" w:cs="Times New Roman"/>
+          <w:color w:val="202122"/>
+          <w:sz w:val="24"/>
+          <w:szCs w:val="24"/>
+          <w:shd w:val="clear" w:color="auto" w:fill="FFFFFF"/>
+        </w:rPr>
+        <w:br w:type="page"/>
+      </w:r>
+    </w:p>
+    <w:p>
+      <w:pPr>
+        <w:pStyle w:val="Paragraphedeliste"/>
+        <w:spacing w:line="360" w:lineRule="auto"/>
+        <w:ind w:left="0"/>
+        <w:jc w:val="center"/>
+        <w:rPr>
+          <w:rFonts w:ascii="Times New Roman" w:hAnsi="Times New Roman" w:cs="Times New Roman"/>
+          <w:b/>
+          <w:bCs/>
+          <w:color w:val="202122"/>
+          <w:sz w:val="28"/>
+          <w:szCs w:val="28"/>
+          <w:shd w:val="clear" w:color="auto" w:fill="FFFFFF"/>
+        </w:rPr>
+      </w:pPr>
+      <w:r>
+        <w:rPr>
+          <w:rFonts w:ascii="Times New Roman" w:hAnsi="Times New Roman" w:cs="Times New Roman"/>
+          <w:b/>
+          <w:bCs/>
+          <w:color w:val="202122"/>
+          <w:sz w:val="28"/>
+          <w:szCs w:val="28"/>
+          <w:shd w:val="clear" w:color="auto" w:fill="FFFFFF"/>
+        </w:rPr>
+        <w:lastRenderedPageBreak/>
+        <w:t>Figure 2 : Diagramme de séquence système authentification</w:t>
+      </w:r>
+    </w:p>
+    <w:p>
+      <w:pPr>
+        <w:rPr>
+          <w:rFonts w:ascii="Times New Roman" w:hAnsi="Times New Roman" w:cs="Times New Roman"/>
+          <w:b/>
+          <w:bCs/>
+          <w:color w:val="202122"/>
+          <w:sz w:val="28"/>
+          <w:szCs w:val="28"/>
+          <w:shd w:val="clear" w:color="auto" w:fill="FFFFFF"/>
+        </w:rPr>
+      </w:pPr>
+      <w:r>
+        <w:rPr>
+          <w:rFonts w:ascii="Times New Roman" w:hAnsi="Times New Roman" w:cs="Times New Roman"/>
+          <w:b/>
+          <w:bCs/>
+          <w:color w:val="202122"/>
+          <w:sz w:val="28"/>
+          <w:szCs w:val="28"/>
+          <w:shd w:val="clear" w:color="auto" w:fill="FFFFFF"/>
+        </w:rPr>
+        <w:br w:type="page"/>
+      </w:r>
+    </w:p>
+    <w:tbl>
+      <w:tblPr>
+        <w:tblStyle w:val="Grilledutableau"/>
+        <w:tblpPr w:leftFromText="141" w:rightFromText="141" w:vertAnchor="page" w:horzAnchor="margin" w:tblpY="1249"/>
+        <w:tblW w:w="0" w:type="auto"/>
+        <w:tblLook w:val="04A0" w:firstRow="1" w:lastRow="0" w:firstColumn="1" w:lastColumn="0" w:noHBand="0" w:noVBand="1"/>
+      </w:tblPr>
+      <w:tblGrid>
+        <w:gridCol w:w="9016"/>
+      </w:tblGrid>
+      <w:tr>
+        <w:tc>
+          <w:tcPr>
+            <w:tcW w:w="9016" w:type="dxa"/>
+          </w:tcPr>
+          <w:p>
+            <w:pPr>
+              <w:pStyle w:val="Paragraphedeliste"/>
+              <w:spacing w:line="360" w:lineRule="auto"/>
+              <w:ind w:left="0"/>
+              <w:jc w:val="both"/>
+              <w:rPr>
+                <w:rFonts w:ascii="Times New Roman" w:hAnsi="Times New Roman" w:cs="Times New Roman"/>
+                <w:b/>
+                <w:bCs/>
+                <w:color w:val="202122"/>
+                <w:sz w:val="24"/>
+                <w:szCs w:val="24"/>
+                <w:shd w:val="clear" w:color="auto" w:fill="FFFFFF"/>
+              </w:rPr>
+            </w:pPr>
+            <w:r>
+              <w:rPr>
+                <w:rFonts w:ascii="Times New Roman" w:hAnsi="Times New Roman" w:cs="Times New Roman"/>
+                <w:b/>
+                <w:bCs/>
+                <w:color w:val="202122"/>
+                <w:sz w:val="24"/>
+                <w:szCs w:val="24"/>
+                <w:shd w:val="clear" w:color="auto" w:fill="FFFFFF"/>
+              </w:rPr>
+              <w:lastRenderedPageBreak/>
+              <w:t>Identification</w:t>
+            </w:r>
+          </w:p>
+          <w:p>
+            <w:pPr>
+              <w:pStyle w:val="Paragraphedeliste"/>
+              <w:spacing w:line="360" w:lineRule="auto"/>
+              <w:ind w:left="0"/>
+              <w:jc w:val="both"/>
+              <w:rPr>
+                <w:rFonts w:ascii="Times New Roman" w:hAnsi="Times New Roman" w:cs="Times New Roman"/>
+                <w:color w:val="202122"/>
+                <w:sz w:val="24"/>
+                <w:szCs w:val="24"/>
+                <w:shd w:val="clear" w:color="auto" w:fill="FFFFFF"/>
+              </w:rPr>
+            </w:pPr>
+          </w:p>
+          <w:p>
+            <w:pPr>
+              <w:pStyle w:val="Paragraphedeliste"/>
+              <w:spacing w:line="360" w:lineRule="auto"/>
+              <w:ind w:left="0"/>
+              <w:jc w:val="both"/>
+              <w:rPr>
+                <w:rFonts w:ascii="Times New Roman" w:hAnsi="Times New Roman" w:cs="Times New Roman"/>
+                <w:color w:val="202122"/>
+                <w:sz w:val="24"/>
+                <w:szCs w:val="24"/>
+                <w:shd w:val="clear" w:color="auto" w:fill="FFFFFF"/>
+              </w:rPr>
+            </w:pPr>
+            <w:r>
+              <w:rPr>
+                <w:rFonts w:ascii="Times New Roman" w:hAnsi="Times New Roman" w:cs="Times New Roman"/>
+                <w:b/>
+                <w:bCs/>
+                <w:color w:val="202122"/>
+                <w:sz w:val="24"/>
+                <w:szCs w:val="24"/>
+                <w:shd w:val="clear" w:color="auto" w:fill="FFFFFF"/>
+              </w:rPr>
+              <w:t>Titre :</w:t>
+            </w:r>
+            <w:r>
+              <w:rPr>
+                <w:rFonts w:ascii="Times New Roman" w:hAnsi="Times New Roman" w:cs="Times New Roman"/>
+                <w:color w:val="202122"/>
+                <w:sz w:val="24"/>
+                <w:szCs w:val="24"/>
+                <w:shd w:val="clear" w:color="auto" w:fill="FFFFFF"/>
+              </w:rPr>
+              <w:t xml:space="preserve"> Faire une évaluation</w:t>
+            </w:r>
+          </w:p>
+          <w:p>
+            <w:pPr>
+              <w:pStyle w:val="Paragraphedeliste"/>
+              <w:spacing w:line="360" w:lineRule="auto"/>
+              <w:ind w:left="0"/>
+              <w:jc w:val="both"/>
+              <w:rPr>
+                <w:rFonts w:ascii="Times New Roman" w:hAnsi="Times New Roman" w:cs="Times New Roman"/>
+                <w:color w:val="202122"/>
+                <w:sz w:val="24"/>
+                <w:szCs w:val="24"/>
+                <w:shd w:val="clear" w:color="auto" w:fill="FFFFFF"/>
+              </w:rPr>
+            </w:pPr>
+            <w:r>
+              <w:rPr>
+                <w:rFonts w:ascii="Times New Roman" w:hAnsi="Times New Roman" w:cs="Times New Roman"/>
+                <w:b/>
+                <w:bCs/>
+                <w:color w:val="202122"/>
+                <w:sz w:val="24"/>
+                <w:szCs w:val="24"/>
+                <w:shd w:val="clear" w:color="auto" w:fill="FFFFFF"/>
+              </w:rPr>
+              <w:t>Résumé :</w:t>
+            </w:r>
+            <w:r>
+              <w:rPr>
+                <w:rFonts w:ascii="Times New Roman" w:hAnsi="Times New Roman" w:cs="Times New Roman"/>
+                <w:color w:val="202122"/>
+                <w:sz w:val="24"/>
+                <w:szCs w:val="24"/>
+                <w:shd w:val="clear" w:color="auto" w:fill="FFFFFF"/>
+              </w:rPr>
+              <w:t xml:space="preserve"> Ce cas d’utilisation permet à l’étudiant de faire une évaluation</w:t>
+            </w:r>
+          </w:p>
+          <w:p>
+            <w:pPr>
+              <w:pStyle w:val="Paragraphedeliste"/>
+              <w:spacing w:line="360" w:lineRule="auto"/>
+              <w:ind w:left="0"/>
+              <w:jc w:val="both"/>
+              <w:rPr>
+                <w:rFonts w:ascii="Times New Roman" w:hAnsi="Times New Roman" w:cs="Times New Roman"/>
+                <w:color w:val="202122"/>
+                <w:sz w:val="24"/>
+                <w:szCs w:val="24"/>
+                <w:shd w:val="clear" w:color="auto" w:fill="FFFFFF"/>
+              </w:rPr>
+            </w:pPr>
+            <w:r>
+              <w:rPr>
+                <w:rFonts w:ascii="Times New Roman" w:hAnsi="Times New Roman" w:cs="Times New Roman"/>
+                <w:b/>
+                <w:bCs/>
+                <w:color w:val="202122"/>
+                <w:sz w:val="24"/>
+                <w:szCs w:val="24"/>
+                <w:shd w:val="clear" w:color="auto" w:fill="FFFFFF"/>
+              </w:rPr>
+              <w:t>Acteurs :</w:t>
+            </w:r>
+            <w:r>
+              <w:rPr>
+                <w:rFonts w:ascii="Times New Roman" w:hAnsi="Times New Roman" w:cs="Times New Roman"/>
+                <w:color w:val="202122"/>
+                <w:sz w:val="24"/>
+                <w:szCs w:val="24"/>
+                <w:shd w:val="clear" w:color="auto" w:fill="FFFFFF"/>
+              </w:rPr>
+              <w:t xml:space="preserve"> Étudiant</w:t>
+            </w:r>
+          </w:p>
+          <w:p>
+            <w:pPr>
+              <w:pStyle w:val="Paragraphedeliste"/>
+              <w:spacing w:line="360" w:lineRule="auto"/>
+              <w:ind w:left="0"/>
+              <w:jc w:val="both"/>
+              <w:rPr>
+                <w:rFonts w:ascii="Times New Roman" w:hAnsi="Times New Roman" w:cs="Times New Roman"/>
+                <w:color w:val="202122"/>
+                <w:sz w:val="24"/>
+                <w:szCs w:val="24"/>
+                <w:shd w:val="clear" w:color="auto" w:fill="FFFFFF"/>
+              </w:rPr>
+            </w:pPr>
+          </w:p>
+        </w:tc>
+      </w:tr>
+      <w:tr>
+        <w:tc>
+          <w:tcPr>
+            <w:tcW w:w="9016" w:type="dxa"/>
+          </w:tcPr>
+          <w:p>
+            <w:pPr>
+              <w:pStyle w:val="Paragraphedeliste"/>
+              <w:spacing w:line="360" w:lineRule="auto"/>
+              <w:ind w:left="0"/>
+              <w:jc w:val="both"/>
+              <w:rPr>
+                <w:rFonts w:ascii="Times New Roman" w:hAnsi="Times New Roman" w:cs="Times New Roman"/>
+                <w:b/>
+                <w:bCs/>
+                <w:color w:val="202122"/>
+                <w:sz w:val="24"/>
+                <w:szCs w:val="24"/>
+                <w:shd w:val="clear" w:color="auto" w:fill="FFFFFF"/>
+              </w:rPr>
+            </w:pPr>
+            <w:r>
+              <w:rPr>
+                <w:rFonts w:ascii="Times New Roman" w:hAnsi="Times New Roman" w:cs="Times New Roman"/>
+                <w:b/>
+                <w:bCs/>
+                <w:color w:val="202122"/>
+                <w:sz w:val="24"/>
+                <w:szCs w:val="24"/>
+                <w:shd w:val="clear" w:color="auto" w:fill="FFFFFF"/>
+              </w:rPr>
+              <w:t>Description des scénarios :</w:t>
+            </w:r>
+          </w:p>
+          <w:p>
+            <w:pPr>
+              <w:pStyle w:val="Paragraphedeliste"/>
+              <w:spacing w:line="360" w:lineRule="auto"/>
+              <w:ind w:left="0"/>
+              <w:rPr>
+                <w:rFonts w:ascii="Times New Roman" w:hAnsi="Times New Roman" w:cs="Times New Roman"/>
+                <w:color w:val="202122"/>
+                <w:sz w:val="24"/>
+                <w:szCs w:val="24"/>
+                <w:shd w:val="clear" w:color="auto" w:fill="FFFFFF"/>
+              </w:rPr>
+            </w:pPr>
+            <w:r>
+              <w:rPr>
+                <w:rFonts w:ascii="Times New Roman" w:hAnsi="Times New Roman" w:cs="Times New Roman"/>
+                <w:color w:val="202122"/>
+                <w:sz w:val="24"/>
+                <w:szCs w:val="24"/>
+                <w:shd w:val="clear" w:color="auto" w:fill="FFFFFF"/>
+              </w:rPr>
+              <w:t>Préconditions : L’étudiant s’authentifie</w:t>
+            </w:r>
+          </w:p>
+          <w:p>
+            <w:pPr>
+              <w:pStyle w:val="Paragraphedeliste"/>
+              <w:spacing w:line="360" w:lineRule="auto"/>
+              <w:ind w:left="0"/>
+              <w:rPr>
+                <w:rFonts w:ascii="Times New Roman" w:hAnsi="Times New Roman" w:cs="Times New Roman"/>
+                <w:color w:val="202122"/>
+                <w:sz w:val="24"/>
+                <w:szCs w:val="24"/>
+                <w:shd w:val="clear" w:color="auto" w:fill="FFFFFF"/>
+              </w:rPr>
+            </w:pPr>
+            <w:r>
+              <w:rPr>
+                <w:rFonts w:ascii="Times New Roman" w:hAnsi="Times New Roman" w:cs="Times New Roman"/>
+                <w:color w:val="202122"/>
+                <w:sz w:val="24"/>
+                <w:szCs w:val="24"/>
+                <w:shd w:val="clear" w:color="auto" w:fill="FFFFFF"/>
+              </w:rPr>
+              <w:t>Scénario nominal :</w:t>
+            </w:r>
+          </w:p>
+          <w:p>
+            <w:pPr>
+              <w:pStyle w:val="Paragraphedeliste"/>
+              <w:numPr>
+                <w:ilvl w:val="0"/>
+                <w:numId w:val="32"/>
+              </w:numPr>
+              <w:spacing w:line="360" w:lineRule="auto"/>
+              <w:rPr>
+                <w:rFonts w:ascii="Times New Roman" w:hAnsi="Times New Roman" w:cs="Times New Roman"/>
+                <w:color w:val="202122"/>
+                <w:sz w:val="24"/>
+                <w:szCs w:val="24"/>
+                <w:shd w:val="clear" w:color="auto" w:fill="FFFFFF"/>
+              </w:rPr>
+            </w:pPr>
+            <w:r>
+              <w:rPr>
+                <w:rFonts w:ascii="Times New Roman" w:hAnsi="Times New Roman" w:cs="Times New Roman"/>
+                <w:color w:val="202122"/>
+                <w:sz w:val="24"/>
+                <w:szCs w:val="24"/>
+                <w:shd w:val="clear" w:color="auto" w:fill="FFFFFF"/>
+              </w:rPr>
+              <w:t>Sélectionne l’évaluation à faire</w:t>
+            </w:r>
+          </w:p>
+          <w:p>
+            <w:pPr>
+              <w:pStyle w:val="Paragraphedeliste"/>
+              <w:numPr>
+                <w:ilvl w:val="0"/>
+                <w:numId w:val="32"/>
+              </w:numPr>
+              <w:spacing w:line="360" w:lineRule="auto"/>
+              <w:rPr>
+                <w:rFonts w:ascii="Times New Roman" w:hAnsi="Times New Roman" w:cs="Times New Roman"/>
+                <w:color w:val="202122"/>
+                <w:sz w:val="24"/>
+                <w:szCs w:val="24"/>
+                <w:shd w:val="clear" w:color="auto" w:fill="FFFFFF"/>
+              </w:rPr>
+            </w:pPr>
+            <w:r>
+              <w:rPr>
+                <w:rFonts w:ascii="Times New Roman" w:hAnsi="Times New Roman" w:cs="Times New Roman"/>
+                <w:color w:val="202122"/>
+                <w:sz w:val="24"/>
+                <w:szCs w:val="24"/>
+                <w:shd w:val="clear" w:color="auto" w:fill="FFFFFF"/>
+              </w:rPr>
+              <w:t>Demande le questionnaire d’évaluation</w:t>
+            </w:r>
+          </w:p>
+          <w:p>
+            <w:pPr>
+              <w:pStyle w:val="Paragraphedeliste"/>
+              <w:numPr>
+                <w:ilvl w:val="0"/>
+                <w:numId w:val="32"/>
+              </w:numPr>
+              <w:spacing w:line="360" w:lineRule="auto"/>
+              <w:rPr>
+                <w:rFonts w:ascii="Times New Roman" w:hAnsi="Times New Roman" w:cs="Times New Roman"/>
+                <w:color w:val="202122"/>
+                <w:sz w:val="24"/>
+                <w:szCs w:val="24"/>
+                <w:shd w:val="clear" w:color="auto" w:fill="FFFFFF"/>
+              </w:rPr>
+            </w:pPr>
+            <w:r>
+              <w:rPr>
+                <w:rFonts w:ascii="Times New Roman" w:hAnsi="Times New Roman" w:cs="Times New Roman"/>
+                <w:color w:val="202122"/>
+                <w:sz w:val="24"/>
+                <w:szCs w:val="24"/>
+                <w:shd w:val="clear" w:color="auto" w:fill="FFFFFF"/>
+              </w:rPr>
+              <w:t>L</w:t>
+            </w:r>
+            <w:r>
+              <w:rPr>
+                <w:rFonts w:ascii="Times New Roman" w:hAnsi="Times New Roman" w:cs="Times New Roman"/>
+                <w:color w:val="202122"/>
+                <w:sz w:val="24"/>
+                <w:szCs w:val="24"/>
+                <w:shd w:val="clear" w:color="auto" w:fill="FFFFFF"/>
+              </w:rPr>
+              <w:t>e système affiche le questionnaire d’évaluation</w:t>
+            </w:r>
+          </w:p>
+          <w:p>
+            <w:pPr>
+              <w:pStyle w:val="Paragraphedeliste"/>
+              <w:numPr>
+                <w:ilvl w:val="0"/>
+                <w:numId w:val="32"/>
+              </w:numPr>
+              <w:spacing w:line="360" w:lineRule="auto"/>
+              <w:rPr>
+                <w:rFonts w:ascii="Times New Roman" w:hAnsi="Times New Roman" w:cs="Times New Roman"/>
+                <w:color w:val="202122"/>
+                <w:sz w:val="24"/>
+                <w:szCs w:val="24"/>
+                <w:shd w:val="clear" w:color="auto" w:fill="FFFFFF"/>
+              </w:rPr>
+            </w:pPr>
+            <w:r>
+              <w:rPr>
+                <w:rFonts w:ascii="Times New Roman" w:hAnsi="Times New Roman" w:cs="Times New Roman"/>
+                <w:color w:val="202122"/>
+                <w:sz w:val="24"/>
+                <w:szCs w:val="24"/>
+                <w:shd w:val="clear" w:color="auto" w:fill="FFFFFF"/>
+              </w:rPr>
+              <w:t>L</w:t>
+            </w:r>
+            <w:r>
+              <w:rPr>
+                <w:rFonts w:ascii="Times New Roman" w:hAnsi="Times New Roman" w:cs="Times New Roman"/>
+                <w:color w:val="202122"/>
+                <w:sz w:val="24"/>
+                <w:szCs w:val="24"/>
+                <w:shd w:val="clear" w:color="auto" w:fill="FFFFFF"/>
+              </w:rPr>
+              <w:t>’étudiant remplie le questionnaire d’évaluation</w:t>
+            </w:r>
+          </w:p>
+          <w:p>
+            <w:pPr>
+              <w:pStyle w:val="Paragraphedeliste"/>
+              <w:numPr>
+                <w:ilvl w:val="0"/>
+                <w:numId w:val="32"/>
+              </w:numPr>
+              <w:spacing w:line="360" w:lineRule="auto"/>
+              <w:rPr>
+                <w:rFonts w:ascii="Times New Roman" w:hAnsi="Times New Roman" w:cs="Times New Roman"/>
+                <w:color w:val="202122"/>
+                <w:sz w:val="24"/>
+                <w:szCs w:val="24"/>
+                <w:shd w:val="clear" w:color="auto" w:fill="FFFFFF"/>
+              </w:rPr>
+            </w:pPr>
+            <w:r>
+              <w:rPr>
+                <w:rFonts w:ascii="Times New Roman" w:hAnsi="Times New Roman" w:cs="Times New Roman"/>
+                <w:color w:val="202122"/>
+                <w:sz w:val="24"/>
+                <w:szCs w:val="24"/>
+                <w:shd w:val="clear" w:color="auto" w:fill="FFFFFF"/>
+              </w:rPr>
+              <w:t xml:space="preserve">Le système </w:t>
+            </w:r>
+            <w:r>
+              <w:rPr>
+                <w:rFonts w:ascii="Times New Roman" w:hAnsi="Times New Roman" w:cs="Times New Roman"/>
+                <w:color w:val="202122"/>
+                <w:sz w:val="24"/>
+                <w:szCs w:val="24"/>
+                <w:shd w:val="clear" w:color="auto" w:fill="FFFFFF"/>
+              </w:rPr>
+              <w:t>valide les informations</w:t>
+            </w:r>
+          </w:p>
+          <w:p>
+            <w:pPr>
+              <w:pStyle w:val="Paragraphedeliste"/>
+              <w:numPr>
+                <w:ilvl w:val="0"/>
+                <w:numId w:val="32"/>
+              </w:numPr>
+              <w:spacing w:line="360" w:lineRule="auto"/>
+              <w:rPr>
+                <w:rFonts w:ascii="Times New Roman" w:hAnsi="Times New Roman" w:cs="Times New Roman"/>
+                <w:color w:val="202122"/>
+                <w:sz w:val="24"/>
+                <w:szCs w:val="24"/>
+                <w:shd w:val="clear" w:color="auto" w:fill="FFFFFF"/>
+              </w:rPr>
+            </w:pPr>
+            <w:r>
+              <w:rPr>
+                <w:rFonts w:ascii="Times New Roman" w:hAnsi="Times New Roman" w:cs="Times New Roman"/>
+                <w:color w:val="202122"/>
+                <w:sz w:val="24"/>
+                <w:szCs w:val="24"/>
+                <w:shd w:val="clear" w:color="auto" w:fill="FFFFFF"/>
+              </w:rPr>
+              <w:t>Le système notifie à l’étudiant que son évaluation à été effectué avec succès.</w:t>
+            </w:r>
+          </w:p>
+          <w:p>
+            <w:pPr>
+              <w:pStyle w:val="Paragraphedeliste"/>
+              <w:spacing w:line="360" w:lineRule="auto"/>
+              <w:ind w:left="2172" w:hanging="2280"/>
+              <w:rPr>
+                <w:rFonts w:ascii="Times New Roman" w:hAnsi="Times New Roman" w:cs="Times New Roman"/>
+                <w:b/>
+                <w:bCs/>
+                <w:color w:val="202122"/>
+                <w:sz w:val="24"/>
+                <w:szCs w:val="24"/>
+                <w:shd w:val="clear" w:color="auto" w:fill="FFFFFF"/>
+              </w:rPr>
+            </w:pPr>
+            <w:r>
+              <w:rPr>
+                <w:rFonts w:ascii="Times New Roman" w:hAnsi="Times New Roman" w:cs="Times New Roman"/>
+                <w:color w:val="202122"/>
+                <w:sz w:val="24"/>
+                <w:szCs w:val="24"/>
+                <w:shd w:val="clear" w:color="auto" w:fill="FFFFFF"/>
+              </w:rPr>
+              <w:t xml:space="preserve"> </w:t>
+            </w:r>
+            <w:r>
+              <w:rPr>
+                <w:rFonts w:ascii="Times New Roman" w:hAnsi="Times New Roman" w:cs="Times New Roman"/>
+                <w:b/>
+                <w:bCs/>
+                <w:color w:val="202122"/>
+                <w:sz w:val="24"/>
+                <w:szCs w:val="24"/>
+                <w:shd w:val="clear" w:color="auto" w:fill="FFFFFF"/>
+              </w:rPr>
+              <w:t>Enchainement alternatif :</w:t>
+            </w:r>
+          </w:p>
+          <w:p>
+            <w:pPr>
+              <w:pStyle w:val="Paragraphedeliste"/>
+              <w:spacing w:line="360" w:lineRule="auto"/>
+              <w:ind w:left="0" w:firstLine="34"/>
+              <w:rPr>
+                <w:rFonts w:ascii="Times New Roman" w:hAnsi="Times New Roman" w:cs="Times New Roman"/>
+                <w:color w:val="202122"/>
+                <w:sz w:val="24"/>
+                <w:szCs w:val="24"/>
+                <w:shd w:val="clear" w:color="auto" w:fill="FFFFFF"/>
+              </w:rPr>
+            </w:pPr>
+            <w:r>
+              <w:rPr>
+                <w:rFonts w:ascii="Times New Roman" w:hAnsi="Times New Roman" w:cs="Times New Roman"/>
+                <w:color w:val="202122"/>
+                <w:sz w:val="24"/>
+                <w:szCs w:val="24"/>
+                <w:shd w:val="clear" w:color="auto" w:fill="FFFFFF"/>
+              </w:rPr>
+              <w:t xml:space="preserve">A1 : </w:t>
+            </w:r>
+            <w:r>
+              <w:rPr>
+                <w:rFonts w:ascii="Times New Roman" w:hAnsi="Times New Roman" w:cs="Times New Roman"/>
+                <w:color w:val="202122"/>
+                <w:sz w:val="24"/>
+                <w:szCs w:val="24"/>
+                <w:shd w:val="clear" w:color="auto" w:fill="FFFFFF"/>
+              </w:rPr>
+              <w:t>L’évaluation sélectionné n’est pas encore ou n’est plus disponible, reprendre le scénario nominal (1.)</w:t>
+            </w:r>
+          </w:p>
+          <w:p>
+            <w:pPr>
+              <w:pStyle w:val="Paragraphedeliste"/>
+              <w:spacing w:line="360" w:lineRule="auto"/>
+              <w:ind w:left="0"/>
+              <w:rPr>
+                <w:rFonts w:ascii="Times New Roman" w:hAnsi="Times New Roman" w:cs="Times New Roman"/>
+                <w:color w:val="202122"/>
+                <w:sz w:val="24"/>
+                <w:szCs w:val="24"/>
+                <w:shd w:val="clear" w:color="auto" w:fill="FFFFFF"/>
+              </w:rPr>
+            </w:pPr>
+            <w:r>
+              <w:rPr>
+                <w:rFonts w:ascii="Times New Roman" w:hAnsi="Times New Roman" w:cs="Times New Roman"/>
+                <w:b/>
+                <w:bCs/>
+                <w:color w:val="202122"/>
+                <w:sz w:val="24"/>
+                <w:szCs w:val="24"/>
+                <w:shd w:val="clear" w:color="auto" w:fill="FFFFFF"/>
+              </w:rPr>
+              <w:t>Post condition :</w:t>
+            </w:r>
+            <w:r>
+              <w:rPr>
+                <w:rFonts w:ascii="Times New Roman" w:hAnsi="Times New Roman" w:cs="Times New Roman"/>
+                <w:color w:val="202122"/>
+                <w:sz w:val="24"/>
+                <w:szCs w:val="24"/>
+                <w:shd w:val="clear" w:color="auto" w:fill="FFFFFF"/>
+              </w:rPr>
+              <w:t xml:space="preserve"> L’évaluation est effectuée avec succès</w:t>
+            </w:r>
+          </w:p>
+        </w:tc>
+      </w:tr>
+    </w:tbl>
+    <w:p>
+      <w:pPr>
+        <w:pStyle w:val="Paragraphedeliste"/>
+        <w:spacing w:line="360" w:lineRule="auto"/>
+        <w:ind w:left="0"/>
+        <w:rPr>
+          <w:rFonts w:ascii="Times New Roman" w:hAnsi="Times New Roman" w:cs="Times New Roman"/>
+          <w:color w:val="202122"/>
+          <w:sz w:val="24"/>
+          <w:szCs w:val="24"/>
+          <w:shd w:val="clear" w:color="auto" w:fill="FFFFFF"/>
+        </w:rPr>
+      </w:pPr>
+    </w:p>
+    <w:p>
+      <w:pPr>
+        <w:pStyle w:val="Paragraphedeliste"/>
+        <w:spacing w:line="360" w:lineRule="auto"/>
+        <w:ind w:left="0"/>
+        <w:jc w:val="center"/>
+        <w:rPr>
+          <w:rFonts w:ascii="Times New Roman" w:hAnsi="Times New Roman" w:cs="Times New Roman"/>
+          <w:b/>
+          <w:bCs/>
+          <w:color w:val="202122"/>
+          <w:sz w:val="28"/>
+          <w:szCs w:val="28"/>
+          <w:shd w:val="clear" w:color="auto" w:fill="FFFFFF"/>
+        </w:rPr>
+      </w:pPr>
+      <w:r>
+        <w:rPr>
+          <w:rFonts w:ascii="Times New Roman" w:hAnsi="Times New Roman" w:cs="Times New Roman"/>
+          <w:b/>
+          <w:bCs/>
+          <w:color w:val="202122"/>
+          <w:sz w:val="28"/>
+          <w:szCs w:val="28"/>
+          <w:shd w:val="clear" w:color="auto" w:fill="FFFFFF"/>
+        </w:rPr>
+        <w:t xml:space="preserve">Tableau </w:t>
+      </w:r>
+      <w:r>
+        <w:rPr>
+          <w:rFonts w:ascii="Times New Roman" w:hAnsi="Times New Roman" w:cs="Times New Roman"/>
+          <w:b/>
+          <w:bCs/>
+          <w:color w:val="202122"/>
+          <w:sz w:val="28"/>
+          <w:szCs w:val="28"/>
+          <w:shd w:val="clear" w:color="auto" w:fill="FFFFFF"/>
+        </w:rPr>
+        <w:t>2</w:t>
+      </w:r>
+      <w:r>
+        <w:rPr>
+          <w:rFonts w:ascii="Times New Roman" w:hAnsi="Times New Roman" w:cs="Times New Roman"/>
+          <w:b/>
+          <w:bCs/>
+          <w:color w:val="202122"/>
+          <w:sz w:val="28"/>
+          <w:szCs w:val="28"/>
+          <w:shd w:val="clear" w:color="auto" w:fill="FFFFFF"/>
+        </w:rPr>
+        <w:t xml:space="preserve"> : Sommaire d’identification </w:t>
+      </w:r>
+      <w:r>
+        <w:rPr>
+          <w:rFonts w:ascii="Times New Roman" w:hAnsi="Times New Roman" w:cs="Times New Roman"/>
+          <w:b/>
+          <w:bCs/>
+          <w:color w:val="202122"/>
+          <w:sz w:val="28"/>
+          <w:szCs w:val="28"/>
+          <w:shd w:val="clear" w:color="auto" w:fill="FFFFFF"/>
+        </w:rPr>
+        <w:t>Faire évaluation</w:t>
+      </w:r>
+    </w:p>
+    <w:p>
+      <w:pPr>
+        <w:rPr>
+          <w:rFonts w:ascii="Times New Roman" w:hAnsi="Times New Roman" w:cs="Times New Roman"/>
+          <w:b/>
+          <w:bCs/>
+          <w:color w:val="202122"/>
+          <w:sz w:val="28"/>
+          <w:szCs w:val="28"/>
+          <w:shd w:val="clear" w:color="auto" w:fill="FFFFFF"/>
+        </w:rPr>
+      </w:pPr>
+      <w:r>
+        <w:rPr>
+          <w:rFonts w:ascii="Times New Roman" w:hAnsi="Times New Roman" w:cs="Times New Roman"/>
+          <w:b/>
+          <w:bCs/>
+          <w:color w:val="202122"/>
+          <w:sz w:val="28"/>
+          <w:szCs w:val="28"/>
+          <w:shd w:val="clear" w:color="auto" w:fill="FFFFFF"/>
+        </w:rPr>
+        <w:br w:type="page"/>
+      </w:r>
+    </w:p>
+    <w:p>
+      <w:pPr>
+        <w:pStyle w:val="Paragraphedeliste"/>
+        <w:spacing w:line="360" w:lineRule="auto"/>
+        <w:ind w:left="0"/>
+        <w:jc w:val="center"/>
+        <w:rPr>
+          <w:rFonts w:ascii="Times New Roman" w:hAnsi="Times New Roman" w:cs="Times New Roman"/>
+          <w:b/>
+          <w:bCs/>
+          <w:color w:val="202122"/>
+          <w:sz w:val="28"/>
+          <w:szCs w:val="28"/>
+          <w:shd w:val="clear" w:color="auto" w:fill="FFFFFF"/>
+        </w:rPr>
+      </w:pPr>
+      <w:r>
+        <w:rPr>
+          <w:rFonts w:ascii="Times New Roman" w:hAnsi="Times New Roman" w:cs="Times New Roman"/>
+          <w:b/>
+          <w:bCs/>
+          <w:color w:val="202122"/>
+          <w:sz w:val="28"/>
+          <w:szCs w:val="28"/>
+          <w:shd w:val="clear" w:color="auto" w:fill="FFFFFF"/>
+        </w:rPr>
+        <w:lastRenderedPageBreak/>
+        <w:t xml:space="preserve">Figure </w:t>
+      </w:r>
+      <w:r>
+        <w:rPr>
+          <w:rFonts w:ascii="Times New Roman" w:hAnsi="Times New Roman" w:cs="Times New Roman"/>
+          <w:b/>
+          <w:bCs/>
+          <w:color w:val="202122"/>
+          <w:sz w:val="28"/>
+          <w:szCs w:val="28"/>
+          <w:shd w:val="clear" w:color="auto" w:fill="FFFFFF"/>
+        </w:rPr>
+        <w:t>3</w:t>
+      </w:r>
+      <w:r>
+        <w:rPr>
+          <w:rFonts w:ascii="Times New Roman" w:hAnsi="Times New Roman" w:cs="Times New Roman"/>
+          <w:b/>
+          <w:bCs/>
+          <w:color w:val="202122"/>
+          <w:sz w:val="28"/>
+          <w:szCs w:val="28"/>
+          <w:shd w:val="clear" w:color="auto" w:fill="FFFFFF"/>
+        </w:rPr>
+        <w:t xml:space="preserve"> : Diagramme de séquence système </w:t>
+      </w:r>
+      <w:r>
+        <w:rPr>
+          <w:rFonts w:ascii="Times New Roman" w:hAnsi="Times New Roman" w:cs="Times New Roman"/>
+          <w:b/>
+          <w:bCs/>
+          <w:color w:val="202122"/>
+          <w:sz w:val="28"/>
+          <w:szCs w:val="28"/>
+          <w:shd w:val="clear" w:color="auto" w:fill="FFFFFF"/>
+        </w:rPr>
+        <w:t>faire évaluation</w:t>
+      </w:r>
+    </w:p>
+    <w:p>
+      <w:pPr>
+        <w:pStyle w:val="Paragraphedeliste"/>
+        <w:spacing w:line="360" w:lineRule="auto"/>
+        <w:ind w:left="0"/>
+        <w:jc w:val="center"/>
+        <w:rPr>
+          <w:rFonts w:ascii="Times New Roman" w:hAnsi="Times New Roman" w:cs="Times New Roman"/>
+          <w:b/>
+          <w:bCs/>
+          <w:color w:val="202122"/>
+          <w:sz w:val="28"/>
+          <w:szCs w:val="28"/>
+          <w:shd w:val="clear" w:color="auto" w:fill="FFFFFF"/>
+        </w:rPr>
+      </w:pPr>
+    </w:p>
+    <w:p>
+      <w:pPr>
+        <w:pStyle w:val="Paragraphedeliste"/>
+        <w:spacing w:line="360" w:lineRule="auto"/>
+        <w:ind w:left="0"/>
+        <w:rPr>
+          <w:rFonts w:ascii="Times New Roman" w:hAnsi="Times New Roman" w:cs="Times New Roman"/>
+          <w:color w:val="202122"/>
+          <w:sz w:val="24"/>
+          <w:szCs w:val="24"/>
+          <w:shd w:val="clear" w:color="auto" w:fill="FFFFFF"/>
+        </w:rPr>
+      </w:pPr>
+    </w:p>
+    <w:p>
+      <w:pPr>
+        <w:rPr>
+          <w:rFonts w:ascii="Times New Roman" w:hAnsi="Times New Roman" w:cs="Times New Roman"/>
+          <w:color w:val="202122"/>
+          <w:sz w:val="24"/>
+          <w:szCs w:val="24"/>
+          <w:shd w:val="clear" w:color="auto" w:fill="FFFFFF"/>
+        </w:rPr>
+      </w:pPr>
+      <w:r>
+        <w:rPr>
+          <w:rFonts w:ascii="Times New Roman" w:hAnsi="Times New Roman" w:cs="Times New Roman"/>
+          <w:color w:val="202122"/>
+          <w:sz w:val="24"/>
+          <w:szCs w:val="24"/>
+          <w:shd w:val="clear" w:color="auto" w:fill="FFFFFF"/>
+        </w:rPr>
+        <w:br w:type="page"/>
+      </w:r>
+    </w:p>
+    <w:tbl>
+      <w:tblPr>
+        <w:tblStyle w:val="Grilledutableau"/>
+        <w:tblpPr w:leftFromText="141" w:rightFromText="141" w:vertAnchor="page" w:horzAnchor="margin" w:tblpY="3685"/>
+        <w:tblW w:w="0" w:type="auto"/>
+        <w:tblLook w:val="04A0" w:firstRow="1" w:lastRow="0" w:firstColumn="1" w:lastColumn="0" w:noHBand="0" w:noVBand="1"/>
+      </w:tblPr>
+      <w:tblGrid>
+        <w:gridCol w:w="9016"/>
+      </w:tblGrid>
+      <w:tr>
+        <w:tc>
+          <w:tcPr>
+            <w:tcW w:w="9016" w:type="dxa"/>
+          </w:tcPr>
+          <w:p>
+            <w:pPr>
+              <w:pStyle w:val="Paragraphedeliste"/>
+              <w:spacing w:line="360" w:lineRule="auto"/>
+              <w:ind w:left="0"/>
+              <w:jc w:val="both"/>
+              <w:rPr>
+                <w:rFonts w:ascii="Times New Roman" w:hAnsi="Times New Roman" w:cs="Times New Roman"/>
+                <w:b/>
+                <w:bCs/>
+                <w:color w:val="202122"/>
+                <w:sz w:val="24"/>
+                <w:szCs w:val="24"/>
+                <w:shd w:val="clear" w:color="auto" w:fill="FFFFFF"/>
+              </w:rPr>
+            </w:pPr>
+            <w:r>
+              <w:rPr>
+                <w:rFonts w:ascii="Times New Roman" w:hAnsi="Times New Roman" w:cs="Times New Roman"/>
+                <w:b/>
+                <w:bCs/>
+                <w:color w:val="202122"/>
+                <w:sz w:val="24"/>
+                <w:szCs w:val="24"/>
+                <w:shd w:val="clear" w:color="auto" w:fill="FFFFFF"/>
+              </w:rPr>
+              <w:lastRenderedPageBreak/>
+              <w:t>Identification</w:t>
+            </w:r>
+          </w:p>
+          <w:p>
+            <w:pPr>
+              <w:pStyle w:val="Paragraphedeliste"/>
+              <w:spacing w:line="360" w:lineRule="auto"/>
+              <w:ind w:left="0"/>
+              <w:jc w:val="both"/>
+              <w:rPr>
+                <w:rFonts w:ascii="Times New Roman" w:hAnsi="Times New Roman" w:cs="Times New Roman"/>
+                <w:color w:val="202122"/>
+                <w:sz w:val="24"/>
+                <w:szCs w:val="24"/>
+                <w:shd w:val="clear" w:color="auto" w:fill="FFFFFF"/>
+              </w:rPr>
+            </w:pPr>
+          </w:p>
+          <w:p>
+            <w:pPr>
+              <w:pStyle w:val="Paragraphedeliste"/>
+              <w:spacing w:line="360" w:lineRule="auto"/>
+              <w:ind w:left="0"/>
+              <w:jc w:val="both"/>
+              <w:rPr>
+                <w:rFonts w:ascii="Times New Roman" w:hAnsi="Times New Roman" w:cs="Times New Roman"/>
+                <w:color w:val="202122"/>
+                <w:sz w:val="24"/>
+                <w:szCs w:val="24"/>
+                <w:shd w:val="clear" w:color="auto" w:fill="FFFFFF"/>
+              </w:rPr>
+            </w:pPr>
+            <w:r>
+              <w:rPr>
+                <w:rFonts w:ascii="Times New Roman" w:hAnsi="Times New Roman" w:cs="Times New Roman"/>
+                <w:b/>
+                <w:bCs/>
+                <w:color w:val="202122"/>
+                <w:sz w:val="24"/>
+                <w:szCs w:val="24"/>
+                <w:shd w:val="clear" w:color="auto" w:fill="FFFFFF"/>
+              </w:rPr>
+              <w:t>Titre :</w:t>
+            </w:r>
+            <w:r>
+              <w:rPr>
+                <w:rFonts w:ascii="Times New Roman" w:hAnsi="Times New Roman" w:cs="Times New Roman"/>
+                <w:color w:val="202122"/>
+                <w:sz w:val="24"/>
+                <w:szCs w:val="24"/>
+                <w:shd w:val="clear" w:color="auto" w:fill="FFFFFF"/>
+              </w:rPr>
+              <w:t xml:space="preserve"> Créer une évaluation</w:t>
+            </w:r>
+          </w:p>
+          <w:p>
+            <w:pPr>
+              <w:pStyle w:val="Paragraphedeliste"/>
+              <w:spacing w:line="360" w:lineRule="auto"/>
+              <w:ind w:left="0"/>
+              <w:jc w:val="both"/>
+              <w:rPr>
+                <w:rFonts w:ascii="Times New Roman" w:hAnsi="Times New Roman" w:cs="Times New Roman"/>
+                <w:color w:val="202122"/>
+                <w:sz w:val="24"/>
+                <w:szCs w:val="24"/>
+                <w:shd w:val="clear" w:color="auto" w:fill="FFFFFF"/>
+              </w:rPr>
+            </w:pPr>
+            <w:r>
+              <w:rPr>
+                <w:rFonts w:ascii="Times New Roman" w:hAnsi="Times New Roman" w:cs="Times New Roman"/>
+                <w:b/>
+                <w:bCs/>
+                <w:color w:val="202122"/>
+                <w:sz w:val="24"/>
+                <w:szCs w:val="24"/>
+                <w:shd w:val="clear" w:color="auto" w:fill="FFFFFF"/>
+              </w:rPr>
+              <w:t>Résumé :</w:t>
+            </w:r>
+            <w:r>
+              <w:rPr>
+                <w:rFonts w:ascii="Times New Roman" w:hAnsi="Times New Roman" w:cs="Times New Roman"/>
+                <w:color w:val="202122"/>
+                <w:sz w:val="24"/>
+                <w:szCs w:val="24"/>
+                <w:shd w:val="clear" w:color="auto" w:fill="FFFFFF"/>
+              </w:rPr>
+              <w:t xml:space="preserve"> Ce cas d’utilisation permet au professeur de créer une évaluation</w:t>
+            </w:r>
+          </w:p>
+          <w:p>
+            <w:pPr>
+              <w:pStyle w:val="Paragraphedeliste"/>
+              <w:spacing w:line="360" w:lineRule="auto"/>
+              <w:ind w:left="0"/>
+              <w:jc w:val="both"/>
+              <w:rPr>
+                <w:rFonts w:ascii="Times New Roman" w:hAnsi="Times New Roman" w:cs="Times New Roman"/>
+                <w:color w:val="202122"/>
+                <w:sz w:val="24"/>
+                <w:szCs w:val="24"/>
+                <w:shd w:val="clear" w:color="auto" w:fill="FFFFFF"/>
+              </w:rPr>
+            </w:pPr>
+            <w:r>
+              <w:rPr>
+                <w:rFonts w:ascii="Times New Roman" w:hAnsi="Times New Roman" w:cs="Times New Roman"/>
+                <w:b/>
+                <w:bCs/>
+                <w:color w:val="202122"/>
+                <w:sz w:val="24"/>
+                <w:szCs w:val="24"/>
+                <w:shd w:val="clear" w:color="auto" w:fill="FFFFFF"/>
+              </w:rPr>
+              <w:t>Acteurs :</w:t>
+            </w:r>
+            <w:r>
+              <w:rPr>
+                <w:rFonts w:ascii="Times New Roman" w:hAnsi="Times New Roman" w:cs="Times New Roman"/>
+                <w:color w:val="202122"/>
+                <w:sz w:val="24"/>
+                <w:szCs w:val="24"/>
+                <w:shd w:val="clear" w:color="auto" w:fill="FFFFFF"/>
+              </w:rPr>
+              <w:t xml:space="preserve"> Professeurs</w:t>
+            </w:r>
+          </w:p>
+          <w:p>
+            <w:pPr>
+              <w:pStyle w:val="Paragraphedeliste"/>
+              <w:spacing w:line="360" w:lineRule="auto"/>
+              <w:ind w:left="0"/>
+              <w:jc w:val="both"/>
+              <w:rPr>
+                <w:rFonts w:ascii="Times New Roman" w:hAnsi="Times New Roman" w:cs="Times New Roman"/>
+                <w:color w:val="202122"/>
+                <w:sz w:val="24"/>
+                <w:szCs w:val="24"/>
+                <w:shd w:val="clear" w:color="auto" w:fill="FFFFFF"/>
+              </w:rPr>
+            </w:pPr>
+          </w:p>
+        </w:tc>
+      </w:tr>
+      <w:tr>
+        <w:tc>
+          <w:tcPr>
+            <w:tcW w:w="9016" w:type="dxa"/>
+          </w:tcPr>
+          <w:p>
+            <w:pPr>
+              <w:pStyle w:val="Paragraphedeliste"/>
+              <w:spacing w:line="360" w:lineRule="auto"/>
+              <w:ind w:left="0"/>
+              <w:jc w:val="both"/>
+              <w:rPr>
+                <w:rFonts w:ascii="Times New Roman" w:hAnsi="Times New Roman" w:cs="Times New Roman"/>
+                <w:b/>
+                <w:bCs/>
+                <w:color w:val="202122"/>
+                <w:sz w:val="24"/>
+                <w:szCs w:val="24"/>
+                <w:shd w:val="clear" w:color="auto" w:fill="FFFFFF"/>
+              </w:rPr>
+            </w:pPr>
+            <w:r>
+              <w:rPr>
+                <w:rFonts w:ascii="Times New Roman" w:hAnsi="Times New Roman" w:cs="Times New Roman"/>
+                <w:b/>
+                <w:bCs/>
+                <w:color w:val="202122"/>
+                <w:sz w:val="24"/>
+                <w:szCs w:val="24"/>
+                <w:shd w:val="clear" w:color="auto" w:fill="FFFFFF"/>
+              </w:rPr>
+              <w:t>Description des scénarios :</w:t>
+            </w:r>
+          </w:p>
+          <w:p>
+            <w:pPr>
+              <w:pStyle w:val="Paragraphedeliste"/>
+              <w:spacing w:line="360" w:lineRule="auto"/>
+              <w:ind w:left="0"/>
+              <w:rPr>
+                <w:rFonts w:ascii="Times New Roman" w:hAnsi="Times New Roman" w:cs="Times New Roman"/>
+                <w:color w:val="202122"/>
+                <w:sz w:val="24"/>
+                <w:szCs w:val="24"/>
+                <w:shd w:val="clear" w:color="auto" w:fill="FFFFFF"/>
+              </w:rPr>
+            </w:pPr>
+            <w:r>
+              <w:rPr>
+                <w:rFonts w:ascii="Times New Roman" w:hAnsi="Times New Roman" w:cs="Times New Roman"/>
+                <w:b/>
+                <w:bCs/>
+                <w:color w:val="202122"/>
+                <w:sz w:val="24"/>
+                <w:szCs w:val="24"/>
+                <w:shd w:val="clear" w:color="auto" w:fill="FFFFFF"/>
+              </w:rPr>
+              <w:t>Préconditions</w:t>
+            </w:r>
+            <w:r>
+              <w:rPr>
+                <w:rFonts w:ascii="Times New Roman" w:hAnsi="Times New Roman" w:cs="Times New Roman"/>
+                <w:color w:val="202122"/>
+                <w:sz w:val="24"/>
+                <w:szCs w:val="24"/>
+                <w:shd w:val="clear" w:color="auto" w:fill="FFFFFF"/>
+              </w:rPr>
+              <w:t xml:space="preserve"> : </w:t>
+            </w:r>
+            <w:r>
+              <w:rPr>
+                <w:rFonts w:ascii="Times New Roman" w:hAnsi="Times New Roman" w:cs="Times New Roman"/>
+                <w:color w:val="202122"/>
+                <w:sz w:val="24"/>
+                <w:szCs w:val="24"/>
+                <w:shd w:val="clear" w:color="auto" w:fill="FFFFFF"/>
+              </w:rPr>
+              <w:t>Le professeur s’authentifie</w:t>
+            </w:r>
+          </w:p>
+          <w:p>
+            <w:pPr>
+              <w:pStyle w:val="Paragraphedeliste"/>
+              <w:spacing w:line="360" w:lineRule="auto"/>
+              <w:ind w:left="0"/>
+              <w:rPr>
+                <w:rFonts w:ascii="Times New Roman" w:hAnsi="Times New Roman" w:cs="Times New Roman"/>
+                <w:color w:val="202122"/>
+                <w:sz w:val="24"/>
+                <w:szCs w:val="24"/>
+                <w:shd w:val="clear" w:color="auto" w:fill="FFFFFF"/>
+              </w:rPr>
+            </w:pPr>
+            <w:r>
+              <w:rPr>
+                <w:rFonts w:ascii="Times New Roman" w:hAnsi="Times New Roman" w:cs="Times New Roman"/>
+                <w:b/>
+                <w:bCs/>
+                <w:color w:val="202122"/>
+                <w:sz w:val="24"/>
+                <w:szCs w:val="24"/>
+                <w:shd w:val="clear" w:color="auto" w:fill="FFFFFF"/>
+              </w:rPr>
+              <w:t>Scénario</w:t>
+            </w:r>
+            <w:r>
+              <w:rPr>
+                <w:rFonts w:ascii="Times New Roman" w:hAnsi="Times New Roman" w:cs="Times New Roman"/>
+                <w:color w:val="202122"/>
+                <w:sz w:val="24"/>
+                <w:szCs w:val="24"/>
+                <w:shd w:val="clear" w:color="auto" w:fill="FFFFFF"/>
+              </w:rPr>
+              <w:t xml:space="preserve"> nominal :</w:t>
+            </w:r>
+          </w:p>
+          <w:p>
+            <w:pPr>
+              <w:pStyle w:val="Paragraphedeliste"/>
+              <w:numPr>
+                <w:ilvl w:val="0"/>
+                <w:numId w:val="33"/>
+              </w:numPr>
+              <w:spacing w:line="360" w:lineRule="auto"/>
+              <w:rPr>
+                <w:rFonts w:ascii="Times New Roman" w:hAnsi="Times New Roman" w:cs="Times New Roman"/>
+                <w:color w:val="202122"/>
+                <w:sz w:val="24"/>
+                <w:szCs w:val="24"/>
+                <w:shd w:val="clear" w:color="auto" w:fill="FFFFFF"/>
+              </w:rPr>
+            </w:pPr>
+            <w:r>
+              <w:rPr>
+                <w:rFonts w:ascii="Times New Roman" w:hAnsi="Times New Roman" w:cs="Times New Roman"/>
+                <w:color w:val="202122"/>
+                <w:sz w:val="24"/>
+                <w:szCs w:val="24"/>
+                <w:shd w:val="clear" w:color="auto" w:fill="FFFFFF"/>
+              </w:rPr>
+              <w:t>Demande du formulaire de création du questionnaire</w:t>
+            </w:r>
+            <w:r>
+              <w:rPr>
+                <w:rFonts w:ascii="Times New Roman" w:hAnsi="Times New Roman" w:cs="Times New Roman"/>
+                <w:color w:val="202122"/>
+                <w:sz w:val="24"/>
+                <w:szCs w:val="24"/>
+                <w:shd w:val="clear" w:color="auto" w:fill="FFFFFF"/>
+              </w:rPr>
+              <w:t xml:space="preserve"> d’évaluation</w:t>
+            </w:r>
+          </w:p>
+          <w:p>
+            <w:pPr>
+              <w:pStyle w:val="Paragraphedeliste"/>
+              <w:numPr>
+                <w:ilvl w:val="0"/>
+                <w:numId w:val="33"/>
+              </w:numPr>
+              <w:spacing w:line="360" w:lineRule="auto"/>
+              <w:rPr>
+                <w:rFonts w:ascii="Times New Roman" w:hAnsi="Times New Roman" w:cs="Times New Roman"/>
+                <w:color w:val="202122"/>
+                <w:sz w:val="24"/>
+                <w:szCs w:val="24"/>
+                <w:shd w:val="clear" w:color="auto" w:fill="FFFFFF"/>
+              </w:rPr>
+            </w:pPr>
+            <w:r>
+              <w:rPr>
+                <w:rFonts w:ascii="Times New Roman" w:hAnsi="Times New Roman" w:cs="Times New Roman"/>
+                <w:color w:val="202122"/>
+                <w:sz w:val="24"/>
+                <w:szCs w:val="24"/>
+                <w:shd w:val="clear" w:color="auto" w:fill="FFFFFF"/>
+              </w:rPr>
+              <w:t xml:space="preserve">Le système affiche le formulaire de </w:t>
+            </w:r>
+            <w:r>
+              <w:rPr>
+                <w:rFonts w:ascii="Times New Roman" w:hAnsi="Times New Roman" w:cs="Times New Roman"/>
+                <w:color w:val="202122"/>
+                <w:sz w:val="24"/>
+                <w:szCs w:val="24"/>
+                <w:shd w:val="clear" w:color="auto" w:fill="FFFFFF"/>
+              </w:rPr>
+              <w:t>création du questionnaire</w:t>
+            </w:r>
+            <w:r>
+              <w:rPr>
+                <w:rFonts w:ascii="Times New Roman" w:hAnsi="Times New Roman" w:cs="Times New Roman"/>
+                <w:color w:val="202122"/>
+                <w:sz w:val="24"/>
+                <w:szCs w:val="24"/>
+                <w:shd w:val="clear" w:color="auto" w:fill="FFFFFF"/>
+              </w:rPr>
+              <w:t xml:space="preserve"> d’évaluation</w:t>
+            </w:r>
+          </w:p>
+          <w:p>
+            <w:pPr>
+              <w:pStyle w:val="Paragraphedeliste"/>
+              <w:numPr>
+                <w:ilvl w:val="0"/>
+                <w:numId w:val="33"/>
+              </w:numPr>
+              <w:spacing w:line="360" w:lineRule="auto"/>
+              <w:rPr>
+                <w:rFonts w:ascii="Times New Roman" w:hAnsi="Times New Roman" w:cs="Times New Roman"/>
+                <w:color w:val="202122"/>
+                <w:sz w:val="24"/>
+                <w:szCs w:val="24"/>
+                <w:shd w:val="clear" w:color="auto" w:fill="FFFFFF"/>
+              </w:rPr>
+            </w:pPr>
+            <w:r>
+              <w:rPr>
+                <w:rFonts w:ascii="Times New Roman" w:hAnsi="Times New Roman" w:cs="Times New Roman"/>
+                <w:color w:val="202122"/>
+                <w:sz w:val="24"/>
+                <w:szCs w:val="24"/>
+                <w:shd w:val="clear" w:color="auto" w:fill="FFFFFF"/>
+              </w:rPr>
+              <w:t>Le professeur saisie les informations liées à l’é</w:t>
+            </w:r>
+            <w:r>
+              <w:rPr>
+                <w:rFonts w:ascii="Times New Roman" w:hAnsi="Times New Roman" w:cs="Times New Roman"/>
+                <w:color w:val="202122"/>
+                <w:sz w:val="24"/>
+                <w:szCs w:val="24"/>
+                <w:shd w:val="clear" w:color="auto" w:fill="FFFFFF"/>
+              </w:rPr>
+              <w:t>valuation</w:t>
+            </w:r>
+          </w:p>
+          <w:p>
+            <w:pPr>
+              <w:pStyle w:val="Paragraphedeliste"/>
+              <w:numPr>
+                <w:ilvl w:val="0"/>
+                <w:numId w:val="33"/>
+              </w:numPr>
+              <w:spacing w:line="360" w:lineRule="auto"/>
+              <w:rPr>
+                <w:rFonts w:ascii="Times New Roman" w:hAnsi="Times New Roman" w:cs="Times New Roman"/>
+                <w:color w:val="202122"/>
+                <w:sz w:val="24"/>
+                <w:szCs w:val="24"/>
+                <w:shd w:val="clear" w:color="auto" w:fill="FFFFFF"/>
+              </w:rPr>
+            </w:pPr>
+            <w:r>
+              <w:rPr>
+                <w:rFonts w:ascii="Times New Roman" w:hAnsi="Times New Roman" w:cs="Times New Roman"/>
+                <w:color w:val="202122"/>
+                <w:sz w:val="24"/>
+                <w:szCs w:val="24"/>
+                <w:shd w:val="clear" w:color="auto" w:fill="FFFFFF"/>
+              </w:rPr>
+              <w:t xml:space="preserve">Le système vérifie </w:t>
+            </w:r>
+            <w:r>
+              <w:rPr>
+                <w:rFonts w:ascii="Times New Roman" w:hAnsi="Times New Roman" w:cs="Times New Roman"/>
+                <w:color w:val="202122"/>
+                <w:sz w:val="24"/>
+                <w:szCs w:val="24"/>
+                <w:shd w:val="clear" w:color="auto" w:fill="FFFFFF"/>
+              </w:rPr>
+              <w:t>si les données sont bien saisies</w:t>
+            </w:r>
+          </w:p>
+          <w:p>
+            <w:pPr>
+              <w:pStyle w:val="Paragraphedeliste"/>
+              <w:numPr>
+                <w:ilvl w:val="0"/>
+                <w:numId w:val="33"/>
+              </w:numPr>
+              <w:spacing w:line="360" w:lineRule="auto"/>
+              <w:rPr>
+                <w:rFonts w:ascii="Times New Roman" w:hAnsi="Times New Roman" w:cs="Times New Roman"/>
+                <w:color w:val="202122"/>
+                <w:sz w:val="24"/>
+                <w:szCs w:val="24"/>
+                <w:shd w:val="clear" w:color="auto" w:fill="FFFFFF"/>
+              </w:rPr>
+            </w:pPr>
+            <w:r>
+              <w:rPr>
+                <w:rFonts w:ascii="Times New Roman" w:hAnsi="Times New Roman" w:cs="Times New Roman"/>
+                <w:color w:val="202122"/>
+                <w:sz w:val="24"/>
+                <w:szCs w:val="24"/>
+                <w:shd w:val="clear" w:color="auto" w:fill="FFFFFF"/>
+              </w:rPr>
+              <w:t xml:space="preserve">Le système </w:t>
+            </w:r>
+            <w:r>
+              <w:rPr>
+                <w:rFonts w:ascii="Times New Roman" w:hAnsi="Times New Roman" w:cs="Times New Roman"/>
+                <w:color w:val="202122"/>
+                <w:sz w:val="24"/>
+                <w:szCs w:val="24"/>
+                <w:shd w:val="clear" w:color="auto" w:fill="FFFFFF"/>
+              </w:rPr>
+              <w:t xml:space="preserve">notifie au professeur que l’évaluation </w:t>
+            </w:r>
+            <w:r>
+              <w:rPr>
+                <w:rFonts w:ascii="Times New Roman" w:hAnsi="Times New Roman" w:cs="Times New Roman"/>
+                <w:color w:val="202122"/>
+                <w:sz w:val="24"/>
+                <w:szCs w:val="24"/>
+                <w:shd w:val="clear" w:color="auto" w:fill="FFFFFF"/>
+              </w:rPr>
+              <w:t>a</w:t>
+            </w:r>
+            <w:r>
+              <w:rPr>
+                <w:rFonts w:ascii="Times New Roman" w:hAnsi="Times New Roman" w:cs="Times New Roman"/>
+                <w:color w:val="202122"/>
+                <w:sz w:val="24"/>
+                <w:szCs w:val="24"/>
+                <w:shd w:val="clear" w:color="auto" w:fill="FFFFFF"/>
+              </w:rPr>
+              <w:t xml:space="preserve"> été créée avec succès</w:t>
+            </w:r>
+          </w:p>
+          <w:p>
+            <w:pPr>
+              <w:pStyle w:val="Paragraphedeliste"/>
+              <w:spacing w:line="360" w:lineRule="auto"/>
+              <w:ind w:left="2172" w:hanging="2280"/>
+              <w:rPr>
+                <w:rFonts w:ascii="Times New Roman" w:hAnsi="Times New Roman" w:cs="Times New Roman"/>
+                <w:b/>
+                <w:bCs/>
+                <w:color w:val="202122"/>
+                <w:sz w:val="24"/>
+                <w:szCs w:val="24"/>
+                <w:shd w:val="clear" w:color="auto" w:fill="FFFFFF"/>
+              </w:rPr>
+            </w:pPr>
+            <w:r>
+              <w:rPr>
+                <w:rFonts w:ascii="Times New Roman" w:hAnsi="Times New Roman" w:cs="Times New Roman"/>
+                <w:color w:val="202122"/>
+                <w:sz w:val="24"/>
+                <w:szCs w:val="24"/>
+                <w:shd w:val="clear" w:color="auto" w:fill="FFFFFF"/>
+              </w:rPr>
+              <w:t xml:space="preserve"> </w:t>
+            </w:r>
+            <w:r>
+              <w:rPr>
+                <w:rFonts w:ascii="Times New Roman" w:hAnsi="Times New Roman" w:cs="Times New Roman"/>
+                <w:b/>
+                <w:bCs/>
+                <w:color w:val="202122"/>
+                <w:sz w:val="24"/>
+                <w:szCs w:val="24"/>
+                <w:shd w:val="clear" w:color="auto" w:fill="FFFFFF"/>
+              </w:rPr>
+              <w:t>Enchainement alternatif :</w:t>
+            </w:r>
+          </w:p>
+          <w:p>
+            <w:pPr>
+              <w:pStyle w:val="Paragraphedeliste"/>
+              <w:spacing w:line="360" w:lineRule="auto"/>
+              <w:ind w:left="0" w:firstLine="34"/>
+              <w:rPr>
+                <w:rFonts w:ascii="Times New Roman" w:hAnsi="Times New Roman" w:cs="Times New Roman"/>
+                <w:color w:val="202122"/>
+                <w:sz w:val="24"/>
+                <w:szCs w:val="24"/>
+                <w:shd w:val="clear" w:color="auto" w:fill="FFFFFF"/>
+              </w:rPr>
+            </w:pPr>
+            <w:r>
+              <w:rPr>
+                <w:rFonts w:ascii="Times New Roman" w:hAnsi="Times New Roman" w:cs="Times New Roman"/>
+                <w:color w:val="202122"/>
+                <w:sz w:val="24"/>
+                <w:szCs w:val="24"/>
+                <w:shd w:val="clear" w:color="auto" w:fill="FFFFFF"/>
+              </w:rPr>
+              <w:t xml:space="preserve">A1 : </w:t>
+            </w:r>
+            <w:r>
+              <w:rPr>
+                <w:rFonts w:ascii="Times New Roman" w:hAnsi="Times New Roman" w:cs="Times New Roman"/>
+                <w:color w:val="202122"/>
+                <w:sz w:val="24"/>
+                <w:szCs w:val="24"/>
+                <w:shd w:val="clear" w:color="auto" w:fill="FFFFFF"/>
+              </w:rPr>
+              <w:t xml:space="preserve">Après la saisie des informations si tous les champs ne sont pas </w:t>
+            </w:r>
+            <w:r>
+              <w:rPr>
+                <w:rFonts w:ascii="Times New Roman" w:hAnsi="Times New Roman" w:cs="Times New Roman"/>
+                <w:color w:val="202122"/>
+                <w:sz w:val="24"/>
+                <w:szCs w:val="24"/>
+                <w:shd w:val="clear" w:color="auto" w:fill="FFFFFF"/>
+              </w:rPr>
+              <w:t>remplis</w:t>
+            </w:r>
+            <w:r>
+              <w:rPr>
+                <w:rFonts w:ascii="Times New Roman" w:hAnsi="Times New Roman" w:cs="Times New Roman"/>
+                <w:color w:val="202122"/>
+                <w:sz w:val="24"/>
+                <w:szCs w:val="24"/>
+                <w:shd w:val="clear" w:color="auto" w:fill="FFFFFF"/>
+              </w:rPr>
+              <w:t xml:space="preserve"> reprendre le scénario nominal (3.)</w:t>
+            </w:r>
+          </w:p>
+          <w:p>
+            <w:pPr>
+              <w:pStyle w:val="Paragraphedeliste"/>
+              <w:spacing w:line="360" w:lineRule="auto"/>
+              <w:ind w:left="0"/>
+              <w:rPr>
+                <w:rFonts w:ascii="Times New Roman" w:hAnsi="Times New Roman" w:cs="Times New Roman"/>
+                <w:b/>
+                <w:bCs/>
+                <w:color w:val="202122"/>
+                <w:sz w:val="24"/>
+                <w:szCs w:val="24"/>
+                <w:shd w:val="clear" w:color="auto" w:fill="FFFFFF"/>
+              </w:rPr>
+            </w:pPr>
+            <w:r>
+              <w:rPr>
+                <w:rFonts w:ascii="Times New Roman" w:hAnsi="Times New Roman" w:cs="Times New Roman"/>
+                <w:b/>
+                <w:bCs/>
+                <w:color w:val="202122"/>
+                <w:sz w:val="24"/>
+                <w:szCs w:val="24"/>
+                <w:shd w:val="clear" w:color="auto" w:fill="FFFFFF"/>
+              </w:rPr>
+              <w:t>Enchainement d’erreur :</w:t>
+            </w:r>
+          </w:p>
+          <w:p>
+            <w:pPr>
+              <w:pStyle w:val="Paragraphedeliste"/>
+              <w:spacing w:line="360" w:lineRule="auto"/>
+              <w:ind w:left="0"/>
+              <w:rPr>
+                <w:rFonts w:ascii="Times New Roman" w:hAnsi="Times New Roman" w:cs="Times New Roman"/>
+                <w:color w:val="202122"/>
+                <w:sz w:val="24"/>
+                <w:szCs w:val="24"/>
+                <w:shd w:val="clear" w:color="auto" w:fill="FFFFFF"/>
+              </w:rPr>
+            </w:pPr>
+            <w:r>
+              <w:rPr>
+                <w:rFonts w:ascii="Times New Roman" w:hAnsi="Times New Roman" w:cs="Times New Roman"/>
+                <w:color w:val="202122"/>
+                <w:sz w:val="24"/>
+                <w:szCs w:val="24"/>
+                <w:shd w:val="clear" w:color="auto" w:fill="FFFFFF"/>
+              </w:rPr>
+              <w:t>E1 :</w:t>
+            </w:r>
+            <w:r>
+              <w:rPr>
+                <w:rFonts w:ascii="Times New Roman" w:hAnsi="Times New Roman" w:cs="Times New Roman"/>
+                <w:color w:val="202122"/>
+                <w:sz w:val="24"/>
+                <w:szCs w:val="24"/>
+                <w:shd w:val="clear" w:color="auto" w:fill="FFFFFF"/>
+              </w:rPr>
+              <w:t xml:space="preserve"> Après la saisie si les données sont mal saisies reprendre le scénario nominal (3.)</w:t>
+            </w:r>
+            <w:r>
+              <w:rPr>
+                <w:rFonts w:ascii="Times New Roman" w:hAnsi="Times New Roman" w:cs="Times New Roman"/>
+                <w:color w:val="202122"/>
+                <w:sz w:val="24"/>
+                <w:szCs w:val="24"/>
+                <w:shd w:val="clear" w:color="auto" w:fill="FFFFFF"/>
+              </w:rPr>
+              <w:t>.</w:t>
+            </w:r>
+          </w:p>
+          <w:p>
+            <w:pPr>
+              <w:pStyle w:val="Paragraphedeliste"/>
+              <w:spacing w:line="360" w:lineRule="auto"/>
+              <w:ind w:left="0"/>
+              <w:rPr>
+                <w:rFonts w:ascii="Times New Roman" w:hAnsi="Times New Roman" w:cs="Times New Roman"/>
+                <w:b/>
+                <w:bCs/>
+                <w:color w:val="202122"/>
+                <w:sz w:val="24"/>
+                <w:szCs w:val="24"/>
+                <w:shd w:val="clear" w:color="auto" w:fill="FFFFFF"/>
+              </w:rPr>
+            </w:pPr>
+            <w:r>
+              <w:rPr>
+                <w:rFonts w:ascii="Times New Roman" w:hAnsi="Times New Roman" w:cs="Times New Roman"/>
+                <w:b/>
+                <w:bCs/>
+                <w:color w:val="202122"/>
+                <w:sz w:val="24"/>
+                <w:szCs w:val="24"/>
+                <w:shd w:val="clear" w:color="auto" w:fill="FFFFFF"/>
+              </w:rPr>
+              <w:t>Enchainement d’exception :</w:t>
+            </w:r>
+          </w:p>
+          <w:p>
+            <w:pPr>
+              <w:pStyle w:val="Paragraphedeliste"/>
+              <w:spacing w:line="360" w:lineRule="auto"/>
+              <w:ind w:left="0"/>
+              <w:rPr>
+                <w:rFonts w:ascii="Times New Roman" w:hAnsi="Times New Roman" w:cs="Times New Roman"/>
+                <w:color w:val="202122"/>
+                <w:sz w:val="24"/>
+                <w:szCs w:val="24"/>
+                <w:shd w:val="clear" w:color="auto" w:fill="FFFFFF"/>
+              </w:rPr>
+            </w:pPr>
+            <w:r>
+              <w:rPr>
+                <w:rFonts w:ascii="Times New Roman" w:hAnsi="Times New Roman" w:cs="Times New Roman"/>
+                <w:b/>
+                <w:bCs/>
+                <w:color w:val="202122"/>
+                <w:sz w:val="24"/>
+                <w:szCs w:val="24"/>
+                <w:shd w:val="clear" w:color="auto" w:fill="FFFFFF"/>
+              </w:rPr>
+              <w:t xml:space="preserve">E1 : </w:t>
+            </w:r>
+            <w:r>
+              <w:rPr>
+                <w:rFonts w:ascii="Times New Roman" w:hAnsi="Times New Roman" w:cs="Times New Roman"/>
+                <w:color w:val="202122"/>
+                <w:sz w:val="24"/>
+                <w:szCs w:val="24"/>
+                <w:shd w:val="clear" w:color="auto" w:fill="FFFFFF"/>
+              </w:rPr>
+              <w:t>Annulation de la création de l’évaluation.</w:t>
+            </w:r>
+          </w:p>
+          <w:p>
+            <w:pPr>
+              <w:pStyle w:val="Paragraphedeliste"/>
+              <w:spacing w:line="360" w:lineRule="auto"/>
+              <w:ind w:left="0"/>
+              <w:rPr>
+                <w:rFonts w:ascii="Times New Roman" w:hAnsi="Times New Roman" w:cs="Times New Roman"/>
+                <w:color w:val="202122"/>
+                <w:sz w:val="24"/>
+                <w:szCs w:val="24"/>
+                <w:shd w:val="clear" w:color="auto" w:fill="FFFFFF"/>
+              </w:rPr>
+            </w:pPr>
+            <w:r>
+              <w:rPr>
+                <w:rFonts w:ascii="Times New Roman" w:hAnsi="Times New Roman" w:cs="Times New Roman"/>
+                <w:b/>
+                <w:bCs/>
+                <w:color w:val="202122"/>
+                <w:sz w:val="24"/>
+                <w:szCs w:val="24"/>
+                <w:shd w:val="clear" w:color="auto" w:fill="FFFFFF"/>
+              </w:rPr>
+              <w:t>Post condition :</w:t>
+            </w:r>
+            <w:r>
+              <w:rPr>
+                <w:rFonts w:ascii="Times New Roman" w:hAnsi="Times New Roman" w:cs="Times New Roman"/>
+                <w:color w:val="202122"/>
+                <w:sz w:val="24"/>
+                <w:szCs w:val="24"/>
+                <w:shd w:val="clear" w:color="auto" w:fill="FFFFFF"/>
+              </w:rPr>
+              <w:t xml:space="preserve"> L’</w:t>
+            </w:r>
+            <w:r>
+              <w:rPr>
+                <w:rFonts w:ascii="Times New Roman" w:hAnsi="Times New Roman" w:cs="Times New Roman"/>
+                <w:color w:val="202122"/>
+                <w:sz w:val="24"/>
+                <w:szCs w:val="24"/>
+                <w:shd w:val="clear" w:color="auto" w:fill="FFFFFF"/>
+              </w:rPr>
+              <w:t>évaluation a été créée avec succès</w:t>
+            </w:r>
+            <w:r>
+              <w:rPr>
+                <w:rFonts w:ascii="Times New Roman" w:hAnsi="Times New Roman" w:cs="Times New Roman"/>
+                <w:color w:val="202122"/>
+                <w:sz w:val="24"/>
+                <w:szCs w:val="24"/>
+                <w:shd w:val="clear" w:color="auto" w:fill="FFFFFF"/>
+              </w:rPr>
+              <w:t>.</w:t>
+            </w:r>
+          </w:p>
+        </w:tc>
+      </w:tr>
+    </w:tbl>
+    <w:p>
+      <w:pPr>
+        <w:pStyle w:val="Paragraphedeliste"/>
+        <w:spacing w:line="360" w:lineRule="auto"/>
+        <w:ind w:left="0"/>
+        <w:rPr>
+          <w:rFonts w:ascii="Times New Roman" w:hAnsi="Times New Roman" w:cs="Times New Roman"/>
+          <w:color w:val="202122"/>
+          <w:sz w:val="24"/>
+          <w:szCs w:val="24"/>
+          <w:shd w:val="clear" w:color="auto" w:fill="FFFFFF"/>
+        </w:rPr>
+      </w:pPr>
+    </w:p>
+    <w:p>
+      <w:pPr>
+        <w:pStyle w:val="Paragraphedeliste"/>
+        <w:spacing w:line="360" w:lineRule="auto"/>
+        <w:ind w:left="0"/>
+        <w:rPr>
+          <w:rFonts w:ascii="Times New Roman" w:hAnsi="Times New Roman" w:cs="Times New Roman"/>
+          <w:color w:val="202122"/>
+          <w:sz w:val="24"/>
+          <w:szCs w:val="24"/>
+          <w:shd w:val="clear" w:color="auto" w:fill="FFFFFF"/>
+        </w:rPr>
+      </w:pPr>
+    </w:p>
+    <w:p>
+      <w:pPr>
+        <w:pStyle w:val="Paragraphedeliste"/>
+        <w:spacing w:line="360" w:lineRule="auto"/>
+        <w:ind w:left="0"/>
+        <w:rPr>
+          <w:rFonts w:ascii="Times New Roman" w:hAnsi="Times New Roman" w:cs="Times New Roman"/>
+          <w:color w:val="202122"/>
+          <w:sz w:val="24"/>
+          <w:szCs w:val="24"/>
+          <w:shd w:val="clear" w:color="auto" w:fill="FFFFFF"/>
+        </w:rPr>
+      </w:pPr>
+    </w:p>
+    <w:p>
+      <w:pPr>
+        <w:pStyle w:val="Paragraphedeliste"/>
+        <w:spacing w:line="360" w:lineRule="auto"/>
+        <w:ind w:left="0"/>
+        <w:rPr>
+          <w:rFonts w:ascii="Times New Roman" w:hAnsi="Times New Roman" w:cs="Times New Roman"/>
+          <w:color w:val="202122"/>
+          <w:sz w:val="24"/>
+          <w:szCs w:val="24"/>
+          <w:shd w:val="clear" w:color="auto" w:fill="FFFFFF"/>
+        </w:rPr>
+      </w:pPr>
+    </w:p>
+    <w:p>
+      <w:pPr>
+        <w:pStyle w:val="Paragraphedeliste"/>
+        <w:spacing w:line="360" w:lineRule="auto"/>
+        <w:ind w:left="0"/>
+        <w:rPr>
+          <w:rFonts w:ascii="Times New Roman" w:hAnsi="Times New Roman" w:cs="Times New Roman"/>
+          <w:color w:val="202122"/>
+          <w:sz w:val="24"/>
+          <w:szCs w:val="24"/>
+          <w:shd w:val="clear" w:color="auto" w:fill="FFFFFF"/>
+        </w:rPr>
+      </w:pPr>
+    </w:p>
+    <w:p>
+      <w:pPr>
+        <w:pStyle w:val="Paragraphedeliste"/>
+        <w:spacing w:line="360" w:lineRule="auto"/>
+        <w:ind w:left="0"/>
+        <w:rPr>
+          <w:rFonts w:ascii="Times New Roman" w:hAnsi="Times New Roman" w:cs="Times New Roman"/>
+          <w:color w:val="202122"/>
+          <w:sz w:val="24"/>
+          <w:szCs w:val="24"/>
+          <w:shd w:val="clear" w:color="auto" w:fill="FFFFFF"/>
+        </w:rPr>
+      </w:pPr>
+    </w:p>
+    <w:p>
+      <w:pPr>
+        <w:pStyle w:val="Paragraphedeliste"/>
+        <w:spacing w:line="360" w:lineRule="auto"/>
+        <w:ind w:left="0"/>
+        <w:rPr>
+          <w:rFonts w:ascii="Times New Roman" w:hAnsi="Times New Roman" w:cs="Times New Roman"/>
+          <w:color w:val="202122"/>
+          <w:sz w:val="24"/>
+          <w:szCs w:val="24"/>
+          <w:shd w:val="clear" w:color="auto" w:fill="FFFFFF"/>
+        </w:rPr>
+      </w:pPr>
+    </w:p>
+    <w:p>
+      <w:pPr>
+        <w:pStyle w:val="Paragraphedeliste"/>
+        <w:spacing w:line="360" w:lineRule="auto"/>
+        <w:ind w:left="0"/>
+        <w:jc w:val="center"/>
+        <w:rPr>
+          <w:rFonts w:ascii="Times New Roman" w:hAnsi="Times New Roman" w:cs="Times New Roman"/>
+          <w:b/>
+          <w:bCs/>
+          <w:color w:val="202122"/>
+          <w:sz w:val="28"/>
+          <w:szCs w:val="28"/>
+          <w:shd w:val="clear" w:color="auto" w:fill="FFFFFF"/>
+        </w:rPr>
+      </w:pPr>
+      <w:r>
+        <w:rPr>
+          <w:rFonts w:ascii="Times New Roman" w:hAnsi="Times New Roman" w:cs="Times New Roman"/>
+          <w:b/>
+          <w:bCs/>
+          <w:color w:val="202122"/>
+          <w:sz w:val="28"/>
+          <w:szCs w:val="28"/>
+          <w:shd w:val="clear" w:color="auto" w:fill="FFFFFF"/>
+        </w:rPr>
+        <w:t xml:space="preserve">Tableau </w:t>
+      </w:r>
+      <w:r>
+        <w:rPr>
+          <w:rFonts w:ascii="Times New Roman" w:hAnsi="Times New Roman" w:cs="Times New Roman"/>
+          <w:b/>
+          <w:bCs/>
+          <w:color w:val="202122"/>
+          <w:sz w:val="28"/>
+          <w:szCs w:val="28"/>
+          <w:shd w:val="clear" w:color="auto" w:fill="FFFFFF"/>
+        </w:rPr>
+        <w:t>3</w:t>
+      </w:r>
+      <w:r>
+        <w:rPr>
+          <w:rFonts w:ascii="Times New Roman" w:hAnsi="Times New Roman" w:cs="Times New Roman"/>
+          <w:b/>
+          <w:bCs/>
+          <w:color w:val="202122"/>
+          <w:sz w:val="28"/>
+          <w:szCs w:val="28"/>
+          <w:shd w:val="clear" w:color="auto" w:fill="FFFFFF"/>
+        </w:rPr>
+        <w:t xml:space="preserve"> : Sommaire d’identification </w:t>
+      </w:r>
+      <w:r>
+        <w:rPr>
+          <w:rFonts w:ascii="Times New Roman" w:hAnsi="Times New Roman" w:cs="Times New Roman"/>
+          <w:b/>
+          <w:bCs/>
+          <w:color w:val="202122"/>
+          <w:sz w:val="28"/>
+          <w:szCs w:val="28"/>
+          <w:shd w:val="clear" w:color="auto" w:fill="FFFFFF"/>
+        </w:rPr>
+        <w:t>Créer évaluation</w:t>
+      </w:r>
+    </w:p>
+    <w:p>
+      <w:pPr>
+        <w:pStyle w:val="Paragraphedeliste"/>
+        <w:spacing w:line="360" w:lineRule="auto"/>
+        <w:ind w:left="0"/>
+        <w:rPr>
+          <w:rFonts w:ascii="Times New Roman" w:hAnsi="Times New Roman" w:cs="Times New Roman"/>
+          <w:color w:val="202122"/>
+          <w:sz w:val="24"/>
+          <w:szCs w:val="24"/>
+          <w:shd w:val="clear" w:color="auto" w:fill="FFFFFF"/>
+        </w:rPr>
+      </w:pPr>
+    </w:p>
+    <w:p>
+      <w:pPr>
+        <w:rPr>
+          <w:rFonts w:ascii="Times New Roman" w:hAnsi="Times New Roman" w:cs="Times New Roman"/>
+          <w:color w:val="202122"/>
+          <w:sz w:val="24"/>
+          <w:szCs w:val="24"/>
+          <w:shd w:val="clear" w:color="auto" w:fill="FFFFFF"/>
+        </w:rPr>
+      </w:pPr>
+      <w:r>
+        <w:rPr>
+          <w:rFonts w:ascii="Times New Roman" w:hAnsi="Times New Roman" w:cs="Times New Roman"/>
+          <w:color w:val="202122"/>
+          <w:sz w:val="24"/>
+          <w:szCs w:val="24"/>
+          <w:shd w:val="clear" w:color="auto" w:fill="FFFFFF"/>
+        </w:rPr>
+        <w:lastRenderedPageBreak/>
+        <w:br w:type="page"/>
+      </w:r>
+    </w:p>
+    <w:p>
+      <w:pPr>
+        <w:pStyle w:val="Paragraphedeliste"/>
+        <w:spacing w:line="360" w:lineRule="auto"/>
+        <w:ind w:left="0"/>
+        <w:jc w:val="center"/>
+        <w:rPr>
+          <w:rFonts w:ascii="Times New Roman" w:hAnsi="Times New Roman" w:cs="Times New Roman"/>
+          <w:b/>
+          <w:bCs/>
+          <w:color w:val="202122"/>
+          <w:sz w:val="28"/>
+          <w:szCs w:val="28"/>
+          <w:shd w:val="clear" w:color="auto" w:fill="FFFFFF"/>
+        </w:rPr>
+      </w:pPr>
+      <w:r>
+        <w:rPr>
+          <w:rFonts w:ascii="Times New Roman" w:hAnsi="Times New Roman" w:cs="Times New Roman"/>
+          <w:b/>
+          <w:bCs/>
+          <w:color w:val="202122"/>
+          <w:sz w:val="28"/>
+          <w:szCs w:val="28"/>
+          <w:shd w:val="clear" w:color="auto" w:fill="FFFFFF"/>
+        </w:rPr>
+        <w:lastRenderedPageBreak/>
+        <w:t xml:space="preserve">Figure </w:t>
+      </w:r>
+      <w:r>
+        <w:rPr>
+          <w:rFonts w:ascii="Times New Roman" w:hAnsi="Times New Roman" w:cs="Times New Roman"/>
+          <w:b/>
+          <w:bCs/>
+          <w:color w:val="202122"/>
+          <w:sz w:val="28"/>
+          <w:szCs w:val="28"/>
+          <w:shd w:val="clear" w:color="auto" w:fill="FFFFFF"/>
+        </w:rPr>
+        <w:t>3</w:t>
+      </w:r>
+      <w:r>
+        <w:rPr>
+          <w:rFonts w:ascii="Times New Roman" w:hAnsi="Times New Roman" w:cs="Times New Roman"/>
+          <w:b/>
+          <w:bCs/>
+          <w:color w:val="202122"/>
+          <w:sz w:val="28"/>
+          <w:szCs w:val="28"/>
+          <w:shd w:val="clear" w:color="auto" w:fill="FFFFFF"/>
+        </w:rPr>
+        <w:t xml:space="preserve"> : Diagramme de séquence système </w:t>
+      </w:r>
+      <w:r>
+        <w:rPr>
+          <w:rFonts w:ascii="Times New Roman" w:hAnsi="Times New Roman" w:cs="Times New Roman"/>
+          <w:b/>
+          <w:bCs/>
+          <w:color w:val="202122"/>
+          <w:sz w:val="28"/>
+          <w:szCs w:val="28"/>
+          <w:shd w:val="clear" w:color="auto" w:fill="FFFFFF"/>
+        </w:rPr>
+        <w:t>créer évaluation</w:t>
+      </w:r>
+    </w:p>
+    <w:p>
+      <w:pPr>
+        <w:pStyle w:val="Paragraphedeliste"/>
+        <w:spacing w:line="360" w:lineRule="auto"/>
+        <w:ind w:left="0"/>
+        <w:rPr>
+          <w:rFonts w:ascii="Times New Roman" w:hAnsi="Times New Roman" w:cs="Times New Roman"/>
+          <w:color w:val="202122"/>
+          <w:sz w:val="24"/>
+          <w:szCs w:val="24"/>
+          <w:shd w:val="clear" w:color="auto" w:fill="FFFFFF"/>
+        </w:rPr>
+      </w:pPr>
+    </w:p>
+    <w:p>
+      <w:pPr>
+        <w:rPr>
+          <w:rFonts w:ascii="Times New Roman" w:hAnsi="Times New Roman" w:cs="Times New Roman"/>
+          <w:color w:val="202122"/>
+          <w:sz w:val="24"/>
+          <w:szCs w:val="24"/>
+          <w:shd w:val="clear" w:color="auto" w:fill="FFFFFF"/>
+        </w:rPr>
+      </w:pPr>
+      <w:r>
+        <w:rPr>
+          <w:rFonts w:ascii="Times New Roman" w:hAnsi="Times New Roman" w:cs="Times New Roman"/>
+          <w:color w:val="202122"/>
+          <w:sz w:val="24"/>
+          <w:szCs w:val="24"/>
+          <w:shd w:val="clear" w:color="auto" w:fill="FFFFFF"/>
+        </w:rPr>
+        <w:br w:type="page"/>
+      </w:r>
+    </w:p>
+    <w:p>
+      <w:pPr>
+        <w:pStyle w:val="Paragraphedeliste"/>
+        <w:spacing w:line="360" w:lineRule="auto"/>
+        <w:ind w:left="0"/>
+        <w:jc w:val="center"/>
+        <w:rPr>
+          <w:rFonts w:ascii="Times New Roman" w:hAnsi="Times New Roman" w:cs="Times New Roman"/>
+          <w:b/>
+          <w:bCs/>
+          <w:color w:val="202122"/>
+          <w:sz w:val="28"/>
+          <w:szCs w:val="28"/>
+          <w:u w:val="single"/>
+          <w:shd w:val="clear" w:color="auto" w:fill="FFFFFF"/>
+        </w:rPr>
+      </w:pPr>
+      <w:r>
+        <w:rPr>
+          <w:rFonts w:ascii="Times New Roman" w:hAnsi="Times New Roman" w:cs="Times New Roman"/>
+          <w:b/>
+          <w:bCs/>
+          <w:color w:val="202122"/>
+          <w:sz w:val="28"/>
+          <w:szCs w:val="28"/>
+          <w:u w:val="single"/>
+          <w:shd w:val="clear" w:color="auto" w:fill="FFFFFF"/>
+        </w:rPr>
+        <w:lastRenderedPageBreak/>
+        <w:t>Diagramme des c</w:t>
+      </w:r>
+      <w:r>
+        <w:rPr>
+          <w:rFonts w:ascii="Times New Roman" w:hAnsi="Times New Roman" w:cs="Times New Roman"/>
+          <w:b/>
+          <w:bCs/>
+          <w:color w:val="202122"/>
+          <w:sz w:val="28"/>
+          <w:szCs w:val="28"/>
+          <w:u w:val="single"/>
+          <w:shd w:val="clear" w:color="auto" w:fill="FFFFFF"/>
+        </w:rPr>
+        <w:t>lasses</w:t>
+      </w:r>
+      <w:r>
+        <w:rPr>
+          <w:rFonts w:ascii="Times New Roman" w:hAnsi="Times New Roman" w:cs="Times New Roman"/>
+          <w:b/>
+          <w:bCs/>
+          <w:color w:val="202122"/>
+          <w:sz w:val="28"/>
+          <w:szCs w:val="28"/>
+          <w:u w:val="single"/>
+          <w:shd w:val="clear" w:color="auto" w:fill="FFFFFF"/>
+        </w:rPr>
+        <w:t xml:space="preserve"> </w:t>
+      </w:r>
+      <w:r>
+        <w:rPr>
+          <w:rFonts w:ascii="Times New Roman" w:hAnsi="Times New Roman" w:cs="Times New Roman"/>
+          <w:b/>
+          <w:bCs/>
+          <w:color w:val="202122"/>
+          <w:sz w:val="28"/>
+          <w:szCs w:val="28"/>
+          <w:u w:val="single"/>
+          <w:shd w:val="clear" w:color="auto" w:fill="FFFFFF"/>
+        </w:rPr>
+        <w:t>du système</w:t>
+      </w:r>
+    </w:p>
+    <w:p>
+      <w:pPr>
+        <w:pStyle w:val="Paragraphedeliste"/>
+        <w:spacing w:line="360" w:lineRule="auto"/>
+        <w:ind w:left="0"/>
+        <w:rPr>
+          <w:rFonts w:ascii="Times New Roman" w:hAnsi="Times New Roman" w:cs="Times New Roman"/>
+          <w:color w:val="202122"/>
+          <w:sz w:val="24"/>
+          <w:szCs w:val="24"/>
+          <w:shd w:val="clear" w:color="auto" w:fill="FFFFFF"/>
+        </w:rPr>
+      </w:pPr>
+      <w:r>
+        <w:rPr>
+          <w:rFonts w:ascii="Times New Roman" w:hAnsi="Times New Roman" w:cs="Times New Roman"/>
+          <w:color w:val="202122"/>
+          <w:sz w:val="24"/>
+          <w:szCs w:val="24"/>
+          <w:shd w:val="clear" w:color="auto" w:fill="FFFFFF"/>
+        </w:rPr>
+        <w:t>Dans cette partie nous allons représenter toutes les classes qui vont interagir avec notre système.</w:t>
+      </w:r>
+    </w:p>
     <w:sectPr>
-      <w:footerReference w:type="default" r:id="rId45"/>
       <w:pgSz w:w="11906" w:h="16838"/>
       <w:pgMar w:top="1440" w:right="1440" w:bottom="1440" w:left="1440" w:header="708" w:footer="708" w:gutter="0"/>
       <w:cols w:space="708"/>
@@ -7100,16 +10334,6 @@
 </w:endnotes>
 </file>
 
-<file path=word/footer1.xml><?xml version="1.0" encoding="utf-8"?>
-<w:ftr xmlns:wpc="http://schemas.microsoft.com/office/word/2010/wordprocessingCanvas" xmlns:cx="http://schemas.microsoft.com/office/drawing/2014/chartex" xmlns:cx1="http://schemas.microsoft.com/office/drawing/2015/9/8/chartex" xmlns:cx2="http://schemas.microsoft.com/office/drawing/2015/10/21/chartex" xmlns:cx3="http://schemas.microsoft.com/office/drawing/2016/5/9/chartex" xmlns:cx4="http://schemas.microsoft.com/office/drawing/2016/5/10/chartex" xmlns:cx5="http://schemas.microsoft.com/office/drawing/2016/5/11/chartex" xmlns:cx6="http://schemas.microsoft.com/office/drawing/2016/5/12/chartex" xmlns:cx7="http://schemas.microsoft.com/office/drawing/2016/5/13/chartex" xmlns:cx8="http://schemas.microsoft.com/office/drawing/2016/5/14/chartex" xmlns:mc="http://schemas.openxmlformats.org/markup-compatibility/2006" xmlns:aink="http://schemas.microsoft.com/office/drawing/2016/ink" xmlns:am3d="http://schemas.microsoft.com/office/drawing/2017/model3d" xmlns:o="urn:schemas-microsoft-com:office:office" xmlns:r="http://schemas.openxmlformats.org/officeDocument/2006/relationships" xmlns:m="http://schemas.openxmlformats.org/officeDocument/2006/math" xmlns:v="urn:schemas-microsoft-com:vml" xmlns:wp14="http://schemas.microsoft.com/office/word/2010/wordprocessingDrawing" xmlns:wp="http://schemas.openxmlformats.org/drawingml/2006/wordprocessingDrawing" xmlns:w10="urn:schemas-microsoft-com:office:word" xmlns:w="http://schemas.openxmlformats.org/wordprocessingml/2006/main" xmlns:w14="http://schemas.microsoft.com/office/word/2010/wordml" xmlns:w15="http://schemas.microsoft.com/office/word/2012/wordml" xmlns:w16cex="http://schemas.microsoft.com/office/word/2018/wordml/cex" xmlns:w16cid="http://schemas.microsoft.com/office/word/2016/wordml/cid" xmlns:w16="http://schemas.microsoft.com/office/word/2018/wordml" xmlns:w16se="http://schemas.microsoft.com/office/word/2015/wordml/symex" xmlns:wpg="http://schemas.microsoft.com/office/word/2010/wordprocessingGroup" xmlns:wpi="http://schemas.microsoft.com/office/word/2010/wordprocessingInk" xmlns:wne="http://schemas.microsoft.com/office/word/2006/wordml" xmlns:wps="http://schemas.microsoft.com/office/word/2010/wordprocessingShape" mc:Ignorable="w14 w15 w16se w16cid w16 w16cex wp14">
-  <w:p>
-    <w:pPr>
-      <w:pStyle w:val="Pieddepage"/>
-    </w:pPr>
-  </w:p>
-</w:ftr>
-</file>
-
 <file path=word/footnotes.xml><?xml version="1.0" encoding="utf-8"?>
 <w:footnotes xmlns:wpc="http://schemas.microsoft.com/office/word/2010/wordprocessingCanvas" xmlns:cx="http://schemas.microsoft.com/office/drawing/2014/chartex" xmlns:cx1="http://schemas.microsoft.com/office/drawing/2015/9/8/chartex" xmlns:cx2="http://schemas.microsoft.com/office/drawing/2015/10/21/chartex" xmlns:cx3="http://schemas.microsoft.com/office/drawing/2016/5/9/chartex" xmlns:cx4="http://schemas.microsoft.com/office/drawing/2016/5/10/chartex" xmlns:cx5="http://schemas.microsoft.com/office/drawing/2016/5/11/chartex" xmlns:cx6="http://schemas.microsoft.com/office/drawing/2016/5/12/chartex" xmlns:cx7="http://schemas.microsoft.com/office/drawing/2016/5/13/chartex" xmlns:cx8="http://schemas.microsoft.com/office/drawing/2016/5/14/chartex" xmlns:mc="http://schemas.openxmlformats.org/markup-compatibility/2006" xmlns:aink="http://schemas.microsoft.com/office/drawing/2016/ink" xmlns:am3d="http://schemas.microsoft.com/office/drawing/2017/model3d" xmlns:o="urn:schemas-microsoft-com:office:office" xmlns:r="http://schemas.openxmlformats.org/officeDocument/2006/relationships" xmlns:m="http://schemas.openxmlformats.org/officeDocument/2006/math" xmlns:v="urn:schemas-microsoft-com:vml" xmlns:wp14="http://schemas.microsoft.com/office/word/2010/wordprocessingDrawing" xmlns:wp="http://schemas.openxmlformats.org/drawingml/2006/wordprocessingDrawing" xmlns:w10="urn:schemas-microsoft-com:office:word" xmlns:w="http://schemas.openxmlformats.org/wordprocessingml/2006/main" xmlns:w14="http://schemas.microsoft.com/office/word/2010/wordml" xmlns:w15="http://schemas.microsoft.com/office/word/2012/wordml" xmlns:w16cex="http://schemas.microsoft.com/office/word/2018/wordml/cex" xmlns:w16cid="http://schemas.microsoft.com/office/word/2016/wordml/cid" xmlns:w16="http://schemas.microsoft.com/office/word/2018/wordml" xmlns:w16se="http://schemas.microsoft.com/office/word/2015/wordml/symex" xmlns:wpg="http://schemas.microsoft.com/office/word/2010/wordprocessingGroup" xmlns:wpi="http://schemas.microsoft.com/office/word/2010/wordprocessingInk" xmlns:wne="http://schemas.microsoft.com/office/word/2006/wordml" xmlns:wps="http://schemas.microsoft.com/office/word/2010/wordprocessingShape" mc:Ignorable="w14 w15 w16se w16cid w16 w16cex wp14">
   <w:footnote w:type="separator" w:id="-1">
@@ -8684,6 +11908,92 @@
     </w:lvl>
   </w:abstractNum>
   <w:abstractNum w:abstractNumId="14" w15:restartNumberingAfterBreak="0">
+    <w:nsid w:val="3B4050E4"/>
+    <w:multiLevelType w:val="hybridMultilevel"/>
+    <w:tmpl w:val="FD9E33B6"/>
+    <w:lvl w:ilvl="0" w:tplc="040C000F">
+      <w:start w:val="1"/>
+      <w:numFmt w:val="decimal"/>
+      <w:lvlText w:val="%1."/>
+      <w:lvlJc w:val="left"/>
+      <w:pPr>
+        <w:ind w:left="2172" w:hanging="360"/>
+      </w:pPr>
+    </w:lvl>
+    <w:lvl w:ilvl="1" w:tplc="040C0019" w:tentative="1">
+      <w:start w:val="1"/>
+      <w:numFmt w:val="lowerLetter"/>
+      <w:lvlText w:val="%2."/>
+      <w:lvlJc w:val="left"/>
+      <w:pPr>
+        <w:ind w:left="2892" w:hanging="360"/>
+      </w:pPr>
+    </w:lvl>
+    <w:lvl w:ilvl="2" w:tplc="040C001B" w:tentative="1">
+      <w:start w:val="1"/>
+      <w:numFmt w:val="lowerRoman"/>
+      <w:lvlText w:val="%3."/>
+      <w:lvlJc w:val="right"/>
+      <w:pPr>
+        <w:ind w:left="3612" w:hanging="180"/>
+      </w:pPr>
+    </w:lvl>
+    <w:lvl w:ilvl="3" w:tplc="040C000F" w:tentative="1">
+      <w:start w:val="1"/>
+      <w:numFmt w:val="decimal"/>
+      <w:lvlText w:val="%4."/>
+      <w:lvlJc w:val="left"/>
+      <w:pPr>
+        <w:ind w:left="4332" w:hanging="360"/>
+      </w:pPr>
+    </w:lvl>
+    <w:lvl w:ilvl="4" w:tplc="040C0019" w:tentative="1">
+      <w:start w:val="1"/>
+      <w:numFmt w:val="lowerLetter"/>
+      <w:lvlText w:val="%5."/>
+      <w:lvlJc w:val="left"/>
+      <w:pPr>
+        <w:ind w:left="5052" w:hanging="360"/>
+      </w:pPr>
+    </w:lvl>
+    <w:lvl w:ilvl="5" w:tplc="040C001B" w:tentative="1">
+      <w:start w:val="1"/>
+      <w:numFmt w:val="lowerRoman"/>
+      <w:lvlText w:val="%6."/>
+      <w:lvlJc w:val="right"/>
+      <w:pPr>
+        <w:ind w:left="5772" w:hanging="180"/>
+      </w:pPr>
+    </w:lvl>
+    <w:lvl w:ilvl="6" w:tplc="040C000F" w:tentative="1">
+      <w:start w:val="1"/>
+      <w:numFmt w:val="decimal"/>
+      <w:lvlText w:val="%7."/>
+      <w:lvlJc w:val="left"/>
+      <w:pPr>
+        <w:ind w:left="6492" w:hanging="360"/>
+      </w:pPr>
+    </w:lvl>
+    <w:lvl w:ilvl="7" w:tplc="040C0019" w:tentative="1">
+      <w:start w:val="1"/>
+      <w:numFmt w:val="lowerLetter"/>
+      <w:lvlText w:val="%8."/>
+      <w:lvlJc w:val="left"/>
+      <w:pPr>
+        <w:ind w:left="7212" w:hanging="360"/>
+      </w:pPr>
+    </w:lvl>
+    <w:lvl w:ilvl="8" w:tplc="040C001B" w:tentative="1">
+      <w:start w:val="1"/>
+      <w:numFmt w:val="lowerRoman"/>
+      <w:lvlText w:val="%9."/>
+      <w:lvlJc w:val="right"/>
+      <w:pPr>
+        <w:ind w:left="7932" w:hanging="180"/>
+      </w:pPr>
+    </w:lvl>
+  </w:abstractNum>
+  <w:abstractNum w:abstractNumId="15" w15:restartNumberingAfterBreak="0">
     <w:nsid w:val="4BBF29DA"/>
     <w:multiLevelType w:val="multilevel"/>
     <w:tmpl w:val="6576CAE6"/>
@@ -8832,7 +12142,7 @@
       </w:rPr>
     </w:lvl>
   </w:abstractNum>
-  <w:abstractNum w:abstractNumId="15" w15:restartNumberingAfterBreak="0">
+  <w:abstractNum w:abstractNumId="16" w15:restartNumberingAfterBreak="0">
     <w:nsid w:val="4CED6AF9"/>
     <w:multiLevelType w:val="multilevel"/>
     <w:tmpl w:val="565C6228"/>
@@ -8981,7 +12291,7 @@
       </w:rPr>
     </w:lvl>
   </w:abstractNum>
-  <w:abstractNum w:abstractNumId="16" w15:restartNumberingAfterBreak="0">
+  <w:abstractNum w:abstractNumId="17" w15:restartNumberingAfterBreak="0">
     <w:nsid w:val="4D4A4AB9"/>
     <w:multiLevelType w:val="multilevel"/>
     <w:tmpl w:val="040C0021"/>
@@ -9094,7 +12404,7 @@
       </w:rPr>
     </w:lvl>
   </w:abstractNum>
-  <w:abstractNum w:abstractNumId="17" w15:restartNumberingAfterBreak="0">
+  <w:abstractNum w:abstractNumId="18" w15:restartNumberingAfterBreak="0">
     <w:nsid w:val="51365DB3"/>
     <w:multiLevelType w:val="hybridMultilevel"/>
     <w:tmpl w:val="71984344"/>
@@ -9183,7 +12493,7 @@
       </w:pPr>
     </w:lvl>
   </w:abstractNum>
-  <w:abstractNum w:abstractNumId="18" w15:restartNumberingAfterBreak="0">
+  <w:abstractNum w:abstractNumId="19" w15:restartNumberingAfterBreak="0">
     <w:nsid w:val="567C2D35"/>
     <w:multiLevelType w:val="hybridMultilevel"/>
     <w:tmpl w:val="6BE8431A"/>
@@ -9272,7 +12582,7 @@
       </w:pPr>
     </w:lvl>
   </w:abstractNum>
-  <w:abstractNum w:abstractNumId="19" w15:restartNumberingAfterBreak="0">
+  <w:abstractNum w:abstractNumId="20" w15:restartNumberingAfterBreak="0">
     <w:nsid w:val="570F263A"/>
     <w:multiLevelType w:val="multilevel"/>
     <w:tmpl w:val="6576CAE6"/>
@@ -9421,7 +12731,93 @@
       </w:rPr>
     </w:lvl>
   </w:abstractNum>
-  <w:abstractNum w:abstractNumId="20" w15:restartNumberingAfterBreak="0">
+  <w:abstractNum w:abstractNumId="21" w15:restartNumberingAfterBreak="0">
+    <w:nsid w:val="572B4E2C"/>
+    <w:multiLevelType w:val="hybridMultilevel"/>
+    <w:tmpl w:val="FD9E33B6"/>
+    <w:lvl w:ilvl="0" w:tplc="040C000F">
+      <w:start w:val="1"/>
+      <w:numFmt w:val="decimal"/>
+      <w:lvlText w:val="%1."/>
+      <w:lvlJc w:val="left"/>
+      <w:pPr>
+        <w:ind w:left="2172" w:hanging="360"/>
+      </w:pPr>
+    </w:lvl>
+    <w:lvl w:ilvl="1" w:tplc="040C0019" w:tentative="1">
+      <w:start w:val="1"/>
+      <w:numFmt w:val="lowerLetter"/>
+      <w:lvlText w:val="%2."/>
+      <w:lvlJc w:val="left"/>
+      <w:pPr>
+        <w:ind w:left="2892" w:hanging="360"/>
+      </w:pPr>
+    </w:lvl>
+    <w:lvl w:ilvl="2" w:tplc="040C001B" w:tentative="1">
+      <w:start w:val="1"/>
+      <w:numFmt w:val="lowerRoman"/>
+      <w:lvlText w:val="%3."/>
+      <w:lvlJc w:val="right"/>
+      <w:pPr>
+        <w:ind w:left="3612" w:hanging="180"/>
+      </w:pPr>
+    </w:lvl>
+    <w:lvl w:ilvl="3" w:tplc="040C000F" w:tentative="1">
+      <w:start w:val="1"/>
+      <w:numFmt w:val="decimal"/>
+      <w:lvlText w:val="%4."/>
+      <w:lvlJc w:val="left"/>
+      <w:pPr>
+        <w:ind w:left="4332" w:hanging="360"/>
+      </w:pPr>
+    </w:lvl>
+    <w:lvl w:ilvl="4" w:tplc="040C0019" w:tentative="1">
+      <w:start w:val="1"/>
+      <w:numFmt w:val="lowerLetter"/>
+      <w:lvlText w:val="%5."/>
+      <w:lvlJc w:val="left"/>
+      <w:pPr>
+        <w:ind w:left="5052" w:hanging="360"/>
+      </w:pPr>
+    </w:lvl>
+    <w:lvl w:ilvl="5" w:tplc="040C001B" w:tentative="1">
+      <w:start w:val="1"/>
+      <w:numFmt w:val="lowerRoman"/>
+      <w:lvlText w:val="%6."/>
+      <w:lvlJc w:val="right"/>
+      <w:pPr>
+        <w:ind w:left="5772" w:hanging="180"/>
+      </w:pPr>
+    </w:lvl>
+    <w:lvl w:ilvl="6" w:tplc="040C000F" w:tentative="1">
+      <w:start w:val="1"/>
+      <w:numFmt w:val="decimal"/>
+      <w:lvlText w:val="%7."/>
+      <w:lvlJc w:val="left"/>
+      <w:pPr>
+        <w:ind w:left="6492" w:hanging="360"/>
+      </w:pPr>
+    </w:lvl>
+    <w:lvl w:ilvl="7" w:tplc="040C0019" w:tentative="1">
+      <w:start w:val="1"/>
+      <w:numFmt w:val="lowerLetter"/>
+      <w:lvlText w:val="%8."/>
+      <w:lvlJc w:val="left"/>
+      <w:pPr>
+        <w:ind w:left="7212" w:hanging="360"/>
+      </w:pPr>
+    </w:lvl>
+    <w:lvl w:ilvl="8" w:tplc="040C001B" w:tentative="1">
+      <w:start w:val="1"/>
+      <w:numFmt w:val="lowerRoman"/>
+      <w:lvlText w:val="%9."/>
+      <w:lvlJc w:val="right"/>
+      <w:pPr>
+        <w:ind w:left="7932" w:hanging="180"/>
+      </w:pPr>
+    </w:lvl>
+  </w:abstractNum>
+  <w:abstractNum w:abstractNumId="22" w15:restartNumberingAfterBreak="0">
     <w:nsid w:val="5BD94FA8"/>
     <w:multiLevelType w:val="hybridMultilevel"/>
     <w:tmpl w:val="9E70C6C6"/>
@@ -9510,7 +12906,7 @@
       </w:pPr>
     </w:lvl>
   </w:abstractNum>
-  <w:abstractNum w:abstractNumId="21" w15:restartNumberingAfterBreak="0">
+  <w:abstractNum w:abstractNumId="23" w15:restartNumberingAfterBreak="0">
     <w:nsid w:val="5D635CBC"/>
     <w:multiLevelType w:val="hybridMultilevel"/>
     <w:tmpl w:val="CA8C0BFE"/>
@@ -9599,7 +12995,7 @@
       </w:pPr>
     </w:lvl>
   </w:abstractNum>
-  <w:abstractNum w:abstractNumId="22" w15:restartNumberingAfterBreak="0">
+  <w:abstractNum w:abstractNumId="24" w15:restartNumberingAfterBreak="0">
     <w:nsid w:val="667F590E"/>
     <w:multiLevelType w:val="hybridMultilevel"/>
     <w:tmpl w:val="AE0EDDCE"/>
@@ -9688,7 +13084,7 @@
       </w:pPr>
     </w:lvl>
   </w:abstractNum>
-  <w:abstractNum w:abstractNumId="23" w15:restartNumberingAfterBreak="0">
+  <w:abstractNum w:abstractNumId="25" w15:restartNumberingAfterBreak="0">
     <w:nsid w:val="66B62C0B"/>
     <w:multiLevelType w:val="hybridMultilevel"/>
     <w:tmpl w:val="873EC1EC"/>
@@ -9777,7 +13173,7 @@
       </w:pPr>
     </w:lvl>
   </w:abstractNum>
-  <w:abstractNum w:abstractNumId="24" w15:restartNumberingAfterBreak="0">
+  <w:abstractNum w:abstractNumId="26" w15:restartNumberingAfterBreak="0">
     <w:nsid w:val="6BDC31F5"/>
     <w:multiLevelType w:val="multilevel"/>
     <w:tmpl w:val="7E8E7C0E"/>
@@ -9890,7 +13286,93 @@
       </w:rPr>
     </w:lvl>
   </w:abstractNum>
-  <w:abstractNum w:abstractNumId="25" w15:restartNumberingAfterBreak="0">
+  <w:abstractNum w:abstractNumId="27" w15:restartNumberingAfterBreak="0">
+    <w:nsid w:val="6F904597"/>
+    <w:multiLevelType w:val="hybridMultilevel"/>
+    <w:tmpl w:val="FD9E33B6"/>
+    <w:lvl w:ilvl="0" w:tplc="040C000F">
+      <w:start w:val="1"/>
+      <w:numFmt w:val="decimal"/>
+      <w:lvlText w:val="%1."/>
+      <w:lvlJc w:val="left"/>
+      <w:pPr>
+        <w:ind w:left="2172" w:hanging="360"/>
+      </w:pPr>
+    </w:lvl>
+    <w:lvl w:ilvl="1" w:tplc="040C0019" w:tentative="1">
+      <w:start w:val="1"/>
+      <w:numFmt w:val="lowerLetter"/>
+      <w:lvlText w:val="%2."/>
+      <w:lvlJc w:val="left"/>
+      <w:pPr>
+        <w:ind w:left="2892" w:hanging="360"/>
+      </w:pPr>
+    </w:lvl>
+    <w:lvl w:ilvl="2" w:tplc="040C001B" w:tentative="1">
+      <w:start w:val="1"/>
+      <w:numFmt w:val="lowerRoman"/>
+      <w:lvlText w:val="%3."/>
+      <w:lvlJc w:val="right"/>
+      <w:pPr>
+        <w:ind w:left="3612" w:hanging="180"/>
+      </w:pPr>
+    </w:lvl>
+    <w:lvl w:ilvl="3" w:tplc="040C000F" w:tentative="1">
+      <w:start w:val="1"/>
+      <w:numFmt w:val="decimal"/>
+      <w:lvlText w:val="%4."/>
+      <w:lvlJc w:val="left"/>
+      <w:pPr>
+        <w:ind w:left="4332" w:hanging="360"/>
+      </w:pPr>
+    </w:lvl>
+    <w:lvl w:ilvl="4" w:tplc="040C0019" w:tentative="1">
+      <w:start w:val="1"/>
+      <w:numFmt w:val="lowerLetter"/>
+      <w:lvlText w:val="%5."/>
+      <w:lvlJc w:val="left"/>
+      <w:pPr>
+        <w:ind w:left="5052" w:hanging="360"/>
+      </w:pPr>
+    </w:lvl>
+    <w:lvl w:ilvl="5" w:tplc="040C001B" w:tentative="1">
+      <w:start w:val="1"/>
+      <w:numFmt w:val="lowerRoman"/>
+      <w:lvlText w:val="%6."/>
+      <w:lvlJc w:val="right"/>
+      <w:pPr>
+        <w:ind w:left="5772" w:hanging="180"/>
+      </w:pPr>
+    </w:lvl>
+    <w:lvl w:ilvl="6" w:tplc="040C000F" w:tentative="1">
+      <w:start w:val="1"/>
+      <w:numFmt w:val="decimal"/>
+      <w:lvlText w:val="%7."/>
+      <w:lvlJc w:val="left"/>
+      <w:pPr>
+        <w:ind w:left="6492" w:hanging="360"/>
+      </w:pPr>
+    </w:lvl>
+    <w:lvl w:ilvl="7" w:tplc="040C0019" w:tentative="1">
+      <w:start w:val="1"/>
+      <w:numFmt w:val="lowerLetter"/>
+      <w:lvlText w:val="%8."/>
+      <w:lvlJc w:val="left"/>
+      <w:pPr>
+        <w:ind w:left="7212" w:hanging="360"/>
+      </w:pPr>
+    </w:lvl>
+    <w:lvl w:ilvl="8" w:tplc="040C001B" w:tentative="1">
+      <w:start w:val="1"/>
+      <w:numFmt w:val="lowerRoman"/>
+      <w:lvlText w:val="%9."/>
+      <w:lvlJc w:val="right"/>
+      <w:pPr>
+        <w:ind w:left="7932" w:hanging="180"/>
+      </w:pPr>
+    </w:lvl>
+  </w:abstractNum>
+  <w:abstractNum w:abstractNumId="28" w15:restartNumberingAfterBreak="0">
     <w:nsid w:val="723A6EC9"/>
     <w:multiLevelType w:val="multilevel"/>
     <w:tmpl w:val="040C0021"/>
@@ -10003,7 +13485,93 @@
       </w:rPr>
     </w:lvl>
   </w:abstractNum>
-  <w:abstractNum w:abstractNumId="26" w15:restartNumberingAfterBreak="0">
+  <w:abstractNum w:abstractNumId="29" w15:restartNumberingAfterBreak="0">
+    <w:nsid w:val="725321D5"/>
+    <w:multiLevelType w:val="hybridMultilevel"/>
+    <w:tmpl w:val="FD9E33B6"/>
+    <w:lvl w:ilvl="0" w:tplc="040C000F">
+      <w:start w:val="1"/>
+      <w:numFmt w:val="decimal"/>
+      <w:lvlText w:val="%1."/>
+      <w:lvlJc w:val="left"/>
+      <w:pPr>
+        <w:ind w:left="2172" w:hanging="360"/>
+      </w:pPr>
+    </w:lvl>
+    <w:lvl w:ilvl="1" w:tplc="040C0019" w:tentative="1">
+      <w:start w:val="1"/>
+      <w:numFmt w:val="lowerLetter"/>
+      <w:lvlText w:val="%2."/>
+      <w:lvlJc w:val="left"/>
+      <w:pPr>
+        <w:ind w:left="2892" w:hanging="360"/>
+      </w:pPr>
+    </w:lvl>
+    <w:lvl w:ilvl="2" w:tplc="040C001B" w:tentative="1">
+      <w:start w:val="1"/>
+      <w:numFmt w:val="lowerRoman"/>
+      <w:lvlText w:val="%3."/>
+      <w:lvlJc w:val="right"/>
+      <w:pPr>
+        <w:ind w:left="3612" w:hanging="180"/>
+      </w:pPr>
+    </w:lvl>
+    <w:lvl w:ilvl="3" w:tplc="040C000F" w:tentative="1">
+      <w:start w:val="1"/>
+      <w:numFmt w:val="decimal"/>
+      <w:lvlText w:val="%4."/>
+      <w:lvlJc w:val="left"/>
+      <w:pPr>
+        <w:ind w:left="4332" w:hanging="360"/>
+      </w:pPr>
+    </w:lvl>
+    <w:lvl w:ilvl="4" w:tplc="040C0019" w:tentative="1">
+      <w:start w:val="1"/>
+      <w:numFmt w:val="lowerLetter"/>
+      <w:lvlText w:val="%5."/>
+      <w:lvlJc w:val="left"/>
+      <w:pPr>
+        <w:ind w:left="5052" w:hanging="360"/>
+      </w:pPr>
+    </w:lvl>
+    <w:lvl w:ilvl="5" w:tplc="040C001B" w:tentative="1">
+      <w:start w:val="1"/>
+      <w:numFmt w:val="lowerRoman"/>
+      <w:lvlText w:val="%6."/>
+      <w:lvlJc w:val="right"/>
+      <w:pPr>
+        <w:ind w:left="5772" w:hanging="180"/>
+      </w:pPr>
+    </w:lvl>
+    <w:lvl w:ilvl="6" w:tplc="040C000F" w:tentative="1">
+      <w:start w:val="1"/>
+      <w:numFmt w:val="decimal"/>
+      <w:lvlText w:val="%7."/>
+      <w:lvlJc w:val="left"/>
+      <w:pPr>
+        <w:ind w:left="6492" w:hanging="360"/>
+      </w:pPr>
+    </w:lvl>
+    <w:lvl w:ilvl="7" w:tplc="040C0019" w:tentative="1">
+      <w:start w:val="1"/>
+      <w:numFmt w:val="lowerLetter"/>
+      <w:lvlText w:val="%8."/>
+      <w:lvlJc w:val="left"/>
+      <w:pPr>
+        <w:ind w:left="7212" w:hanging="360"/>
+      </w:pPr>
+    </w:lvl>
+    <w:lvl w:ilvl="8" w:tplc="040C001B" w:tentative="1">
+      <w:start w:val="1"/>
+      <w:numFmt w:val="lowerRoman"/>
+      <w:lvlText w:val="%9."/>
+      <w:lvlJc w:val="right"/>
+      <w:pPr>
+        <w:ind w:left="7932" w:hanging="180"/>
+      </w:pPr>
+    </w:lvl>
+  </w:abstractNum>
+  <w:abstractNum w:abstractNumId="30" w15:restartNumberingAfterBreak="0">
     <w:nsid w:val="761F51DD"/>
     <w:multiLevelType w:val="hybridMultilevel"/>
     <w:tmpl w:val="8536EB9A"/>
@@ -10092,7 +13660,7 @@
       </w:pPr>
     </w:lvl>
   </w:abstractNum>
-  <w:abstractNum w:abstractNumId="27" w15:restartNumberingAfterBreak="0">
+  <w:abstractNum w:abstractNumId="31" w15:restartNumberingAfterBreak="0">
     <w:nsid w:val="776820DC"/>
     <w:multiLevelType w:val="multilevel"/>
     <w:tmpl w:val="8F30BE2E"/>
@@ -10205,7 +13773,7 @@
       </w:rPr>
     </w:lvl>
   </w:abstractNum>
-  <w:abstractNum w:abstractNumId="28" w15:restartNumberingAfterBreak="0">
+  <w:abstractNum w:abstractNumId="32" w15:restartNumberingAfterBreak="0">
     <w:nsid w:val="79E21E2B"/>
     <w:multiLevelType w:val="multilevel"/>
     <w:tmpl w:val="040C0021"/>
@@ -10318,7 +13886,7 @@
       </w:rPr>
     </w:lvl>
   </w:abstractNum>
-  <w:abstractNum w:abstractNumId="29" w15:restartNumberingAfterBreak="0">
+  <w:abstractNum w:abstractNumId="33" w15:restartNumberingAfterBreak="0">
     <w:nsid w:val="7B995E49"/>
     <w:multiLevelType w:val="multilevel"/>
     <w:tmpl w:val="C3B450B2"/>
@@ -10468,13 +14036,13 @@
     </w:lvl>
   </w:abstractNum>
   <w:num w:numId="1">
-    <w:abstractNumId w:val="17"/>
+    <w:abstractNumId w:val="18"/>
   </w:num>
   <w:num w:numId="2">
     <w:abstractNumId w:val="9"/>
   </w:num>
   <w:num w:numId="3">
-    <w:abstractNumId w:val="24"/>
+    <w:abstractNumId w:val="26"/>
   </w:num>
   <w:num w:numId="4">
     <w:abstractNumId w:val="0"/>
@@ -10486,52 +14054,52 @@
     <w:abstractNumId w:val="7"/>
   </w:num>
   <w:num w:numId="7">
-    <w:abstractNumId w:val="26"/>
+    <w:abstractNumId w:val="30"/>
   </w:num>
   <w:num w:numId="8">
-    <w:abstractNumId w:val="23"/>
+    <w:abstractNumId w:val="25"/>
   </w:num>
   <w:num w:numId="9">
     <w:abstractNumId w:val="12"/>
   </w:num>
   <w:num w:numId="10">
-    <w:abstractNumId w:val="21"/>
+    <w:abstractNumId w:val="23"/>
   </w:num>
   <w:num w:numId="11">
     <w:abstractNumId w:val="5"/>
   </w:num>
   <w:num w:numId="12">
-    <w:abstractNumId w:val="18"/>
+    <w:abstractNumId w:val="19"/>
   </w:num>
   <w:num w:numId="13">
+    <w:abstractNumId w:val="24"/>
+  </w:num>
+  <w:num w:numId="14">
     <w:abstractNumId w:val="22"/>
   </w:num>
-  <w:num w:numId="14">
+  <w:num w:numId="15">
     <w:abstractNumId w:val="20"/>
-  </w:num>
-  <w:num w:numId="15">
-    <w:abstractNumId w:val="19"/>
   </w:num>
   <w:num w:numId="16">
     <w:abstractNumId w:val="3"/>
   </w:num>
   <w:num w:numId="17">
-    <w:abstractNumId w:val="29"/>
+    <w:abstractNumId w:val="33"/>
   </w:num>
   <w:num w:numId="18">
     <w:abstractNumId w:val="11"/>
   </w:num>
   <w:num w:numId="19">
-    <w:abstractNumId w:val="27"/>
+    <w:abstractNumId w:val="31"/>
   </w:num>
   <w:num w:numId="20">
-    <w:abstractNumId w:val="25"/>
+    <w:abstractNumId w:val="28"/>
   </w:num>
   <w:num w:numId="21">
     <w:abstractNumId w:val="1"/>
   </w:num>
   <w:num w:numId="22">
-    <w:abstractNumId w:val="15"/>
+    <w:abstractNumId w:val="16"/>
   </w:num>
   <w:num w:numId="23">
     <w:abstractNumId w:val="13"/>
@@ -10546,16 +14114,28 @@
     <w:abstractNumId w:val="4"/>
   </w:num>
   <w:num w:numId="27">
-    <w:abstractNumId w:val="14"/>
+    <w:abstractNumId w:val="15"/>
   </w:num>
   <w:num w:numId="28">
     <w:abstractNumId w:val="8"/>
   </w:num>
   <w:num w:numId="29">
-    <w:abstractNumId w:val="16"/>
+    <w:abstractNumId w:val="17"/>
   </w:num>
   <w:num w:numId="30">
-    <w:abstractNumId w:val="28"/>
+    <w:abstractNumId w:val="32"/>
+  </w:num>
+  <w:num w:numId="31">
+    <w:abstractNumId w:val="14"/>
+  </w:num>
+  <w:num w:numId="32">
+    <w:abstractNumId w:val="29"/>
+  </w:num>
+  <w:num w:numId="33">
+    <w:abstractNumId w:val="21"/>
+  </w:num>
+  <w:num w:numId="34">
+    <w:abstractNumId w:val="27"/>
   </w:num>
 </w:numbering>
 </file>
@@ -11075,6 +14655,25 @@
     <w:basedOn w:val="Policepardfaut"/>
     <w:rsid w:val="00DC6FED"/>
   </w:style>
+  <w:style w:type="table" w:styleId="Grilledutableau">
+    <w:name w:val="Table Grid"/>
+    <w:basedOn w:val="TableauNormal"/>
+    <w:uiPriority w:val="39"/>
+    <w:rsid w:val="00542F83"/>
+    <w:pPr>
+      <w:spacing w:after="0" w:line="240" w:lineRule="auto"/>
+    </w:pPr>
+    <w:tblPr>
+      <w:tblBorders>
+        <w:top w:val="single" w:sz="4" w:space="0" w:color="auto"/>
+        <w:left w:val="single" w:sz="4" w:space="0" w:color="auto"/>
+        <w:bottom w:val="single" w:sz="4" w:space="0" w:color="auto"/>
+        <w:right w:val="single" w:sz="4" w:space="0" w:color="auto"/>
+        <w:insideH w:val="single" w:sz="4" w:space="0" w:color="auto"/>
+        <w:insideV w:val="single" w:sz="4" w:space="0" w:color="auto"/>
+      </w:tblBorders>
+    </w:tblPr>
+  </w:style>
 </w:styles>
 </file>
 

</xml_diff>